<commit_message>
Fixes nucleusGroup positioning, adds simplifyConnections(), minor changes overall.
</commit_message>
<xml_diff>
--- a/4 Schreibphase/mw_bachelorarbeit_mrk.docx
+++ b/4 Schreibphase/mw_bachelorarbeit_mrk.docx
@@ -1,6 +1,6 @@
 
 <file path=word/document.xml><?xml version="1.0" encoding="utf-8"?>
-<w:document xmlns:wpc="http://schemas.microsoft.com/office/word/2010/wordprocessingCanvas" xmlns:cx="http://schemas.microsoft.com/office/drawing/2014/chartex" xmlns:cx1="http://schemas.microsoft.com/office/drawing/2015/9/8/chartex" xmlns:cx2="http://schemas.microsoft.com/office/drawing/2015/10/21/chartex" xmlns:cx3="http://schemas.microsoft.com/office/drawing/2016/5/9/chartex" xmlns:cx4="http://schemas.microsoft.com/office/drawing/2016/5/10/chartex" xmlns:cx5="http://schemas.microsoft.com/office/drawing/2016/5/11/chartex" xmlns:cx6="http://schemas.microsoft.com/office/drawing/2016/5/12/chartex" xmlns:cx7="http://schemas.microsoft.com/office/drawing/2016/5/13/chartex" xmlns:cx8="http://schemas.microsoft.com/office/drawing/2016/5/14/chartex" xmlns:mc="http://schemas.openxmlformats.org/markup-compatibility/2006" xmlns:aink="http://schemas.microsoft.com/office/drawing/2016/ink" xmlns:am3d="http://schemas.microsoft.com/office/drawing/2017/model3d" xmlns:o="urn:schemas-microsoft-com:office:office" xmlns:r="http://schemas.openxmlformats.org/officeDocument/2006/relationships" xmlns:m="http://schemas.openxmlformats.org/officeDocument/2006/math" xmlns:v="urn:schemas-microsoft-com:vml" xmlns:wp14="http://schemas.microsoft.com/office/word/2010/wordprocessingDrawing" xmlns:wp="http://schemas.openxmlformats.org/drawingml/2006/wordprocessingDrawing" xmlns:w10="urn:schemas-microsoft-com:office:word" xmlns:w="http://schemas.openxmlformats.org/wordprocessingml/2006/main" xmlns:w14="http://schemas.microsoft.com/office/word/2010/wordml" xmlns:w15="http://schemas.microsoft.com/office/word/2012/wordml" xmlns:w16cid="http://schemas.microsoft.com/office/word/2016/wordml/cid" xmlns:w16se="http://schemas.microsoft.com/office/word/2015/wordml/symex" xmlns:wpg="http://schemas.microsoft.com/office/word/2010/wordprocessingGroup" xmlns:wpi="http://schemas.microsoft.com/office/word/2010/wordprocessingInk" xmlns:wne="http://schemas.microsoft.com/office/word/2006/wordml" xmlns:wps="http://schemas.microsoft.com/office/word/2010/wordprocessingShape" mc:Ignorable="w14 w15 w16se w16cid wp14">
+<w:document xmlns:wpc="http://schemas.microsoft.com/office/word/2010/wordprocessingCanvas" xmlns:cx="http://schemas.microsoft.com/office/drawing/2014/chartex" xmlns:cx1="http://schemas.microsoft.com/office/drawing/2015/9/8/chartex" xmlns:mc="http://schemas.openxmlformats.org/markup-compatibility/2006" xmlns:o="urn:schemas-microsoft-com:office:office" xmlns:r="http://schemas.openxmlformats.org/officeDocument/2006/relationships" xmlns:m="http://schemas.openxmlformats.org/officeDocument/2006/math" xmlns:v="urn:schemas-microsoft-com:vml" xmlns:wp14="http://schemas.microsoft.com/office/word/2010/wordprocessingDrawing" xmlns:wp="http://schemas.openxmlformats.org/drawingml/2006/wordprocessingDrawing" xmlns:w10="urn:schemas-microsoft-com:office:word" xmlns:w="http://schemas.openxmlformats.org/wordprocessingml/2006/main" xmlns:w14="http://schemas.microsoft.com/office/word/2010/wordml" xmlns:w15="http://schemas.microsoft.com/office/word/2012/wordml" xmlns:w16se="http://schemas.microsoft.com/office/word/2015/wordml/symex" xmlns:wpg="http://schemas.microsoft.com/office/word/2010/wordprocessingGroup" xmlns:wpi="http://schemas.microsoft.com/office/word/2010/wordprocessingInk" xmlns:wne="http://schemas.microsoft.com/office/word/2006/wordml" xmlns:wps="http://schemas.microsoft.com/office/word/2010/wordprocessingShape" mc:Ignorable="w14 w15 w16se wp14">
   <w:body>
     <w:p>
       <w:pPr>
@@ -99,8 +99,36 @@
           <w:sz w:val="20"/>
           <w:szCs w:val="20"/>
         </w:rPr>
-        <w:t xml:space="preserve"> Universität München</w:t>
-      </w:r>
+        <w:t xml:space="preserve"> </w:t>
+      </w:r>
+      <w:proofErr w:type="spellStart"/>
+      <w:r>
+        <w:rPr>
+          <w:rFonts w:ascii="Roboto" w:eastAsia="Arial" w:hAnsi="Roboto" w:cs="Arial"/>
+          <w:sz w:val="20"/>
+          <w:szCs w:val="20"/>
+        </w:rPr>
+        <w:t>Universität</w:t>
+      </w:r>
+      <w:proofErr w:type="spellEnd"/>
+      <w:r>
+        <w:rPr>
+          <w:rFonts w:ascii="Roboto" w:eastAsia="Arial" w:hAnsi="Roboto" w:cs="Arial"/>
+          <w:sz w:val="20"/>
+          <w:szCs w:val="20"/>
+        </w:rPr>
+        <w:t xml:space="preserve"> </w:t>
+      </w:r>
+      <w:proofErr w:type="spellStart"/>
+      <w:r>
+        <w:rPr>
+          <w:rFonts w:ascii="Roboto" w:eastAsia="Arial" w:hAnsi="Roboto" w:cs="Arial"/>
+          <w:sz w:val="20"/>
+          <w:szCs w:val="20"/>
+        </w:rPr>
+        <w:t>München</w:t>
+      </w:r>
+      <w:proofErr w:type="spellEnd"/>
     </w:p>
     <w:p>
       <w:pPr>
@@ -257,7 +285,7 @@
               </wp:anchor>
             </w:drawing>
           </mc:Choice>
-          <mc:Fallback>
+          <mc:Fallback xmlns:w16cid="http://schemas.microsoft.com/office/word/2016/wordml/cid" xmlns:am3d="http://schemas.microsoft.com/office/drawing/2017/model3d" xmlns:aink="http://schemas.microsoft.com/office/drawing/2016/ink" xmlns:cx8="http://schemas.microsoft.com/office/drawing/2016/5/14/chartex" xmlns:cx7="http://schemas.microsoft.com/office/drawing/2016/5/13/chartex" xmlns:cx6="http://schemas.microsoft.com/office/drawing/2016/5/12/chartex" xmlns:cx5="http://schemas.microsoft.com/office/drawing/2016/5/11/chartex" xmlns:cx4="http://schemas.microsoft.com/office/drawing/2016/5/10/chartex" xmlns:cx3="http://schemas.microsoft.com/office/drawing/2016/5/9/chartex" xmlns:cx2="http://schemas.microsoft.com/office/drawing/2015/10/21/chartex">
             <w:pict>
               <v:line w14:anchorId="37F60B83" id="Shape 2" o:spid="_x0000_s1026" style="position:absolute;z-index:-251656192;visibility:visible;mso-wrap-style:square;mso-wrap-distance-left:9pt;mso-wrap-distance-top:0;mso-wrap-distance-right:9pt;mso-wrap-distance-bottom:0;mso-position-horizontal:absolute;mso-position-horizontal-relative:text;mso-position-vertical:absolute;mso-position-vertical-relative:text" from="16.9pt,19.6pt" to="434.3pt,19.6pt" o:gfxdata="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" o:allowincell="f" filled="t" strokeweight=".85pt">
                 <v:stroke joinstyle="miter"/>
@@ -413,7 +441,7 @@
     </w:p>
     <w:p>
       <w:pPr>
-        <w:pStyle w:val="Subtitle"/>
+        <w:pStyle w:val="Untertitel"/>
         <w:rPr>
           <w:sz w:val="20"/>
           <w:szCs w:val="20"/>
@@ -438,7 +466,7 @@
     </w:p>
     <w:p>
       <w:pPr>
-        <w:pStyle w:val="Title"/>
+        <w:pStyle w:val="Titel"/>
         <w:rPr>
           <w:sz w:val="35"/>
           <w:szCs w:val="35"/>
@@ -1066,7 +1094,7 @@
               </wp:anchor>
             </w:drawing>
           </mc:Choice>
-          <mc:Fallback>
+          <mc:Fallback xmlns:w16cid="http://schemas.microsoft.com/office/word/2016/wordml/cid" xmlns:am3d="http://schemas.microsoft.com/office/drawing/2017/model3d" xmlns:aink="http://schemas.microsoft.com/office/drawing/2016/ink" xmlns:cx8="http://schemas.microsoft.com/office/drawing/2016/5/14/chartex" xmlns:cx7="http://schemas.microsoft.com/office/drawing/2016/5/13/chartex" xmlns:cx6="http://schemas.microsoft.com/office/drawing/2016/5/12/chartex" xmlns:cx5="http://schemas.microsoft.com/office/drawing/2016/5/11/chartex" xmlns:cx4="http://schemas.microsoft.com/office/drawing/2016/5/10/chartex" xmlns:cx3="http://schemas.microsoft.com/office/drawing/2016/5/9/chartex" xmlns:cx2="http://schemas.microsoft.com/office/drawing/2015/10/21/chartex">
             <w:pict>
               <v:shapetype w14:anchorId="6A41BEFC" id="_x0000_t75" coordsize="21600,21600" o:spt="75" o:preferrelative="t" path="m@4@5l@4@11@9@11@9@5xe" filled="f" stroked="f">
                 <v:stroke joinstyle="miter"/>
@@ -1192,7 +1220,7 @@
               </wp:anchor>
             </w:drawing>
           </mc:Choice>
-          <mc:Fallback>
+          <mc:Fallback xmlns:w16cid="http://schemas.microsoft.com/office/word/2016/wordml/cid" xmlns:am3d="http://schemas.microsoft.com/office/drawing/2017/model3d" xmlns:aink="http://schemas.microsoft.com/office/drawing/2016/ink" xmlns:cx8="http://schemas.microsoft.com/office/drawing/2016/5/14/chartex" xmlns:cx7="http://schemas.microsoft.com/office/drawing/2016/5/13/chartex" xmlns:cx6="http://schemas.microsoft.com/office/drawing/2016/5/12/chartex" xmlns:cx5="http://schemas.microsoft.com/office/drawing/2016/5/11/chartex" xmlns:cx4="http://schemas.microsoft.com/office/drawing/2016/5/10/chartex" xmlns:cx3="http://schemas.microsoft.com/office/drawing/2016/5/9/chartex" xmlns:cx2="http://schemas.microsoft.com/office/drawing/2015/10/21/chartex">
             <w:pict>
               <v:line w14:anchorId="40F9AE2D" id="Shape 3" o:spid="_x0000_s1026" style="position:absolute;z-index:-251651072;visibility:visible;mso-wrap-style:square;mso-wrap-distance-left:9pt;mso-wrap-distance-top:0;mso-wrap-distance-right:9pt;mso-wrap-distance-bottom:0;mso-position-horizontal:absolute;mso-position-horizontal-relative:text;mso-position-vertical:absolute;mso-position-vertical-relative:text" from="45.75pt,-2.9pt" to="210.95pt,-2.9pt" o:gfxdata="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" o:allowincell="f" filled="t" strokeweight=".14039mm">
                 <v:stroke joinstyle="miter"/>
@@ -1258,7 +1286,7 @@
               </wp:anchor>
             </w:drawing>
           </mc:Choice>
-          <mc:Fallback>
+          <mc:Fallback xmlns:w16cid="http://schemas.microsoft.com/office/word/2016/wordml/cid" xmlns:am3d="http://schemas.microsoft.com/office/drawing/2017/model3d" xmlns:aink="http://schemas.microsoft.com/office/drawing/2016/ink" xmlns:cx8="http://schemas.microsoft.com/office/drawing/2016/5/14/chartex" xmlns:cx7="http://schemas.microsoft.com/office/drawing/2016/5/13/chartex" xmlns:cx6="http://schemas.microsoft.com/office/drawing/2016/5/12/chartex" xmlns:cx5="http://schemas.microsoft.com/office/drawing/2016/5/11/chartex" xmlns:cx4="http://schemas.microsoft.com/office/drawing/2016/5/10/chartex" xmlns:cx3="http://schemas.microsoft.com/office/drawing/2016/5/9/chartex" xmlns:cx2="http://schemas.microsoft.com/office/drawing/2015/10/21/chartex">
             <w:pict>
               <v:line w14:anchorId="0F0F4E80" id="Shape 4" o:spid="_x0000_s1026" style="position:absolute;z-index:-251650048;visibility:visible;mso-wrap-style:square;mso-wrap-distance-left:9pt;mso-wrap-distance-top:0;mso-wrap-distance-right:9pt;mso-wrap-distance-bottom:0;mso-position-horizontal:absolute;mso-position-horizontal-relative:text;mso-position-vertical:absolute;mso-position-vertical-relative:text" from="280.1pt,-2.9pt" to="445.3pt,-2.9pt" o:gfxdata="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" o:allowincell="f" filled="t" strokeweight=".14039mm">
                 <v:stroke joinstyle="miter"/>
@@ -1446,7 +1474,7 @@
     </w:p>
     <w:p>
       <w:pPr>
-        <w:pStyle w:val="TOC1"/>
+        <w:pStyle w:val="Verzeichnis1"/>
         <w:rPr>
           <w:rFonts w:asciiTheme="minorHAnsi" w:hAnsiTheme="minorHAnsi" w:cstheme="minorBidi"/>
           <w:b w:val="0"/>
@@ -1528,7 +1556,7 @@
     </w:p>
     <w:p>
       <w:pPr>
-        <w:pStyle w:val="TOC1"/>
+        <w:pStyle w:val="Verzeichnis1"/>
         <w:rPr>
           <w:rFonts w:asciiTheme="minorHAnsi" w:hAnsiTheme="minorHAnsi" w:cstheme="minorBidi"/>
           <w:b w:val="0"/>
@@ -1586,7 +1614,7 @@
     </w:p>
     <w:p>
       <w:pPr>
-        <w:pStyle w:val="TOC1"/>
+        <w:pStyle w:val="Verzeichnis1"/>
         <w:rPr>
           <w:rFonts w:asciiTheme="minorHAnsi" w:hAnsiTheme="minorHAnsi" w:cstheme="minorBidi"/>
           <w:b w:val="0"/>
@@ -1644,7 +1672,7 @@
     </w:p>
     <w:p>
       <w:pPr>
-        <w:pStyle w:val="TOC1"/>
+        <w:pStyle w:val="Verzeichnis1"/>
         <w:rPr>
           <w:rFonts w:asciiTheme="minorHAnsi" w:hAnsiTheme="minorHAnsi" w:cstheme="minorBidi"/>
           <w:b w:val="0"/>
@@ -1715,7 +1743,7 @@
     </w:p>
     <w:p>
       <w:pPr>
-        <w:pStyle w:val="TOC2"/>
+        <w:pStyle w:val="Verzeichnis2"/>
         <w:tabs>
           <w:tab w:val="left" w:pos="880"/>
           <w:tab w:val="right" w:leader="dot" w:pos="9016"/>
@@ -1799,7 +1827,7 @@
     </w:p>
     <w:p>
       <w:pPr>
-        <w:pStyle w:val="TOC2"/>
+        <w:pStyle w:val="Verzeichnis2"/>
         <w:tabs>
           <w:tab w:val="left" w:pos="880"/>
           <w:tab w:val="right" w:leader="dot" w:pos="9016"/>
@@ -1883,7 +1911,7 @@
     </w:p>
     <w:p>
       <w:pPr>
-        <w:pStyle w:val="TOC2"/>
+        <w:pStyle w:val="Verzeichnis2"/>
         <w:tabs>
           <w:tab w:val="left" w:pos="880"/>
           <w:tab w:val="right" w:leader="dot" w:pos="9016"/>
@@ -1967,7 +1995,7 @@
     </w:p>
     <w:p>
       <w:pPr>
-        <w:pStyle w:val="TOC2"/>
+        <w:pStyle w:val="Verzeichnis2"/>
         <w:tabs>
           <w:tab w:val="left" w:pos="880"/>
           <w:tab w:val="right" w:leader="dot" w:pos="9016"/>
@@ -2051,7 +2079,7 @@
     </w:p>
     <w:p>
       <w:pPr>
-        <w:pStyle w:val="TOC2"/>
+        <w:pStyle w:val="Verzeichnis2"/>
         <w:tabs>
           <w:tab w:val="left" w:pos="880"/>
           <w:tab w:val="right" w:leader="dot" w:pos="9016"/>
@@ -2135,7 +2163,7 @@
     </w:p>
     <w:p>
       <w:pPr>
-        <w:pStyle w:val="TOC3"/>
+        <w:pStyle w:val="Verzeichnis3"/>
         <w:tabs>
           <w:tab w:val="left" w:pos="1320"/>
           <w:tab w:val="right" w:leader="dot" w:pos="9016"/>
@@ -2219,7 +2247,7 @@
     </w:p>
     <w:p>
       <w:pPr>
-        <w:pStyle w:val="TOC3"/>
+        <w:pStyle w:val="Verzeichnis3"/>
         <w:tabs>
           <w:tab w:val="left" w:pos="1320"/>
           <w:tab w:val="right" w:leader="dot" w:pos="9016"/>
@@ -2303,7 +2331,7 @@
     </w:p>
     <w:p>
       <w:pPr>
-        <w:pStyle w:val="TOC2"/>
+        <w:pStyle w:val="Verzeichnis2"/>
         <w:tabs>
           <w:tab w:val="left" w:pos="880"/>
           <w:tab w:val="right" w:leader="dot" w:pos="9016"/>
@@ -2387,7 +2415,7 @@
     </w:p>
     <w:p>
       <w:pPr>
-        <w:pStyle w:val="TOC3"/>
+        <w:pStyle w:val="Verzeichnis3"/>
         <w:tabs>
           <w:tab w:val="left" w:pos="1320"/>
           <w:tab w:val="right" w:leader="dot" w:pos="9016"/>
@@ -2471,7 +2499,7 @@
     </w:p>
     <w:p>
       <w:pPr>
-        <w:pStyle w:val="TOC3"/>
+        <w:pStyle w:val="Verzeichnis3"/>
         <w:tabs>
           <w:tab w:val="left" w:pos="1320"/>
           <w:tab w:val="right" w:leader="dot" w:pos="9016"/>
@@ -2555,7 +2583,7 @@
     </w:p>
     <w:p>
       <w:pPr>
-        <w:pStyle w:val="TOC1"/>
+        <w:pStyle w:val="Verzeichnis1"/>
         <w:rPr>
           <w:rFonts w:asciiTheme="minorHAnsi" w:hAnsiTheme="minorHAnsi" w:cstheme="minorBidi"/>
           <w:b w:val="0"/>
@@ -2613,7 +2641,7 @@
     </w:p>
     <w:p>
       <w:pPr>
-        <w:pStyle w:val="TOC2"/>
+        <w:pStyle w:val="Verzeichnis2"/>
         <w:tabs>
           <w:tab w:val="left" w:pos="880"/>
           <w:tab w:val="right" w:leader="dot" w:pos="9016"/>
@@ -2697,7 +2725,7 @@
     </w:p>
     <w:p>
       <w:pPr>
-        <w:pStyle w:val="TOC3"/>
+        <w:pStyle w:val="Verzeichnis3"/>
         <w:tabs>
           <w:tab w:val="left" w:pos="1320"/>
           <w:tab w:val="right" w:leader="dot" w:pos="9016"/>
@@ -2781,7 +2809,7 @@
     </w:p>
     <w:p>
       <w:pPr>
-        <w:pStyle w:val="TOC1"/>
+        <w:pStyle w:val="Verzeichnis1"/>
         <w:rPr>
           <w:rFonts w:asciiTheme="minorHAnsi" w:hAnsiTheme="minorHAnsi" w:cstheme="minorBidi"/>
           <w:b w:val="0"/>
@@ -2833,7 +2861,7 @@
     </w:p>
     <w:p>
       <w:pPr>
-        <w:pStyle w:val="TOC3"/>
+        <w:pStyle w:val="Verzeichnis3"/>
         <w:tabs>
           <w:tab w:val="left" w:pos="1320"/>
           <w:tab w:val="right" w:leader="dot" w:pos="9016"/>
@@ -2917,7 +2945,7 @@
     </w:p>
     <w:p>
       <w:pPr>
-        <w:pStyle w:val="TOC3"/>
+        <w:pStyle w:val="Verzeichnis3"/>
         <w:tabs>
           <w:tab w:val="left" w:pos="1320"/>
           <w:tab w:val="right" w:leader="dot" w:pos="9016"/>
@@ -3001,7 +3029,7 @@
     </w:p>
     <w:p>
       <w:pPr>
-        <w:pStyle w:val="TOC3"/>
+        <w:pStyle w:val="Verzeichnis3"/>
         <w:tabs>
           <w:tab w:val="left" w:pos="1320"/>
           <w:tab w:val="right" w:leader="dot" w:pos="9016"/>
@@ -3085,7 +3113,7 @@
     </w:p>
     <w:p>
       <w:pPr>
-        <w:pStyle w:val="TOC2"/>
+        <w:pStyle w:val="Verzeichnis2"/>
         <w:tabs>
           <w:tab w:val="left" w:pos="880"/>
           <w:tab w:val="right" w:leader="dot" w:pos="9016"/>
@@ -3169,7 +3197,7 @@
     </w:p>
     <w:p>
       <w:pPr>
-        <w:pStyle w:val="TOC3"/>
+        <w:pStyle w:val="Verzeichnis3"/>
         <w:tabs>
           <w:tab w:val="left" w:pos="1320"/>
           <w:tab w:val="right" w:leader="dot" w:pos="9016"/>
@@ -3253,7 +3281,7 @@
     </w:p>
     <w:p>
       <w:pPr>
-        <w:pStyle w:val="TOC3"/>
+        <w:pStyle w:val="Verzeichnis3"/>
         <w:tabs>
           <w:tab w:val="left" w:pos="1320"/>
           <w:tab w:val="right" w:leader="dot" w:pos="9016"/>
@@ -3337,7 +3365,7 @@
     </w:p>
     <w:p>
       <w:pPr>
-        <w:pStyle w:val="TOC3"/>
+        <w:pStyle w:val="Verzeichnis3"/>
         <w:tabs>
           <w:tab w:val="left" w:pos="1320"/>
           <w:tab w:val="right" w:leader="dot" w:pos="9016"/>
@@ -3421,7 +3449,7 @@
     </w:p>
     <w:p>
       <w:pPr>
-        <w:pStyle w:val="TOC3"/>
+        <w:pStyle w:val="Verzeichnis3"/>
         <w:tabs>
           <w:tab w:val="left" w:pos="1320"/>
           <w:tab w:val="right" w:leader="dot" w:pos="9016"/>
@@ -3505,7 +3533,7 @@
     </w:p>
     <w:p>
       <w:pPr>
-        <w:pStyle w:val="TOC3"/>
+        <w:pStyle w:val="Verzeichnis3"/>
         <w:tabs>
           <w:tab w:val="left" w:pos="1320"/>
           <w:tab w:val="right" w:leader="dot" w:pos="9016"/>
@@ -3589,7 +3617,7 @@
     </w:p>
     <w:p>
       <w:pPr>
-        <w:pStyle w:val="TOC4"/>
+        <w:pStyle w:val="Verzeichnis4"/>
         <w:tabs>
           <w:tab w:val="left" w:pos="1540"/>
           <w:tab w:val="right" w:leader="dot" w:pos="9016"/>
@@ -3673,7 +3701,7 @@
     </w:p>
     <w:p>
       <w:pPr>
-        <w:pStyle w:val="TOC4"/>
+        <w:pStyle w:val="Verzeichnis4"/>
         <w:tabs>
           <w:tab w:val="left" w:pos="1540"/>
           <w:tab w:val="right" w:leader="dot" w:pos="9016"/>
@@ -3757,7 +3785,7 @@
     </w:p>
     <w:p>
       <w:pPr>
-        <w:pStyle w:val="TOC4"/>
+        <w:pStyle w:val="Verzeichnis4"/>
         <w:tabs>
           <w:tab w:val="left" w:pos="1540"/>
           <w:tab w:val="right" w:leader="dot" w:pos="9016"/>
@@ -3841,7 +3869,7 @@
     </w:p>
     <w:p>
       <w:pPr>
-        <w:pStyle w:val="TOC4"/>
+        <w:pStyle w:val="Verzeichnis4"/>
         <w:tabs>
           <w:tab w:val="left" w:pos="1540"/>
           <w:tab w:val="right" w:leader="dot" w:pos="9016"/>
@@ -3925,7 +3953,7 @@
     </w:p>
     <w:p>
       <w:pPr>
-        <w:pStyle w:val="TOC2"/>
+        <w:pStyle w:val="Verzeichnis2"/>
         <w:tabs>
           <w:tab w:val="left" w:pos="880"/>
           <w:tab w:val="right" w:leader="dot" w:pos="9016"/>
@@ -4009,7 +4037,7 @@
     </w:p>
     <w:p>
       <w:pPr>
-        <w:pStyle w:val="TOC3"/>
+        <w:pStyle w:val="Verzeichnis3"/>
         <w:tabs>
           <w:tab w:val="left" w:pos="1320"/>
           <w:tab w:val="right" w:leader="dot" w:pos="9016"/>
@@ -4093,7 +4121,7 @@
     </w:p>
     <w:p>
       <w:pPr>
-        <w:pStyle w:val="TOC3"/>
+        <w:pStyle w:val="Verzeichnis3"/>
         <w:tabs>
           <w:tab w:val="left" w:pos="1320"/>
           <w:tab w:val="right" w:leader="dot" w:pos="9016"/>
@@ -4177,7 +4205,7 @@
     </w:p>
     <w:p>
       <w:pPr>
-        <w:pStyle w:val="TOC3"/>
+        <w:pStyle w:val="Verzeichnis3"/>
         <w:tabs>
           <w:tab w:val="left" w:pos="1320"/>
           <w:tab w:val="right" w:leader="dot" w:pos="9016"/>
@@ -4276,7 +4304,7 @@
     </w:p>
     <w:p>
       <w:pPr>
-        <w:pStyle w:val="TOC3"/>
+        <w:pStyle w:val="Verzeichnis3"/>
         <w:tabs>
           <w:tab w:val="left" w:pos="1320"/>
           <w:tab w:val="right" w:leader="dot" w:pos="9016"/>
@@ -4360,7 +4388,7 @@
     </w:p>
     <w:p>
       <w:pPr>
-        <w:pStyle w:val="TOC4"/>
+        <w:pStyle w:val="Verzeichnis4"/>
         <w:tabs>
           <w:tab w:val="left" w:pos="1540"/>
           <w:tab w:val="right" w:leader="dot" w:pos="9016"/>
@@ -4444,7 +4472,7 @@
     </w:p>
     <w:p>
       <w:pPr>
-        <w:pStyle w:val="TOC4"/>
+        <w:pStyle w:val="Verzeichnis4"/>
         <w:tabs>
           <w:tab w:val="left" w:pos="1540"/>
           <w:tab w:val="right" w:leader="dot" w:pos="9016"/>
@@ -4528,7 +4556,7 @@
     </w:p>
     <w:p>
       <w:pPr>
-        <w:pStyle w:val="TOC4"/>
+        <w:pStyle w:val="Verzeichnis4"/>
         <w:tabs>
           <w:tab w:val="left" w:pos="1540"/>
           <w:tab w:val="right" w:leader="dot" w:pos="9016"/>
@@ -4612,7 +4640,7 @@
     </w:p>
     <w:p>
       <w:pPr>
-        <w:pStyle w:val="TOC1"/>
+        <w:pStyle w:val="Verzeichnis1"/>
         <w:rPr>
           <w:rFonts w:asciiTheme="minorHAnsi" w:hAnsiTheme="minorHAnsi" w:cstheme="minorBidi"/>
           <w:b w:val="0"/>
@@ -4671,7 +4699,7 @@
     </w:p>
     <w:p>
       <w:pPr>
-        <w:pStyle w:val="TOC2"/>
+        <w:pStyle w:val="Verzeichnis2"/>
         <w:tabs>
           <w:tab w:val="left" w:pos="880"/>
           <w:tab w:val="right" w:leader="dot" w:pos="9016"/>
@@ -4756,7 +4784,7 @@
     </w:p>
     <w:p>
       <w:pPr>
-        <w:pStyle w:val="TOC2"/>
+        <w:pStyle w:val="Verzeichnis2"/>
         <w:tabs>
           <w:tab w:val="left" w:pos="880"/>
           <w:tab w:val="right" w:leader="dot" w:pos="9016"/>
@@ -4841,7 +4869,7 @@
     </w:p>
     <w:p>
       <w:pPr>
-        <w:pStyle w:val="TOC4"/>
+        <w:pStyle w:val="Verzeichnis4"/>
         <w:tabs>
           <w:tab w:val="left" w:pos="1760"/>
           <w:tab w:val="right" w:leader="dot" w:pos="9016"/>
@@ -4926,7 +4954,7 @@
     </w:p>
     <w:p>
       <w:pPr>
-        <w:pStyle w:val="TOC4"/>
+        <w:pStyle w:val="Verzeichnis4"/>
         <w:tabs>
           <w:tab w:val="left" w:pos="1760"/>
           <w:tab w:val="right" w:leader="dot" w:pos="9016"/>
@@ -5011,7 +5039,7 @@
     </w:p>
     <w:p>
       <w:pPr>
-        <w:pStyle w:val="TOC4"/>
+        <w:pStyle w:val="Verzeichnis4"/>
         <w:tabs>
           <w:tab w:val="left" w:pos="1760"/>
           <w:tab w:val="right" w:leader="dot" w:pos="9016"/>
@@ -5096,7 +5124,7 @@
     </w:p>
     <w:p>
       <w:pPr>
-        <w:pStyle w:val="TOC4"/>
+        <w:pStyle w:val="Verzeichnis4"/>
         <w:tabs>
           <w:tab w:val="left" w:pos="1760"/>
           <w:tab w:val="right" w:leader="dot" w:pos="9016"/>
@@ -5181,7 +5209,7 @@
     </w:p>
     <w:p>
       <w:pPr>
-        <w:pStyle w:val="TOC4"/>
+        <w:pStyle w:val="Verzeichnis4"/>
         <w:tabs>
           <w:tab w:val="left" w:pos="1760"/>
           <w:tab w:val="right" w:leader="dot" w:pos="9016"/>
@@ -5266,7 +5294,7 @@
     </w:p>
     <w:p>
       <w:pPr>
-        <w:pStyle w:val="TOC2"/>
+        <w:pStyle w:val="Verzeichnis2"/>
         <w:tabs>
           <w:tab w:val="left" w:pos="880"/>
           <w:tab w:val="right" w:leader="dot" w:pos="9016"/>
@@ -5351,7 +5379,7 @@
     </w:p>
     <w:p>
       <w:pPr>
-        <w:pStyle w:val="TOC3"/>
+        <w:pStyle w:val="Verzeichnis3"/>
         <w:tabs>
           <w:tab w:val="left" w:pos="1320"/>
           <w:tab w:val="right" w:leader="dot" w:pos="9016"/>
@@ -5436,7 +5464,7 @@
     </w:p>
     <w:p>
       <w:pPr>
-        <w:pStyle w:val="TOC4"/>
+        <w:pStyle w:val="Verzeichnis4"/>
         <w:tabs>
           <w:tab w:val="left" w:pos="1760"/>
           <w:tab w:val="right" w:leader="dot" w:pos="9016"/>
@@ -5521,7 +5549,7 @@
     </w:p>
     <w:p>
       <w:pPr>
-        <w:pStyle w:val="TOC4"/>
+        <w:pStyle w:val="Verzeichnis4"/>
         <w:tabs>
           <w:tab w:val="left" w:pos="1760"/>
           <w:tab w:val="right" w:leader="dot" w:pos="9016"/>
@@ -5606,7 +5634,7 @@
     </w:p>
     <w:p>
       <w:pPr>
-        <w:pStyle w:val="TOC4"/>
+        <w:pStyle w:val="Verzeichnis4"/>
         <w:tabs>
           <w:tab w:val="left" w:pos="1760"/>
           <w:tab w:val="right" w:leader="dot" w:pos="9016"/>
@@ -5691,7 +5719,7 @@
     </w:p>
     <w:p>
       <w:pPr>
-        <w:pStyle w:val="TOC4"/>
+        <w:pStyle w:val="Verzeichnis4"/>
         <w:tabs>
           <w:tab w:val="left" w:pos="1760"/>
           <w:tab w:val="right" w:leader="dot" w:pos="9016"/>
@@ -5776,7 +5804,7 @@
     </w:p>
     <w:p>
       <w:pPr>
-        <w:pStyle w:val="TOC4"/>
+        <w:pStyle w:val="Verzeichnis4"/>
         <w:tabs>
           <w:tab w:val="left" w:pos="1760"/>
           <w:tab w:val="right" w:leader="dot" w:pos="9016"/>
@@ -5861,7 +5889,7 @@
     </w:p>
     <w:p>
       <w:pPr>
-        <w:pStyle w:val="TOC4"/>
+        <w:pStyle w:val="Verzeichnis4"/>
         <w:tabs>
           <w:tab w:val="left" w:pos="1760"/>
           <w:tab w:val="right" w:leader="dot" w:pos="9016"/>
@@ -5946,7 +5974,7 @@
     </w:p>
     <w:p>
       <w:pPr>
-        <w:pStyle w:val="TOC4"/>
+        <w:pStyle w:val="Verzeichnis4"/>
         <w:tabs>
           <w:tab w:val="left" w:pos="1760"/>
           <w:tab w:val="right" w:leader="dot" w:pos="9016"/>
@@ -6031,7 +6059,7 @@
     </w:p>
     <w:p>
       <w:pPr>
-        <w:pStyle w:val="TOC4"/>
+        <w:pStyle w:val="Verzeichnis4"/>
         <w:tabs>
           <w:tab w:val="left" w:pos="1760"/>
           <w:tab w:val="right" w:leader="dot" w:pos="9016"/>
@@ -6116,7 +6144,7 @@
     </w:p>
     <w:p>
       <w:pPr>
-        <w:pStyle w:val="TOC3"/>
+        <w:pStyle w:val="Verzeichnis3"/>
         <w:tabs>
           <w:tab w:val="left" w:pos="1320"/>
           <w:tab w:val="right" w:leader="dot" w:pos="9016"/>
@@ -6201,7 +6229,7 @@
     </w:p>
     <w:p>
       <w:pPr>
-        <w:pStyle w:val="TOC4"/>
+        <w:pStyle w:val="Verzeichnis4"/>
         <w:tabs>
           <w:tab w:val="left" w:pos="1760"/>
           <w:tab w:val="right" w:leader="dot" w:pos="9016"/>
@@ -6286,7 +6314,7 @@
     </w:p>
     <w:p>
       <w:pPr>
-        <w:pStyle w:val="TOC4"/>
+        <w:pStyle w:val="Verzeichnis4"/>
         <w:tabs>
           <w:tab w:val="left" w:pos="1760"/>
           <w:tab w:val="right" w:leader="dot" w:pos="9016"/>
@@ -6371,7 +6399,7 @@
     </w:p>
     <w:p>
       <w:pPr>
-        <w:pStyle w:val="TOC4"/>
+        <w:pStyle w:val="Verzeichnis4"/>
         <w:tabs>
           <w:tab w:val="right" w:leader="dot" w:pos="9016"/>
         </w:tabs>
@@ -6440,7 +6468,7 @@
     </w:p>
     <w:p>
       <w:pPr>
-        <w:pStyle w:val="TOC3"/>
+        <w:pStyle w:val="Verzeichnis3"/>
         <w:tabs>
           <w:tab w:val="left" w:pos="1320"/>
           <w:tab w:val="right" w:leader="dot" w:pos="9016"/>
@@ -6525,7 +6553,7 @@
     </w:p>
     <w:p>
       <w:pPr>
-        <w:pStyle w:val="TOC1"/>
+        <w:pStyle w:val="Verzeichnis1"/>
         <w:rPr>
           <w:rFonts w:asciiTheme="minorHAnsi" w:hAnsiTheme="minorHAnsi" w:cstheme="minorBidi"/>
           <w:b w:val="0"/>
@@ -6583,7 +6611,7 @@
     </w:p>
     <w:p>
       <w:pPr>
-        <w:pStyle w:val="TOC2"/>
+        <w:pStyle w:val="Verzeichnis2"/>
         <w:tabs>
           <w:tab w:val="left" w:pos="880"/>
           <w:tab w:val="right" w:leader="dot" w:pos="9016"/>
@@ -6667,7 +6695,7 @@
     </w:p>
     <w:p>
       <w:pPr>
-        <w:pStyle w:val="TOC2"/>
+        <w:pStyle w:val="Verzeichnis2"/>
         <w:tabs>
           <w:tab w:val="left" w:pos="880"/>
           <w:tab w:val="right" w:leader="dot" w:pos="9016"/>
@@ -6751,7 +6779,7 @@
     </w:p>
     <w:p>
       <w:pPr>
-        <w:pStyle w:val="TOC3"/>
+        <w:pStyle w:val="Verzeichnis3"/>
         <w:tabs>
           <w:tab w:val="left" w:pos="1320"/>
           <w:tab w:val="right" w:leader="dot" w:pos="9016"/>
@@ -6835,7 +6863,7 @@
     </w:p>
     <w:p>
       <w:pPr>
-        <w:pStyle w:val="TOC3"/>
+        <w:pStyle w:val="Verzeichnis3"/>
         <w:tabs>
           <w:tab w:val="left" w:pos="1320"/>
           <w:tab w:val="right" w:leader="dot" w:pos="9016"/>
@@ -6919,7 +6947,7 @@
     </w:p>
     <w:p>
       <w:pPr>
-        <w:pStyle w:val="TOC2"/>
+        <w:pStyle w:val="Verzeichnis2"/>
         <w:tabs>
           <w:tab w:val="left" w:pos="880"/>
           <w:tab w:val="right" w:leader="dot" w:pos="9016"/>
@@ -7003,7 +7031,7 @@
     </w:p>
     <w:p>
       <w:pPr>
-        <w:pStyle w:val="TOC3"/>
+        <w:pStyle w:val="Verzeichnis3"/>
         <w:tabs>
           <w:tab w:val="left" w:pos="1320"/>
           <w:tab w:val="right" w:leader="dot" w:pos="9016"/>
@@ -7087,7 +7115,7 @@
     </w:p>
     <w:p>
       <w:pPr>
-        <w:pStyle w:val="TOC3"/>
+        <w:pStyle w:val="Verzeichnis3"/>
         <w:tabs>
           <w:tab w:val="left" w:pos="1320"/>
           <w:tab w:val="right" w:leader="dot" w:pos="9016"/>
@@ -7173,7 +7201,7 @@
     </w:p>
     <w:p>
       <w:pPr>
-        <w:pStyle w:val="TOC4"/>
+        <w:pStyle w:val="Verzeichnis4"/>
         <w:tabs>
           <w:tab w:val="left" w:pos="1760"/>
           <w:tab w:val="right" w:leader="dot" w:pos="9016"/>
@@ -7259,7 +7287,7 @@
     </w:p>
     <w:p>
       <w:pPr>
-        <w:pStyle w:val="TOC4"/>
+        <w:pStyle w:val="Verzeichnis4"/>
         <w:tabs>
           <w:tab w:val="left" w:pos="1760"/>
           <w:tab w:val="right" w:leader="dot" w:pos="9016"/>
@@ -7343,7 +7371,7 @@
     </w:p>
     <w:p>
       <w:pPr>
-        <w:pStyle w:val="TOC4"/>
+        <w:pStyle w:val="Verzeichnis4"/>
         <w:tabs>
           <w:tab w:val="left" w:pos="1760"/>
           <w:tab w:val="right" w:leader="dot" w:pos="9016"/>
@@ -7427,7 +7455,7 @@
     </w:p>
     <w:p>
       <w:pPr>
-        <w:pStyle w:val="TOC3"/>
+        <w:pStyle w:val="Verzeichnis3"/>
         <w:tabs>
           <w:tab w:val="left" w:pos="1320"/>
           <w:tab w:val="right" w:leader="dot" w:pos="9016"/>
@@ -7511,7 +7539,7 @@
     </w:p>
     <w:p>
       <w:pPr>
-        <w:pStyle w:val="TOC4"/>
+        <w:pStyle w:val="Verzeichnis4"/>
         <w:tabs>
           <w:tab w:val="left" w:pos="1760"/>
           <w:tab w:val="right" w:leader="dot" w:pos="9016"/>
@@ -7595,7 +7623,7 @@
     </w:p>
     <w:p>
       <w:pPr>
-        <w:pStyle w:val="TOC4"/>
+        <w:pStyle w:val="Verzeichnis4"/>
         <w:tabs>
           <w:tab w:val="left" w:pos="1760"/>
           <w:tab w:val="right" w:leader="dot" w:pos="9016"/>
@@ -7679,7 +7707,7 @@
     </w:p>
     <w:p>
       <w:pPr>
-        <w:pStyle w:val="TOC3"/>
+        <w:pStyle w:val="Verzeichnis3"/>
         <w:tabs>
           <w:tab w:val="left" w:pos="1320"/>
           <w:tab w:val="right" w:leader="dot" w:pos="9016"/>
@@ -7763,7 +7791,7 @@
     </w:p>
     <w:p>
       <w:pPr>
-        <w:pStyle w:val="TOC4"/>
+        <w:pStyle w:val="Verzeichnis4"/>
         <w:tabs>
           <w:tab w:val="left" w:pos="1760"/>
           <w:tab w:val="right" w:leader="dot" w:pos="9016"/>
@@ -7847,7 +7875,7 @@
     </w:p>
     <w:p>
       <w:pPr>
-        <w:pStyle w:val="TOC4"/>
+        <w:pStyle w:val="Verzeichnis4"/>
         <w:tabs>
           <w:tab w:val="left" w:pos="1760"/>
           <w:tab w:val="right" w:leader="dot" w:pos="9016"/>
@@ -7931,7 +7959,7 @@
     </w:p>
     <w:p>
       <w:pPr>
-        <w:pStyle w:val="TOC4"/>
+        <w:pStyle w:val="Verzeichnis4"/>
         <w:tabs>
           <w:tab w:val="left" w:pos="1760"/>
           <w:tab w:val="right" w:leader="dot" w:pos="9016"/>
@@ -8015,7 +8043,7 @@
     </w:p>
     <w:p>
       <w:pPr>
-        <w:pStyle w:val="TOC3"/>
+        <w:pStyle w:val="Verzeichnis3"/>
         <w:tabs>
           <w:tab w:val="left" w:pos="1320"/>
           <w:tab w:val="right" w:leader="dot" w:pos="9016"/>
@@ -8099,7 +8127,7 @@
     </w:p>
     <w:p>
       <w:pPr>
-        <w:pStyle w:val="TOC4"/>
+        <w:pStyle w:val="Verzeichnis4"/>
         <w:tabs>
           <w:tab w:val="left" w:pos="1760"/>
           <w:tab w:val="right" w:leader="dot" w:pos="9016"/>
@@ -8183,7 +8211,7 @@
     </w:p>
     <w:p>
       <w:pPr>
-        <w:pStyle w:val="TOC4"/>
+        <w:pStyle w:val="Verzeichnis4"/>
         <w:tabs>
           <w:tab w:val="left" w:pos="1760"/>
           <w:tab w:val="right" w:leader="dot" w:pos="9016"/>
@@ -8267,7 +8295,7 @@
     </w:p>
     <w:p>
       <w:pPr>
-        <w:pStyle w:val="TOC1"/>
+        <w:pStyle w:val="Verzeichnis1"/>
         <w:rPr>
           <w:rFonts w:asciiTheme="minorHAnsi" w:hAnsiTheme="minorHAnsi" w:cstheme="minorBidi"/>
           <w:b w:val="0"/>
@@ -8325,7 +8353,7 @@
     </w:p>
     <w:p>
       <w:pPr>
-        <w:pStyle w:val="TOC2"/>
+        <w:pStyle w:val="Verzeichnis2"/>
         <w:tabs>
           <w:tab w:val="left" w:pos="880"/>
           <w:tab w:val="right" w:leader="dot" w:pos="9016"/>
@@ -8409,7 +8437,7 @@
     </w:p>
     <w:p>
       <w:pPr>
-        <w:pStyle w:val="TOC1"/>
+        <w:pStyle w:val="Verzeichnis1"/>
         <w:rPr>
           <w:rFonts w:asciiTheme="minorHAnsi" w:hAnsiTheme="minorHAnsi" w:cstheme="minorBidi"/>
           <w:b w:val="0"/>
@@ -8467,7 +8495,7 @@
     </w:p>
     <w:p>
       <w:pPr>
-        <w:pStyle w:val="TOC1"/>
+        <w:pStyle w:val="Verzeichnis1"/>
         <w:rPr>
           <w:rFonts w:asciiTheme="minorHAnsi" w:hAnsiTheme="minorHAnsi" w:cstheme="minorBidi"/>
           <w:b w:val="0"/>
@@ -8525,7 +8553,7 @@
     </w:p>
     <w:p>
       <w:pPr>
-        <w:pStyle w:val="TOC1"/>
+        <w:pStyle w:val="Verzeichnis1"/>
         <w:rPr>
           <w:rFonts w:asciiTheme="minorHAnsi" w:hAnsiTheme="minorHAnsi" w:cstheme="minorBidi"/>
           <w:b w:val="0"/>
@@ -8583,7 +8611,7 @@
     </w:p>
     <w:p>
       <w:pPr>
-        <w:pStyle w:val="TOC1"/>
+        <w:pStyle w:val="Verzeichnis1"/>
         <w:rPr>
           <w:rFonts w:asciiTheme="minorHAnsi" w:hAnsiTheme="minorHAnsi" w:cstheme="minorBidi"/>
           <w:b w:val="0"/>
@@ -8641,7 +8669,7 @@
     </w:p>
     <w:p>
       <w:pPr>
-        <w:pStyle w:val="TOC1"/>
+        <w:pStyle w:val="Verzeichnis1"/>
         <w:rPr>
           <w:rFonts w:asciiTheme="minorHAnsi" w:hAnsiTheme="minorHAnsi" w:cstheme="minorBidi"/>
           <w:b w:val="0"/>
@@ -8699,7 +8727,7 @@
     </w:p>
     <w:p>
       <w:pPr>
-        <w:pStyle w:val="TOC1"/>
+        <w:pStyle w:val="Verzeichnis1"/>
         <w:rPr>
           <w:rFonts w:asciiTheme="minorHAnsi" w:hAnsiTheme="minorHAnsi" w:cstheme="minorBidi"/>
           <w:b w:val="0"/>
@@ -8804,7 +8832,7 @@
         <w:pStyle w:val="h1"/>
         <w:numPr>
           <w:ilvl w:val="0"/>
-          <w:numId w:val="20"/>
+          <w:numId w:val="32"/>
         </w:numPr>
       </w:pPr>
       <w:bookmarkStart w:id="10" w:name="_Toc519116898"/>
@@ -8945,83 +8973,75 @@
         <w:t>a</w:t>
       </w:r>
       <w:r>
-        <w:t xml:space="preserve"> concept for the visualization of convertible process plants </w:t>
+        <w:t xml:space="preserve"> concept for the visualization of convertible process plants in order to reduce costs and / or expenditure with the implementation of MES, so that any enterprises can dispose of and profit from these software solutions. In general, the dynamic composition of GUIs based on visualization components.</w:t>
+      </w:r>
+    </w:p>
+    <w:p>
+      <w:pPr>
+        <w:pStyle w:val="h2"/>
+      </w:pPr>
+      <w:bookmarkStart w:id="12" w:name="_Toc519116900"/>
+      <w:r>
+        <w:t>Problem Definition</w:t>
+      </w:r>
+      <w:bookmarkEnd w:id="12"/>
+    </w:p>
+    <w:p>
+      <w:pPr>
+        <w:pStyle w:val="body"/>
+      </w:pPr>
+      <w:r>
+        <w:t>Today's trends and demands on production technology lead to a permanent increase in the complexity of industrial production facilities and t</w:t>
+      </w:r>
+      <w:r>
+        <w:t>o</w:t>
+      </w:r>
+      <w:r>
+        <w:t xml:space="preserve"> permanent technical change</w:t>
+      </w:r>
+      <w:r>
+        <w:t>s that propagate throughout documentation</w:t>
       </w:r>
       <w:proofErr w:type="gramStart"/>
       <w:r>
-        <w:t>in order to</w:t>
+        <w:t xml:space="preserve">, </w:t>
+      </w:r>
+      <w:r>
+        <w:t>.</w:t>
       </w:r>
       <w:proofErr w:type="gramEnd"/>
       <w:r>
-        <w:t xml:space="preserve"> reduce costs and / or expenditure with the implementation of MES, so that any enterprises can dispose of and profit from these software solutions. In general, the dynamic composition of GUIs based on visualization components.</w:t>
+        <w:t xml:space="preserve"> This </w:t>
+      </w:r>
+      <w:r>
+        <w:t xml:space="preserve">signifies an important </w:t>
+      </w:r>
+      <w:r>
+        <w:t xml:space="preserve">the engineering, operation and adjustments of production control systems (MES) and leads to the fact that its connection and configuration must be individually </w:t>
+      </w:r>
+      <w:r>
+        <w:t>configured</w:t>
+      </w:r>
+      <w:r>
+        <w:t xml:space="preserve"> and manually adjusted, with the creation and modification of plant-specific visualization interfaces (GUI) a significant cost or cost driver is.</w:t>
       </w:r>
     </w:p>
     <w:p>
       <w:pPr>
         <w:pStyle w:val="h2"/>
       </w:pPr>
-      <w:bookmarkStart w:id="12" w:name="_Toc519116900"/>
-      <w:r>
-        <w:t>Problem Definition</w:t>
-      </w:r>
-      <w:bookmarkEnd w:id="12"/>
+      <w:bookmarkStart w:id="13" w:name="_Toc519116901"/>
+      <w:r>
+        <w:t>Initial Situation</w:t>
+      </w:r>
+      <w:bookmarkEnd w:id="13"/>
     </w:p>
     <w:p>
       <w:pPr>
         <w:pStyle w:val="body"/>
       </w:pPr>
       <w:r>
-        <w:t>Today's trends and demands on production technology lead to a permanent increase in the complexity of industrial production facilities and t</w:t>
-      </w:r>
-      <w:r>
-        <w:t>o</w:t>
-      </w:r>
-      <w:r>
-        <w:t xml:space="preserve"> permanent technical change</w:t>
-      </w:r>
-      <w:r>
-        <w:t>s that propagate throughout documentation</w:t>
-      </w:r>
-      <w:proofErr w:type="gramStart"/>
-      <w:r>
-        <w:t xml:space="preserve">, </w:t>
-      </w:r>
-      <w:r>
-        <w:t>.</w:t>
-      </w:r>
-      <w:proofErr w:type="gramEnd"/>
-      <w:r>
-        <w:t xml:space="preserve"> This </w:t>
-      </w:r>
-      <w:r>
-        <w:t xml:space="preserve">signifies an important </w:t>
-      </w:r>
-      <w:r>
-        <w:t xml:space="preserve">the engineering, operation and adjustments of production control systems (MES) and leads to the fact that its connection and configuration must be individually </w:t>
-      </w:r>
-      <w:r>
-        <w:t>configured</w:t>
-      </w:r>
-      <w:r>
-        <w:t xml:space="preserve"> and manually adjusted, with the creation and modification of plant-specific visualization interfaces (GUI) a significant cost or cost driver is.</w:t>
-      </w:r>
-    </w:p>
-    <w:p>
-      <w:pPr>
-        <w:pStyle w:val="h2"/>
-      </w:pPr>
-      <w:bookmarkStart w:id="13" w:name="_Toc519116901"/>
-      <w:r>
         <w:lastRenderedPageBreak/>
-        <w:t>Initial Situation</w:t>
-      </w:r>
-      <w:bookmarkEnd w:id="13"/>
-    </w:p>
-    <w:p>
-      <w:pPr>
-        <w:pStyle w:val="body"/>
-      </w:pPr>
-      <w:r>
         <w:t xml:space="preserve">The foundations of this project have been laid by various other projects at Gefasoft in the context of the ProcAppCom research project. </w:t>
       </w:r>
       <w:r>
@@ -9114,6 +9134,7 @@
       <w:r>
         <w:rPr>
           <w:noProof/>
+          <w:lang w:val="de-DE" w:eastAsia="de-DE"/>
         </w:rPr>
         <w:drawing>
           <wp:inline distT="0" distB="0" distL="0" distR="0" wp14:anchorId="08BDBFF2" wp14:editId="734DD62E">
@@ -9160,7 +9181,7 @@
     </w:p>
     <w:p>
       <w:pPr>
-        <w:pStyle w:val="Caption"/>
+        <w:pStyle w:val="Beschriftung"/>
         <w:jc w:val="center"/>
         <w:rPr>
           <w:lang w:val="de-DE"/>
@@ -9234,21 +9255,21 @@
         </w:numPr>
       </w:pPr>
       <w:r>
+        <w:t>Integration of the software solution in the MES Legato Sapient</w:t>
+      </w:r>
+      <w:r>
+        <w:t>®</w:t>
+      </w:r>
+      <w:r>
+        <w:t>.</w:t>
+      </w:r>
+    </w:p>
+    <w:p>
+      <w:pPr>
+        <w:pStyle w:val="body"/>
+      </w:pPr>
+      <w:r>
         <w:lastRenderedPageBreak/>
-        <w:t>Integration of the software solution in the MES Legato Sapient</w:t>
-      </w:r>
-      <w:r>
-        <w:t>®</w:t>
-      </w:r>
-      <w:r>
-        <w:t>.</w:t>
-      </w:r>
-    </w:p>
-    <w:p>
-      <w:pPr>
-        <w:pStyle w:val="body"/>
-      </w:pPr>
-      <w:r>
         <w:t>Requirements</w:t>
       </w:r>
       <w:r>
@@ -9418,7 +9439,6 @@
         <w:pStyle w:val="body"/>
       </w:pPr>
       <w:r>
-        <w:lastRenderedPageBreak/>
         <w:t>Agile Development Cycles</w:t>
       </w:r>
     </w:p>
@@ -9431,6 +9451,7 @@
           <w:noProof/>
           <w:lang w:val="de-DE" w:eastAsia="de-DE"/>
         </w:rPr>
+        <w:lastRenderedPageBreak/>
         <w:drawing>
           <wp:inline distT="0" distB="0" distL="0" distR="0" wp14:anchorId="42A26DBF" wp14:editId="1BDF7F0C">
             <wp:extent cx="2410691" cy="1803087"/>
@@ -9510,7 +9531,6 @@
     <w:p>
       <w:pPr>
         <w:pStyle w:val="h1"/>
-        <w:ind w:left="522"/>
         <w:rPr>
           <w:lang w:val="de-DE"/>
         </w:rPr>
@@ -9612,7 +9632,6 @@
     <w:p>
       <w:pPr>
         <w:pStyle w:val="h1"/>
-        <w:ind w:left="510"/>
       </w:pPr>
       <w:bookmarkStart w:id="24" w:name="_Toc519116912"/>
       <w:r>
@@ -9712,7 +9731,7 @@
     </w:p>
     <w:p>
       <w:pPr>
-        <w:pStyle w:val="ListParagraph"/>
+        <w:pStyle w:val="Listenabsatz"/>
         <w:jc w:val="center"/>
       </w:pPr>
       <w:r>
@@ -10051,7 +10070,7 @@
               </wp:anchor>
             </w:drawing>
           </mc:Choice>
-          <mc:Fallback>
+          <mc:Fallback xmlns:w16cid="http://schemas.microsoft.com/office/word/2016/wordml/cid" xmlns:am3d="http://schemas.microsoft.com/office/drawing/2017/model3d" xmlns:aink="http://schemas.microsoft.com/office/drawing/2016/ink" xmlns:cx8="http://schemas.microsoft.com/office/drawing/2016/5/14/chartex" xmlns:cx7="http://schemas.microsoft.com/office/drawing/2016/5/13/chartex" xmlns:cx6="http://schemas.microsoft.com/office/drawing/2016/5/12/chartex" xmlns:cx5="http://schemas.microsoft.com/office/drawing/2016/5/11/chartex" xmlns:cx4="http://schemas.microsoft.com/office/drawing/2016/5/10/chartex" xmlns:cx3="http://schemas.microsoft.com/office/drawing/2016/5/9/chartex" xmlns:cx2="http://schemas.microsoft.com/office/drawing/2015/10/21/chartex">
             <w:pict>
               <v:rect w14:anchorId="29E8F2EC" id="Rectangle 20" o:spid="_x0000_s1026" style="position:absolute;margin-left:230pt;margin-top:16.45pt;width:106.55pt;height:151.5pt;z-index:251673600;visibility:visible;mso-wrap-style:square;mso-width-percent:0;mso-height-percent:0;mso-wrap-distance-left:9pt;mso-wrap-distance-top:0;mso-wrap-distance-right:9pt;mso-wrap-distance-bottom:0;mso-position-horizontal:absolute;mso-position-horizontal-relative:text;mso-position-vertical:absolute;mso-position-vertical-relative:text;mso-width-percent:0;mso-height-percent:0;mso-width-relative:margin;mso-height-relative:margin;v-text-anchor:middle" o:gfxdata="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" fillcolor="white [3212]" strokecolor="white [3212]" strokeweight="1pt"/>
             </w:pict>
@@ -10196,7 +10215,7 @@
               </wp:anchor>
             </w:drawing>
           </mc:Choice>
-          <mc:Fallback>
+          <mc:Fallback xmlns:w16cid="http://schemas.microsoft.com/office/word/2016/wordml/cid" xmlns:am3d="http://schemas.microsoft.com/office/drawing/2017/model3d" xmlns:aink="http://schemas.microsoft.com/office/drawing/2016/ink" xmlns:cx8="http://schemas.microsoft.com/office/drawing/2016/5/14/chartex" xmlns:cx7="http://schemas.microsoft.com/office/drawing/2016/5/13/chartex" xmlns:cx6="http://schemas.microsoft.com/office/drawing/2016/5/12/chartex" xmlns:cx5="http://schemas.microsoft.com/office/drawing/2016/5/11/chartex" xmlns:cx4="http://schemas.microsoft.com/office/drawing/2016/5/10/chartex" xmlns:cx3="http://schemas.microsoft.com/office/drawing/2016/5/9/chartex" xmlns:cx2="http://schemas.microsoft.com/office/drawing/2015/10/21/chartex">
             <w:pict>
               <v:rect w14:anchorId="045F113D" id="Rectangle 16" o:spid="_x0000_s1026" style="position:absolute;margin-left:233.6pt;margin-top:64.6pt;width:180pt;height:65.65pt;z-index:251672576;visibility:visible;mso-wrap-style:square;mso-wrap-distance-left:9pt;mso-wrap-distance-top:0;mso-wrap-distance-right:9pt;mso-wrap-distance-bottom:0;mso-position-horizontal:absolute;mso-position-horizontal-relative:text;mso-position-vertical:absolute;mso-position-vertical-relative:text;v-text-anchor:middle" o:gfxdata="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" filled="f" strokecolor="red" strokeweight="1pt"/>
             </w:pict>
@@ -10265,7 +10284,7 @@
               </wp:anchor>
             </w:drawing>
           </mc:Choice>
-          <mc:Fallback>
+          <mc:Fallback xmlns:w16cid="http://schemas.microsoft.com/office/word/2016/wordml/cid" xmlns:am3d="http://schemas.microsoft.com/office/drawing/2017/model3d" xmlns:aink="http://schemas.microsoft.com/office/drawing/2016/ink" xmlns:cx8="http://schemas.microsoft.com/office/drawing/2016/5/14/chartex" xmlns:cx7="http://schemas.microsoft.com/office/drawing/2016/5/13/chartex" xmlns:cx6="http://schemas.microsoft.com/office/drawing/2016/5/12/chartex" xmlns:cx5="http://schemas.microsoft.com/office/drawing/2016/5/11/chartex" xmlns:cx4="http://schemas.microsoft.com/office/drawing/2016/5/10/chartex" xmlns:cx3="http://schemas.microsoft.com/office/drawing/2016/5/9/chartex" xmlns:cx2="http://schemas.microsoft.com/office/drawing/2015/10/21/chartex">
             <w:pict>
               <v:shapetype w14:anchorId="7CDBB2A6" id="_x0000_t32" coordsize="21600,21600" o:spt="32" o:oned="t" path="m,l21600,21600e" filled="f">
                 <v:path arrowok="t" fillok="f" o:connecttype="none"/>
@@ -10340,7 +10359,7 @@
               </wp:anchor>
             </w:drawing>
           </mc:Choice>
-          <mc:Fallback>
+          <mc:Fallback xmlns:w16cid="http://schemas.microsoft.com/office/word/2016/wordml/cid" xmlns:am3d="http://schemas.microsoft.com/office/drawing/2017/model3d" xmlns:aink="http://schemas.microsoft.com/office/drawing/2016/ink" xmlns:cx8="http://schemas.microsoft.com/office/drawing/2016/5/14/chartex" xmlns:cx7="http://schemas.microsoft.com/office/drawing/2016/5/13/chartex" xmlns:cx6="http://schemas.microsoft.com/office/drawing/2016/5/12/chartex" xmlns:cx5="http://schemas.microsoft.com/office/drawing/2016/5/11/chartex" xmlns:cx4="http://schemas.microsoft.com/office/drawing/2016/5/10/chartex" xmlns:cx3="http://schemas.microsoft.com/office/drawing/2016/5/9/chartex" xmlns:cx2="http://schemas.microsoft.com/office/drawing/2015/10/21/chartex">
             <w:pict>
               <v:shape w14:anchorId="340FB89A" id="Straight Arrow Connector 14" o:spid="_x0000_s1026" type="#_x0000_t32" style="position:absolute;margin-left:199.5pt;margin-top:43pt;width:34.15pt;height:19.85pt;flip:y;z-index:251670528;visibility:visible;mso-wrap-style:square;mso-wrap-distance-left:9pt;mso-wrap-distance-top:0;mso-wrap-distance-right:9pt;mso-wrap-distance-bottom:0;mso-position-horizontal:absolute;mso-position-horizontal-relative:text;mso-position-vertical:absolute;mso-position-vertical-relative:text" o:gfxdata="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" strokecolor="black [3213]" strokeweight=".5pt">
                 <v:stroke endarrow="block" joinstyle="miter"/>
@@ -10411,7 +10430,7 @@
               </wp:anchor>
             </w:drawing>
           </mc:Choice>
-          <mc:Fallback>
+          <mc:Fallback xmlns:w16cid="http://schemas.microsoft.com/office/word/2016/wordml/cid" xmlns:am3d="http://schemas.microsoft.com/office/drawing/2017/model3d" xmlns:aink="http://schemas.microsoft.com/office/drawing/2016/ink" xmlns:cx8="http://schemas.microsoft.com/office/drawing/2016/5/14/chartex" xmlns:cx7="http://schemas.microsoft.com/office/drawing/2016/5/13/chartex" xmlns:cx6="http://schemas.microsoft.com/office/drawing/2016/5/12/chartex" xmlns:cx5="http://schemas.microsoft.com/office/drawing/2016/5/11/chartex" xmlns:cx4="http://schemas.microsoft.com/office/drawing/2016/5/10/chartex" xmlns:cx3="http://schemas.microsoft.com/office/drawing/2016/5/9/chartex" xmlns:cx2="http://schemas.microsoft.com/office/drawing/2015/10/21/chartex">
             <w:pict>
               <v:shape w14:anchorId="6CE4B8BB" id="Straight Arrow Connector 13" o:spid="_x0000_s1026" type="#_x0000_t32" style="position:absolute;margin-left:199.5pt;margin-top:18.25pt;width:34.15pt;height:27.75pt;flip:y;z-index:251669504;visibility:visible;mso-wrap-style:square;mso-wrap-distance-left:9pt;mso-wrap-distance-top:0;mso-wrap-distance-right:9pt;mso-wrap-distance-bottom:0;mso-position-horizontal:absolute;mso-position-horizontal-relative:text;mso-position-vertical:absolute;mso-position-vertical-relative:text" o:gfxdata="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" strokecolor="black [3213]" strokeweight=".5pt">
                 <v:stroke endarrow="block" joinstyle="miter"/>
@@ -11590,50 +11609,14 @@
         <w:rPr>
           <w:lang w:val="es-MX"/>
         </w:rPr>
-        <w:t xml:space="preserve"> </w:t>
-      </w:r>
-      <w:proofErr w:type="spellStart"/>
+        <w:t xml:space="preserve"> modelierungsansatz y knotenbaum y reestruc</w:t>
+      </w:r>
       <w:r>
         <w:rPr>
           <w:lang w:val="es-MX"/>
         </w:rPr>
-        <w:t>modelierungsansatz</w:t>
-      </w:r>
-      <w:proofErr w:type="spellEnd"/>
-      <w:r>
-        <w:rPr>
-          <w:lang w:val="es-MX"/>
-        </w:rPr>
-        <w:t xml:space="preserve"> y </w:t>
-      </w:r>
-      <w:proofErr w:type="spellStart"/>
-      <w:r>
-        <w:rPr>
-          <w:lang w:val="es-MX"/>
-        </w:rPr>
-        <w:t>knotenbaum</w:t>
-      </w:r>
-      <w:proofErr w:type="spellEnd"/>
-      <w:r>
-        <w:rPr>
-          <w:lang w:val="es-MX"/>
-        </w:rPr>
-        <w:t xml:space="preserve"> y </w:t>
-      </w:r>
-      <w:proofErr w:type="spellStart"/>
-      <w:r>
-        <w:rPr>
-          <w:lang w:val="es-MX"/>
-        </w:rPr>
-        <w:t>reestruc</w:t>
-      </w:r>
-      <w:r>
-        <w:rPr>
-          <w:lang w:val="es-MX"/>
-        </w:rPr>
         <w:t>Requirements</w:t>
       </w:r>
-      <w:proofErr w:type="spellEnd"/>
     </w:p>
     <w:p>
       <w:pPr>
@@ -11770,59 +11753,35 @@
         </w:rPr>
       </w:pPr>
       <w:bookmarkStart w:id="76" w:name="_Toc519116964"/>
-      <w:proofErr w:type="spellStart"/>
       <w:r>
         <w:rPr>
           <w:lang w:val="es-MX"/>
         </w:rPr>
-        <w:t>Database</w:t>
-      </w:r>
-      <w:proofErr w:type="spellEnd"/>
-      <w:r>
+        <w:t>Database Queries</w:t>
+      </w:r>
+      <w:bookmarkEnd w:id="76"/>
+    </w:p>
+    <w:p>
+      <w:pPr>
+        <w:pStyle w:val="h4"/>
         <w:rPr>
           <w:lang w:val="es-MX"/>
         </w:rPr>
-        <w:t xml:space="preserve"> </w:t>
-      </w:r>
-      <w:proofErr w:type="spellStart"/>
+      </w:pPr>
+      <w:bookmarkStart w:id="77" w:name="_Toc519116965"/>
       <w:r>
         <w:rPr>
           <w:lang w:val="es-MX"/>
         </w:rPr>
-        <w:t>Queries</w:t>
-      </w:r>
-      <w:bookmarkEnd w:id="76"/>
-      <w:proofErr w:type="spellEnd"/>
-    </w:p>
-    <w:p>
-      <w:pPr>
-        <w:pStyle w:val="h4"/>
+        <w:t>PostgreSQL</w:t>
+      </w:r>
+      <w:r>
         <w:rPr>
           <w:lang w:val="es-MX"/>
         </w:rPr>
-      </w:pPr>
-      <w:bookmarkStart w:id="77" w:name="_Toc519116965"/>
-      <w:r>
-        <w:rPr>
-          <w:lang w:val="es-MX"/>
-        </w:rPr>
-        <w:t>PostgreSQL</w:t>
-      </w:r>
-      <w:r>
-        <w:rPr>
-          <w:lang w:val="es-MX"/>
-        </w:rPr>
-        <w:t xml:space="preserve"> </w:t>
-      </w:r>
-      <w:proofErr w:type="spellStart"/>
-      <w:r>
-        <w:rPr>
-          <w:lang w:val="es-MX"/>
-        </w:rPr>
-        <w:t>Queries</w:t>
+        <w:t xml:space="preserve"> Queries</w:t>
       </w:r>
       <w:bookmarkEnd w:id="77"/>
-      <w:proofErr w:type="spellEnd"/>
     </w:p>
     <w:p>
       <w:pPr>
@@ -11994,12 +11953,12 @@
         <w:tblLook w:val="04A0" w:firstRow="1" w:lastRow="0" w:firstColumn="1" w:lastColumn="0" w:noHBand="0" w:noVBand="1"/>
       </w:tblPr>
       <w:tblGrid>
-        <w:gridCol w:w="1797"/>
-        <w:gridCol w:w="1622"/>
-        <w:gridCol w:w="1634"/>
-        <w:gridCol w:w="1413"/>
-        <w:gridCol w:w="1410"/>
-        <w:gridCol w:w="1140"/>
+        <w:gridCol w:w="1830"/>
+        <w:gridCol w:w="1620"/>
+        <w:gridCol w:w="1632"/>
+        <w:gridCol w:w="1407"/>
+        <w:gridCol w:w="1403"/>
+        <w:gridCol w:w="1134"/>
       </w:tblGrid>
       <w:tr>
         <w:trPr>
@@ -12875,7 +12834,7 @@
     </w:tbl>
     <w:p>
       <w:pPr>
-        <w:pStyle w:val="Caption"/>
+        <w:pStyle w:val="Beschriftung"/>
         <w:rPr>
           <w:lang w:val="es-MX"/>
         </w:rPr>
@@ -12992,23 +12951,128 @@
     </w:p>
     <w:p>
       <w:pPr>
+        <w:pStyle w:val="h3"/>
+        <w:numPr>
+          <w:ilvl w:val="0"/>
+          <w:numId w:val="0"/>
+        </w:numPr>
+      </w:pPr>
+      <w:r>
+        <w:t>SEE NEXT CHAPTER</w:t>
+      </w:r>
+    </w:p>
+    <w:p>
+      <w:pPr>
+        <w:pStyle w:val="h3"/>
+      </w:pPr>
+      <w:bookmarkStart w:id="84" w:name="_Toc519116975"/>
+      <w:r>
+        <w:t>Generation</w:t>
+      </w:r>
+      <w:r>
+        <w:t xml:space="preserve"> of</w:t>
+      </w:r>
+      <w:r>
+        <w:t xml:space="preserve"> </w:t>
+      </w:r>
+      <w:r>
+        <w:t>the XML File</w:t>
+      </w:r>
+      <w:bookmarkEnd w:id="84"/>
+    </w:p>
+    <w:p>
+      <w:pPr>
         <w:pStyle w:val="h4"/>
       </w:pPr>
-      <w:bookmarkStart w:id="84" w:name="_Toc519116972"/>
+      <w:bookmarkStart w:id="85" w:name="_Toc519116976"/>
+      <w:r>
+        <w:t>Structure of X</w:t>
+      </w:r>
+      <w:r>
+        <w:t>ML File</w:t>
+      </w:r>
+      <w:bookmarkEnd w:id="85"/>
+    </w:p>
+    <w:p>
+      <w:pPr>
+        <w:pStyle w:val="body"/>
+      </w:pPr>
+      <w:r>
+        <w:t>&lt;INSERT CLASS DIAGRAM WITH VERERBUNGEN HIER THAT MODELLS THE STRUCTURE (FOR EXAMPLE MXGRAPH &lt;|-----MXMODEL…</w:t>
+      </w:r>
+    </w:p>
+    <w:p>
+      <w:pPr>
+        <w:pStyle w:val="h4"/>
+      </w:pPr>
+      <w:bookmarkStart w:id="86" w:name="_Toc519116977"/>
+      <w:r>
+        <w:t>Recursive Instantiation</w:t>
+      </w:r>
+      <w:bookmarkEnd w:id="86"/>
+      <w:r>
+        <w:t xml:space="preserve"> </w:t>
+      </w:r>
+    </w:p>
+    <w:p>
+      <w:pPr>
+        <w:pStyle w:val="body"/>
+      </w:pPr>
+    </w:p>
+    <w:p>
+      <w:pPr>
+        <w:pStyle w:val="body"/>
+      </w:pPr>
+      <w:r>
+        <w:lastRenderedPageBreak/>
+        <w:br w:type="page"/>
+      </w:r>
+    </w:p>
+    <w:p>
+      <w:pPr>
+        <w:pStyle w:val="body"/>
+      </w:pPr>
+    </w:p>
+    <w:p>
+      <w:pPr>
+        <w:pStyle w:val="body"/>
+        <w:sectPr>
+          <w:pgSz w:w="11906" w:h="16838"/>
+          <w:pgMar w:top="1440" w:right="1440" w:bottom="1440" w:left="1440" w:header="708" w:footer="708" w:gutter="0"/>
+          <w:cols w:space="708"/>
+          <w:titlePg/>
+          <w:docGrid w:linePitch="360"/>
+        </w:sectPr>
+      </w:pPr>
+    </w:p>
+    <w:p>
+      <w:pPr>
+        <w:pStyle w:val="h1"/>
+      </w:pPr>
+      <w:r>
+        <w:lastRenderedPageBreak/>
+        <w:t>P&amp;ID Graphing Algorithm</w:t>
+      </w:r>
+    </w:p>
+    <w:p>
+      <w:pPr>
+        <w:pStyle w:val="h2"/>
+      </w:pPr>
+      <w:bookmarkStart w:id="87" w:name="_Toc519116972"/>
       <w:r>
         <w:t>Build Hierarchy</w:t>
       </w:r>
-      <w:bookmarkEnd w:id="84"/>
-    </w:p>
-    <w:p>
-      <w:pPr>
-        <w:pStyle w:val="h4"/>
-      </w:pPr>
-      <w:bookmarkStart w:id="85" w:name="_Toc519116973"/>
+      <w:bookmarkEnd w:id="87"/>
+    </w:p>
+    <w:p>
+      <w:pPr>
+        <w:pStyle w:val="h2"/>
+      </w:pPr>
+      <w:bookmarkStart w:id="88" w:name="_Toc519116973"/>
       <w:r>
         <w:t>Hierarchy Traversal</w:t>
       </w:r>
-      <w:bookmarkEnd w:id="85"/>
+      <w:bookmarkEnd w:id="88"/>
       <w:r>
         <w:t xml:space="preserve"> </w:t>
       </w:r>
@@ -13023,13 +13087,13 @@
     </w:p>
     <w:p>
       <w:pPr>
-        <w:pStyle w:val="h4"/>
-      </w:pPr>
-      <w:bookmarkStart w:id="86" w:name="_Toc519116974"/>
+        <w:pStyle w:val="h2"/>
+      </w:pPr>
+      <w:bookmarkStart w:id="89" w:name="_Toc519116974"/>
       <w:r>
         <w:t>Vertex Placement</w:t>
       </w:r>
-      <w:bookmarkEnd w:id="86"/>
+      <w:bookmarkEnd w:id="89"/>
     </w:p>
     <w:p>
       <w:pPr>
@@ -13052,11 +13116,15 @@
         </w:numPr>
       </w:pPr>
       <w:r>
-        <w:lastRenderedPageBreak/>
-        <w:t>Settings</w:t>
-      </w:r>
-      <w:r>
-        <w:t xml:space="preserve"> implemented as parameters allow for fine tuning of the algorithm.</w:t>
+        <w:t xml:space="preserve">Settings implemented as parameters allow for </w:t>
+      </w:r>
+      <w:proofErr w:type="gramStart"/>
+      <w:r>
+        <w:t>fine tuning</w:t>
+      </w:r>
+      <w:proofErr w:type="gramEnd"/>
+      <w:r>
+        <w:t xml:space="preserve"> of the algorithm.</w:t>
       </w:r>
     </w:p>
     <w:p>
@@ -13093,6 +13161,102 @@
     </w:p>
     <w:p>
       <w:pPr>
+        <w:pStyle w:val="h3"/>
+        <w:keepNext/>
+      </w:pPr>
+      <w:r>
+        <w:lastRenderedPageBreak/>
+        <w:t>Simplifying connections in model</w:t>
+      </w:r>
+      <w:r>
+        <w:rPr>
+          <w:noProof/>
+          <w:lang w:val="de-DE" w:eastAsia="de-DE"/>
+        </w:rPr>
+        <w:drawing>
+          <wp:inline distT="0" distB="0" distL="0" distR="0" wp14:anchorId="73F72A52" wp14:editId="6C1F7729">
+            <wp:extent cx="3848668" cy="3904526"/>
+            <wp:effectExtent l="0" t="0" r="0" b="1270"/>
+            <wp:docPr id="27" name="Grafik 27"/>
+            <wp:cNvGraphicFramePr>
+              <a:graphicFrameLocks xmlns:a="http://schemas.openxmlformats.org/drawingml/2006/main" noChangeAspect="1"/>
+            </wp:cNvGraphicFramePr>
+            <a:graphic xmlns:a="http://schemas.openxmlformats.org/drawingml/2006/main">
+              <a:graphicData uri="http://schemas.openxmlformats.org/drawingml/2006/picture">
+                <pic:pic xmlns:pic="http://schemas.openxmlformats.org/drawingml/2006/picture">
+                  <pic:nvPicPr>
+                    <pic:cNvPr id="27" name="simplifyConnections().png"/>
+                    <pic:cNvPicPr/>
+                  </pic:nvPicPr>
+                  <pic:blipFill>
+                    <a:blip r:embed="rId30">
+                      <a:extLst>
+                        <a:ext uri="{28A0092B-C50C-407E-A947-70E740481C1C}">
+                          <a14:useLocalDpi xmlns:a14="http://schemas.microsoft.com/office/drawing/2010/main" val="0"/>
+                        </a:ext>
+                      </a:extLst>
+                    </a:blip>
+                    <a:stretch>
+                      <a:fillRect/>
+                    </a:stretch>
+                  </pic:blipFill>
+                  <pic:spPr>
+                    <a:xfrm>
+                      <a:off x="0" y="0"/>
+                      <a:ext cx="3855428" cy="3911384"/>
+                    </a:xfrm>
+                    <a:prstGeom prst="rect">
+                      <a:avLst/>
+                    </a:prstGeom>
+                  </pic:spPr>
+                </pic:pic>
+              </a:graphicData>
+            </a:graphic>
+          </wp:inline>
+        </w:drawing>
+      </w:r>
+    </w:p>
+    <w:p>
+      <w:pPr>
+        <w:pStyle w:val="Beschriftung"/>
+      </w:pPr>
+      <w:proofErr w:type="spellStart"/>
+      <w:r>
+        <w:t>Abbildung</w:t>
+      </w:r>
+      <w:proofErr w:type="spellEnd"/>
+      <w:r>
+        <w:t xml:space="preserve"> </w:t>
+      </w:r>
+      <w:r>
+        <w:fldChar w:fldCharType="begin"/>
+      </w:r>
+      <w:r>
+        <w:instrText xml:space="preserve"> SEQ Abbildung \* ARABIC </w:instrText>
+      </w:r>
+      <w:r>
+        <w:fldChar w:fldCharType="separate"/>
+      </w:r>
+      <w:r>
+        <w:rPr>
+          <w:noProof/>
+        </w:rPr>
+        <w:t>1</w:t>
+      </w:r>
+      <w:r>
+        <w:fldChar w:fldCharType="end"/>
+      </w:r>
+      <w:r>
+        <w:t>[PROBLEM OF HOW CONNECTIONS ARE MODELLED SOLVED WITH SIMPLIFYCONNECTIONS]</w:t>
+      </w:r>
+    </w:p>
+    <w:p>
+      <w:pPr>
+        <w:pStyle w:val="body"/>
+      </w:pPr>
+    </w:p>
+    <w:p>
+      <w:pPr>
         <w:pStyle w:val="body"/>
         <w:keepNext/>
       </w:pPr>
@@ -13102,7 +13266,7 @@
           <w:lang w:val="de-DE" w:eastAsia="de-DE"/>
         </w:rPr>
         <w:drawing>
-          <wp:inline distT="0" distB="0" distL="0" distR="0" wp14:anchorId="44A6FCFC" wp14:editId="48ACBF90">
+          <wp:inline distT="0" distB="0" distL="0" distR="0" wp14:anchorId="51743994" wp14:editId="72D1CA2A">
             <wp:extent cx="2843213" cy="3721426"/>
             <wp:effectExtent l="0" t="0" r="0" b="0"/>
             <wp:docPr id="24" name="Picture 24"/>
@@ -13117,7 +13281,7 @@
                     <pic:cNvPicPr/>
                   </pic:nvPicPr>
                   <pic:blipFill>
-                    <a:blip r:embed="rId30">
+                    <a:blip r:embed="rId31">
                       <a:extLst>
                         <a:ext uri="{28A0092B-C50C-407E-A947-70E740481C1C}">
                           <a14:useLocalDpi xmlns:a14="http://schemas.microsoft.com/office/drawing/2010/main" val="0"/>
@@ -13143,10 +13307,12 @@
           </wp:inline>
         </w:drawing>
       </w:r>
-    </w:p>
-    <w:p>
-      <w:pPr>
-        <w:pStyle w:val="Caption"/>
+      <w:bookmarkStart w:id="90" w:name="_GoBack"/>
+      <w:bookmarkEnd w:id="90"/>
+    </w:p>
+    <w:p>
+      <w:pPr>
+        <w:pStyle w:val="Beschriftung"/>
         <w:jc w:val="both"/>
       </w:pPr>
       <w:r>
@@ -13198,7 +13364,7 @@
         </w:rPr>
         <w:lastRenderedPageBreak/>
         <w:drawing>
-          <wp:inline distT="0" distB="0" distL="0" distR="0" wp14:anchorId="64DEB556" wp14:editId="1E20B268">
+          <wp:inline distT="0" distB="0" distL="0" distR="0" wp14:anchorId="7545A092" wp14:editId="0B2DEFDD">
             <wp:extent cx="5731510" cy="4879475"/>
             <wp:effectExtent l="0" t="0" r="2540" b="0"/>
             <wp:docPr id="25" name="Picture 25"/>
@@ -13215,7 +13381,7 @@
                     </pic:cNvPicPr>
                   </pic:nvPicPr>
                   <pic:blipFill>
-                    <a:blip r:embed="rId31" cstate="print">
+                    <a:blip r:embed="rId32" cstate="print">
                       <a:extLst>
                         <a:ext uri="{28A0092B-C50C-407E-A947-70E740481C1C}">
                           <a14:useLocalDpi xmlns:a14="http://schemas.microsoft.com/office/drawing/2010/main" val="0"/>
@@ -13249,7 +13415,7 @@
     </w:p>
     <w:p>
       <w:pPr>
-        <w:pStyle w:val="Caption"/>
+        <w:pStyle w:val="Beschriftung"/>
         <w:jc w:val="center"/>
       </w:pPr>
       <w:r>
@@ -13297,9 +13463,10 @@
       <w:r>
         <w:rPr>
           <w:noProof/>
+          <w:lang w:val="de-DE" w:eastAsia="de-DE"/>
         </w:rPr>
         <w:drawing>
-          <wp:inline distT="0" distB="0" distL="0" distR="0" wp14:anchorId="60E9860E" wp14:editId="51DA39ED">
+          <wp:inline distT="0" distB="0" distL="0" distR="0" wp14:anchorId="7C579745" wp14:editId="475335CA">
             <wp:extent cx="5731510" cy="3133725"/>
             <wp:effectExtent l="0" t="0" r="2540" b="9525"/>
             <wp:docPr id="28" name="Picture 28"/>
@@ -13314,7 +13481,7 @@
                     <pic:cNvPicPr/>
                   </pic:nvPicPr>
                   <pic:blipFill>
-                    <a:blip r:embed="rId32" cstate="print">
+                    <a:blip r:embed="rId33" cstate="print">
                       <a:extLst>
                         <a:ext uri="{28A0092B-C50C-407E-A947-70E740481C1C}">
                           <a14:useLocalDpi xmlns:a14="http://schemas.microsoft.com/office/drawing/2010/main" val="0"/>
@@ -13343,7 +13510,7 @@
     </w:p>
     <w:p>
       <w:pPr>
-        <w:pStyle w:val="Caption"/>
+        <w:pStyle w:val="Beschriftung"/>
         <w:jc w:val="center"/>
       </w:pPr>
       <w:r>
@@ -13386,71 +13553,16 @@
     </w:p>
     <w:p>
       <w:pPr>
-        <w:pStyle w:val="h3"/>
-      </w:pPr>
-      <w:bookmarkStart w:id="87" w:name="_Toc519116975"/>
-      <w:r>
-        <w:t>Generation</w:t>
-      </w:r>
-      <w:r>
-        <w:t xml:space="preserve"> of</w:t>
-      </w:r>
-      <w:r>
-        <w:t xml:space="preserve"> </w:t>
-      </w:r>
-      <w:r>
-        <w:t>the XML File</w:t>
-      </w:r>
-      <w:bookmarkEnd w:id="87"/>
-    </w:p>
-    <w:p>
-      <w:pPr>
-        <w:pStyle w:val="h4"/>
-      </w:pPr>
-      <w:bookmarkStart w:id="88" w:name="_Toc519116976"/>
-      <w:r>
-        <w:t>Structure of X</w:t>
-      </w:r>
-      <w:r>
-        <w:t>ML File</w:t>
-      </w:r>
-      <w:bookmarkEnd w:id="88"/>
-    </w:p>
-    <w:p>
-      <w:pPr>
         <w:pStyle w:val="body"/>
       </w:pPr>
-      <w:r>
-        <w:t>&lt;INSERT CLASS DIAGRAM WITH VERERBUNGEN HIER THAT MODELLS THE STRUCTURE (FOR EXAMPLE MXGRAPH &lt;|-----MXMODEL…</w:t>
-      </w:r>
-    </w:p>
-    <w:p>
-      <w:pPr>
-        <w:pStyle w:val="h4"/>
-      </w:pPr>
-      <w:bookmarkStart w:id="89" w:name="_Toc519116977"/>
-      <w:r>
-        <w:t>Recursive Instantiation</w:t>
-      </w:r>
-      <w:bookmarkEnd w:id="89"/>
-      <w:r>
-        <w:t xml:space="preserve"> </w:t>
-      </w:r>
     </w:p>
     <w:p>
       <w:pPr>
         <w:pStyle w:val="body"/>
       </w:pPr>
-    </w:p>
-    <w:p>
-      <w:pPr>
-        <w:pStyle w:val="body"/>
-      </w:pPr>
       <w:r>
         <w:br w:type="page"/>
       </w:r>
-      <w:bookmarkStart w:id="90" w:name="_GoBack"/>
-      <w:bookmarkEnd w:id="90"/>
     </w:p>
     <w:p>
       <w:pPr>
@@ -13566,7 +13678,6 @@
     <w:p>
       <w:pPr>
         <w:pStyle w:val="h1"/>
-        <w:ind w:left="522"/>
         <w:sectPr>
           <w:pgSz w:w="11906" w:h="16838"/>
           <w:pgMar w:top="1440" w:right="1440" w:bottom="1440" w:left="1440" w:header="708" w:footer="708" w:gutter="0"/>
@@ -13595,16 +13706,38 @@
       <w:pPr>
         <w:pStyle w:val="h1"/>
       </w:pPr>
-      <w:fldSimple w:instr=" TOC \h \z \c &quot;Figure&quot; ">
-        <w:bookmarkStart w:id="95" w:name="_Toc519116982"/>
-        <w:r>
-          <w:rPr>
-            <w:noProof/>
-          </w:rPr>
-          <w:t>No table of figures entries found.</w:t>
-        </w:r>
-        <w:bookmarkEnd w:id="95"/>
-      </w:fldSimple>
+      <w:r>
+        <w:rPr>
+          <w:noProof/>
+        </w:rPr>
+        <w:fldChar w:fldCharType="begin"/>
+      </w:r>
+      <w:r>
+        <w:rPr>
+          <w:noProof/>
+        </w:rPr>
+        <w:instrText xml:space="preserve"> TOC \h \z \c "Figure" </w:instrText>
+      </w:r>
+      <w:r>
+        <w:rPr>
+          <w:noProof/>
+        </w:rPr>
+        <w:fldChar w:fldCharType="separate"/>
+      </w:r>
+      <w:bookmarkStart w:id="95" w:name="_Toc519116982"/>
+      <w:r>
+        <w:rPr>
+          <w:noProof/>
+        </w:rPr>
+        <w:t>No table of figures entries found.</w:t>
+      </w:r>
+      <w:bookmarkEnd w:id="95"/>
+      <w:r>
+        <w:rPr>
+          <w:noProof/>
+        </w:rPr>
+        <w:fldChar w:fldCharType="end"/>
+      </w:r>
       <w:r>
         <w:br w:type="page"/>
       </w:r>
@@ -13617,7 +13750,6 @@
     <w:p>
       <w:pPr>
         <w:pStyle w:val="h1"/>
-        <w:ind w:left="522"/>
         <w:sectPr>
           <w:pgSz w:w="11906" w:h="16838"/>
           <w:pgMar w:top="1440" w:right="1440" w:bottom="1440" w:left="1440" w:header="708" w:footer="708" w:gutter="0"/>
@@ -13776,7 +13908,7 @@
               </wp:anchor>
             </w:drawing>
           </mc:Choice>
-          <mc:Fallback>
+          <mc:Fallback xmlns:w16cid="http://schemas.microsoft.com/office/word/2016/wordml/cid" xmlns:am3d="http://schemas.microsoft.com/office/drawing/2017/model3d" xmlns:aink="http://schemas.microsoft.com/office/drawing/2016/ink" xmlns:cx8="http://schemas.microsoft.com/office/drawing/2016/5/14/chartex" xmlns:cx7="http://schemas.microsoft.com/office/drawing/2016/5/13/chartex" xmlns:cx6="http://schemas.microsoft.com/office/drawing/2016/5/12/chartex" xmlns:cx5="http://schemas.microsoft.com/office/drawing/2016/5/11/chartex" xmlns:cx4="http://schemas.microsoft.com/office/drawing/2016/5/10/chartex" xmlns:cx3="http://schemas.microsoft.com/office/drawing/2016/5/9/chartex" xmlns:cx2="http://schemas.microsoft.com/office/drawing/2015/10/21/chartex">
             <w:pict>
               <v:line w14:anchorId="0784CC62" id="Shape 7" o:spid="_x0000_s1026" style="position:absolute;z-index:-251640832;visibility:visible;mso-wrap-style:square;mso-wrap-distance-left:9pt;mso-wrap-distance-top:0;mso-wrap-distance-right:9pt;mso-wrap-distance-bottom:0;mso-position-horizontal:absolute;mso-position-horizontal-relative:text;mso-position-vertical:absolute;mso-position-vertical-relative:text" from="5.95pt,38.25pt" to="445.3pt,38.25pt" o:gfxdata="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" o:allowincell="f" filled="t" strokeweight=".30797mm">
                 <v:stroke joinstyle="miter"/>
@@ -14278,7 +14410,7 @@
 </file>
 
 <file path=word/endnotes.xml><?xml version="1.0" encoding="utf-8"?>
-<w:endnotes xmlns:wpc="http://schemas.microsoft.com/office/word/2010/wordprocessingCanvas" xmlns:cx="http://schemas.microsoft.com/office/drawing/2014/chartex" xmlns:cx1="http://schemas.microsoft.com/office/drawing/2015/9/8/chartex" xmlns:cx2="http://schemas.microsoft.com/office/drawing/2015/10/21/chartex" xmlns:cx3="http://schemas.microsoft.com/office/drawing/2016/5/9/chartex" xmlns:cx4="http://schemas.microsoft.com/office/drawing/2016/5/10/chartex" xmlns:cx5="http://schemas.microsoft.com/office/drawing/2016/5/11/chartex" xmlns:cx6="http://schemas.microsoft.com/office/drawing/2016/5/12/chartex" xmlns:cx7="http://schemas.microsoft.com/office/drawing/2016/5/13/chartex" xmlns:cx8="http://schemas.microsoft.com/office/drawing/2016/5/14/chartex" xmlns:mc="http://schemas.openxmlformats.org/markup-compatibility/2006" xmlns:aink="http://schemas.microsoft.com/office/drawing/2016/ink" xmlns:am3d="http://schemas.microsoft.com/office/drawing/2017/model3d" xmlns:o="urn:schemas-microsoft-com:office:office" xmlns:r="http://schemas.openxmlformats.org/officeDocument/2006/relationships" xmlns:m="http://schemas.openxmlformats.org/officeDocument/2006/math" xmlns:v="urn:schemas-microsoft-com:vml" xmlns:wp14="http://schemas.microsoft.com/office/word/2010/wordprocessingDrawing" xmlns:wp="http://schemas.openxmlformats.org/drawingml/2006/wordprocessingDrawing" xmlns:w10="urn:schemas-microsoft-com:office:word" xmlns:w="http://schemas.openxmlformats.org/wordprocessingml/2006/main" xmlns:w14="http://schemas.microsoft.com/office/word/2010/wordml" xmlns:w15="http://schemas.microsoft.com/office/word/2012/wordml" xmlns:w16cid="http://schemas.microsoft.com/office/word/2016/wordml/cid" xmlns:w16se="http://schemas.microsoft.com/office/word/2015/wordml/symex" xmlns:wpg="http://schemas.microsoft.com/office/word/2010/wordprocessingGroup" xmlns:wpi="http://schemas.microsoft.com/office/word/2010/wordprocessingInk" xmlns:wne="http://schemas.microsoft.com/office/word/2006/wordml" xmlns:wps="http://schemas.microsoft.com/office/word/2010/wordprocessingShape" mc:Ignorable="w14 w15 w16se w16cid wp14">
+<w:endnotes xmlns:wpc="http://schemas.microsoft.com/office/word/2010/wordprocessingCanvas" xmlns:cx="http://schemas.microsoft.com/office/drawing/2014/chartex" xmlns:cx1="http://schemas.microsoft.com/office/drawing/2015/9/8/chartex" xmlns:mc="http://schemas.openxmlformats.org/markup-compatibility/2006" xmlns:o="urn:schemas-microsoft-com:office:office" xmlns:r="http://schemas.openxmlformats.org/officeDocument/2006/relationships" xmlns:m="http://schemas.openxmlformats.org/officeDocument/2006/math" xmlns:v="urn:schemas-microsoft-com:vml" xmlns:wp14="http://schemas.microsoft.com/office/word/2010/wordprocessingDrawing" xmlns:wp="http://schemas.openxmlformats.org/drawingml/2006/wordprocessingDrawing" xmlns:w10="urn:schemas-microsoft-com:office:word" xmlns:w="http://schemas.openxmlformats.org/wordprocessingml/2006/main" xmlns:w14="http://schemas.microsoft.com/office/word/2010/wordml" xmlns:w15="http://schemas.microsoft.com/office/word/2012/wordml" xmlns:w16se="http://schemas.microsoft.com/office/word/2015/wordml/symex" xmlns:wpg="http://schemas.microsoft.com/office/word/2010/wordprocessingGroup" xmlns:wpi="http://schemas.microsoft.com/office/word/2010/wordprocessingInk" xmlns:wne="http://schemas.microsoft.com/office/word/2006/wordml" xmlns:wps="http://schemas.microsoft.com/office/word/2010/wordprocessingShape" mc:Ignorable="w14 w15 w16se wp14">
   <w:endnote w:type="separator" w:id="-1">
     <w:p>
       <w:r>
@@ -14297,7 +14429,7 @@
 </file>
 
 <file path=word/footer1.xml><?xml version="1.0" encoding="utf-8"?>
-<w:ftr xmlns:wpc="http://schemas.microsoft.com/office/word/2010/wordprocessingCanvas" xmlns:cx="http://schemas.microsoft.com/office/drawing/2014/chartex" xmlns:cx1="http://schemas.microsoft.com/office/drawing/2015/9/8/chartex" xmlns:cx2="http://schemas.microsoft.com/office/drawing/2015/10/21/chartex" xmlns:cx3="http://schemas.microsoft.com/office/drawing/2016/5/9/chartex" xmlns:cx4="http://schemas.microsoft.com/office/drawing/2016/5/10/chartex" xmlns:cx5="http://schemas.microsoft.com/office/drawing/2016/5/11/chartex" xmlns:cx6="http://schemas.microsoft.com/office/drawing/2016/5/12/chartex" xmlns:cx7="http://schemas.microsoft.com/office/drawing/2016/5/13/chartex" xmlns:cx8="http://schemas.microsoft.com/office/drawing/2016/5/14/chartex" xmlns:mc="http://schemas.openxmlformats.org/markup-compatibility/2006" xmlns:aink="http://schemas.microsoft.com/office/drawing/2016/ink" xmlns:am3d="http://schemas.microsoft.com/office/drawing/2017/model3d" xmlns:o="urn:schemas-microsoft-com:office:office" xmlns:r="http://schemas.openxmlformats.org/officeDocument/2006/relationships" xmlns:m="http://schemas.openxmlformats.org/officeDocument/2006/math" xmlns:v="urn:schemas-microsoft-com:vml" xmlns:wp14="http://schemas.microsoft.com/office/word/2010/wordprocessingDrawing" xmlns:wp="http://schemas.openxmlformats.org/drawingml/2006/wordprocessingDrawing" xmlns:w10="urn:schemas-microsoft-com:office:word" xmlns:w="http://schemas.openxmlformats.org/wordprocessingml/2006/main" xmlns:w14="http://schemas.microsoft.com/office/word/2010/wordml" xmlns:w15="http://schemas.microsoft.com/office/word/2012/wordml" xmlns:w16cid="http://schemas.microsoft.com/office/word/2016/wordml/cid" xmlns:w16se="http://schemas.microsoft.com/office/word/2015/wordml/symex" xmlns:wpg="http://schemas.microsoft.com/office/word/2010/wordprocessingGroup" xmlns:wpi="http://schemas.microsoft.com/office/word/2010/wordprocessingInk" xmlns:wne="http://schemas.microsoft.com/office/word/2006/wordml" xmlns:wps="http://schemas.microsoft.com/office/word/2010/wordprocessingShape" mc:Ignorable="w14 w15 w16se w16cid wp14">
+<w:ftr xmlns:wpc="http://schemas.microsoft.com/office/word/2010/wordprocessingCanvas" xmlns:cx="http://schemas.microsoft.com/office/drawing/2014/chartex" xmlns:cx1="http://schemas.microsoft.com/office/drawing/2015/9/8/chartex" xmlns:mc="http://schemas.openxmlformats.org/markup-compatibility/2006" xmlns:o="urn:schemas-microsoft-com:office:office" xmlns:r="http://schemas.openxmlformats.org/officeDocument/2006/relationships" xmlns:m="http://schemas.openxmlformats.org/officeDocument/2006/math" xmlns:v="urn:schemas-microsoft-com:vml" xmlns:wp14="http://schemas.microsoft.com/office/word/2010/wordprocessingDrawing" xmlns:wp="http://schemas.openxmlformats.org/drawingml/2006/wordprocessingDrawing" xmlns:w10="urn:schemas-microsoft-com:office:word" xmlns:w="http://schemas.openxmlformats.org/wordprocessingml/2006/main" xmlns:w14="http://schemas.microsoft.com/office/word/2010/wordml" xmlns:w15="http://schemas.microsoft.com/office/word/2012/wordml" xmlns:w16se="http://schemas.microsoft.com/office/word/2015/wordml/symex" xmlns:wpg="http://schemas.microsoft.com/office/word/2010/wordprocessingGroup" xmlns:wpi="http://schemas.microsoft.com/office/word/2010/wordprocessingInk" xmlns:wne="http://schemas.microsoft.com/office/word/2006/wordml" xmlns:wps="http://schemas.microsoft.com/office/word/2010/wordprocessingShape" mc:Ignorable="w14 w15 w16se wp14">
   <w:sdt>
     <w:sdtPr>
       <w:id w:val="-1953631565"/>
@@ -14314,7 +14446,7 @@
     <w:sdtContent>
       <w:p>
         <w:pPr>
-          <w:pStyle w:val="Footer"/>
+          <w:pStyle w:val="Fuzeile"/>
           <w:jc w:val="center"/>
         </w:pPr>
         <w:r>
@@ -14330,7 +14462,7 @@
           <w:rPr>
             <w:noProof/>
           </w:rPr>
-          <w:t>7</w:t>
+          <w:t>VI</w:t>
         </w:r>
         <w:r>
           <w:rPr>
@@ -14343,14 +14475,14 @@
   </w:sdt>
   <w:p>
     <w:pPr>
-      <w:pStyle w:val="Footer"/>
+      <w:pStyle w:val="Fuzeile"/>
     </w:pPr>
   </w:p>
 </w:ftr>
 </file>
 
 <file path=word/footer2.xml><?xml version="1.0" encoding="utf-8"?>
-<w:ftr xmlns:wpc="http://schemas.microsoft.com/office/word/2010/wordprocessingCanvas" xmlns:cx="http://schemas.microsoft.com/office/drawing/2014/chartex" xmlns:cx1="http://schemas.microsoft.com/office/drawing/2015/9/8/chartex" xmlns:cx2="http://schemas.microsoft.com/office/drawing/2015/10/21/chartex" xmlns:cx3="http://schemas.microsoft.com/office/drawing/2016/5/9/chartex" xmlns:cx4="http://schemas.microsoft.com/office/drawing/2016/5/10/chartex" xmlns:cx5="http://schemas.microsoft.com/office/drawing/2016/5/11/chartex" xmlns:cx6="http://schemas.microsoft.com/office/drawing/2016/5/12/chartex" xmlns:cx7="http://schemas.microsoft.com/office/drawing/2016/5/13/chartex" xmlns:cx8="http://schemas.microsoft.com/office/drawing/2016/5/14/chartex" xmlns:mc="http://schemas.openxmlformats.org/markup-compatibility/2006" xmlns:aink="http://schemas.microsoft.com/office/drawing/2016/ink" xmlns:am3d="http://schemas.microsoft.com/office/drawing/2017/model3d" xmlns:o="urn:schemas-microsoft-com:office:office" xmlns:r="http://schemas.openxmlformats.org/officeDocument/2006/relationships" xmlns:m="http://schemas.openxmlformats.org/officeDocument/2006/math" xmlns:v="urn:schemas-microsoft-com:vml" xmlns:wp14="http://schemas.microsoft.com/office/word/2010/wordprocessingDrawing" xmlns:wp="http://schemas.openxmlformats.org/drawingml/2006/wordprocessingDrawing" xmlns:w10="urn:schemas-microsoft-com:office:word" xmlns:w="http://schemas.openxmlformats.org/wordprocessingml/2006/main" xmlns:w14="http://schemas.microsoft.com/office/word/2010/wordml" xmlns:w15="http://schemas.microsoft.com/office/word/2012/wordml" xmlns:w16cid="http://schemas.microsoft.com/office/word/2016/wordml/cid" xmlns:w16se="http://schemas.microsoft.com/office/word/2015/wordml/symex" xmlns:wpg="http://schemas.microsoft.com/office/word/2010/wordprocessingGroup" xmlns:wpi="http://schemas.microsoft.com/office/word/2010/wordprocessingInk" xmlns:wne="http://schemas.microsoft.com/office/word/2006/wordml" xmlns:wps="http://schemas.microsoft.com/office/word/2010/wordprocessingShape" mc:Ignorable="w14 w15 w16se w16cid wp14">
+<w:ftr xmlns:wpc="http://schemas.microsoft.com/office/word/2010/wordprocessingCanvas" xmlns:cx="http://schemas.microsoft.com/office/drawing/2014/chartex" xmlns:cx1="http://schemas.microsoft.com/office/drawing/2015/9/8/chartex" xmlns:mc="http://schemas.openxmlformats.org/markup-compatibility/2006" xmlns:o="urn:schemas-microsoft-com:office:office" xmlns:r="http://schemas.openxmlformats.org/officeDocument/2006/relationships" xmlns:m="http://schemas.openxmlformats.org/officeDocument/2006/math" xmlns:v="urn:schemas-microsoft-com:vml" xmlns:wp14="http://schemas.microsoft.com/office/word/2010/wordprocessingDrawing" xmlns:wp="http://schemas.openxmlformats.org/drawingml/2006/wordprocessingDrawing" xmlns:w10="urn:schemas-microsoft-com:office:word" xmlns:w="http://schemas.openxmlformats.org/wordprocessingml/2006/main" xmlns:w14="http://schemas.microsoft.com/office/word/2010/wordml" xmlns:w15="http://schemas.microsoft.com/office/word/2012/wordml" xmlns:w16se="http://schemas.microsoft.com/office/word/2015/wordml/symex" xmlns:wpg="http://schemas.microsoft.com/office/word/2010/wordprocessingGroup" xmlns:wpi="http://schemas.microsoft.com/office/word/2010/wordprocessingInk" xmlns:wne="http://schemas.microsoft.com/office/word/2006/wordml" xmlns:wps="http://schemas.microsoft.com/office/word/2010/wordprocessingShape" mc:Ignorable="w14 w15 w16se wp14">
   <w:sdt>
     <w:sdtPr>
       <w:id w:val="515428576"/>
@@ -14367,7 +14499,7 @@
     <w:sdtContent>
       <w:p>
         <w:pPr>
-          <w:pStyle w:val="Footer"/>
+          <w:pStyle w:val="Fuzeile"/>
           <w:jc w:val="center"/>
         </w:pPr>
         <w:r>
@@ -14383,7 +14515,7 @@
           <w:rPr>
             <w:noProof/>
           </w:rPr>
-          <w:t>8</w:t>
+          <w:t>VII</w:t>
         </w:r>
         <w:r>
           <w:rPr>
@@ -14396,14 +14528,14 @@
   </w:sdt>
   <w:p>
     <w:pPr>
-      <w:pStyle w:val="Footer"/>
+      <w:pStyle w:val="Fuzeile"/>
     </w:pPr>
   </w:p>
 </w:ftr>
 </file>
 
 <file path=word/footnotes.xml><?xml version="1.0" encoding="utf-8"?>
-<w:footnotes xmlns:wpc="http://schemas.microsoft.com/office/word/2010/wordprocessingCanvas" xmlns:cx="http://schemas.microsoft.com/office/drawing/2014/chartex" xmlns:cx1="http://schemas.microsoft.com/office/drawing/2015/9/8/chartex" xmlns:cx2="http://schemas.microsoft.com/office/drawing/2015/10/21/chartex" xmlns:cx3="http://schemas.microsoft.com/office/drawing/2016/5/9/chartex" xmlns:cx4="http://schemas.microsoft.com/office/drawing/2016/5/10/chartex" xmlns:cx5="http://schemas.microsoft.com/office/drawing/2016/5/11/chartex" xmlns:cx6="http://schemas.microsoft.com/office/drawing/2016/5/12/chartex" xmlns:cx7="http://schemas.microsoft.com/office/drawing/2016/5/13/chartex" xmlns:cx8="http://schemas.microsoft.com/office/drawing/2016/5/14/chartex" xmlns:mc="http://schemas.openxmlformats.org/markup-compatibility/2006" xmlns:aink="http://schemas.microsoft.com/office/drawing/2016/ink" xmlns:am3d="http://schemas.microsoft.com/office/drawing/2017/model3d" xmlns:o="urn:schemas-microsoft-com:office:office" xmlns:r="http://schemas.openxmlformats.org/officeDocument/2006/relationships" xmlns:m="http://schemas.openxmlformats.org/officeDocument/2006/math" xmlns:v="urn:schemas-microsoft-com:vml" xmlns:wp14="http://schemas.microsoft.com/office/word/2010/wordprocessingDrawing" xmlns:wp="http://schemas.openxmlformats.org/drawingml/2006/wordprocessingDrawing" xmlns:w10="urn:schemas-microsoft-com:office:word" xmlns:w="http://schemas.openxmlformats.org/wordprocessingml/2006/main" xmlns:w14="http://schemas.microsoft.com/office/word/2010/wordml" xmlns:w15="http://schemas.microsoft.com/office/word/2012/wordml" xmlns:w16cid="http://schemas.microsoft.com/office/word/2016/wordml/cid" xmlns:w16se="http://schemas.microsoft.com/office/word/2015/wordml/symex" xmlns:wpg="http://schemas.microsoft.com/office/word/2010/wordprocessingGroup" xmlns:wpi="http://schemas.microsoft.com/office/word/2010/wordprocessingInk" xmlns:wne="http://schemas.microsoft.com/office/word/2006/wordml" xmlns:wps="http://schemas.microsoft.com/office/word/2010/wordprocessingShape" mc:Ignorable="w14 w15 w16se w16cid wp14">
+<w:footnotes xmlns:wpc="http://schemas.microsoft.com/office/word/2010/wordprocessingCanvas" xmlns:cx="http://schemas.microsoft.com/office/drawing/2014/chartex" xmlns:cx1="http://schemas.microsoft.com/office/drawing/2015/9/8/chartex" xmlns:mc="http://schemas.openxmlformats.org/markup-compatibility/2006" xmlns:o="urn:schemas-microsoft-com:office:office" xmlns:r="http://schemas.openxmlformats.org/officeDocument/2006/relationships" xmlns:m="http://schemas.openxmlformats.org/officeDocument/2006/math" xmlns:v="urn:schemas-microsoft-com:vml" xmlns:wp14="http://schemas.microsoft.com/office/word/2010/wordprocessingDrawing" xmlns:wp="http://schemas.openxmlformats.org/drawingml/2006/wordprocessingDrawing" xmlns:w10="urn:schemas-microsoft-com:office:word" xmlns:w="http://schemas.openxmlformats.org/wordprocessingml/2006/main" xmlns:w14="http://schemas.microsoft.com/office/word/2010/wordml" xmlns:w15="http://schemas.microsoft.com/office/word/2012/wordml" xmlns:w16se="http://schemas.microsoft.com/office/word/2015/wordml/symex" xmlns:wpg="http://schemas.microsoft.com/office/word/2010/wordprocessingGroup" xmlns:wpi="http://schemas.microsoft.com/office/word/2010/wordprocessingInk" xmlns:wne="http://schemas.microsoft.com/office/word/2006/wordml" xmlns:wps="http://schemas.microsoft.com/office/word/2010/wordprocessingShape" mc:Ignorable="w14 w15 w16se wp14">
   <w:footnote w:type="separator" w:id="-1">
     <w:p>
       <w:r>
@@ -14422,7 +14554,7 @@
 </file>
 
 <file path=word/numbering.xml><?xml version="1.0" encoding="utf-8"?>
-<w:numbering xmlns:wpc="http://schemas.microsoft.com/office/word/2010/wordprocessingCanvas" xmlns:cx="http://schemas.microsoft.com/office/drawing/2014/chartex" xmlns:cx1="http://schemas.microsoft.com/office/drawing/2015/9/8/chartex" xmlns:cx2="http://schemas.microsoft.com/office/drawing/2015/10/21/chartex" xmlns:cx3="http://schemas.microsoft.com/office/drawing/2016/5/9/chartex" xmlns:cx4="http://schemas.microsoft.com/office/drawing/2016/5/10/chartex" xmlns:cx5="http://schemas.microsoft.com/office/drawing/2016/5/11/chartex" xmlns:cx6="http://schemas.microsoft.com/office/drawing/2016/5/12/chartex" xmlns:cx7="http://schemas.microsoft.com/office/drawing/2016/5/13/chartex" xmlns:cx8="http://schemas.microsoft.com/office/drawing/2016/5/14/chartex" xmlns:mc="http://schemas.openxmlformats.org/markup-compatibility/2006" xmlns:aink="http://schemas.microsoft.com/office/drawing/2016/ink" xmlns:am3d="http://schemas.microsoft.com/office/drawing/2017/model3d" xmlns:o="urn:schemas-microsoft-com:office:office" xmlns:r="http://schemas.openxmlformats.org/officeDocument/2006/relationships" xmlns:m="http://schemas.openxmlformats.org/officeDocument/2006/math" xmlns:v="urn:schemas-microsoft-com:vml" xmlns:wp14="http://schemas.microsoft.com/office/word/2010/wordprocessingDrawing" xmlns:wp="http://schemas.openxmlformats.org/drawingml/2006/wordprocessingDrawing" xmlns:w10="urn:schemas-microsoft-com:office:word" xmlns:w="http://schemas.openxmlformats.org/wordprocessingml/2006/main" xmlns:w14="http://schemas.microsoft.com/office/word/2010/wordml" xmlns:w15="http://schemas.microsoft.com/office/word/2012/wordml" xmlns:w16cid="http://schemas.microsoft.com/office/word/2016/wordml/cid" xmlns:w16se="http://schemas.microsoft.com/office/word/2015/wordml/symex" xmlns:wpg="http://schemas.microsoft.com/office/word/2010/wordprocessingGroup" xmlns:wpi="http://schemas.microsoft.com/office/word/2010/wordprocessingInk" xmlns:wne="http://schemas.microsoft.com/office/word/2006/wordml" xmlns:wps="http://schemas.microsoft.com/office/word/2010/wordprocessingShape" mc:Ignorable="w14 w15 w16se w16cid wp14">
+<w:numbering xmlns:wpc="http://schemas.microsoft.com/office/word/2010/wordprocessingCanvas" xmlns:cx="http://schemas.microsoft.com/office/drawing/2014/chartex" xmlns:cx1="http://schemas.microsoft.com/office/drawing/2015/9/8/chartex" xmlns:mc="http://schemas.openxmlformats.org/markup-compatibility/2006" xmlns:o="urn:schemas-microsoft-com:office:office" xmlns:r="http://schemas.openxmlformats.org/officeDocument/2006/relationships" xmlns:m="http://schemas.openxmlformats.org/officeDocument/2006/math" xmlns:v="urn:schemas-microsoft-com:vml" xmlns:wp14="http://schemas.microsoft.com/office/word/2010/wordprocessingDrawing" xmlns:wp="http://schemas.openxmlformats.org/drawingml/2006/wordprocessingDrawing" xmlns:w10="urn:schemas-microsoft-com:office:word" xmlns:w="http://schemas.openxmlformats.org/wordprocessingml/2006/main" xmlns:w14="http://schemas.microsoft.com/office/word/2010/wordml" xmlns:w15="http://schemas.microsoft.com/office/word/2012/wordml" xmlns:w16se="http://schemas.microsoft.com/office/word/2015/wordml/symex" xmlns:wpg="http://schemas.microsoft.com/office/word/2010/wordprocessingGroup" xmlns:wpi="http://schemas.microsoft.com/office/word/2010/wordprocessingInk" xmlns:wne="http://schemas.microsoft.com/office/word/2006/wordml" xmlns:wps="http://schemas.microsoft.com/office/word/2010/wordprocessingShape" mc:Ignorable="w14 w15 w16se wp14">
   <w:abstractNum w:abstractNumId="0" w15:restartNumberingAfterBreak="0">
     <w:nsid w:val="000A2922"/>
     <w:multiLevelType w:val="multilevel"/>
@@ -14993,10 +15125,11 @@
   <w:abstractNum w:abstractNumId="5" w15:restartNumberingAfterBreak="0">
     <w:nsid w:val="19DB0C85"/>
     <w:multiLevelType w:val="multilevel"/>
-    <w:tmpl w:val="F96E981A"/>
+    <w:tmpl w:val="3DF42698"/>
     <w:lvl w:ilvl="0">
       <w:start w:val="1"/>
       <w:numFmt w:val="decimal"/>
+      <w:pStyle w:val="h1"/>
       <w:lvlText w:val="%1"/>
       <w:lvlJc w:val="left"/>
       <w:pPr>
@@ -17075,33 +17208,6 @@
   </w:num>
   <w:num w:numId="20">
     <w:abstractNumId w:val="5"/>
-    <w:lvlOverride w:ilvl="0">
-      <w:startOverride w:val="1"/>
-    </w:lvlOverride>
-    <w:lvlOverride w:ilvl="1">
-      <w:startOverride w:val="1"/>
-    </w:lvlOverride>
-    <w:lvlOverride w:ilvl="2">
-      <w:startOverride w:val="1"/>
-    </w:lvlOverride>
-    <w:lvlOverride w:ilvl="3">
-      <w:startOverride w:val="1"/>
-    </w:lvlOverride>
-    <w:lvlOverride w:ilvl="4">
-      <w:startOverride w:val="1"/>
-    </w:lvlOverride>
-    <w:lvlOverride w:ilvl="5">
-      <w:startOverride w:val="1"/>
-    </w:lvlOverride>
-    <w:lvlOverride w:ilvl="6">
-      <w:startOverride w:val="1"/>
-    </w:lvlOverride>
-    <w:lvlOverride w:ilvl="7">
-      <w:startOverride w:val="1"/>
-    </w:lvlOverride>
-    <w:lvlOverride w:ilvl="8">
-      <w:startOverride w:val="1"/>
-    </w:lvlOverride>
   </w:num>
   <w:num w:numId="21">
     <w:abstractNumId w:val="13"/>
@@ -17136,11 +17242,41 @@
   <w:num w:numId="31">
     <w:abstractNumId w:val="20"/>
   </w:num>
+  <w:num w:numId="32">
+    <w:abstractNumId w:val="5"/>
+    <w:lvlOverride w:ilvl="0">
+      <w:startOverride w:val="1"/>
+    </w:lvlOverride>
+    <w:lvlOverride w:ilvl="1">
+      <w:startOverride w:val="1"/>
+    </w:lvlOverride>
+    <w:lvlOverride w:ilvl="2">
+      <w:startOverride w:val="1"/>
+    </w:lvlOverride>
+    <w:lvlOverride w:ilvl="3">
+      <w:startOverride w:val="1"/>
+    </w:lvlOverride>
+    <w:lvlOverride w:ilvl="4">
+      <w:startOverride w:val="1"/>
+    </w:lvlOverride>
+    <w:lvlOverride w:ilvl="5">
+      <w:startOverride w:val="1"/>
+    </w:lvlOverride>
+    <w:lvlOverride w:ilvl="6">
+      <w:startOverride w:val="1"/>
+    </w:lvlOverride>
+    <w:lvlOverride w:ilvl="7">
+      <w:startOverride w:val="1"/>
+    </w:lvlOverride>
+    <w:lvlOverride w:ilvl="8">
+      <w:startOverride w:val="1"/>
+    </w:lvlOverride>
+  </w:num>
 </w:numbering>
 </file>
 
 <file path=word/styles.xml><?xml version="1.0" encoding="utf-8"?>
-<w:styles xmlns:mc="http://schemas.openxmlformats.org/markup-compatibility/2006" xmlns:r="http://schemas.openxmlformats.org/officeDocument/2006/relationships" xmlns:w="http://schemas.openxmlformats.org/wordprocessingml/2006/main" xmlns:w14="http://schemas.microsoft.com/office/word/2010/wordml" xmlns:w15="http://schemas.microsoft.com/office/word/2012/wordml" xmlns:w16cid="http://schemas.microsoft.com/office/word/2016/wordml/cid" xmlns:w16se="http://schemas.microsoft.com/office/word/2015/wordml/symex" mc:Ignorable="w14 w15 w16se w16cid">
+<w:styles xmlns:mc="http://schemas.openxmlformats.org/markup-compatibility/2006" xmlns:r="http://schemas.openxmlformats.org/officeDocument/2006/relationships" xmlns:w="http://schemas.openxmlformats.org/wordprocessingml/2006/main" xmlns:w14="http://schemas.microsoft.com/office/word/2010/wordml" xmlns:w15="http://schemas.microsoft.com/office/word/2012/wordml" xmlns:w16se="http://schemas.microsoft.com/office/word/2015/wordml/symex" mc:Ignorable="w14 w15 w16se">
   <w:docDefaults>
     <w:rPrDefault>
       <w:rPr>
@@ -17156,7 +17292,7 @@
       </w:pPr>
     </w:pPrDefault>
   </w:docDefaults>
-  <w:latentStyles w:defLockedState="0" w:defUIPriority="99" w:defSemiHidden="0" w:defUnhideWhenUsed="0" w:defQFormat="0" w:count="375">
+  <w:latentStyles w:defLockedState="0" w:defUIPriority="99" w:defSemiHidden="0" w:defUnhideWhenUsed="0" w:defQFormat="0" w:count="371">
     <w:lsdException w:name="Normal" w:uiPriority="0"/>
     <w:lsdException w:name="heading 1" w:uiPriority="9"/>
     <w:lsdException w:name="heading 2" w:semiHidden="1" w:uiPriority="9" w:unhideWhenUsed="1"/>
@@ -17262,6 +17398,7 @@
     <w:lsdException w:name="HTML Sample" w:semiHidden="1" w:unhideWhenUsed="1"/>
     <w:lsdException w:name="HTML Typewriter" w:semiHidden="1" w:unhideWhenUsed="1"/>
     <w:lsdException w:name="HTML Variable" w:semiHidden="1" w:unhideWhenUsed="1"/>
+    <w:lsdException w:name="Normal Table" w:semiHidden="1" w:unhideWhenUsed="1"/>
     <w:lsdException w:name="annotation subject" w:semiHidden="1" w:unhideWhenUsed="1"/>
     <w:lsdException w:name="No List" w:semiHidden="1" w:unhideWhenUsed="1"/>
     <w:lsdException w:name="Outline List 1" w:semiHidden="1" w:unhideWhenUsed="1"/>
@@ -17305,8 +17442,10 @@
     <w:lsdException w:name="Table Elegant" w:semiHidden="1" w:unhideWhenUsed="1"/>
     <w:lsdException w:name="Table Professional" w:semiHidden="1" w:unhideWhenUsed="1"/>
     <w:lsdException w:name="Table Subtle 1" w:semiHidden="1" w:unhideWhenUsed="1"/>
+    <w:lsdException w:name="Table Subtle 2" w:semiHidden="1" w:unhideWhenUsed="1"/>
     <w:lsdException w:name="Table Web 1" w:semiHidden="1" w:unhideWhenUsed="1"/>
     <w:lsdException w:name="Table Web 2" w:semiHidden="1" w:unhideWhenUsed="1"/>
+    <w:lsdException w:name="Table Web 3" w:semiHidden="1" w:unhideWhenUsed="1"/>
     <w:lsdException w:name="Balloon Text" w:semiHidden="1" w:unhideWhenUsed="1"/>
     <w:lsdException w:name="Table Grid" w:uiPriority="59"/>
     <w:lsdException w:name="Table Theme" w:semiHidden="1" w:unhideWhenUsed="1"/>
@@ -17525,12 +17664,8 @@
     <w:lsdException w:name="List Table 5 Dark Accent 6" w:uiPriority="50"/>
     <w:lsdException w:name="List Table 6 Colorful Accent 6" w:uiPriority="51"/>
     <w:lsdException w:name="List Table 7 Colorful Accent 6" w:uiPriority="52"/>
-    <w:lsdException w:name="Mention" w:semiHidden="1" w:unhideWhenUsed="1"/>
-    <w:lsdException w:name="Smart Hyperlink" w:semiHidden="1" w:unhideWhenUsed="1"/>
-    <w:lsdException w:name="Hashtag" w:semiHidden="1" w:unhideWhenUsed="1"/>
-    <w:lsdException w:name="Unresolved Mention" w:semiHidden="1" w:unhideWhenUsed="1"/>
   </w:latentStyles>
-  <w:style w:type="paragraph" w:default="1" w:styleId="Normal">
+  <w:style w:type="paragraph" w:default="1" w:styleId="Standard">
     <w:name w:val="Normal"/>
     <w:rsid w:val="00BB1679"/>
     <w:pPr>
@@ -17540,11 +17675,11 @@
       <w:rFonts w:ascii="Times New Roman" w:eastAsiaTheme="minorEastAsia" w:hAnsi="Times New Roman" w:cs="Times New Roman"/>
     </w:rPr>
   </w:style>
-  <w:style w:type="paragraph" w:styleId="Heading1">
+  <w:style w:type="paragraph" w:styleId="berschrift1">
     <w:name w:val="heading 1"/>
-    <w:basedOn w:val="Normal"/>
-    <w:next w:val="Normal"/>
-    <w:link w:val="Heading1Char"/>
+    <w:basedOn w:val="Standard"/>
+    <w:next w:val="Standard"/>
+    <w:link w:val="berschrift1Zchn"/>
     <w:uiPriority w:val="9"/>
     <w:rsid w:val="001E0602"/>
     <w:pPr>
@@ -17560,11 +17695,11 @@
       <w:szCs w:val="32"/>
     </w:rPr>
   </w:style>
-  <w:style w:type="paragraph" w:styleId="Heading2">
+  <w:style w:type="paragraph" w:styleId="berschrift2">
     <w:name w:val="heading 2"/>
-    <w:basedOn w:val="Normal"/>
-    <w:next w:val="Normal"/>
-    <w:link w:val="Heading2Char"/>
+    <w:basedOn w:val="Standard"/>
+    <w:next w:val="Standard"/>
+    <w:link w:val="berschrift2Zchn"/>
     <w:uiPriority w:val="9"/>
     <w:semiHidden/>
     <w:unhideWhenUsed/>
@@ -17582,11 +17717,11 @@
       <w:szCs w:val="26"/>
     </w:rPr>
   </w:style>
-  <w:style w:type="paragraph" w:styleId="Heading3">
+  <w:style w:type="paragraph" w:styleId="berschrift3">
     <w:name w:val="heading 3"/>
-    <w:basedOn w:val="Normal"/>
-    <w:next w:val="Normal"/>
-    <w:link w:val="Heading3Char"/>
+    <w:basedOn w:val="Standard"/>
+    <w:next w:val="Standard"/>
+    <w:link w:val="berschrift3Zchn"/>
     <w:uiPriority w:val="9"/>
     <w:semiHidden/>
     <w:unhideWhenUsed/>
@@ -17605,12 +17740,13 @@
       <w:szCs w:val="24"/>
     </w:rPr>
   </w:style>
-  <w:style w:type="character" w:default="1" w:styleId="DefaultParagraphFont">
+  <w:style w:type="character" w:default="1" w:styleId="Absatz-Standardschriftart">
     <w:name w:val="Default Paragraph Font"/>
     <w:uiPriority w:val="1"/>
+    <w:semiHidden/>
     <w:unhideWhenUsed/>
   </w:style>
-  <w:style w:type="table" w:default="1" w:styleId="TableNormal">
+  <w:style w:type="table" w:default="1" w:styleId="NormaleTabelle">
     <w:name w:val="Normal Table"/>
     <w:uiPriority w:val="99"/>
     <w:semiHidden/>
@@ -17625,16 +17761,16 @@
       </w:tblCellMar>
     </w:tblPr>
   </w:style>
-  <w:style w:type="numbering" w:default="1" w:styleId="NoList">
+  <w:style w:type="numbering" w:default="1" w:styleId="KeineListe">
     <w:name w:val="No List"/>
     <w:uiPriority w:val="99"/>
     <w:semiHidden/>
     <w:unhideWhenUsed/>
   </w:style>
-  <w:style w:type="character" w:customStyle="1" w:styleId="Heading1Char">
-    <w:name w:val="Heading 1 Char"/>
-    <w:basedOn w:val="DefaultParagraphFont"/>
-    <w:link w:val="Heading1"/>
+  <w:style w:type="character" w:customStyle="1" w:styleId="berschrift1Zchn">
+    <w:name w:val="Überschrift 1 Zchn"/>
+    <w:basedOn w:val="Absatz-Standardschriftart"/>
+    <w:link w:val="berschrift1"/>
     <w:uiPriority w:val="9"/>
     <w:rsid w:val="001E0602"/>
     <w:rPr>
@@ -17644,10 +17780,10 @@
       <w:szCs w:val="32"/>
     </w:rPr>
   </w:style>
-  <w:style w:type="character" w:customStyle="1" w:styleId="Heading2Char">
-    <w:name w:val="Heading 2 Char"/>
-    <w:basedOn w:val="DefaultParagraphFont"/>
-    <w:link w:val="Heading2"/>
+  <w:style w:type="character" w:customStyle="1" w:styleId="berschrift2Zchn">
+    <w:name w:val="Überschrift 2 Zchn"/>
+    <w:basedOn w:val="Absatz-Standardschriftart"/>
+    <w:link w:val="berschrift2"/>
     <w:uiPriority w:val="9"/>
     <w:semiHidden/>
     <w:rsid w:val="001E0602"/>
@@ -17658,10 +17794,10 @@
       <w:szCs w:val="26"/>
     </w:rPr>
   </w:style>
-  <w:style w:type="character" w:customStyle="1" w:styleId="Heading3Char">
-    <w:name w:val="Heading 3 Char"/>
-    <w:basedOn w:val="DefaultParagraphFont"/>
-    <w:link w:val="Heading3"/>
+  <w:style w:type="character" w:customStyle="1" w:styleId="berschrift3Zchn">
+    <w:name w:val="Überschrift 3 Zchn"/>
+    <w:basedOn w:val="Absatz-Standardschriftart"/>
+    <w:link w:val="berschrift3"/>
     <w:uiPriority w:val="9"/>
     <w:semiHidden/>
     <w:rsid w:val="001E0602"/>
@@ -17672,11 +17808,11 @@
       <w:szCs w:val="24"/>
     </w:rPr>
   </w:style>
-  <w:style w:type="paragraph" w:styleId="Title">
+  <w:style w:type="paragraph" w:styleId="Titel">
     <w:name w:val="Title"/>
-    <w:basedOn w:val="Normal"/>
-    <w:next w:val="Normal"/>
-    <w:link w:val="TitleChar"/>
+    <w:basedOn w:val="Standard"/>
+    <w:next w:val="Standard"/>
+    <w:link w:val="TitelZchn"/>
     <w:autoRedefine/>
     <w:uiPriority w:val="10"/>
     <w:qFormat/>
@@ -17693,10 +17829,10 @@
       <w:szCs w:val="34"/>
     </w:rPr>
   </w:style>
-  <w:style w:type="character" w:customStyle="1" w:styleId="TitleChar">
-    <w:name w:val="Title Char"/>
-    <w:basedOn w:val="DefaultParagraphFont"/>
-    <w:link w:val="Title"/>
+  <w:style w:type="character" w:customStyle="1" w:styleId="TitelZchn">
+    <w:name w:val="Titel Zchn"/>
+    <w:basedOn w:val="Absatz-Standardschriftart"/>
+    <w:link w:val="Titel"/>
     <w:uiPriority w:val="10"/>
     <w:rsid w:val="00BB1679"/>
     <w:rPr>
@@ -17707,11 +17843,11 @@
       <w:szCs w:val="34"/>
     </w:rPr>
   </w:style>
-  <w:style w:type="paragraph" w:styleId="Subtitle">
+  <w:style w:type="paragraph" w:styleId="Untertitel">
     <w:name w:val="Subtitle"/>
-    <w:basedOn w:val="Normal"/>
-    <w:next w:val="Normal"/>
-    <w:link w:val="SubtitleChar"/>
+    <w:basedOn w:val="Standard"/>
+    <w:next w:val="Standard"/>
+    <w:link w:val="UntertitelZchn"/>
     <w:autoRedefine/>
     <w:uiPriority w:val="11"/>
     <w:qFormat/>
@@ -17730,10 +17866,10 @@
       <w:sz w:val="34"/>
     </w:rPr>
   </w:style>
-  <w:style w:type="character" w:customStyle="1" w:styleId="SubtitleChar">
-    <w:name w:val="Subtitle Char"/>
-    <w:basedOn w:val="DefaultParagraphFont"/>
-    <w:link w:val="Subtitle"/>
+  <w:style w:type="character" w:customStyle="1" w:styleId="UntertitelZchn">
+    <w:name w:val="Untertitel Zchn"/>
+    <w:basedOn w:val="Absatz-Standardschriftart"/>
+    <w:link w:val="Untertitel"/>
     <w:uiPriority w:val="11"/>
     <w:rsid w:val="00BB1679"/>
     <w:rPr>
@@ -17743,10 +17879,10 @@
       <w:sz w:val="34"/>
     </w:rPr>
   </w:style>
-  <w:style w:type="paragraph" w:styleId="Header">
+  <w:style w:type="paragraph" w:styleId="Kopfzeile">
     <w:name w:val="header"/>
-    <w:basedOn w:val="Normal"/>
-    <w:link w:val="HeaderChar"/>
+    <w:basedOn w:val="Standard"/>
+    <w:link w:val="KopfzeileZchn"/>
     <w:uiPriority w:val="99"/>
     <w:unhideWhenUsed/>
     <w:rsid w:val="00BB1679"/>
@@ -17757,20 +17893,20 @@
       </w:tabs>
     </w:pPr>
   </w:style>
-  <w:style w:type="character" w:customStyle="1" w:styleId="HeaderChar">
-    <w:name w:val="Header Char"/>
-    <w:basedOn w:val="DefaultParagraphFont"/>
-    <w:link w:val="Header"/>
+  <w:style w:type="character" w:customStyle="1" w:styleId="KopfzeileZchn">
+    <w:name w:val="Kopfzeile Zchn"/>
+    <w:basedOn w:val="Absatz-Standardschriftart"/>
+    <w:link w:val="Kopfzeile"/>
     <w:uiPriority w:val="99"/>
     <w:rsid w:val="00BB1679"/>
     <w:rPr>
       <w:rFonts w:ascii="Times New Roman" w:eastAsiaTheme="minorEastAsia" w:hAnsi="Times New Roman" w:cs="Times New Roman"/>
     </w:rPr>
   </w:style>
-  <w:style w:type="paragraph" w:styleId="Footer">
+  <w:style w:type="paragraph" w:styleId="Fuzeile">
     <w:name w:val="footer"/>
-    <w:basedOn w:val="Normal"/>
-    <w:link w:val="FooterChar"/>
+    <w:basedOn w:val="Standard"/>
+    <w:link w:val="FuzeileZchn"/>
     <w:uiPriority w:val="99"/>
     <w:unhideWhenUsed/>
     <w:rsid w:val="00BB1679"/>
@@ -17781,10 +17917,10 @@
       </w:tabs>
     </w:pPr>
   </w:style>
-  <w:style w:type="character" w:customStyle="1" w:styleId="FooterChar">
-    <w:name w:val="Footer Char"/>
-    <w:basedOn w:val="DefaultParagraphFont"/>
-    <w:link w:val="Footer"/>
+  <w:style w:type="character" w:customStyle="1" w:styleId="FuzeileZchn">
+    <w:name w:val="Fußzeile Zchn"/>
+    <w:basedOn w:val="Absatz-Standardschriftart"/>
+    <w:link w:val="Fuzeile"/>
     <w:uiPriority w:val="99"/>
     <w:rsid w:val="00BB1679"/>
     <w:rPr>
@@ -17793,12 +17929,15 @@
   </w:style>
   <w:style w:type="paragraph" w:customStyle="1" w:styleId="h1">
     <w:name w:val="h1"/>
-    <w:basedOn w:val="Normal"/>
+    <w:basedOn w:val="Standard"/>
     <w:link w:val="h1Char"/>
     <w:autoRedefine/>
     <w:qFormat/>
-    <w:rsid w:val="0055655E"/>
+    <w:rsid w:val="0027002C"/>
     <w:pPr>
+      <w:numPr>
+        <w:numId w:val="11"/>
+      </w:numPr>
       <w:spacing w:before="1800" w:after="960"/>
     </w:pPr>
     <w:rPr>
@@ -17809,18 +17948,18 @@
   </w:style>
   <w:style w:type="character" w:customStyle="1" w:styleId="h1Char">
     <w:name w:val="h1 Char"/>
-    <w:basedOn w:val="DefaultParagraphFont"/>
+    <w:basedOn w:val="Absatz-Standardschriftart"/>
     <w:link w:val="h1"/>
-    <w:rsid w:val="0055655E"/>
+    <w:rsid w:val="0027002C"/>
     <w:rPr>
       <w:rFonts w:ascii="Roboto" w:eastAsia="Arial" w:hAnsi="Roboto" w:cs="Arial"/>
       <w:sz w:val="40"/>
       <w:szCs w:val="40"/>
     </w:rPr>
   </w:style>
-  <w:style w:type="table" w:styleId="TableGrid">
+  <w:style w:type="table" w:styleId="Tabellenraster">
     <w:name w:val="Table Grid"/>
-    <w:basedOn w:val="TableNormal"/>
+    <w:basedOn w:val="NormaleTabelle"/>
     <w:uiPriority w:val="59"/>
     <w:unhideWhenUsed/>
     <w:rsid w:val="00D50E43"/>
@@ -17843,7 +17982,7 @@
   </w:style>
   <w:style w:type="paragraph" w:customStyle="1" w:styleId="h2">
     <w:name w:val="h2"/>
-    <w:basedOn w:val="Normal"/>
+    <w:basedOn w:val="Standard"/>
     <w:link w:val="h2Char"/>
     <w:autoRedefine/>
     <w:qFormat/>
@@ -17851,7 +17990,7 @@
     <w:pPr>
       <w:numPr>
         <w:ilvl w:val="1"/>
-        <w:numId w:val="11"/>
+        <w:numId w:val="20"/>
       </w:numPr>
       <w:spacing w:before="480" w:after="240"/>
     </w:pPr>
@@ -17863,7 +18002,7 @@
   </w:style>
   <w:style w:type="character" w:customStyle="1" w:styleId="h2Char">
     <w:name w:val="h2 Char"/>
-    <w:basedOn w:val="DefaultParagraphFont"/>
+    <w:basedOn w:val="Absatz-Standardschriftart"/>
     <w:link w:val="h2"/>
     <w:rsid w:val="002C51BB"/>
     <w:rPr>
@@ -17874,7 +18013,7 @@
   </w:style>
   <w:style w:type="paragraph" w:customStyle="1" w:styleId="body">
     <w:name w:val="body"/>
-    <w:basedOn w:val="Normal"/>
+    <w:basedOn w:val="Standard"/>
     <w:link w:val="bodyChar"/>
     <w:autoRedefine/>
     <w:qFormat/>
@@ -17894,7 +18033,7 @@
   </w:style>
   <w:style w:type="character" w:customStyle="1" w:styleId="bodyChar">
     <w:name w:val="body Char"/>
-    <w:basedOn w:val="DefaultParagraphFont"/>
+    <w:basedOn w:val="Absatz-Standardschriftart"/>
     <w:link w:val="body"/>
     <w:rsid w:val="00736C09"/>
     <w:rPr>
@@ -17904,9 +18043,9 @@
       <w:szCs w:val="21"/>
     </w:rPr>
   </w:style>
-  <w:style w:type="paragraph" w:styleId="ListParagraph">
+  <w:style w:type="paragraph" w:styleId="Listenabsatz">
     <w:name w:val="List Paragraph"/>
-    <w:basedOn w:val="Normal"/>
+    <w:basedOn w:val="Standard"/>
     <w:uiPriority w:val="34"/>
     <w:qFormat/>
     <w:rsid w:val="00BD2E55"/>
@@ -17971,7 +18110,7 @@
   </w:style>
   <w:style w:type="character" w:styleId="Hyperlink">
     <w:name w:val="Hyperlink"/>
-    <w:basedOn w:val="DefaultParagraphFont"/>
+    <w:basedOn w:val="Absatz-Standardschriftart"/>
     <w:uiPriority w:val="99"/>
     <w:unhideWhenUsed/>
     <w:rsid w:val="00427FB2"/>
@@ -17982,7 +18121,7 @@
   </w:style>
   <w:style w:type="character" w:customStyle="1" w:styleId="UnresolvedMention1">
     <w:name w:val="Unresolved Mention1"/>
-    <w:basedOn w:val="DefaultParagraphFont"/>
+    <w:basedOn w:val="Absatz-Standardschriftart"/>
     <w:uiPriority w:val="99"/>
     <w:semiHidden/>
     <w:unhideWhenUsed/>
@@ -18021,10 +18160,10 @@
       <w:szCs w:val="20"/>
     </w:rPr>
   </w:style>
-  <w:style w:type="paragraph" w:styleId="TOC1">
+  <w:style w:type="paragraph" w:styleId="Verzeichnis1">
     <w:name w:val="toc 1"/>
-    <w:basedOn w:val="Normal"/>
-    <w:next w:val="Normal"/>
+    <w:basedOn w:val="Standard"/>
+    <w:next w:val="Standard"/>
     <w:autoRedefine/>
     <w:uiPriority w:val="39"/>
     <w:unhideWhenUsed/>
@@ -18041,10 +18180,10 @@
       <w:noProof/>
     </w:rPr>
   </w:style>
-  <w:style w:type="paragraph" w:styleId="TOC2">
+  <w:style w:type="paragraph" w:styleId="Verzeichnis2">
     <w:name w:val="toc 2"/>
-    <w:basedOn w:val="Normal"/>
-    <w:next w:val="Normal"/>
+    <w:basedOn w:val="Standard"/>
+    <w:next w:val="Standard"/>
     <w:autoRedefine/>
     <w:uiPriority w:val="39"/>
     <w:unhideWhenUsed/>
@@ -18054,10 +18193,10 @@
       <w:ind w:left="220"/>
     </w:pPr>
   </w:style>
-  <w:style w:type="paragraph" w:styleId="TOC3">
+  <w:style w:type="paragraph" w:styleId="Verzeichnis3">
     <w:name w:val="toc 3"/>
-    <w:basedOn w:val="Normal"/>
-    <w:next w:val="Normal"/>
+    <w:basedOn w:val="Standard"/>
+    <w:next w:val="Standard"/>
     <w:autoRedefine/>
     <w:uiPriority w:val="39"/>
     <w:unhideWhenUsed/>
@@ -18067,10 +18206,10 @@
       <w:ind w:left="440"/>
     </w:pPr>
   </w:style>
-  <w:style w:type="paragraph" w:styleId="TOC4">
+  <w:style w:type="paragraph" w:styleId="Verzeichnis4">
     <w:name w:val="toc 4"/>
-    <w:basedOn w:val="Normal"/>
-    <w:next w:val="Normal"/>
+    <w:basedOn w:val="Standard"/>
+    <w:next w:val="Standard"/>
     <w:autoRedefine/>
     <w:uiPriority w:val="39"/>
     <w:unhideWhenUsed/>
@@ -18080,10 +18219,10 @@
       <w:ind w:left="660"/>
     </w:pPr>
   </w:style>
-  <w:style w:type="paragraph" w:styleId="TableofFigures">
+  <w:style w:type="paragraph" w:styleId="Abbildungsverzeichnis">
     <w:name w:val="table of figures"/>
-    <w:basedOn w:val="Normal"/>
-    <w:next w:val="Normal"/>
+    <w:basedOn w:val="Standard"/>
+    <w:next w:val="Standard"/>
     <w:uiPriority w:val="99"/>
     <w:unhideWhenUsed/>
     <w:rsid w:val="00FB6356"/>
@@ -18097,10 +18236,10 @@
       <w:szCs w:val="20"/>
     </w:rPr>
   </w:style>
-  <w:style w:type="paragraph" w:styleId="Caption">
+  <w:style w:type="paragraph" w:styleId="Beschriftung">
     <w:name w:val="caption"/>
-    <w:basedOn w:val="Normal"/>
-    <w:next w:val="Normal"/>
+    <w:basedOn w:val="Standard"/>
+    <w:next w:val="Standard"/>
     <w:uiPriority w:val="35"/>
     <w:unhideWhenUsed/>
     <w:qFormat/>
@@ -18448,7 +18587,7 @@
 </file>
 
 <file path=customXml/itemProps1.xml><?xml version="1.0" encoding="utf-8"?>
-<ds:datastoreItem xmlns:ds="http://schemas.openxmlformats.org/officeDocument/2006/customXml" ds:itemID="{13C0C537-5A51-4688-8C62-2D6B1F5E2582}">
+<ds:datastoreItem xmlns:ds="http://schemas.openxmlformats.org/officeDocument/2006/customXml" ds:itemID="{E3EF0CD4-C97E-4E4F-A636-1C64683399DB}">
   <ds:schemaRefs>
     <ds:schemaRef ds:uri="http://schemas.openxmlformats.org/officeDocument/2006/bibliography"/>
   </ds:schemaRefs>

</xml_diff>

<commit_message>
Implements working binPacking algorithm for #outerGroups.
</commit_message>
<xml_diff>
--- a/4 Schreibphase/mw_bachelorarbeit_mrk.docx
+++ b/4 Schreibphase/mw_bachelorarbeit_mrk.docx
@@ -1,6 +1,6 @@
 
 <file path=word/document.xml><?xml version="1.0" encoding="utf-8"?>
-<w:document xmlns:wpc="http://schemas.microsoft.com/office/word/2010/wordprocessingCanvas" xmlns:cx="http://schemas.microsoft.com/office/drawing/2014/chartex" xmlns:cx1="http://schemas.microsoft.com/office/drawing/2015/9/8/chartex" xmlns:mc="http://schemas.openxmlformats.org/markup-compatibility/2006" xmlns:o="urn:schemas-microsoft-com:office:office" xmlns:r="http://schemas.openxmlformats.org/officeDocument/2006/relationships" xmlns:m="http://schemas.openxmlformats.org/officeDocument/2006/math" xmlns:v="urn:schemas-microsoft-com:vml" xmlns:wp14="http://schemas.microsoft.com/office/word/2010/wordprocessingDrawing" xmlns:wp="http://schemas.openxmlformats.org/drawingml/2006/wordprocessingDrawing" xmlns:w10="urn:schemas-microsoft-com:office:word" xmlns:w="http://schemas.openxmlformats.org/wordprocessingml/2006/main" xmlns:w14="http://schemas.microsoft.com/office/word/2010/wordml" xmlns:w15="http://schemas.microsoft.com/office/word/2012/wordml" xmlns:w16se="http://schemas.microsoft.com/office/word/2015/wordml/symex" xmlns:wpg="http://schemas.microsoft.com/office/word/2010/wordprocessingGroup" xmlns:wpi="http://schemas.microsoft.com/office/word/2010/wordprocessingInk" xmlns:wne="http://schemas.microsoft.com/office/word/2006/wordml" xmlns:wps="http://schemas.microsoft.com/office/word/2010/wordprocessingShape" mc:Ignorable="w14 w15 w16se wp14">
+<w:document xmlns:wpc="http://schemas.microsoft.com/office/word/2010/wordprocessingCanvas" xmlns:cx="http://schemas.microsoft.com/office/drawing/2014/chartex" xmlns:cx1="http://schemas.microsoft.com/office/drawing/2015/9/8/chartex" xmlns:cx2="http://schemas.microsoft.com/office/drawing/2015/10/21/chartex" xmlns:cx3="http://schemas.microsoft.com/office/drawing/2016/5/9/chartex" xmlns:cx4="http://schemas.microsoft.com/office/drawing/2016/5/10/chartex" xmlns:cx5="http://schemas.microsoft.com/office/drawing/2016/5/11/chartex" xmlns:cx6="http://schemas.microsoft.com/office/drawing/2016/5/12/chartex" xmlns:cx7="http://schemas.microsoft.com/office/drawing/2016/5/13/chartex" xmlns:cx8="http://schemas.microsoft.com/office/drawing/2016/5/14/chartex" xmlns:mc="http://schemas.openxmlformats.org/markup-compatibility/2006" xmlns:aink="http://schemas.microsoft.com/office/drawing/2016/ink" xmlns:am3d="http://schemas.microsoft.com/office/drawing/2017/model3d" xmlns:o="urn:schemas-microsoft-com:office:office" xmlns:r="http://schemas.openxmlformats.org/officeDocument/2006/relationships" xmlns:m="http://schemas.openxmlformats.org/officeDocument/2006/math" xmlns:v="urn:schemas-microsoft-com:vml" xmlns:wp14="http://schemas.microsoft.com/office/word/2010/wordprocessingDrawing" xmlns:wp="http://schemas.openxmlformats.org/drawingml/2006/wordprocessingDrawing" xmlns:w10="urn:schemas-microsoft-com:office:word" xmlns:w="http://schemas.openxmlformats.org/wordprocessingml/2006/main" xmlns:w14="http://schemas.microsoft.com/office/word/2010/wordml" xmlns:w15="http://schemas.microsoft.com/office/word/2012/wordml" xmlns:w16cid="http://schemas.microsoft.com/office/word/2016/wordml/cid" xmlns:w16se="http://schemas.microsoft.com/office/word/2015/wordml/symex" xmlns:wpg="http://schemas.microsoft.com/office/word/2010/wordprocessingGroup" xmlns:wpi="http://schemas.microsoft.com/office/word/2010/wordprocessingInk" xmlns:wne="http://schemas.microsoft.com/office/word/2006/wordml" xmlns:wps="http://schemas.microsoft.com/office/word/2010/wordprocessingShape" mc:Ignorable="w14 w15 w16se w16cid wp14">
   <w:body>
     <w:p>
       <w:pPr>
@@ -99,36 +99,8 @@
           <w:sz w:val="20"/>
           <w:szCs w:val="20"/>
         </w:rPr>
-        <w:t xml:space="preserve"> </w:t>
-      </w:r>
-      <w:proofErr w:type="spellStart"/>
-      <w:r>
-        <w:rPr>
-          <w:rFonts w:ascii="Roboto" w:eastAsia="Arial" w:hAnsi="Roboto" w:cs="Arial"/>
-          <w:sz w:val="20"/>
-          <w:szCs w:val="20"/>
-        </w:rPr>
-        <w:t>Universität</w:t>
-      </w:r>
-      <w:proofErr w:type="spellEnd"/>
-      <w:r>
-        <w:rPr>
-          <w:rFonts w:ascii="Roboto" w:eastAsia="Arial" w:hAnsi="Roboto" w:cs="Arial"/>
-          <w:sz w:val="20"/>
-          <w:szCs w:val="20"/>
-        </w:rPr>
-        <w:t xml:space="preserve"> </w:t>
-      </w:r>
-      <w:proofErr w:type="spellStart"/>
-      <w:r>
-        <w:rPr>
-          <w:rFonts w:ascii="Roboto" w:eastAsia="Arial" w:hAnsi="Roboto" w:cs="Arial"/>
-          <w:sz w:val="20"/>
-          <w:szCs w:val="20"/>
-        </w:rPr>
-        <w:t>München</w:t>
-      </w:r>
-      <w:proofErr w:type="spellEnd"/>
+        <w:t xml:space="preserve"> Universität München</w:t>
+      </w:r>
     </w:p>
     <w:p>
       <w:pPr>
@@ -285,7 +257,7 @@
               </wp:anchor>
             </w:drawing>
           </mc:Choice>
-          <mc:Fallback xmlns:w16cid="http://schemas.microsoft.com/office/word/2016/wordml/cid" xmlns:am3d="http://schemas.microsoft.com/office/drawing/2017/model3d" xmlns:aink="http://schemas.microsoft.com/office/drawing/2016/ink" xmlns:cx8="http://schemas.microsoft.com/office/drawing/2016/5/14/chartex" xmlns:cx7="http://schemas.microsoft.com/office/drawing/2016/5/13/chartex" xmlns:cx6="http://schemas.microsoft.com/office/drawing/2016/5/12/chartex" xmlns:cx5="http://schemas.microsoft.com/office/drawing/2016/5/11/chartex" xmlns:cx4="http://schemas.microsoft.com/office/drawing/2016/5/10/chartex" xmlns:cx3="http://schemas.microsoft.com/office/drawing/2016/5/9/chartex" xmlns:cx2="http://schemas.microsoft.com/office/drawing/2015/10/21/chartex">
+          <mc:Fallback>
             <w:pict>
               <v:line w14:anchorId="37F60B83" id="Shape 2" o:spid="_x0000_s1026" style="position:absolute;z-index:-251656192;visibility:visible;mso-wrap-style:square;mso-wrap-distance-left:9pt;mso-wrap-distance-top:0;mso-wrap-distance-right:9pt;mso-wrap-distance-bottom:0;mso-position-horizontal:absolute;mso-position-horizontal-relative:text;mso-position-vertical:absolute;mso-position-vertical-relative:text" from="16.9pt,19.6pt" to="434.3pt,19.6pt" o:gfxdata="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" o:allowincell="f" filled="t" strokeweight=".85pt">
                 <v:stroke joinstyle="miter"/>
@@ -441,7 +413,7 @@
     </w:p>
     <w:p>
       <w:pPr>
-        <w:pStyle w:val="Untertitel"/>
+        <w:pStyle w:val="Subtitle"/>
         <w:rPr>
           <w:sz w:val="20"/>
           <w:szCs w:val="20"/>
@@ -466,7 +438,7 @@
     </w:p>
     <w:p>
       <w:pPr>
-        <w:pStyle w:val="Titel"/>
+        <w:pStyle w:val="Title"/>
         <w:rPr>
           <w:sz w:val="35"/>
           <w:szCs w:val="35"/>
@@ -987,6 +959,10 @@
     <w:p>
       <w:pPr>
         <w:pStyle w:val="h1"/>
+        <w:numPr>
+          <w:ilvl w:val="0"/>
+          <w:numId w:val="0"/>
+        </w:numPr>
       </w:pPr>
       <w:bookmarkStart w:id="2" w:name="_Toc519116894"/>
       <w:r>
@@ -1094,7 +1070,7 @@
               </wp:anchor>
             </w:drawing>
           </mc:Choice>
-          <mc:Fallback xmlns:w16cid="http://schemas.microsoft.com/office/word/2016/wordml/cid" xmlns:am3d="http://schemas.microsoft.com/office/drawing/2017/model3d" xmlns:aink="http://schemas.microsoft.com/office/drawing/2016/ink" xmlns:cx8="http://schemas.microsoft.com/office/drawing/2016/5/14/chartex" xmlns:cx7="http://schemas.microsoft.com/office/drawing/2016/5/13/chartex" xmlns:cx6="http://schemas.microsoft.com/office/drawing/2016/5/12/chartex" xmlns:cx5="http://schemas.microsoft.com/office/drawing/2016/5/11/chartex" xmlns:cx4="http://schemas.microsoft.com/office/drawing/2016/5/10/chartex" xmlns:cx3="http://schemas.microsoft.com/office/drawing/2016/5/9/chartex" xmlns:cx2="http://schemas.microsoft.com/office/drawing/2015/10/21/chartex">
+          <mc:Fallback>
             <w:pict>
               <v:shapetype w14:anchorId="6A41BEFC" id="_x0000_t75" coordsize="21600,21600" o:spt="75" o:preferrelative="t" path="m@4@5l@4@11@9@11@9@5xe" filled="f" stroked="f">
                 <v:stroke joinstyle="miter"/>
@@ -1162,7 +1138,7 @@
     <w:bookmarkStart w:id="5" w:name="_Toc519116895"/>
     <w:p>
       <w:pPr>
-        <w:pStyle w:val="h1"/>
+        <w:pStyle w:val="body"/>
       </w:pPr>
       <w:r>
         <w:rPr>
@@ -1220,7 +1196,7 @@
               </wp:anchor>
             </w:drawing>
           </mc:Choice>
-          <mc:Fallback xmlns:w16cid="http://schemas.microsoft.com/office/word/2016/wordml/cid" xmlns:am3d="http://schemas.microsoft.com/office/drawing/2017/model3d" xmlns:aink="http://schemas.microsoft.com/office/drawing/2016/ink" xmlns:cx8="http://schemas.microsoft.com/office/drawing/2016/5/14/chartex" xmlns:cx7="http://schemas.microsoft.com/office/drawing/2016/5/13/chartex" xmlns:cx6="http://schemas.microsoft.com/office/drawing/2016/5/12/chartex" xmlns:cx5="http://schemas.microsoft.com/office/drawing/2016/5/11/chartex" xmlns:cx4="http://schemas.microsoft.com/office/drawing/2016/5/10/chartex" xmlns:cx3="http://schemas.microsoft.com/office/drawing/2016/5/9/chartex" xmlns:cx2="http://schemas.microsoft.com/office/drawing/2015/10/21/chartex">
+          <mc:Fallback>
             <w:pict>
               <v:line w14:anchorId="40F9AE2D" id="Shape 3" o:spid="_x0000_s1026" style="position:absolute;z-index:-251651072;visibility:visible;mso-wrap-style:square;mso-wrap-distance-left:9pt;mso-wrap-distance-top:0;mso-wrap-distance-right:9pt;mso-wrap-distance-bottom:0;mso-position-horizontal:absolute;mso-position-horizontal-relative:text;mso-position-vertical:absolute;mso-position-vertical-relative:text" from="45.75pt,-2.9pt" to="210.95pt,-2.9pt" o:gfxdata="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" o:allowincell="f" filled="t" strokeweight=".14039mm">
                 <v:stroke joinstyle="miter"/>
@@ -1286,7 +1262,7 @@
               </wp:anchor>
             </w:drawing>
           </mc:Choice>
-          <mc:Fallback xmlns:w16cid="http://schemas.microsoft.com/office/word/2016/wordml/cid" xmlns:am3d="http://schemas.microsoft.com/office/drawing/2017/model3d" xmlns:aink="http://schemas.microsoft.com/office/drawing/2016/ink" xmlns:cx8="http://schemas.microsoft.com/office/drawing/2016/5/14/chartex" xmlns:cx7="http://schemas.microsoft.com/office/drawing/2016/5/13/chartex" xmlns:cx6="http://schemas.microsoft.com/office/drawing/2016/5/12/chartex" xmlns:cx5="http://schemas.microsoft.com/office/drawing/2016/5/11/chartex" xmlns:cx4="http://schemas.microsoft.com/office/drawing/2016/5/10/chartex" xmlns:cx3="http://schemas.microsoft.com/office/drawing/2016/5/9/chartex" xmlns:cx2="http://schemas.microsoft.com/office/drawing/2015/10/21/chartex">
+          <mc:Fallback>
             <w:pict>
               <v:line w14:anchorId="0F0F4E80" id="Shape 4" o:spid="_x0000_s1026" style="position:absolute;z-index:-251650048;visibility:visible;mso-wrap-style:square;mso-wrap-distance-left:9pt;mso-wrap-distance-top:0;mso-wrap-distance-right:9pt;mso-wrap-distance-bottom:0;mso-position-horizontal:absolute;mso-position-horizontal-relative:text;mso-position-vertical:absolute;mso-position-vertical-relative:text" from="280.1pt,-2.9pt" to="445.3pt,-2.9pt" o:gfxdata="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" o:allowincell="f" filled="t" strokeweight=".14039mm">
                 <v:stroke joinstyle="miter"/>
@@ -1346,18 +1322,15 @@
     <w:p>
       <w:pPr>
         <w:pStyle w:val="h1"/>
-        <w:rPr>
-          <w:sz w:val="20"/>
-          <w:szCs w:val="20"/>
-        </w:rPr>
+        <w:numPr>
+          <w:ilvl w:val="0"/>
+          <w:numId w:val="0"/>
+        </w:numPr>
       </w:pPr>
       <w:bookmarkStart w:id="8" w:name="_Toc519116896"/>
       <w:r>
         <w:lastRenderedPageBreak/>
-        <w:t>A</w:t>
-      </w:r>
-      <w:r>
-        <w:t>bstract</w:t>
+        <w:t>Abstract</w:t>
       </w:r>
       <w:bookmarkEnd w:id="8"/>
     </w:p>
@@ -1439,7 +1412,7 @@
     </w:p>
     <w:p>
       <w:pPr>
-        <w:pStyle w:val="h1"/>
+        <w:pStyle w:val="body"/>
         <w:rPr>
           <w:lang w:val="de-DE"/>
         </w:rPr>
@@ -1464,6 +1437,10 @@
     <w:p>
       <w:pPr>
         <w:pStyle w:val="h1"/>
+        <w:numPr>
+          <w:ilvl w:val="0"/>
+          <w:numId w:val="0"/>
+        </w:numPr>
       </w:pPr>
       <w:bookmarkStart w:id="9" w:name="_Toc519116897"/>
       <w:r>
@@ -1474,7 +1451,7 @@
     </w:p>
     <w:p>
       <w:pPr>
-        <w:pStyle w:val="Verzeichnis1"/>
+        <w:pStyle w:val="TOC1"/>
         <w:rPr>
           <w:rFonts w:asciiTheme="minorHAnsi" w:hAnsiTheme="minorHAnsi" w:cstheme="minorBidi"/>
           <w:b w:val="0"/>
@@ -1556,7 +1533,7 @@
     </w:p>
     <w:p>
       <w:pPr>
-        <w:pStyle w:val="Verzeichnis1"/>
+        <w:pStyle w:val="TOC1"/>
         <w:rPr>
           <w:rFonts w:asciiTheme="minorHAnsi" w:hAnsiTheme="minorHAnsi" w:cstheme="minorBidi"/>
           <w:b w:val="0"/>
@@ -1614,7 +1591,7 @@
     </w:p>
     <w:p>
       <w:pPr>
-        <w:pStyle w:val="Verzeichnis1"/>
+        <w:pStyle w:val="TOC1"/>
         <w:rPr>
           <w:rFonts w:asciiTheme="minorHAnsi" w:hAnsiTheme="minorHAnsi" w:cstheme="minorBidi"/>
           <w:b w:val="0"/>
@@ -1672,7 +1649,7 @@
     </w:p>
     <w:p>
       <w:pPr>
-        <w:pStyle w:val="Verzeichnis1"/>
+        <w:pStyle w:val="TOC1"/>
         <w:rPr>
           <w:rFonts w:asciiTheme="minorHAnsi" w:hAnsiTheme="minorHAnsi" w:cstheme="minorBidi"/>
           <w:b w:val="0"/>
@@ -1743,7 +1720,7 @@
     </w:p>
     <w:p>
       <w:pPr>
-        <w:pStyle w:val="Verzeichnis2"/>
+        <w:pStyle w:val="TOC2"/>
         <w:tabs>
           <w:tab w:val="left" w:pos="880"/>
           <w:tab w:val="right" w:leader="dot" w:pos="9016"/>
@@ -1827,7 +1804,7 @@
     </w:p>
     <w:p>
       <w:pPr>
-        <w:pStyle w:val="Verzeichnis2"/>
+        <w:pStyle w:val="TOC2"/>
         <w:tabs>
           <w:tab w:val="left" w:pos="880"/>
           <w:tab w:val="right" w:leader="dot" w:pos="9016"/>
@@ -1911,7 +1888,7 @@
     </w:p>
     <w:p>
       <w:pPr>
-        <w:pStyle w:val="Verzeichnis2"/>
+        <w:pStyle w:val="TOC2"/>
         <w:tabs>
           <w:tab w:val="left" w:pos="880"/>
           <w:tab w:val="right" w:leader="dot" w:pos="9016"/>
@@ -1995,7 +1972,7 @@
     </w:p>
     <w:p>
       <w:pPr>
-        <w:pStyle w:val="Verzeichnis2"/>
+        <w:pStyle w:val="TOC2"/>
         <w:tabs>
           <w:tab w:val="left" w:pos="880"/>
           <w:tab w:val="right" w:leader="dot" w:pos="9016"/>
@@ -2079,7 +2056,7 @@
     </w:p>
     <w:p>
       <w:pPr>
-        <w:pStyle w:val="Verzeichnis2"/>
+        <w:pStyle w:val="TOC2"/>
         <w:tabs>
           <w:tab w:val="left" w:pos="880"/>
           <w:tab w:val="right" w:leader="dot" w:pos="9016"/>
@@ -2163,7 +2140,7 @@
     </w:p>
     <w:p>
       <w:pPr>
-        <w:pStyle w:val="Verzeichnis3"/>
+        <w:pStyle w:val="TOC3"/>
         <w:tabs>
           <w:tab w:val="left" w:pos="1320"/>
           <w:tab w:val="right" w:leader="dot" w:pos="9016"/>
@@ -2247,7 +2224,7 @@
     </w:p>
     <w:p>
       <w:pPr>
-        <w:pStyle w:val="Verzeichnis3"/>
+        <w:pStyle w:val="TOC3"/>
         <w:tabs>
           <w:tab w:val="left" w:pos="1320"/>
           <w:tab w:val="right" w:leader="dot" w:pos="9016"/>
@@ -2331,7 +2308,7 @@
     </w:p>
     <w:p>
       <w:pPr>
-        <w:pStyle w:val="Verzeichnis2"/>
+        <w:pStyle w:val="TOC2"/>
         <w:tabs>
           <w:tab w:val="left" w:pos="880"/>
           <w:tab w:val="right" w:leader="dot" w:pos="9016"/>
@@ -2415,7 +2392,7 @@
     </w:p>
     <w:p>
       <w:pPr>
-        <w:pStyle w:val="Verzeichnis3"/>
+        <w:pStyle w:val="TOC3"/>
         <w:tabs>
           <w:tab w:val="left" w:pos="1320"/>
           <w:tab w:val="right" w:leader="dot" w:pos="9016"/>
@@ -2499,7 +2476,7 @@
     </w:p>
     <w:p>
       <w:pPr>
-        <w:pStyle w:val="Verzeichnis3"/>
+        <w:pStyle w:val="TOC3"/>
         <w:tabs>
           <w:tab w:val="left" w:pos="1320"/>
           <w:tab w:val="right" w:leader="dot" w:pos="9016"/>
@@ -2583,7 +2560,7 @@
     </w:p>
     <w:p>
       <w:pPr>
-        <w:pStyle w:val="Verzeichnis1"/>
+        <w:pStyle w:val="TOC1"/>
         <w:rPr>
           <w:rFonts w:asciiTheme="minorHAnsi" w:hAnsiTheme="minorHAnsi" w:cstheme="minorBidi"/>
           <w:b w:val="0"/>
@@ -2641,7 +2618,7 @@
     </w:p>
     <w:p>
       <w:pPr>
-        <w:pStyle w:val="Verzeichnis2"/>
+        <w:pStyle w:val="TOC2"/>
         <w:tabs>
           <w:tab w:val="left" w:pos="880"/>
           <w:tab w:val="right" w:leader="dot" w:pos="9016"/>
@@ -2725,7 +2702,7 @@
     </w:p>
     <w:p>
       <w:pPr>
-        <w:pStyle w:val="Verzeichnis3"/>
+        <w:pStyle w:val="TOC3"/>
         <w:tabs>
           <w:tab w:val="left" w:pos="1320"/>
           <w:tab w:val="right" w:leader="dot" w:pos="9016"/>
@@ -2809,7 +2786,7 @@
     </w:p>
     <w:p>
       <w:pPr>
-        <w:pStyle w:val="Verzeichnis1"/>
+        <w:pStyle w:val="TOC1"/>
         <w:rPr>
           <w:rFonts w:asciiTheme="minorHAnsi" w:hAnsiTheme="minorHAnsi" w:cstheme="minorBidi"/>
           <w:b w:val="0"/>
@@ -2861,7 +2838,7 @@
     </w:p>
     <w:p>
       <w:pPr>
-        <w:pStyle w:val="Verzeichnis3"/>
+        <w:pStyle w:val="TOC3"/>
         <w:tabs>
           <w:tab w:val="left" w:pos="1320"/>
           <w:tab w:val="right" w:leader="dot" w:pos="9016"/>
@@ -2945,7 +2922,7 @@
     </w:p>
     <w:p>
       <w:pPr>
-        <w:pStyle w:val="Verzeichnis3"/>
+        <w:pStyle w:val="TOC3"/>
         <w:tabs>
           <w:tab w:val="left" w:pos="1320"/>
           <w:tab w:val="right" w:leader="dot" w:pos="9016"/>
@@ -3029,7 +3006,7 @@
     </w:p>
     <w:p>
       <w:pPr>
-        <w:pStyle w:val="Verzeichnis3"/>
+        <w:pStyle w:val="TOC3"/>
         <w:tabs>
           <w:tab w:val="left" w:pos="1320"/>
           <w:tab w:val="right" w:leader="dot" w:pos="9016"/>
@@ -3113,7 +3090,7 @@
     </w:p>
     <w:p>
       <w:pPr>
-        <w:pStyle w:val="Verzeichnis2"/>
+        <w:pStyle w:val="TOC2"/>
         <w:tabs>
           <w:tab w:val="left" w:pos="880"/>
           <w:tab w:val="right" w:leader="dot" w:pos="9016"/>
@@ -3197,7 +3174,7 @@
     </w:p>
     <w:p>
       <w:pPr>
-        <w:pStyle w:val="Verzeichnis3"/>
+        <w:pStyle w:val="TOC3"/>
         <w:tabs>
           <w:tab w:val="left" w:pos="1320"/>
           <w:tab w:val="right" w:leader="dot" w:pos="9016"/>
@@ -3281,7 +3258,7 @@
     </w:p>
     <w:p>
       <w:pPr>
-        <w:pStyle w:val="Verzeichnis3"/>
+        <w:pStyle w:val="TOC3"/>
         <w:tabs>
           <w:tab w:val="left" w:pos="1320"/>
           <w:tab w:val="right" w:leader="dot" w:pos="9016"/>
@@ -3365,7 +3342,7 @@
     </w:p>
     <w:p>
       <w:pPr>
-        <w:pStyle w:val="Verzeichnis3"/>
+        <w:pStyle w:val="TOC3"/>
         <w:tabs>
           <w:tab w:val="left" w:pos="1320"/>
           <w:tab w:val="right" w:leader="dot" w:pos="9016"/>
@@ -3449,7 +3426,7 @@
     </w:p>
     <w:p>
       <w:pPr>
-        <w:pStyle w:val="Verzeichnis3"/>
+        <w:pStyle w:val="TOC3"/>
         <w:tabs>
           <w:tab w:val="left" w:pos="1320"/>
           <w:tab w:val="right" w:leader="dot" w:pos="9016"/>
@@ -3533,7 +3510,7 @@
     </w:p>
     <w:p>
       <w:pPr>
-        <w:pStyle w:val="Verzeichnis3"/>
+        <w:pStyle w:val="TOC3"/>
         <w:tabs>
           <w:tab w:val="left" w:pos="1320"/>
           <w:tab w:val="right" w:leader="dot" w:pos="9016"/>
@@ -3617,7 +3594,7 @@
     </w:p>
     <w:p>
       <w:pPr>
-        <w:pStyle w:val="Verzeichnis4"/>
+        <w:pStyle w:val="TOC4"/>
         <w:tabs>
           <w:tab w:val="left" w:pos="1540"/>
           <w:tab w:val="right" w:leader="dot" w:pos="9016"/>
@@ -3701,7 +3678,7 @@
     </w:p>
     <w:p>
       <w:pPr>
-        <w:pStyle w:val="Verzeichnis4"/>
+        <w:pStyle w:val="TOC4"/>
         <w:tabs>
           <w:tab w:val="left" w:pos="1540"/>
           <w:tab w:val="right" w:leader="dot" w:pos="9016"/>
@@ -3785,7 +3762,7 @@
     </w:p>
     <w:p>
       <w:pPr>
-        <w:pStyle w:val="Verzeichnis4"/>
+        <w:pStyle w:val="TOC4"/>
         <w:tabs>
           <w:tab w:val="left" w:pos="1540"/>
           <w:tab w:val="right" w:leader="dot" w:pos="9016"/>
@@ -3869,7 +3846,7 @@
     </w:p>
     <w:p>
       <w:pPr>
-        <w:pStyle w:val="Verzeichnis4"/>
+        <w:pStyle w:val="TOC4"/>
         <w:tabs>
           <w:tab w:val="left" w:pos="1540"/>
           <w:tab w:val="right" w:leader="dot" w:pos="9016"/>
@@ -3953,7 +3930,7 @@
     </w:p>
     <w:p>
       <w:pPr>
-        <w:pStyle w:val="Verzeichnis2"/>
+        <w:pStyle w:val="TOC2"/>
         <w:tabs>
           <w:tab w:val="left" w:pos="880"/>
           <w:tab w:val="right" w:leader="dot" w:pos="9016"/>
@@ -4037,7 +4014,7 @@
     </w:p>
     <w:p>
       <w:pPr>
-        <w:pStyle w:val="Verzeichnis3"/>
+        <w:pStyle w:val="TOC3"/>
         <w:tabs>
           <w:tab w:val="left" w:pos="1320"/>
           <w:tab w:val="right" w:leader="dot" w:pos="9016"/>
@@ -4121,7 +4098,7 @@
     </w:p>
     <w:p>
       <w:pPr>
-        <w:pStyle w:val="Verzeichnis3"/>
+        <w:pStyle w:val="TOC3"/>
         <w:tabs>
           <w:tab w:val="left" w:pos="1320"/>
           <w:tab w:val="right" w:leader="dot" w:pos="9016"/>
@@ -4205,7 +4182,7 @@
     </w:p>
     <w:p>
       <w:pPr>
-        <w:pStyle w:val="Verzeichnis3"/>
+        <w:pStyle w:val="TOC3"/>
         <w:tabs>
           <w:tab w:val="left" w:pos="1320"/>
           <w:tab w:val="right" w:leader="dot" w:pos="9016"/>
@@ -4304,7 +4281,7 @@
     </w:p>
     <w:p>
       <w:pPr>
-        <w:pStyle w:val="Verzeichnis3"/>
+        <w:pStyle w:val="TOC3"/>
         <w:tabs>
           <w:tab w:val="left" w:pos="1320"/>
           <w:tab w:val="right" w:leader="dot" w:pos="9016"/>
@@ -4388,7 +4365,7 @@
     </w:p>
     <w:p>
       <w:pPr>
-        <w:pStyle w:val="Verzeichnis4"/>
+        <w:pStyle w:val="TOC4"/>
         <w:tabs>
           <w:tab w:val="left" w:pos="1540"/>
           <w:tab w:val="right" w:leader="dot" w:pos="9016"/>
@@ -4472,7 +4449,7 @@
     </w:p>
     <w:p>
       <w:pPr>
-        <w:pStyle w:val="Verzeichnis4"/>
+        <w:pStyle w:val="TOC4"/>
         <w:tabs>
           <w:tab w:val="left" w:pos="1540"/>
           <w:tab w:val="right" w:leader="dot" w:pos="9016"/>
@@ -4556,7 +4533,7 @@
     </w:p>
     <w:p>
       <w:pPr>
-        <w:pStyle w:val="Verzeichnis4"/>
+        <w:pStyle w:val="TOC4"/>
         <w:tabs>
           <w:tab w:val="left" w:pos="1540"/>
           <w:tab w:val="right" w:leader="dot" w:pos="9016"/>
@@ -4640,7 +4617,7 @@
     </w:p>
     <w:p>
       <w:pPr>
-        <w:pStyle w:val="Verzeichnis1"/>
+        <w:pStyle w:val="TOC1"/>
         <w:rPr>
           <w:rFonts w:asciiTheme="minorHAnsi" w:hAnsiTheme="minorHAnsi" w:cstheme="minorBidi"/>
           <w:b w:val="0"/>
@@ -4699,7 +4676,7 @@
     </w:p>
     <w:p>
       <w:pPr>
-        <w:pStyle w:val="Verzeichnis2"/>
+        <w:pStyle w:val="TOC2"/>
         <w:tabs>
           <w:tab w:val="left" w:pos="880"/>
           <w:tab w:val="right" w:leader="dot" w:pos="9016"/>
@@ -4784,7 +4761,7 @@
     </w:p>
     <w:p>
       <w:pPr>
-        <w:pStyle w:val="Verzeichnis2"/>
+        <w:pStyle w:val="TOC2"/>
         <w:tabs>
           <w:tab w:val="left" w:pos="880"/>
           <w:tab w:val="right" w:leader="dot" w:pos="9016"/>
@@ -4869,7 +4846,7 @@
     </w:p>
     <w:p>
       <w:pPr>
-        <w:pStyle w:val="Verzeichnis4"/>
+        <w:pStyle w:val="TOC4"/>
         <w:tabs>
           <w:tab w:val="left" w:pos="1760"/>
           <w:tab w:val="right" w:leader="dot" w:pos="9016"/>
@@ -4954,7 +4931,7 @@
     </w:p>
     <w:p>
       <w:pPr>
-        <w:pStyle w:val="Verzeichnis4"/>
+        <w:pStyle w:val="TOC4"/>
         <w:tabs>
           <w:tab w:val="left" w:pos="1760"/>
           <w:tab w:val="right" w:leader="dot" w:pos="9016"/>
@@ -5039,7 +5016,7 @@
     </w:p>
     <w:p>
       <w:pPr>
-        <w:pStyle w:val="Verzeichnis4"/>
+        <w:pStyle w:val="TOC4"/>
         <w:tabs>
           <w:tab w:val="left" w:pos="1760"/>
           <w:tab w:val="right" w:leader="dot" w:pos="9016"/>
@@ -5124,7 +5101,7 @@
     </w:p>
     <w:p>
       <w:pPr>
-        <w:pStyle w:val="Verzeichnis4"/>
+        <w:pStyle w:val="TOC4"/>
         <w:tabs>
           <w:tab w:val="left" w:pos="1760"/>
           <w:tab w:val="right" w:leader="dot" w:pos="9016"/>
@@ -5209,7 +5186,7 @@
     </w:p>
     <w:p>
       <w:pPr>
-        <w:pStyle w:val="Verzeichnis4"/>
+        <w:pStyle w:val="TOC4"/>
         <w:tabs>
           <w:tab w:val="left" w:pos="1760"/>
           <w:tab w:val="right" w:leader="dot" w:pos="9016"/>
@@ -5294,7 +5271,7 @@
     </w:p>
     <w:p>
       <w:pPr>
-        <w:pStyle w:val="Verzeichnis2"/>
+        <w:pStyle w:val="TOC2"/>
         <w:tabs>
           <w:tab w:val="left" w:pos="880"/>
           <w:tab w:val="right" w:leader="dot" w:pos="9016"/>
@@ -5379,7 +5356,7 @@
     </w:p>
     <w:p>
       <w:pPr>
-        <w:pStyle w:val="Verzeichnis3"/>
+        <w:pStyle w:val="TOC3"/>
         <w:tabs>
           <w:tab w:val="left" w:pos="1320"/>
           <w:tab w:val="right" w:leader="dot" w:pos="9016"/>
@@ -5464,7 +5441,7 @@
     </w:p>
     <w:p>
       <w:pPr>
-        <w:pStyle w:val="Verzeichnis4"/>
+        <w:pStyle w:val="TOC4"/>
         <w:tabs>
           <w:tab w:val="left" w:pos="1760"/>
           <w:tab w:val="right" w:leader="dot" w:pos="9016"/>
@@ -5549,7 +5526,7 @@
     </w:p>
     <w:p>
       <w:pPr>
-        <w:pStyle w:val="Verzeichnis4"/>
+        <w:pStyle w:val="TOC4"/>
         <w:tabs>
           <w:tab w:val="left" w:pos="1760"/>
           <w:tab w:val="right" w:leader="dot" w:pos="9016"/>
@@ -5634,7 +5611,7 @@
     </w:p>
     <w:p>
       <w:pPr>
-        <w:pStyle w:val="Verzeichnis4"/>
+        <w:pStyle w:val="TOC4"/>
         <w:tabs>
           <w:tab w:val="left" w:pos="1760"/>
           <w:tab w:val="right" w:leader="dot" w:pos="9016"/>
@@ -5719,7 +5696,7 @@
     </w:p>
     <w:p>
       <w:pPr>
-        <w:pStyle w:val="Verzeichnis4"/>
+        <w:pStyle w:val="TOC4"/>
         <w:tabs>
           <w:tab w:val="left" w:pos="1760"/>
           <w:tab w:val="right" w:leader="dot" w:pos="9016"/>
@@ -5804,7 +5781,7 @@
     </w:p>
     <w:p>
       <w:pPr>
-        <w:pStyle w:val="Verzeichnis4"/>
+        <w:pStyle w:val="TOC4"/>
         <w:tabs>
           <w:tab w:val="left" w:pos="1760"/>
           <w:tab w:val="right" w:leader="dot" w:pos="9016"/>
@@ -5889,7 +5866,7 @@
     </w:p>
     <w:p>
       <w:pPr>
-        <w:pStyle w:val="Verzeichnis4"/>
+        <w:pStyle w:val="TOC4"/>
         <w:tabs>
           <w:tab w:val="left" w:pos="1760"/>
           <w:tab w:val="right" w:leader="dot" w:pos="9016"/>
@@ -5974,7 +5951,7 @@
     </w:p>
     <w:p>
       <w:pPr>
-        <w:pStyle w:val="Verzeichnis4"/>
+        <w:pStyle w:val="TOC4"/>
         <w:tabs>
           <w:tab w:val="left" w:pos="1760"/>
           <w:tab w:val="right" w:leader="dot" w:pos="9016"/>
@@ -6059,7 +6036,7 @@
     </w:p>
     <w:p>
       <w:pPr>
-        <w:pStyle w:val="Verzeichnis4"/>
+        <w:pStyle w:val="TOC4"/>
         <w:tabs>
           <w:tab w:val="left" w:pos="1760"/>
           <w:tab w:val="right" w:leader="dot" w:pos="9016"/>
@@ -6144,7 +6121,7 @@
     </w:p>
     <w:p>
       <w:pPr>
-        <w:pStyle w:val="Verzeichnis3"/>
+        <w:pStyle w:val="TOC3"/>
         <w:tabs>
           <w:tab w:val="left" w:pos="1320"/>
           <w:tab w:val="right" w:leader="dot" w:pos="9016"/>
@@ -6229,7 +6206,7 @@
     </w:p>
     <w:p>
       <w:pPr>
-        <w:pStyle w:val="Verzeichnis4"/>
+        <w:pStyle w:val="TOC4"/>
         <w:tabs>
           <w:tab w:val="left" w:pos="1760"/>
           <w:tab w:val="right" w:leader="dot" w:pos="9016"/>
@@ -6314,7 +6291,7 @@
     </w:p>
     <w:p>
       <w:pPr>
-        <w:pStyle w:val="Verzeichnis4"/>
+        <w:pStyle w:val="TOC4"/>
         <w:tabs>
           <w:tab w:val="left" w:pos="1760"/>
           <w:tab w:val="right" w:leader="dot" w:pos="9016"/>
@@ -6399,7 +6376,7 @@
     </w:p>
     <w:p>
       <w:pPr>
-        <w:pStyle w:val="Verzeichnis4"/>
+        <w:pStyle w:val="TOC4"/>
         <w:tabs>
           <w:tab w:val="right" w:leader="dot" w:pos="9016"/>
         </w:tabs>
@@ -6468,7 +6445,7 @@
     </w:p>
     <w:p>
       <w:pPr>
-        <w:pStyle w:val="Verzeichnis3"/>
+        <w:pStyle w:val="TOC3"/>
         <w:tabs>
           <w:tab w:val="left" w:pos="1320"/>
           <w:tab w:val="right" w:leader="dot" w:pos="9016"/>
@@ -6553,7 +6530,7 @@
     </w:p>
     <w:p>
       <w:pPr>
-        <w:pStyle w:val="Verzeichnis1"/>
+        <w:pStyle w:val="TOC1"/>
         <w:rPr>
           <w:rFonts w:asciiTheme="minorHAnsi" w:hAnsiTheme="minorHAnsi" w:cstheme="minorBidi"/>
           <w:b w:val="0"/>
@@ -6611,7 +6588,7 @@
     </w:p>
     <w:p>
       <w:pPr>
-        <w:pStyle w:val="Verzeichnis2"/>
+        <w:pStyle w:val="TOC2"/>
         <w:tabs>
           <w:tab w:val="left" w:pos="880"/>
           <w:tab w:val="right" w:leader="dot" w:pos="9016"/>
@@ -6695,7 +6672,7 @@
     </w:p>
     <w:p>
       <w:pPr>
-        <w:pStyle w:val="Verzeichnis2"/>
+        <w:pStyle w:val="TOC2"/>
         <w:tabs>
           <w:tab w:val="left" w:pos="880"/>
           <w:tab w:val="right" w:leader="dot" w:pos="9016"/>
@@ -6779,7 +6756,7 @@
     </w:p>
     <w:p>
       <w:pPr>
-        <w:pStyle w:val="Verzeichnis3"/>
+        <w:pStyle w:val="TOC3"/>
         <w:tabs>
           <w:tab w:val="left" w:pos="1320"/>
           <w:tab w:val="right" w:leader="dot" w:pos="9016"/>
@@ -6863,7 +6840,7 @@
     </w:p>
     <w:p>
       <w:pPr>
-        <w:pStyle w:val="Verzeichnis3"/>
+        <w:pStyle w:val="TOC3"/>
         <w:tabs>
           <w:tab w:val="left" w:pos="1320"/>
           <w:tab w:val="right" w:leader="dot" w:pos="9016"/>
@@ -6947,7 +6924,7 @@
     </w:p>
     <w:p>
       <w:pPr>
-        <w:pStyle w:val="Verzeichnis2"/>
+        <w:pStyle w:val="TOC2"/>
         <w:tabs>
           <w:tab w:val="left" w:pos="880"/>
           <w:tab w:val="right" w:leader="dot" w:pos="9016"/>
@@ -7031,7 +7008,7 @@
     </w:p>
     <w:p>
       <w:pPr>
-        <w:pStyle w:val="Verzeichnis3"/>
+        <w:pStyle w:val="TOC3"/>
         <w:tabs>
           <w:tab w:val="left" w:pos="1320"/>
           <w:tab w:val="right" w:leader="dot" w:pos="9016"/>
@@ -7115,7 +7092,7 @@
     </w:p>
     <w:p>
       <w:pPr>
-        <w:pStyle w:val="Verzeichnis3"/>
+        <w:pStyle w:val="TOC3"/>
         <w:tabs>
           <w:tab w:val="left" w:pos="1320"/>
           <w:tab w:val="right" w:leader="dot" w:pos="9016"/>
@@ -7201,7 +7178,7 @@
     </w:p>
     <w:p>
       <w:pPr>
-        <w:pStyle w:val="Verzeichnis4"/>
+        <w:pStyle w:val="TOC4"/>
         <w:tabs>
           <w:tab w:val="left" w:pos="1760"/>
           <w:tab w:val="right" w:leader="dot" w:pos="9016"/>
@@ -7287,7 +7264,7 @@
     </w:p>
     <w:p>
       <w:pPr>
-        <w:pStyle w:val="Verzeichnis4"/>
+        <w:pStyle w:val="TOC4"/>
         <w:tabs>
           <w:tab w:val="left" w:pos="1760"/>
           <w:tab w:val="right" w:leader="dot" w:pos="9016"/>
@@ -7371,7 +7348,7 @@
     </w:p>
     <w:p>
       <w:pPr>
-        <w:pStyle w:val="Verzeichnis4"/>
+        <w:pStyle w:val="TOC4"/>
         <w:tabs>
           <w:tab w:val="left" w:pos="1760"/>
           <w:tab w:val="right" w:leader="dot" w:pos="9016"/>
@@ -7455,7 +7432,7 @@
     </w:p>
     <w:p>
       <w:pPr>
-        <w:pStyle w:val="Verzeichnis3"/>
+        <w:pStyle w:val="TOC3"/>
         <w:tabs>
           <w:tab w:val="left" w:pos="1320"/>
           <w:tab w:val="right" w:leader="dot" w:pos="9016"/>
@@ -7539,7 +7516,7 @@
     </w:p>
     <w:p>
       <w:pPr>
-        <w:pStyle w:val="Verzeichnis4"/>
+        <w:pStyle w:val="TOC4"/>
         <w:tabs>
           <w:tab w:val="left" w:pos="1760"/>
           <w:tab w:val="right" w:leader="dot" w:pos="9016"/>
@@ -7623,7 +7600,7 @@
     </w:p>
     <w:p>
       <w:pPr>
-        <w:pStyle w:val="Verzeichnis4"/>
+        <w:pStyle w:val="TOC4"/>
         <w:tabs>
           <w:tab w:val="left" w:pos="1760"/>
           <w:tab w:val="right" w:leader="dot" w:pos="9016"/>
@@ -7707,7 +7684,7 @@
     </w:p>
     <w:p>
       <w:pPr>
-        <w:pStyle w:val="Verzeichnis3"/>
+        <w:pStyle w:val="TOC3"/>
         <w:tabs>
           <w:tab w:val="left" w:pos="1320"/>
           <w:tab w:val="right" w:leader="dot" w:pos="9016"/>
@@ -7791,7 +7768,7 @@
     </w:p>
     <w:p>
       <w:pPr>
-        <w:pStyle w:val="Verzeichnis4"/>
+        <w:pStyle w:val="TOC4"/>
         <w:tabs>
           <w:tab w:val="left" w:pos="1760"/>
           <w:tab w:val="right" w:leader="dot" w:pos="9016"/>
@@ -7875,7 +7852,7 @@
     </w:p>
     <w:p>
       <w:pPr>
-        <w:pStyle w:val="Verzeichnis4"/>
+        <w:pStyle w:val="TOC4"/>
         <w:tabs>
           <w:tab w:val="left" w:pos="1760"/>
           <w:tab w:val="right" w:leader="dot" w:pos="9016"/>
@@ -7959,7 +7936,7 @@
     </w:p>
     <w:p>
       <w:pPr>
-        <w:pStyle w:val="Verzeichnis4"/>
+        <w:pStyle w:val="TOC4"/>
         <w:tabs>
           <w:tab w:val="left" w:pos="1760"/>
           <w:tab w:val="right" w:leader="dot" w:pos="9016"/>
@@ -8043,7 +8020,7 @@
     </w:p>
     <w:p>
       <w:pPr>
-        <w:pStyle w:val="Verzeichnis3"/>
+        <w:pStyle w:val="TOC3"/>
         <w:tabs>
           <w:tab w:val="left" w:pos="1320"/>
           <w:tab w:val="right" w:leader="dot" w:pos="9016"/>
@@ -8127,7 +8104,7 @@
     </w:p>
     <w:p>
       <w:pPr>
-        <w:pStyle w:val="Verzeichnis4"/>
+        <w:pStyle w:val="TOC4"/>
         <w:tabs>
           <w:tab w:val="left" w:pos="1760"/>
           <w:tab w:val="right" w:leader="dot" w:pos="9016"/>
@@ -8211,7 +8188,7 @@
     </w:p>
     <w:p>
       <w:pPr>
-        <w:pStyle w:val="Verzeichnis4"/>
+        <w:pStyle w:val="TOC4"/>
         <w:tabs>
           <w:tab w:val="left" w:pos="1760"/>
           <w:tab w:val="right" w:leader="dot" w:pos="9016"/>
@@ -8295,7 +8272,7 @@
     </w:p>
     <w:p>
       <w:pPr>
-        <w:pStyle w:val="Verzeichnis1"/>
+        <w:pStyle w:val="TOC1"/>
         <w:rPr>
           <w:rFonts w:asciiTheme="minorHAnsi" w:hAnsiTheme="minorHAnsi" w:cstheme="minorBidi"/>
           <w:b w:val="0"/>
@@ -8353,7 +8330,7 @@
     </w:p>
     <w:p>
       <w:pPr>
-        <w:pStyle w:val="Verzeichnis2"/>
+        <w:pStyle w:val="TOC2"/>
         <w:tabs>
           <w:tab w:val="left" w:pos="880"/>
           <w:tab w:val="right" w:leader="dot" w:pos="9016"/>
@@ -8437,7 +8414,7 @@
     </w:p>
     <w:p>
       <w:pPr>
-        <w:pStyle w:val="Verzeichnis1"/>
+        <w:pStyle w:val="TOC1"/>
         <w:rPr>
           <w:rFonts w:asciiTheme="minorHAnsi" w:hAnsiTheme="minorHAnsi" w:cstheme="minorBidi"/>
           <w:b w:val="0"/>
@@ -8495,7 +8472,7 @@
     </w:p>
     <w:p>
       <w:pPr>
-        <w:pStyle w:val="Verzeichnis1"/>
+        <w:pStyle w:val="TOC1"/>
         <w:rPr>
           <w:rFonts w:asciiTheme="minorHAnsi" w:hAnsiTheme="minorHAnsi" w:cstheme="minorBidi"/>
           <w:b w:val="0"/>
@@ -8553,7 +8530,7 @@
     </w:p>
     <w:p>
       <w:pPr>
-        <w:pStyle w:val="Verzeichnis1"/>
+        <w:pStyle w:val="TOC1"/>
         <w:rPr>
           <w:rFonts w:asciiTheme="minorHAnsi" w:hAnsiTheme="minorHAnsi" w:cstheme="minorBidi"/>
           <w:b w:val="0"/>
@@ -8611,7 +8588,7 @@
     </w:p>
     <w:p>
       <w:pPr>
-        <w:pStyle w:val="Verzeichnis1"/>
+        <w:pStyle w:val="TOC1"/>
         <w:rPr>
           <w:rFonts w:asciiTheme="minorHAnsi" w:hAnsiTheme="minorHAnsi" w:cstheme="minorBidi"/>
           <w:b w:val="0"/>
@@ -8669,7 +8646,7 @@
     </w:p>
     <w:p>
       <w:pPr>
-        <w:pStyle w:val="Verzeichnis1"/>
+        <w:pStyle w:val="TOC1"/>
         <w:rPr>
           <w:rFonts w:asciiTheme="minorHAnsi" w:hAnsiTheme="minorHAnsi" w:cstheme="minorBidi"/>
           <w:b w:val="0"/>
@@ -8727,7 +8704,7 @@
     </w:p>
     <w:p>
       <w:pPr>
-        <w:pStyle w:val="Verzeichnis1"/>
+        <w:pStyle w:val="TOC1"/>
         <w:rPr>
           <w:rFonts w:asciiTheme="minorHAnsi" w:hAnsiTheme="minorHAnsi" w:cstheme="minorBidi"/>
           <w:b w:val="0"/>
@@ -9032,6 +9009,7 @@
       </w:pPr>
       <w:bookmarkStart w:id="13" w:name="_Toc519116901"/>
       <w:r>
+        <w:lastRenderedPageBreak/>
         <w:t>Initial Situation</w:t>
       </w:r>
       <w:bookmarkEnd w:id="13"/>
@@ -9041,7 +9019,6 @@
         <w:pStyle w:val="body"/>
       </w:pPr>
       <w:r>
-        <w:lastRenderedPageBreak/>
         <w:t xml:space="preserve">The foundations of this project have been laid by various other projects at Gefasoft in the context of the ProcAppCom research project. </w:t>
       </w:r>
       <w:r>
@@ -9181,7 +9158,7 @@
     </w:p>
     <w:p>
       <w:pPr>
-        <w:pStyle w:val="Beschriftung"/>
+        <w:pStyle w:val="Caption"/>
         <w:jc w:val="center"/>
         <w:rPr>
           <w:lang w:val="de-DE"/>
@@ -9255,6 +9232,7 @@
         </w:numPr>
       </w:pPr>
       <w:r>
+        <w:lastRenderedPageBreak/>
         <w:t>Integration of the software solution in the MES Legato Sapient</w:t>
       </w:r>
       <w:r>
@@ -9269,7 +9247,6 @@
         <w:pStyle w:val="body"/>
       </w:pPr>
       <w:r>
-        <w:lastRenderedPageBreak/>
         <w:t>Requirements</w:t>
       </w:r>
       <w:r>
@@ -9439,6 +9416,7 @@
         <w:pStyle w:val="body"/>
       </w:pPr>
       <w:r>
+        <w:lastRenderedPageBreak/>
         <w:t>Agile Development Cycles</w:t>
       </w:r>
     </w:p>
@@ -9451,7 +9429,6 @@
           <w:noProof/>
           <w:lang w:val="de-DE" w:eastAsia="de-DE"/>
         </w:rPr>
-        <w:lastRenderedPageBreak/>
         <w:drawing>
           <wp:inline distT="0" distB="0" distL="0" distR="0" wp14:anchorId="42A26DBF" wp14:editId="1BDF7F0C">
             <wp:extent cx="2410691" cy="1803087"/>
@@ -9731,7 +9708,7 @@
     </w:p>
     <w:p>
       <w:pPr>
-        <w:pStyle w:val="Listenabsatz"/>
+        <w:pStyle w:val="ListParagraph"/>
         <w:jc w:val="center"/>
       </w:pPr>
       <w:r>
@@ -10070,7 +10047,7 @@
               </wp:anchor>
             </w:drawing>
           </mc:Choice>
-          <mc:Fallback xmlns:w16cid="http://schemas.microsoft.com/office/word/2016/wordml/cid" xmlns:am3d="http://schemas.microsoft.com/office/drawing/2017/model3d" xmlns:aink="http://schemas.microsoft.com/office/drawing/2016/ink" xmlns:cx8="http://schemas.microsoft.com/office/drawing/2016/5/14/chartex" xmlns:cx7="http://schemas.microsoft.com/office/drawing/2016/5/13/chartex" xmlns:cx6="http://schemas.microsoft.com/office/drawing/2016/5/12/chartex" xmlns:cx5="http://schemas.microsoft.com/office/drawing/2016/5/11/chartex" xmlns:cx4="http://schemas.microsoft.com/office/drawing/2016/5/10/chartex" xmlns:cx3="http://schemas.microsoft.com/office/drawing/2016/5/9/chartex" xmlns:cx2="http://schemas.microsoft.com/office/drawing/2015/10/21/chartex">
+          <mc:Fallback>
             <w:pict>
               <v:rect w14:anchorId="29E8F2EC" id="Rectangle 20" o:spid="_x0000_s1026" style="position:absolute;margin-left:230pt;margin-top:16.45pt;width:106.55pt;height:151.5pt;z-index:251673600;visibility:visible;mso-wrap-style:square;mso-width-percent:0;mso-height-percent:0;mso-wrap-distance-left:9pt;mso-wrap-distance-top:0;mso-wrap-distance-right:9pt;mso-wrap-distance-bottom:0;mso-position-horizontal:absolute;mso-position-horizontal-relative:text;mso-position-vertical:absolute;mso-position-vertical-relative:text;mso-width-percent:0;mso-height-percent:0;mso-width-relative:margin;mso-height-relative:margin;v-text-anchor:middle" o:gfxdata="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" fillcolor="white [3212]" strokecolor="white [3212]" strokeweight="1pt"/>
             </w:pict>
@@ -10215,7 +10192,7 @@
               </wp:anchor>
             </w:drawing>
           </mc:Choice>
-          <mc:Fallback xmlns:w16cid="http://schemas.microsoft.com/office/word/2016/wordml/cid" xmlns:am3d="http://schemas.microsoft.com/office/drawing/2017/model3d" xmlns:aink="http://schemas.microsoft.com/office/drawing/2016/ink" xmlns:cx8="http://schemas.microsoft.com/office/drawing/2016/5/14/chartex" xmlns:cx7="http://schemas.microsoft.com/office/drawing/2016/5/13/chartex" xmlns:cx6="http://schemas.microsoft.com/office/drawing/2016/5/12/chartex" xmlns:cx5="http://schemas.microsoft.com/office/drawing/2016/5/11/chartex" xmlns:cx4="http://schemas.microsoft.com/office/drawing/2016/5/10/chartex" xmlns:cx3="http://schemas.microsoft.com/office/drawing/2016/5/9/chartex" xmlns:cx2="http://schemas.microsoft.com/office/drawing/2015/10/21/chartex">
+          <mc:Fallback>
             <w:pict>
               <v:rect w14:anchorId="045F113D" id="Rectangle 16" o:spid="_x0000_s1026" style="position:absolute;margin-left:233.6pt;margin-top:64.6pt;width:180pt;height:65.65pt;z-index:251672576;visibility:visible;mso-wrap-style:square;mso-wrap-distance-left:9pt;mso-wrap-distance-top:0;mso-wrap-distance-right:9pt;mso-wrap-distance-bottom:0;mso-position-horizontal:absolute;mso-position-horizontal-relative:text;mso-position-vertical:absolute;mso-position-vertical-relative:text;v-text-anchor:middle" o:gfxdata="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" filled="f" strokecolor="red" strokeweight="1pt"/>
             </w:pict>
@@ -10284,7 +10261,7 @@
               </wp:anchor>
             </w:drawing>
           </mc:Choice>
-          <mc:Fallback xmlns:w16cid="http://schemas.microsoft.com/office/word/2016/wordml/cid" xmlns:am3d="http://schemas.microsoft.com/office/drawing/2017/model3d" xmlns:aink="http://schemas.microsoft.com/office/drawing/2016/ink" xmlns:cx8="http://schemas.microsoft.com/office/drawing/2016/5/14/chartex" xmlns:cx7="http://schemas.microsoft.com/office/drawing/2016/5/13/chartex" xmlns:cx6="http://schemas.microsoft.com/office/drawing/2016/5/12/chartex" xmlns:cx5="http://schemas.microsoft.com/office/drawing/2016/5/11/chartex" xmlns:cx4="http://schemas.microsoft.com/office/drawing/2016/5/10/chartex" xmlns:cx3="http://schemas.microsoft.com/office/drawing/2016/5/9/chartex" xmlns:cx2="http://schemas.microsoft.com/office/drawing/2015/10/21/chartex">
+          <mc:Fallback>
             <w:pict>
               <v:shapetype w14:anchorId="7CDBB2A6" id="_x0000_t32" coordsize="21600,21600" o:spt="32" o:oned="t" path="m,l21600,21600e" filled="f">
                 <v:path arrowok="t" fillok="f" o:connecttype="none"/>
@@ -10359,7 +10336,7 @@
               </wp:anchor>
             </w:drawing>
           </mc:Choice>
-          <mc:Fallback xmlns:w16cid="http://schemas.microsoft.com/office/word/2016/wordml/cid" xmlns:am3d="http://schemas.microsoft.com/office/drawing/2017/model3d" xmlns:aink="http://schemas.microsoft.com/office/drawing/2016/ink" xmlns:cx8="http://schemas.microsoft.com/office/drawing/2016/5/14/chartex" xmlns:cx7="http://schemas.microsoft.com/office/drawing/2016/5/13/chartex" xmlns:cx6="http://schemas.microsoft.com/office/drawing/2016/5/12/chartex" xmlns:cx5="http://schemas.microsoft.com/office/drawing/2016/5/11/chartex" xmlns:cx4="http://schemas.microsoft.com/office/drawing/2016/5/10/chartex" xmlns:cx3="http://schemas.microsoft.com/office/drawing/2016/5/9/chartex" xmlns:cx2="http://schemas.microsoft.com/office/drawing/2015/10/21/chartex">
+          <mc:Fallback>
             <w:pict>
               <v:shape w14:anchorId="340FB89A" id="Straight Arrow Connector 14" o:spid="_x0000_s1026" type="#_x0000_t32" style="position:absolute;margin-left:199.5pt;margin-top:43pt;width:34.15pt;height:19.85pt;flip:y;z-index:251670528;visibility:visible;mso-wrap-style:square;mso-wrap-distance-left:9pt;mso-wrap-distance-top:0;mso-wrap-distance-right:9pt;mso-wrap-distance-bottom:0;mso-position-horizontal:absolute;mso-position-horizontal-relative:text;mso-position-vertical:absolute;mso-position-vertical-relative:text" o:gfxdata="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" strokecolor="black [3213]" strokeweight=".5pt">
                 <v:stroke endarrow="block" joinstyle="miter"/>
@@ -10430,7 +10407,7 @@
               </wp:anchor>
             </w:drawing>
           </mc:Choice>
-          <mc:Fallback xmlns:w16cid="http://schemas.microsoft.com/office/word/2016/wordml/cid" xmlns:am3d="http://schemas.microsoft.com/office/drawing/2017/model3d" xmlns:aink="http://schemas.microsoft.com/office/drawing/2016/ink" xmlns:cx8="http://schemas.microsoft.com/office/drawing/2016/5/14/chartex" xmlns:cx7="http://schemas.microsoft.com/office/drawing/2016/5/13/chartex" xmlns:cx6="http://schemas.microsoft.com/office/drawing/2016/5/12/chartex" xmlns:cx5="http://schemas.microsoft.com/office/drawing/2016/5/11/chartex" xmlns:cx4="http://schemas.microsoft.com/office/drawing/2016/5/10/chartex" xmlns:cx3="http://schemas.microsoft.com/office/drawing/2016/5/9/chartex" xmlns:cx2="http://schemas.microsoft.com/office/drawing/2015/10/21/chartex">
+          <mc:Fallback>
             <w:pict>
               <v:shape w14:anchorId="6CE4B8BB" id="Straight Arrow Connector 13" o:spid="_x0000_s1026" type="#_x0000_t32" style="position:absolute;margin-left:199.5pt;margin-top:18.25pt;width:34.15pt;height:27.75pt;flip:y;z-index:251669504;visibility:visible;mso-wrap-style:square;mso-wrap-distance-left:9pt;mso-wrap-distance-top:0;mso-wrap-distance-right:9pt;mso-wrap-distance-bottom:0;mso-position-horizontal:absolute;mso-position-horizontal-relative:text;mso-position-vertical:absolute;mso-position-vertical-relative:text" o:gfxdata="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" strokecolor="black [3213]" strokeweight=".5pt">
                 <v:stroke endarrow="block" joinstyle="miter"/>
@@ -11685,6 +11662,20 @@
     </w:p>
     <w:p>
       <w:pPr>
+        <w:pStyle w:val="body"/>
+      </w:pPr>
+      <w:r>
+        <w:t>&lt;INSERT Table with ALL FUNCTIONS</w:t>
+      </w:r>
+      <w:r>
+        <w:t xml:space="preserve"> AND VARIABLES LIKE API DOCUMENTATION</w:t>
+      </w:r>
+      <w:r>
+        <w:t>&gt;</w:t>
+      </w:r>
+    </w:p>
+    <w:p>
+      <w:pPr>
         <w:pStyle w:val="h3"/>
       </w:pPr>
       <w:bookmarkStart w:id="75" w:name="_Toc519116963"/>
@@ -11854,6 +11845,7 @@
       </w:pPr>
       <w:bookmarkStart w:id="82" w:name="_Toc519116970"/>
       <w:r>
+        <w:lastRenderedPageBreak/>
         <w:t>Connections to Edge Shapes (L)</w:t>
       </w:r>
       <w:bookmarkEnd w:id="82"/>
@@ -11866,7 +11858,6 @@
         <w:pStyle w:val="body"/>
       </w:pPr>
       <w:r>
-        <w:lastRenderedPageBreak/>
         <w:t xml:space="preserve">Only </w:t>
       </w:r>
       <w:proofErr w:type="spellStart"/>
@@ -11953,12 +11944,12 @@
         <w:tblLook w:val="04A0" w:firstRow="1" w:lastRow="0" w:firstColumn="1" w:lastColumn="0" w:noHBand="0" w:noVBand="1"/>
       </w:tblPr>
       <w:tblGrid>
-        <w:gridCol w:w="1830"/>
-        <w:gridCol w:w="1620"/>
-        <w:gridCol w:w="1632"/>
-        <w:gridCol w:w="1407"/>
-        <w:gridCol w:w="1403"/>
-        <w:gridCol w:w="1134"/>
+        <w:gridCol w:w="1797"/>
+        <w:gridCol w:w="1622"/>
+        <w:gridCol w:w="1634"/>
+        <w:gridCol w:w="1413"/>
+        <w:gridCol w:w="1410"/>
+        <w:gridCol w:w="1140"/>
       </w:tblGrid>
       <w:tr>
         <w:trPr>
@@ -12834,7 +12825,7 @@
     </w:tbl>
     <w:p>
       <w:pPr>
-        <w:pStyle w:val="Beschriftung"/>
+        <w:pStyle w:val="Caption"/>
         <w:rPr>
           <w:lang w:val="es-MX"/>
         </w:rPr>
@@ -13007,6 +12998,7 @@
       </w:pPr>
       <w:bookmarkStart w:id="86" w:name="_Toc519116977"/>
       <w:r>
+        <w:lastRenderedPageBreak/>
         <w:t>Recursive Instantiation</w:t>
       </w:r>
       <w:bookmarkEnd w:id="86"/>
@@ -13024,7 +13016,6 @@
         <w:pStyle w:val="body"/>
       </w:pPr>
       <w:r>
-        <w:lastRenderedPageBreak/>
         <w:br w:type="page"/>
       </w:r>
     </w:p>
@@ -13091,9 +13082,37 @@
       </w:pPr>
       <w:bookmarkStart w:id="89" w:name="_Toc519116974"/>
       <w:r>
+        <w:t>Simplification of Edges</w:t>
+      </w:r>
+    </w:p>
+    <w:p>
+      <w:pPr>
+        <w:pStyle w:val="h2"/>
+      </w:pPr>
+      <w:r>
         <w:t>Vertex Placement</w:t>
       </w:r>
       <w:bookmarkEnd w:id="89"/>
+    </w:p>
+    <w:p>
+      <w:pPr>
+        <w:pStyle w:val="body"/>
+      </w:pPr>
+      <w:r>
+        <w:t xml:space="preserve">Algorithm can be </w:t>
+      </w:r>
+      <w:r>
+        <w:t>PROGRESSIVE</w:t>
+      </w:r>
+      <w:r>
+        <w:t>LY</w:t>
+      </w:r>
+      <w:r>
+        <w:t xml:space="preserve"> </w:t>
+      </w:r>
+      <w:r>
+        <w:t xml:space="preserve">ENHANCED: allows for incremental </w:t>
+      </w:r>
     </w:p>
     <w:p>
       <w:pPr>
@@ -13116,15 +13135,7 @@
         </w:numPr>
       </w:pPr>
       <w:r>
-        <w:t xml:space="preserve">Settings implemented as parameters allow for </w:t>
-      </w:r>
-      <w:proofErr w:type="gramStart"/>
-      <w:r>
-        <w:t>fine tuning</w:t>
-      </w:r>
-      <w:proofErr w:type="gramEnd"/>
-      <w:r>
-        <w:t xml:space="preserve"> of the algorithm.</w:t>
+        <w:t>Settings implemented as parameters allow for fine tuning of the algorithm.</w:t>
       </w:r>
     </w:p>
     <w:p>
@@ -13149,14 +13160,6 @@
       </w:pPr>
       <w:r>
         <w:t>Vertex positioning based on constraints/rules</w:t>
-      </w:r>
-    </w:p>
-    <w:p>
-      <w:pPr>
-        <w:pStyle w:val="body"/>
-      </w:pPr>
-      <w:r>
-        <w:t>&lt;INSERT Table with list of settings&gt;</w:t>
       </w:r>
     </w:p>
     <w:p>
@@ -13218,7 +13221,7 @@
     </w:p>
     <w:p>
       <w:pPr>
-        <w:pStyle w:val="Beschriftung"/>
+        <w:pStyle w:val="Caption"/>
       </w:pPr>
       <w:proofErr w:type="spellStart"/>
       <w:r>
@@ -13228,24 +13231,14 @@
       <w:r>
         <w:t xml:space="preserve"> </w:t>
       </w:r>
-      <w:r>
-        <w:fldChar w:fldCharType="begin"/>
-      </w:r>
-      <w:r>
-        <w:instrText xml:space="preserve"> SEQ Abbildung \* ARABIC </w:instrText>
-      </w:r>
-      <w:r>
-        <w:fldChar w:fldCharType="separate"/>
-      </w:r>
-      <w:r>
-        <w:rPr>
-          <w:noProof/>
-        </w:rPr>
-        <w:t>1</w:t>
-      </w:r>
-      <w:r>
-        <w:fldChar w:fldCharType="end"/>
-      </w:r>
+      <w:fldSimple w:instr=" SEQ Abbildung \* ARABIC ">
+        <w:r>
+          <w:rPr>
+            <w:noProof/>
+          </w:rPr>
+          <w:t>1</w:t>
+        </w:r>
+      </w:fldSimple>
       <w:r>
         <w:t>[PROBLEM OF HOW CONNECTIONS ARE MODELLED SOLVED WITH SIMPLIFYCONNECTIONS]</w:t>
       </w:r>
@@ -13307,12 +13300,10 @@
           </wp:inline>
         </w:drawing>
       </w:r>
-      <w:bookmarkStart w:id="90" w:name="_GoBack"/>
-      <w:bookmarkEnd w:id="90"/>
-    </w:p>
-    <w:p>
-      <w:pPr>
-        <w:pStyle w:val="Beschriftung"/>
+    </w:p>
+    <w:p>
+      <w:pPr>
+        <w:pStyle w:val="Caption"/>
         <w:jc w:val="both"/>
       </w:pPr>
       <w:r>
@@ -13415,7 +13406,7 @@
     </w:p>
     <w:p>
       <w:pPr>
-        <w:pStyle w:val="Beschriftung"/>
+        <w:pStyle w:val="Caption"/>
         <w:jc w:val="center"/>
       </w:pPr>
       <w:r>
@@ -13510,30 +13501,20 @@
     </w:p>
     <w:p>
       <w:pPr>
-        <w:pStyle w:val="Beschriftung"/>
+        <w:pStyle w:val="Caption"/>
         <w:jc w:val="center"/>
       </w:pPr>
       <w:r>
         <w:t xml:space="preserve">Figure </w:t>
       </w:r>
-      <w:r>
-        <w:fldChar w:fldCharType="begin"/>
-      </w:r>
-      <w:r>
-        <w:instrText xml:space="preserve"> SEQ Figure \* ARABIC </w:instrText>
-      </w:r>
-      <w:r>
-        <w:fldChar w:fldCharType="separate"/>
-      </w:r>
-      <w:r>
-        <w:rPr>
-          <w:noProof/>
-        </w:rPr>
-        <w:t>4</w:t>
-      </w:r>
-      <w:r>
-        <w:fldChar w:fldCharType="end"/>
-      </w:r>
+      <w:fldSimple w:instr=" SEQ Figure \* ARABIC ">
+        <w:r>
+          <w:rPr>
+            <w:noProof/>
+          </w:rPr>
+          <w:t>4</w:t>
+        </w:r>
+      </w:fldSimple>
       <w:r>
         <w:t>[ACTIVITY DIAGRAM OF VERTEX PLACEMENT ALGORITHM WITH CONSTRAINTS]</w:t>
       </w:r>
@@ -13549,6 +13530,446 @@
       <w:r>
         <w:lastRenderedPageBreak/>
         <w:t>Fine Tuning of Parameters</w:t>
+      </w:r>
+    </w:p>
+    <w:p>
+      <w:pPr>
+        <w:pStyle w:val="list1"/>
+        <w:numPr>
+          <w:ilvl w:val="0"/>
+          <w:numId w:val="31"/>
+        </w:numPr>
+      </w:pPr>
+      <w:r>
+        <w:t xml:space="preserve">Group </w:t>
+      </w:r>
+      <w:proofErr w:type="spellStart"/>
+      <w:r>
+        <w:t>Placemente</w:t>
+      </w:r>
+      <w:proofErr w:type="spellEnd"/>
+      <w:r>
+        <w:t xml:space="preserve"> (#</w:t>
+      </w:r>
+      <w:proofErr w:type="spellStart"/>
+      <w:r>
+        <w:t>innerGroup</w:t>
+      </w:r>
+      <w:proofErr w:type="spellEnd"/>
+      <w:r>
+        <w:t>, #</w:t>
+      </w:r>
+      <w:proofErr w:type="spellStart"/>
+      <w:r>
+        <w:t>OuterGroup</w:t>
+      </w:r>
+      <w:proofErr w:type="spellEnd"/>
+      <w:r>
+        <w:t xml:space="preserve">) algorithm: </w:t>
+      </w:r>
+      <w:hyperlink r:id="rId34" w:history="1">
+        <w:r>
+          <w:rPr>
+            <w:rStyle w:val="Hyperlink"/>
+          </w:rPr>
+          <w:t>https://codeincomplete.com/posts/bin-packing/</w:t>
+        </w:r>
+      </w:hyperlink>
+      <w:bookmarkStart w:id="90" w:name="_GoBack"/>
+      <w:bookmarkEnd w:id="90"/>
+    </w:p>
+    <w:p>
+      <w:pPr>
+        <w:pStyle w:val="list1"/>
+        <w:numPr>
+          <w:ilvl w:val="0"/>
+          <w:numId w:val="31"/>
+        </w:numPr>
+      </w:pPr>
+      <w:r>
+        <w:t>Orthogonal packing of rectangles in auto-scaling containing group.</w:t>
+      </w:r>
+    </w:p>
+    <w:p>
+      <w:pPr>
+        <w:pStyle w:val="list1"/>
+        <w:numPr>
+          <w:ilvl w:val="0"/>
+          <w:numId w:val="31"/>
+        </w:numPr>
+        <w:rPr>
+          <w:b/>
+          <w:color w:val="FF0000"/>
+        </w:rPr>
+      </w:pPr>
+      <w:r>
+        <w:rPr>
+          <w:b/>
+          <w:color w:val="FF0000"/>
+        </w:rPr>
+        <w:t xml:space="preserve">TRIALS WITH THE DEMO WITH ALL SORT SETTINGS: (best results with </w:t>
+      </w:r>
+      <w:proofErr w:type="spellStart"/>
+      <w:r>
+        <w:rPr>
+          <w:b/>
+          <w:color w:val="FF0000"/>
+        </w:rPr>
+        <w:t>maxside</w:t>
+      </w:r>
+      <w:proofErr w:type="spellEnd"/>
+      <w:r>
+        <w:rPr>
+          <w:b/>
+          <w:color w:val="FF0000"/>
+        </w:rPr>
+        <w:t>)</w:t>
+      </w:r>
+      <w:r>
+        <w:rPr>
+          <w:b/>
+          <w:color w:val="FF0000"/>
+        </w:rPr>
+        <w:t xml:space="preserve"> RECREATE </w:t>
+      </w:r>
+      <w:r>
+        <w:rPr>
+          <w:b/>
+          <w:color w:val="FF0000"/>
+        </w:rPr>
+        <w:t>THE GRAPHICS FROM BELLOW IN DRAW IO</w:t>
+      </w:r>
+    </w:p>
+    <w:p>
+      <w:pPr>
+        <w:pStyle w:val="list1"/>
+        <w:ind w:left="720" w:firstLine="0"/>
+      </w:pPr>
+      <w:r>
+        <w:rPr>
+          <w:noProof/>
+        </w:rPr>
+        <w:t xml:space="preserve"> </w:t>
+      </w:r>
+      <w:r>
+        <w:rPr>
+          <w:noProof/>
+        </w:rPr>
+        <w:drawing>
+          <wp:inline distT="0" distB="0" distL="0" distR="0" wp14:anchorId="6F1F0685" wp14:editId="144A06F1">
+            <wp:extent cx="2838450" cy="2667000"/>
+            <wp:effectExtent l="0" t="0" r="0" b="0"/>
+            <wp:docPr id="34" name="Picture 34"/>
+            <wp:cNvGraphicFramePr>
+              <a:graphicFrameLocks xmlns:a="http://schemas.openxmlformats.org/drawingml/2006/main" noChangeAspect="1"/>
+            </wp:cNvGraphicFramePr>
+            <a:graphic xmlns:a="http://schemas.openxmlformats.org/drawingml/2006/main">
+              <a:graphicData uri="http://schemas.openxmlformats.org/drawingml/2006/picture">
+                <pic:pic xmlns:pic="http://schemas.openxmlformats.org/drawingml/2006/picture">
+                  <pic:nvPicPr>
+                    <pic:cNvPr id="0" name="Picture 6"/>
+                    <pic:cNvPicPr>
+                      <a:picLocks noChangeAspect="1" noChangeArrowheads="1"/>
+                    </pic:cNvPicPr>
+                  </pic:nvPicPr>
+                  <pic:blipFill>
+                    <a:blip r:embed="rId35" cstate="print">
+                      <a:extLst>
+                        <a:ext uri="{28A0092B-C50C-407E-A947-70E740481C1C}">
+                          <a14:useLocalDpi xmlns:a14="http://schemas.microsoft.com/office/drawing/2010/main" val="0"/>
+                        </a:ext>
+                      </a:extLst>
+                    </a:blip>
+                    <a:srcRect/>
+                    <a:stretch>
+                      <a:fillRect/>
+                    </a:stretch>
+                  </pic:blipFill>
+                  <pic:spPr bwMode="auto">
+                    <a:xfrm>
+                      <a:off x="0" y="0"/>
+                      <a:ext cx="2838450" cy="2667000"/>
+                    </a:xfrm>
+                    <a:prstGeom prst="rect">
+                      <a:avLst/>
+                    </a:prstGeom>
+                    <a:noFill/>
+                    <a:ln>
+                      <a:noFill/>
+                    </a:ln>
+                  </pic:spPr>
+                </pic:pic>
+              </a:graphicData>
+            </a:graphic>
+          </wp:inline>
+        </w:drawing>
+      </w:r>
+      <w:r>
+        <w:rPr>
+          <w:noProof/>
+        </w:rPr>
+        <w:drawing>
+          <wp:inline distT="0" distB="0" distL="0" distR="0" wp14:anchorId="6F764A85" wp14:editId="30EA72AC">
+            <wp:extent cx="2838450" cy="2667000"/>
+            <wp:effectExtent l="0" t="0" r="0" b="0"/>
+            <wp:docPr id="33" name="Picture 33"/>
+            <wp:cNvGraphicFramePr>
+              <a:graphicFrameLocks xmlns:a="http://schemas.openxmlformats.org/drawingml/2006/main" noChangeAspect="1"/>
+            </wp:cNvGraphicFramePr>
+            <a:graphic xmlns:a="http://schemas.openxmlformats.org/drawingml/2006/main">
+              <a:graphicData uri="http://schemas.openxmlformats.org/drawingml/2006/picture">
+                <pic:pic xmlns:pic="http://schemas.openxmlformats.org/drawingml/2006/picture">
+                  <pic:nvPicPr>
+                    <pic:cNvPr id="0" name="Picture 5"/>
+                    <pic:cNvPicPr>
+                      <a:picLocks noChangeAspect="1" noChangeArrowheads="1"/>
+                    </pic:cNvPicPr>
+                  </pic:nvPicPr>
+                  <pic:blipFill>
+                    <a:blip r:embed="rId36" cstate="print">
+                      <a:extLst>
+                        <a:ext uri="{28A0092B-C50C-407E-A947-70E740481C1C}">
+                          <a14:useLocalDpi xmlns:a14="http://schemas.microsoft.com/office/drawing/2010/main" val="0"/>
+                        </a:ext>
+                      </a:extLst>
+                    </a:blip>
+                    <a:srcRect/>
+                    <a:stretch>
+                      <a:fillRect/>
+                    </a:stretch>
+                  </pic:blipFill>
+                  <pic:spPr bwMode="auto">
+                    <a:xfrm>
+                      <a:off x="0" y="0"/>
+                      <a:ext cx="2838450" cy="2667000"/>
+                    </a:xfrm>
+                    <a:prstGeom prst="rect">
+                      <a:avLst/>
+                    </a:prstGeom>
+                    <a:noFill/>
+                    <a:ln>
+                      <a:noFill/>
+                    </a:ln>
+                  </pic:spPr>
+                </pic:pic>
+              </a:graphicData>
+            </a:graphic>
+          </wp:inline>
+        </w:drawing>
+      </w:r>
+      <w:r>
+        <w:rPr>
+          <w:noProof/>
+        </w:rPr>
+        <w:lastRenderedPageBreak/>
+        <w:drawing>
+          <wp:inline distT="0" distB="0" distL="0" distR="0" wp14:anchorId="2815D3F8" wp14:editId="196B1EAF">
+            <wp:extent cx="2838450" cy="2686050"/>
+            <wp:effectExtent l="0" t="0" r="0" b="0"/>
+            <wp:docPr id="32" name="Picture 32"/>
+            <wp:cNvGraphicFramePr>
+              <a:graphicFrameLocks xmlns:a="http://schemas.openxmlformats.org/drawingml/2006/main" noChangeAspect="1"/>
+            </wp:cNvGraphicFramePr>
+            <a:graphic xmlns:a="http://schemas.openxmlformats.org/drawingml/2006/main">
+              <a:graphicData uri="http://schemas.openxmlformats.org/drawingml/2006/picture">
+                <pic:pic xmlns:pic="http://schemas.openxmlformats.org/drawingml/2006/picture">
+                  <pic:nvPicPr>
+                    <pic:cNvPr id="0" name="Picture 4"/>
+                    <pic:cNvPicPr>
+                      <a:picLocks noChangeAspect="1" noChangeArrowheads="1"/>
+                    </pic:cNvPicPr>
+                  </pic:nvPicPr>
+                  <pic:blipFill>
+                    <a:blip r:embed="rId37" cstate="print">
+                      <a:extLst>
+                        <a:ext uri="{28A0092B-C50C-407E-A947-70E740481C1C}">
+                          <a14:useLocalDpi xmlns:a14="http://schemas.microsoft.com/office/drawing/2010/main" val="0"/>
+                        </a:ext>
+                      </a:extLst>
+                    </a:blip>
+                    <a:srcRect/>
+                    <a:stretch>
+                      <a:fillRect/>
+                    </a:stretch>
+                  </pic:blipFill>
+                  <pic:spPr bwMode="auto">
+                    <a:xfrm>
+                      <a:off x="0" y="0"/>
+                      <a:ext cx="2838450" cy="2686050"/>
+                    </a:xfrm>
+                    <a:prstGeom prst="rect">
+                      <a:avLst/>
+                    </a:prstGeom>
+                    <a:noFill/>
+                    <a:ln>
+                      <a:noFill/>
+                    </a:ln>
+                  </pic:spPr>
+                </pic:pic>
+              </a:graphicData>
+            </a:graphic>
+          </wp:inline>
+        </w:drawing>
+      </w:r>
+      <w:r>
+        <w:rPr>
+          <w:noProof/>
+        </w:rPr>
+        <w:drawing>
+          <wp:inline distT="0" distB="0" distL="0" distR="0" wp14:anchorId="68718A1D" wp14:editId="67D8943C">
+            <wp:extent cx="2819400" cy="2686050"/>
+            <wp:effectExtent l="0" t="0" r="0" b="0"/>
+            <wp:docPr id="31" name="Picture 31"/>
+            <wp:cNvGraphicFramePr>
+              <a:graphicFrameLocks xmlns:a="http://schemas.openxmlformats.org/drawingml/2006/main" noChangeAspect="1"/>
+            </wp:cNvGraphicFramePr>
+            <a:graphic xmlns:a="http://schemas.openxmlformats.org/drawingml/2006/main">
+              <a:graphicData uri="http://schemas.openxmlformats.org/drawingml/2006/picture">
+                <pic:pic xmlns:pic="http://schemas.openxmlformats.org/drawingml/2006/picture">
+                  <pic:nvPicPr>
+                    <pic:cNvPr id="0" name="Picture 3"/>
+                    <pic:cNvPicPr>
+                      <a:picLocks noChangeAspect="1" noChangeArrowheads="1"/>
+                    </pic:cNvPicPr>
+                  </pic:nvPicPr>
+                  <pic:blipFill>
+                    <a:blip r:embed="rId38" cstate="print">
+                      <a:extLst>
+                        <a:ext uri="{28A0092B-C50C-407E-A947-70E740481C1C}">
+                          <a14:useLocalDpi xmlns:a14="http://schemas.microsoft.com/office/drawing/2010/main" val="0"/>
+                        </a:ext>
+                      </a:extLst>
+                    </a:blip>
+                    <a:srcRect/>
+                    <a:stretch>
+                      <a:fillRect/>
+                    </a:stretch>
+                  </pic:blipFill>
+                  <pic:spPr bwMode="auto">
+                    <a:xfrm>
+                      <a:off x="0" y="0"/>
+                      <a:ext cx="2819400" cy="2686050"/>
+                    </a:xfrm>
+                    <a:prstGeom prst="rect">
+                      <a:avLst/>
+                    </a:prstGeom>
+                    <a:noFill/>
+                    <a:ln>
+                      <a:noFill/>
+                    </a:ln>
+                  </pic:spPr>
+                </pic:pic>
+              </a:graphicData>
+            </a:graphic>
+          </wp:inline>
+        </w:drawing>
+      </w:r>
+      <w:r>
+        <w:rPr>
+          <w:noProof/>
+        </w:rPr>
+        <w:lastRenderedPageBreak/>
+        <w:drawing>
+          <wp:inline distT="0" distB="0" distL="0" distR="0" wp14:anchorId="66CC5D24" wp14:editId="1C038F59">
+            <wp:extent cx="2819400" cy="2667000"/>
+            <wp:effectExtent l="0" t="0" r="0" b="0"/>
+            <wp:docPr id="30" name="Picture 30"/>
+            <wp:cNvGraphicFramePr>
+              <a:graphicFrameLocks xmlns:a="http://schemas.openxmlformats.org/drawingml/2006/main" noChangeAspect="1"/>
+            </wp:cNvGraphicFramePr>
+            <a:graphic xmlns:a="http://schemas.openxmlformats.org/drawingml/2006/main">
+              <a:graphicData uri="http://schemas.openxmlformats.org/drawingml/2006/picture">
+                <pic:pic xmlns:pic="http://schemas.openxmlformats.org/drawingml/2006/picture">
+                  <pic:nvPicPr>
+                    <pic:cNvPr id="0" name="Picture 2"/>
+                    <pic:cNvPicPr>
+                      <a:picLocks noChangeAspect="1" noChangeArrowheads="1"/>
+                    </pic:cNvPicPr>
+                  </pic:nvPicPr>
+                  <pic:blipFill>
+                    <a:blip r:embed="rId39" cstate="print">
+                      <a:extLst>
+                        <a:ext uri="{28A0092B-C50C-407E-A947-70E740481C1C}">
+                          <a14:useLocalDpi xmlns:a14="http://schemas.microsoft.com/office/drawing/2010/main" val="0"/>
+                        </a:ext>
+                      </a:extLst>
+                    </a:blip>
+                    <a:srcRect/>
+                    <a:stretch>
+                      <a:fillRect/>
+                    </a:stretch>
+                  </pic:blipFill>
+                  <pic:spPr bwMode="auto">
+                    <a:xfrm>
+                      <a:off x="0" y="0"/>
+                      <a:ext cx="2819400" cy="2667000"/>
+                    </a:xfrm>
+                    <a:prstGeom prst="rect">
+                      <a:avLst/>
+                    </a:prstGeom>
+                    <a:noFill/>
+                    <a:ln>
+                      <a:noFill/>
+                    </a:ln>
+                  </pic:spPr>
+                </pic:pic>
+              </a:graphicData>
+            </a:graphic>
+          </wp:inline>
+        </w:drawing>
+      </w:r>
+      <w:r>
+        <w:rPr>
+          <w:noProof/>
+        </w:rPr>
+        <w:drawing>
+          <wp:inline distT="0" distB="0" distL="0" distR="0" wp14:anchorId="491E096A" wp14:editId="50B117B1">
+            <wp:extent cx="2800350" cy="2667000"/>
+            <wp:effectExtent l="0" t="0" r="0" b="0"/>
+            <wp:docPr id="29" name="Picture 29"/>
+            <wp:cNvGraphicFramePr>
+              <a:graphicFrameLocks xmlns:a="http://schemas.openxmlformats.org/drawingml/2006/main" noChangeAspect="1"/>
+            </wp:cNvGraphicFramePr>
+            <a:graphic xmlns:a="http://schemas.openxmlformats.org/drawingml/2006/main">
+              <a:graphicData uri="http://schemas.openxmlformats.org/drawingml/2006/picture">
+                <pic:pic xmlns:pic="http://schemas.openxmlformats.org/drawingml/2006/picture">
+                  <pic:nvPicPr>
+                    <pic:cNvPr id="0" name="Picture 1"/>
+                    <pic:cNvPicPr>
+                      <a:picLocks noChangeAspect="1" noChangeArrowheads="1"/>
+                    </pic:cNvPicPr>
+                  </pic:nvPicPr>
+                  <pic:blipFill>
+                    <a:blip r:embed="rId40" cstate="print">
+                      <a:extLst>
+                        <a:ext uri="{28A0092B-C50C-407E-A947-70E740481C1C}">
+                          <a14:useLocalDpi xmlns:a14="http://schemas.microsoft.com/office/drawing/2010/main" val="0"/>
+                        </a:ext>
+                      </a:extLst>
+                    </a:blip>
+                    <a:srcRect/>
+                    <a:stretch>
+                      <a:fillRect/>
+                    </a:stretch>
+                  </pic:blipFill>
+                  <pic:spPr bwMode="auto">
+                    <a:xfrm>
+                      <a:off x="0" y="0"/>
+                      <a:ext cx="2800350" cy="2667000"/>
+                    </a:xfrm>
+                    <a:prstGeom prst="rect">
+                      <a:avLst/>
+                    </a:prstGeom>
+                    <a:noFill/>
+                    <a:ln>
+                      <a:noFill/>
+                    </a:ln>
+                  </pic:spPr>
+                </pic:pic>
+              </a:graphicData>
+            </a:graphic>
+          </wp:inline>
+        </w:drawing>
       </w:r>
     </w:p>
     <w:p>
@@ -13908,7 +14329,7 @@
               </wp:anchor>
             </w:drawing>
           </mc:Choice>
-          <mc:Fallback xmlns:w16cid="http://schemas.microsoft.com/office/word/2016/wordml/cid" xmlns:am3d="http://schemas.microsoft.com/office/drawing/2017/model3d" xmlns:aink="http://schemas.microsoft.com/office/drawing/2016/ink" xmlns:cx8="http://schemas.microsoft.com/office/drawing/2016/5/14/chartex" xmlns:cx7="http://schemas.microsoft.com/office/drawing/2016/5/13/chartex" xmlns:cx6="http://schemas.microsoft.com/office/drawing/2016/5/12/chartex" xmlns:cx5="http://schemas.microsoft.com/office/drawing/2016/5/11/chartex" xmlns:cx4="http://schemas.microsoft.com/office/drawing/2016/5/10/chartex" xmlns:cx3="http://schemas.microsoft.com/office/drawing/2016/5/9/chartex" xmlns:cx2="http://schemas.microsoft.com/office/drawing/2015/10/21/chartex">
+          <mc:Fallback>
             <w:pict>
               <v:line w14:anchorId="0784CC62" id="Shape 7" o:spid="_x0000_s1026" style="position:absolute;z-index:-251640832;visibility:visible;mso-wrap-style:square;mso-wrap-distance-left:9pt;mso-wrap-distance-top:0;mso-wrap-distance-right:9pt;mso-wrap-distance-bottom:0;mso-position-horizontal:absolute;mso-position-horizontal-relative:text;mso-position-vertical:absolute;mso-position-vertical-relative:text" from="5.95pt,38.25pt" to="445.3pt,38.25pt" o:gfxdata="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" o:allowincell="f" filled="t" strokeweight=".30797mm">
                 <v:stroke joinstyle="miter"/>
@@ -14410,7 +14831,7 @@
 </file>
 
 <file path=word/endnotes.xml><?xml version="1.0" encoding="utf-8"?>
-<w:endnotes xmlns:wpc="http://schemas.microsoft.com/office/word/2010/wordprocessingCanvas" xmlns:cx="http://schemas.microsoft.com/office/drawing/2014/chartex" xmlns:cx1="http://schemas.microsoft.com/office/drawing/2015/9/8/chartex" xmlns:mc="http://schemas.openxmlformats.org/markup-compatibility/2006" xmlns:o="urn:schemas-microsoft-com:office:office" xmlns:r="http://schemas.openxmlformats.org/officeDocument/2006/relationships" xmlns:m="http://schemas.openxmlformats.org/officeDocument/2006/math" xmlns:v="urn:schemas-microsoft-com:vml" xmlns:wp14="http://schemas.microsoft.com/office/word/2010/wordprocessingDrawing" xmlns:wp="http://schemas.openxmlformats.org/drawingml/2006/wordprocessingDrawing" xmlns:w10="urn:schemas-microsoft-com:office:word" xmlns:w="http://schemas.openxmlformats.org/wordprocessingml/2006/main" xmlns:w14="http://schemas.microsoft.com/office/word/2010/wordml" xmlns:w15="http://schemas.microsoft.com/office/word/2012/wordml" xmlns:w16se="http://schemas.microsoft.com/office/word/2015/wordml/symex" xmlns:wpg="http://schemas.microsoft.com/office/word/2010/wordprocessingGroup" xmlns:wpi="http://schemas.microsoft.com/office/word/2010/wordprocessingInk" xmlns:wne="http://schemas.microsoft.com/office/word/2006/wordml" xmlns:wps="http://schemas.microsoft.com/office/word/2010/wordprocessingShape" mc:Ignorable="w14 w15 w16se wp14">
+<w:endnotes xmlns:wpc="http://schemas.microsoft.com/office/word/2010/wordprocessingCanvas" xmlns:cx="http://schemas.microsoft.com/office/drawing/2014/chartex" xmlns:cx1="http://schemas.microsoft.com/office/drawing/2015/9/8/chartex" xmlns:cx2="http://schemas.microsoft.com/office/drawing/2015/10/21/chartex" xmlns:cx3="http://schemas.microsoft.com/office/drawing/2016/5/9/chartex" xmlns:cx4="http://schemas.microsoft.com/office/drawing/2016/5/10/chartex" xmlns:cx5="http://schemas.microsoft.com/office/drawing/2016/5/11/chartex" xmlns:cx6="http://schemas.microsoft.com/office/drawing/2016/5/12/chartex" xmlns:cx7="http://schemas.microsoft.com/office/drawing/2016/5/13/chartex" xmlns:cx8="http://schemas.microsoft.com/office/drawing/2016/5/14/chartex" xmlns:mc="http://schemas.openxmlformats.org/markup-compatibility/2006" xmlns:aink="http://schemas.microsoft.com/office/drawing/2016/ink" xmlns:am3d="http://schemas.microsoft.com/office/drawing/2017/model3d" xmlns:o="urn:schemas-microsoft-com:office:office" xmlns:r="http://schemas.openxmlformats.org/officeDocument/2006/relationships" xmlns:m="http://schemas.openxmlformats.org/officeDocument/2006/math" xmlns:v="urn:schemas-microsoft-com:vml" xmlns:wp14="http://schemas.microsoft.com/office/word/2010/wordprocessingDrawing" xmlns:wp="http://schemas.openxmlformats.org/drawingml/2006/wordprocessingDrawing" xmlns:w10="urn:schemas-microsoft-com:office:word" xmlns:w="http://schemas.openxmlformats.org/wordprocessingml/2006/main" xmlns:w14="http://schemas.microsoft.com/office/word/2010/wordml" xmlns:w15="http://schemas.microsoft.com/office/word/2012/wordml" xmlns:w16cid="http://schemas.microsoft.com/office/word/2016/wordml/cid" xmlns:w16se="http://schemas.microsoft.com/office/word/2015/wordml/symex" xmlns:wpg="http://schemas.microsoft.com/office/word/2010/wordprocessingGroup" xmlns:wpi="http://schemas.microsoft.com/office/word/2010/wordprocessingInk" xmlns:wne="http://schemas.microsoft.com/office/word/2006/wordml" xmlns:wps="http://schemas.microsoft.com/office/word/2010/wordprocessingShape" mc:Ignorable="w14 w15 w16se w16cid wp14">
   <w:endnote w:type="separator" w:id="-1">
     <w:p>
       <w:r>
@@ -14429,7 +14850,7 @@
 </file>
 
 <file path=word/footer1.xml><?xml version="1.0" encoding="utf-8"?>
-<w:ftr xmlns:wpc="http://schemas.microsoft.com/office/word/2010/wordprocessingCanvas" xmlns:cx="http://schemas.microsoft.com/office/drawing/2014/chartex" xmlns:cx1="http://schemas.microsoft.com/office/drawing/2015/9/8/chartex" xmlns:mc="http://schemas.openxmlformats.org/markup-compatibility/2006" xmlns:o="urn:schemas-microsoft-com:office:office" xmlns:r="http://schemas.openxmlformats.org/officeDocument/2006/relationships" xmlns:m="http://schemas.openxmlformats.org/officeDocument/2006/math" xmlns:v="urn:schemas-microsoft-com:vml" xmlns:wp14="http://schemas.microsoft.com/office/word/2010/wordprocessingDrawing" xmlns:wp="http://schemas.openxmlformats.org/drawingml/2006/wordprocessingDrawing" xmlns:w10="urn:schemas-microsoft-com:office:word" xmlns:w="http://schemas.openxmlformats.org/wordprocessingml/2006/main" xmlns:w14="http://schemas.microsoft.com/office/word/2010/wordml" xmlns:w15="http://schemas.microsoft.com/office/word/2012/wordml" xmlns:w16se="http://schemas.microsoft.com/office/word/2015/wordml/symex" xmlns:wpg="http://schemas.microsoft.com/office/word/2010/wordprocessingGroup" xmlns:wpi="http://schemas.microsoft.com/office/word/2010/wordprocessingInk" xmlns:wne="http://schemas.microsoft.com/office/word/2006/wordml" xmlns:wps="http://schemas.microsoft.com/office/word/2010/wordprocessingShape" mc:Ignorable="w14 w15 w16se wp14">
+<w:ftr xmlns:wpc="http://schemas.microsoft.com/office/word/2010/wordprocessingCanvas" xmlns:cx="http://schemas.microsoft.com/office/drawing/2014/chartex" xmlns:cx1="http://schemas.microsoft.com/office/drawing/2015/9/8/chartex" xmlns:cx2="http://schemas.microsoft.com/office/drawing/2015/10/21/chartex" xmlns:cx3="http://schemas.microsoft.com/office/drawing/2016/5/9/chartex" xmlns:cx4="http://schemas.microsoft.com/office/drawing/2016/5/10/chartex" xmlns:cx5="http://schemas.microsoft.com/office/drawing/2016/5/11/chartex" xmlns:cx6="http://schemas.microsoft.com/office/drawing/2016/5/12/chartex" xmlns:cx7="http://schemas.microsoft.com/office/drawing/2016/5/13/chartex" xmlns:cx8="http://schemas.microsoft.com/office/drawing/2016/5/14/chartex" xmlns:mc="http://schemas.openxmlformats.org/markup-compatibility/2006" xmlns:aink="http://schemas.microsoft.com/office/drawing/2016/ink" xmlns:am3d="http://schemas.microsoft.com/office/drawing/2017/model3d" xmlns:o="urn:schemas-microsoft-com:office:office" xmlns:r="http://schemas.openxmlformats.org/officeDocument/2006/relationships" xmlns:m="http://schemas.openxmlformats.org/officeDocument/2006/math" xmlns:v="urn:schemas-microsoft-com:vml" xmlns:wp14="http://schemas.microsoft.com/office/word/2010/wordprocessingDrawing" xmlns:wp="http://schemas.openxmlformats.org/drawingml/2006/wordprocessingDrawing" xmlns:w10="urn:schemas-microsoft-com:office:word" xmlns:w="http://schemas.openxmlformats.org/wordprocessingml/2006/main" xmlns:w14="http://schemas.microsoft.com/office/word/2010/wordml" xmlns:w15="http://schemas.microsoft.com/office/word/2012/wordml" xmlns:w16cid="http://schemas.microsoft.com/office/word/2016/wordml/cid" xmlns:w16se="http://schemas.microsoft.com/office/word/2015/wordml/symex" xmlns:wpg="http://schemas.microsoft.com/office/word/2010/wordprocessingGroup" xmlns:wpi="http://schemas.microsoft.com/office/word/2010/wordprocessingInk" xmlns:wne="http://schemas.microsoft.com/office/word/2006/wordml" xmlns:wps="http://schemas.microsoft.com/office/word/2010/wordprocessingShape" mc:Ignorable="w14 w15 w16se w16cid wp14">
   <w:sdt>
     <w:sdtPr>
       <w:id w:val="-1953631565"/>
@@ -14446,7 +14867,7 @@
     <w:sdtContent>
       <w:p>
         <w:pPr>
-          <w:pStyle w:val="Fuzeile"/>
+          <w:pStyle w:val="Footer"/>
           <w:jc w:val="center"/>
         </w:pPr>
         <w:r>
@@ -14475,14 +14896,14 @@
   </w:sdt>
   <w:p>
     <w:pPr>
-      <w:pStyle w:val="Fuzeile"/>
+      <w:pStyle w:val="Footer"/>
     </w:pPr>
   </w:p>
 </w:ftr>
 </file>
 
 <file path=word/footer2.xml><?xml version="1.0" encoding="utf-8"?>
-<w:ftr xmlns:wpc="http://schemas.microsoft.com/office/word/2010/wordprocessingCanvas" xmlns:cx="http://schemas.microsoft.com/office/drawing/2014/chartex" xmlns:cx1="http://schemas.microsoft.com/office/drawing/2015/9/8/chartex" xmlns:mc="http://schemas.openxmlformats.org/markup-compatibility/2006" xmlns:o="urn:schemas-microsoft-com:office:office" xmlns:r="http://schemas.openxmlformats.org/officeDocument/2006/relationships" xmlns:m="http://schemas.openxmlformats.org/officeDocument/2006/math" xmlns:v="urn:schemas-microsoft-com:vml" xmlns:wp14="http://schemas.microsoft.com/office/word/2010/wordprocessingDrawing" xmlns:wp="http://schemas.openxmlformats.org/drawingml/2006/wordprocessingDrawing" xmlns:w10="urn:schemas-microsoft-com:office:word" xmlns:w="http://schemas.openxmlformats.org/wordprocessingml/2006/main" xmlns:w14="http://schemas.microsoft.com/office/word/2010/wordml" xmlns:w15="http://schemas.microsoft.com/office/word/2012/wordml" xmlns:w16se="http://schemas.microsoft.com/office/word/2015/wordml/symex" xmlns:wpg="http://schemas.microsoft.com/office/word/2010/wordprocessingGroup" xmlns:wpi="http://schemas.microsoft.com/office/word/2010/wordprocessingInk" xmlns:wne="http://schemas.microsoft.com/office/word/2006/wordml" xmlns:wps="http://schemas.microsoft.com/office/word/2010/wordprocessingShape" mc:Ignorable="w14 w15 w16se wp14">
+<w:ftr xmlns:wpc="http://schemas.microsoft.com/office/word/2010/wordprocessingCanvas" xmlns:cx="http://schemas.microsoft.com/office/drawing/2014/chartex" xmlns:cx1="http://schemas.microsoft.com/office/drawing/2015/9/8/chartex" xmlns:cx2="http://schemas.microsoft.com/office/drawing/2015/10/21/chartex" xmlns:cx3="http://schemas.microsoft.com/office/drawing/2016/5/9/chartex" xmlns:cx4="http://schemas.microsoft.com/office/drawing/2016/5/10/chartex" xmlns:cx5="http://schemas.microsoft.com/office/drawing/2016/5/11/chartex" xmlns:cx6="http://schemas.microsoft.com/office/drawing/2016/5/12/chartex" xmlns:cx7="http://schemas.microsoft.com/office/drawing/2016/5/13/chartex" xmlns:cx8="http://schemas.microsoft.com/office/drawing/2016/5/14/chartex" xmlns:mc="http://schemas.openxmlformats.org/markup-compatibility/2006" xmlns:aink="http://schemas.microsoft.com/office/drawing/2016/ink" xmlns:am3d="http://schemas.microsoft.com/office/drawing/2017/model3d" xmlns:o="urn:schemas-microsoft-com:office:office" xmlns:r="http://schemas.openxmlformats.org/officeDocument/2006/relationships" xmlns:m="http://schemas.openxmlformats.org/officeDocument/2006/math" xmlns:v="urn:schemas-microsoft-com:vml" xmlns:wp14="http://schemas.microsoft.com/office/word/2010/wordprocessingDrawing" xmlns:wp="http://schemas.openxmlformats.org/drawingml/2006/wordprocessingDrawing" xmlns:w10="urn:schemas-microsoft-com:office:word" xmlns:w="http://schemas.openxmlformats.org/wordprocessingml/2006/main" xmlns:w14="http://schemas.microsoft.com/office/word/2010/wordml" xmlns:w15="http://schemas.microsoft.com/office/word/2012/wordml" xmlns:w16cid="http://schemas.microsoft.com/office/word/2016/wordml/cid" xmlns:w16se="http://schemas.microsoft.com/office/word/2015/wordml/symex" xmlns:wpg="http://schemas.microsoft.com/office/word/2010/wordprocessingGroup" xmlns:wpi="http://schemas.microsoft.com/office/word/2010/wordprocessingInk" xmlns:wne="http://schemas.microsoft.com/office/word/2006/wordml" xmlns:wps="http://schemas.microsoft.com/office/word/2010/wordprocessingShape" mc:Ignorable="w14 w15 w16se w16cid wp14">
   <w:sdt>
     <w:sdtPr>
       <w:id w:val="515428576"/>
@@ -14499,7 +14920,7 @@
     <w:sdtContent>
       <w:p>
         <w:pPr>
-          <w:pStyle w:val="Fuzeile"/>
+          <w:pStyle w:val="Footer"/>
           <w:jc w:val="center"/>
         </w:pPr>
         <w:r>
@@ -14528,14 +14949,14 @@
   </w:sdt>
   <w:p>
     <w:pPr>
-      <w:pStyle w:val="Fuzeile"/>
+      <w:pStyle w:val="Footer"/>
     </w:pPr>
   </w:p>
 </w:ftr>
 </file>
 
 <file path=word/footnotes.xml><?xml version="1.0" encoding="utf-8"?>
-<w:footnotes xmlns:wpc="http://schemas.microsoft.com/office/word/2010/wordprocessingCanvas" xmlns:cx="http://schemas.microsoft.com/office/drawing/2014/chartex" xmlns:cx1="http://schemas.microsoft.com/office/drawing/2015/9/8/chartex" xmlns:mc="http://schemas.openxmlformats.org/markup-compatibility/2006" xmlns:o="urn:schemas-microsoft-com:office:office" xmlns:r="http://schemas.openxmlformats.org/officeDocument/2006/relationships" xmlns:m="http://schemas.openxmlformats.org/officeDocument/2006/math" xmlns:v="urn:schemas-microsoft-com:vml" xmlns:wp14="http://schemas.microsoft.com/office/word/2010/wordprocessingDrawing" xmlns:wp="http://schemas.openxmlformats.org/drawingml/2006/wordprocessingDrawing" xmlns:w10="urn:schemas-microsoft-com:office:word" xmlns:w="http://schemas.openxmlformats.org/wordprocessingml/2006/main" xmlns:w14="http://schemas.microsoft.com/office/word/2010/wordml" xmlns:w15="http://schemas.microsoft.com/office/word/2012/wordml" xmlns:w16se="http://schemas.microsoft.com/office/word/2015/wordml/symex" xmlns:wpg="http://schemas.microsoft.com/office/word/2010/wordprocessingGroup" xmlns:wpi="http://schemas.microsoft.com/office/word/2010/wordprocessingInk" xmlns:wne="http://schemas.microsoft.com/office/word/2006/wordml" xmlns:wps="http://schemas.microsoft.com/office/word/2010/wordprocessingShape" mc:Ignorable="w14 w15 w16se wp14">
+<w:footnotes xmlns:wpc="http://schemas.microsoft.com/office/word/2010/wordprocessingCanvas" xmlns:cx="http://schemas.microsoft.com/office/drawing/2014/chartex" xmlns:cx1="http://schemas.microsoft.com/office/drawing/2015/9/8/chartex" xmlns:cx2="http://schemas.microsoft.com/office/drawing/2015/10/21/chartex" xmlns:cx3="http://schemas.microsoft.com/office/drawing/2016/5/9/chartex" xmlns:cx4="http://schemas.microsoft.com/office/drawing/2016/5/10/chartex" xmlns:cx5="http://schemas.microsoft.com/office/drawing/2016/5/11/chartex" xmlns:cx6="http://schemas.microsoft.com/office/drawing/2016/5/12/chartex" xmlns:cx7="http://schemas.microsoft.com/office/drawing/2016/5/13/chartex" xmlns:cx8="http://schemas.microsoft.com/office/drawing/2016/5/14/chartex" xmlns:mc="http://schemas.openxmlformats.org/markup-compatibility/2006" xmlns:aink="http://schemas.microsoft.com/office/drawing/2016/ink" xmlns:am3d="http://schemas.microsoft.com/office/drawing/2017/model3d" xmlns:o="urn:schemas-microsoft-com:office:office" xmlns:r="http://schemas.openxmlformats.org/officeDocument/2006/relationships" xmlns:m="http://schemas.openxmlformats.org/officeDocument/2006/math" xmlns:v="urn:schemas-microsoft-com:vml" xmlns:wp14="http://schemas.microsoft.com/office/word/2010/wordprocessingDrawing" xmlns:wp="http://schemas.openxmlformats.org/drawingml/2006/wordprocessingDrawing" xmlns:w10="urn:schemas-microsoft-com:office:word" xmlns:w="http://schemas.openxmlformats.org/wordprocessingml/2006/main" xmlns:w14="http://schemas.microsoft.com/office/word/2010/wordml" xmlns:w15="http://schemas.microsoft.com/office/word/2012/wordml" xmlns:w16cid="http://schemas.microsoft.com/office/word/2016/wordml/cid" xmlns:w16se="http://schemas.microsoft.com/office/word/2015/wordml/symex" xmlns:wpg="http://schemas.microsoft.com/office/word/2010/wordprocessingGroup" xmlns:wpi="http://schemas.microsoft.com/office/word/2010/wordprocessingInk" xmlns:wne="http://schemas.microsoft.com/office/word/2006/wordml" xmlns:wps="http://schemas.microsoft.com/office/word/2010/wordprocessingShape" mc:Ignorable="w14 w15 w16se w16cid wp14">
   <w:footnote w:type="separator" w:id="-1">
     <w:p>
       <w:r>
@@ -14554,7 +14975,7 @@
 </file>
 
 <file path=word/numbering.xml><?xml version="1.0" encoding="utf-8"?>
-<w:numbering xmlns:wpc="http://schemas.microsoft.com/office/word/2010/wordprocessingCanvas" xmlns:cx="http://schemas.microsoft.com/office/drawing/2014/chartex" xmlns:cx1="http://schemas.microsoft.com/office/drawing/2015/9/8/chartex" xmlns:mc="http://schemas.openxmlformats.org/markup-compatibility/2006" xmlns:o="urn:schemas-microsoft-com:office:office" xmlns:r="http://schemas.openxmlformats.org/officeDocument/2006/relationships" xmlns:m="http://schemas.openxmlformats.org/officeDocument/2006/math" xmlns:v="urn:schemas-microsoft-com:vml" xmlns:wp14="http://schemas.microsoft.com/office/word/2010/wordprocessingDrawing" xmlns:wp="http://schemas.openxmlformats.org/drawingml/2006/wordprocessingDrawing" xmlns:w10="urn:schemas-microsoft-com:office:word" xmlns:w="http://schemas.openxmlformats.org/wordprocessingml/2006/main" xmlns:w14="http://schemas.microsoft.com/office/word/2010/wordml" xmlns:w15="http://schemas.microsoft.com/office/word/2012/wordml" xmlns:w16se="http://schemas.microsoft.com/office/word/2015/wordml/symex" xmlns:wpg="http://schemas.microsoft.com/office/word/2010/wordprocessingGroup" xmlns:wpi="http://schemas.microsoft.com/office/word/2010/wordprocessingInk" xmlns:wne="http://schemas.microsoft.com/office/word/2006/wordml" xmlns:wps="http://schemas.microsoft.com/office/word/2010/wordprocessingShape" mc:Ignorable="w14 w15 w16se wp14">
+<w:numbering xmlns:wpc="http://schemas.microsoft.com/office/word/2010/wordprocessingCanvas" xmlns:cx="http://schemas.microsoft.com/office/drawing/2014/chartex" xmlns:cx1="http://schemas.microsoft.com/office/drawing/2015/9/8/chartex" xmlns:cx2="http://schemas.microsoft.com/office/drawing/2015/10/21/chartex" xmlns:cx3="http://schemas.microsoft.com/office/drawing/2016/5/9/chartex" xmlns:cx4="http://schemas.microsoft.com/office/drawing/2016/5/10/chartex" xmlns:cx5="http://schemas.microsoft.com/office/drawing/2016/5/11/chartex" xmlns:cx6="http://schemas.microsoft.com/office/drawing/2016/5/12/chartex" xmlns:cx7="http://schemas.microsoft.com/office/drawing/2016/5/13/chartex" xmlns:cx8="http://schemas.microsoft.com/office/drawing/2016/5/14/chartex" xmlns:mc="http://schemas.openxmlformats.org/markup-compatibility/2006" xmlns:aink="http://schemas.microsoft.com/office/drawing/2016/ink" xmlns:am3d="http://schemas.microsoft.com/office/drawing/2017/model3d" xmlns:o="urn:schemas-microsoft-com:office:office" xmlns:r="http://schemas.openxmlformats.org/officeDocument/2006/relationships" xmlns:m="http://schemas.openxmlformats.org/officeDocument/2006/math" xmlns:v="urn:schemas-microsoft-com:vml" xmlns:wp14="http://schemas.microsoft.com/office/word/2010/wordprocessingDrawing" xmlns:wp="http://schemas.openxmlformats.org/drawingml/2006/wordprocessingDrawing" xmlns:w10="urn:schemas-microsoft-com:office:word" xmlns:w="http://schemas.openxmlformats.org/wordprocessingml/2006/main" xmlns:w14="http://schemas.microsoft.com/office/word/2010/wordml" xmlns:w15="http://schemas.microsoft.com/office/word/2012/wordml" xmlns:w16cid="http://schemas.microsoft.com/office/word/2016/wordml/cid" xmlns:w16se="http://schemas.microsoft.com/office/word/2015/wordml/symex" xmlns:wpg="http://schemas.microsoft.com/office/word/2010/wordprocessingGroup" xmlns:wpi="http://schemas.microsoft.com/office/word/2010/wordprocessingInk" xmlns:wne="http://schemas.microsoft.com/office/word/2006/wordml" xmlns:wps="http://schemas.microsoft.com/office/word/2010/wordprocessingShape" mc:Ignorable="w14 w15 w16se w16cid wp14">
   <w:abstractNum w:abstractNumId="0" w15:restartNumberingAfterBreak="0">
     <w:nsid w:val="000A2922"/>
     <w:multiLevelType w:val="multilevel"/>
@@ -15125,7 +15546,7 @@
   <w:abstractNum w:abstractNumId="5" w15:restartNumberingAfterBreak="0">
     <w:nsid w:val="19DB0C85"/>
     <w:multiLevelType w:val="multilevel"/>
-    <w:tmpl w:val="3DF42698"/>
+    <w:tmpl w:val="00088D40"/>
     <w:lvl w:ilvl="0">
       <w:start w:val="1"/>
       <w:numFmt w:val="decimal"/>
@@ -16845,7 +17266,7 @@
         <w:rFonts w:ascii="Symbol" w:hAnsi="Symbol" w:hint="default"/>
       </w:rPr>
     </w:lvl>
-    <w:lvl w:ilvl="1" w:tplc="04090003" w:tentative="1">
+    <w:lvl w:ilvl="1" w:tplc="04090003">
       <w:start w:val="1"/>
       <w:numFmt w:val="bullet"/>
       <w:lvlText w:val="o"/>
@@ -17272,11 +17693,14 @@
       <w:startOverride w:val="1"/>
     </w:lvlOverride>
   </w:num>
+  <w:num w:numId="33">
+    <w:abstractNumId w:val="5"/>
+  </w:num>
 </w:numbering>
 </file>
 
 <file path=word/styles.xml><?xml version="1.0" encoding="utf-8"?>
-<w:styles xmlns:mc="http://schemas.openxmlformats.org/markup-compatibility/2006" xmlns:r="http://schemas.openxmlformats.org/officeDocument/2006/relationships" xmlns:w="http://schemas.openxmlformats.org/wordprocessingml/2006/main" xmlns:w14="http://schemas.microsoft.com/office/word/2010/wordml" xmlns:w15="http://schemas.microsoft.com/office/word/2012/wordml" xmlns:w16se="http://schemas.microsoft.com/office/word/2015/wordml/symex" mc:Ignorable="w14 w15 w16se">
+<w:styles xmlns:mc="http://schemas.openxmlformats.org/markup-compatibility/2006" xmlns:r="http://schemas.openxmlformats.org/officeDocument/2006/relationships" xmlns:w="http://schemas.openxmlformats.org/wordprocessingml/2006/main" xmlns:w14="http://schemas.microsoft.com/office/word/2010/wordml" xmlns:w15="http://schemas.microsoft.com/office/word/2012/wordml" xmlns:w16cid="http://schemas.microsoft.com/office/word/2016/wordml/cid" xmlns:w16se="http://schemas.microsoft.com/office/word/2015/wordml/symex" mc:Ignorable="w14 w15 w16se w16cid">
   <w:docDefaults>
     <w:rPrDefault>
       <w:rPr>
@@ -17292,7 +17716,7 @@
       </w:pPr>
     </w:pPrDefault>
   </w:docDefaults>
-  <w:latentStyles w:defLockedState="0" w:defUIPriority="99" w:defSemiHidden="0" w:defUnhideWhenUsed="0" w:defQFormat="0" w:count="371">
+  <w:latentStyles w:defLockedState="0" w:defUIPriority="99" w:defSemiHidden="0" w:defUnhideWhenUsed="0" w:defQFormat="0" w:count="375">
     <w:lsdException w:name="Normal" w:uiPriority="0"/>
     <w:lsdException w:name="heading 1" w:uiPriority="9"/>
     <w:lsdException w:name="heading 2" w:semiHidden="1" w:uiPriority="9" w:unhideWhenUsed="1"/>
@@ -17398,7 +17822,6 @@
     <w:lsdException w:name="HTML Sample" w:semiHidden="1" w:unhideWhenUsed="1"/>
     <w:lsdException w:name="HTML Typewriter" w:semiHidden="1" w:unhideWhenUsed="1"/>
     <w:lsdException w:name="HTML Variable" w:semiHidden="1" w:unhideWhenUsed="1"/>
-    <w:lsdException w:name="Normal Table" w:semiHidden="1" w:unhideWhenUsed="1"/>
     <w:lsdException w:name="annotation subject" w:semiHidden="1" w:unhideWhenUsed="1"/>
     <w:lsdException w:name="No List" w:semiHidden="1" w:unhideWhenUsed="1"/>
     <w:lsdException w:name="Outline List 1" w:semiHidden="1" w:unhideWhenUsed="1"/>
@@ -17442,10 +17865,8 @@
     <w:lsdException w:name="Table Elegant" w:semiHidden="1" w:unhideWhenUsed="1"/>
     <w:lsdException w:name="Table Professional" w:semiHidden="1" w:unhideWhenUsed="1"/>
     <w:lsdException w:name="Table Subtle 1" w:semiHidden="1" w:unhideWhenUsed="1"/>
-    <w:lsdException w:name="Table Subtle 2" w:semiHidden="1" w:unhideWhenUsed="1"/>
     <w:lsdException w:name="Table Web 1" w:semiHidden="1" w:unhideWhenUsed="1"/>
     <w:lsdException w:name="Table Web 2" w:semiHidden="1" w:unhideWhenUsed="1"/>
-    <w:lsdException w:name="Table Web 3" w:semiHidden="1" w:unhideWhenUsed="1"/>
     <w:lsdException w:name="Balloon Text" w:semiHidden="1" w:unhideWhenUsed="1"/>
     <w:lsdException w:name="Table Grid" w:uiPriority="59"/>
     <w:lsdException w:name="Table Theme" w:semiHidden="1" w:unhideWhenUsed="1"/>
@@ -17664,8 +18085,12 @@
     <w:lsdException w:name="List Table 5 Dark Accent 6" w:uiPriority="50"/>
     <w:lsdException w:name="List Table 6 Colorful Accent 6" w:uiPriority="51"/>
     <w:lsdException w:name="List Table 7 Colorful Accent 6" w:uiPriority="52"/>
+    <w:lsdException w:name="Mention" w:semiHidden="1" w:unhideWhenUsed="1"/>
+    <w:lsdException w:name="Smart Hyperlink" w:semiHidden="1" w:unhideWhenUsed="1"/>
+    <w:lsdException w:name="Hashtag" w:semiHidden="1" w:unhideWhenUsed="1"/>
+    <w:lsdException w:name="Unresolved Mention" w:semiHidden="1" w:unhideWhenUsed="1"/>
   </w:latentStyles>
-  <w:style w:type="paragraph" w:default="1" w:styleId="Standard">
+  <w:style w:type="paragraph" w:default="1" w:styleId="Normal">
     <w:name w:val="Normal"/>
     <w:rsid w:val="00BB1679"/>
     <w:pPr>
@@ -17675,11 +18100,11 @@
       <w:rFonts w:ascii="Times New Roman" w:eastAsiaTheme="minorEastAsia" w:hAnsi="Times New Roman" w:cs="Times New Roman"/>
     </w:rPr>
   </w:style>
-  <w:style w:type="paragraph" w:styleId="berschrift1">
+  <w:style w:type="paragraph" w:styleId="Heading1">
     <w:name w:val="heading 1"/>
-    <w:basedOn w:val="Standard"/>
-    <w:next w:val="Standard"/>
-    <w:link w:val="berschrift1Zchn"/>
+    <w:basedOn w:val="Normal"/>
+    <w:next w:val="Normal"/>
+    <w:link w:val="Heading1Char"/>
     <w:uiPriority w:val="9"/>
     <w:rsid w:val="001E0602"/>
     <w:pPr>
@@ -17695,11 +18120,11 @@
       <w:szCs w:val="32"/>
     </w:rPr>
   </w:style>
-  <w:style w:type="paragraph" w:styleId="berschrift2">
+  <w:style w:type="paragraph" w:styleId="Heading2">
     <w:name w:val="heading 2"/>
-    <w:basedOn w:val="Standard"/>
-    <w:next w:val="Standard"/>
-    <w:link w:val="berschrift2Zchn"/>
+    <w:basedOn w:val="Normal"/>
+    <w:next w:val="Normal"/>
+    <w:link w:val="Heading2Char"/>
     <w:uiPriority w:val="9"/>
     <w:semiHidden/>
     <w:unhideWhenUsed/>
@@ -17717,11 +18142,11 @@
       <w:szCs w:val="26"/>
     </w:rPr>
   </w:style>
-  <w:style w:type="paragraph" w:styleId="berschrift3">
+  <w:style w:type="paragraph" w:styleId="Heading3">
     <w:name w:val="heading 3"/>
-    <w:basedOn w:val="Standard"/>
-    <w:next w:val="Standard"/>
-    <w:link w:val="berschrift3Zchn"/>
+    <w:basedOn w:val="Normal"/>
+    <w:next w:val="Normal"/>
+    <w:link w:val="Heading3Char"/>
     <w:uiPriority w:val="9"/>
     <w:semiHidden/>
     <w:unhideWhenUsed/>
@@ -17740,13 +18165,13 @@
       <w:szCs w:val="24"/>
     </w:rPr>
   </w:style>
-  <w:style w:type="character" w:default="1" w:styleId="Absatz-Standardschriftart">
+  <w:style w:type="character" w:default="1" w:styleId="DefaultParagraphFont">
     <w:name w:val="Default Paragraph Font"/>
     <w:uiPriority w:val="1"/>
     <w:semiHidden/>
     <w:unhideWhenUsed/>
   </w:style>
-  <w:style w:type="table" w:default="1" w:styleId="NormaleTabelle">
+  <w:style w:type="table" w:default="1" w:styleId="TableNormal">
     <w:name w:val="Normal Table"/>
     <w:uiPriority w:val="99"/>
     <w:semiHidden/>
@@ -17761,16 +18186,16 @@
       </w:tblCellMar>
     </w:tblPr>
   </w:style>
-  <w:style w:type="numbering" w:default="1" w:styleId="KeineListe">
+  <w:style w:type="numbering" w:default="1" w:styleId="NoList">
     <w:name w:val="No List"/>
     <w:uiPriority w:val="99"/>
     <w:semiHidden/>
     <w:unhideWhenUsed/>
   </w:style>
-  <w:style w:type="character" w:customStyle="1" w:styleId="berschrift1Zchn">
-    <w:name w:val="Überschrift 1 Zchn"/>
-    <w:basedOn w:val="Absatz-Standardschriftart"/>
-    <w:link w:val="berschrift1"/>
+  <w:style w:type="character" w:customStyle="1" w:styleId="Heading1Char">
+    <w:name w:val="Heading 1 Char"/>
+    <w:basedOn w:val="DefaultParagraphFont"/>
+    <w:link w:val="Heading1"/>
     <w:uiPriority w:val="9"/>
     <w:rsid w:val="001E0602"/>
     <w:rPr>
@@ -17780,10 +18205,10 @@
       <w:szCs w:val="32"/>
     </w:rPr>
   </w:style>
-  <w:style w:type="character" w:customStyle="1" w:styleId="berschrift2Zchn">
-    <w:name w:val="Überschrift 2 Zchn"/>
-    <w:basedOn w:val="Absatz-Standardschriftart"/>
-    <w:link w:val="berschrift2"/>
+  <w:style w:type="character" w:customStyle="1" w:styleId="Heading2Char">
+    <w:name w:val="Heading 2 Char"/>
+    <w:basedOn w:val="DefaultParagraphFont"/>
+    <w:link w:val="Heading2"/>
     <w:uiPriority w:val="9"/>
     <w:semiHidden/>
     <w:rsid w:val="001E0602"/>
@@ -17794,10 +18219,10 @@
       <w:szCs w:val="26"/>
     </w:rPr>
   </w:style>
-  <w:style w:type="character" w:customStyle="1" w:styleId="berschrift3Zchn">
-    <w:name w:val="Überschrift 3 Zchn"/>
-    <w:basedOn w:val="Absatz-Standardschriftart"/>
-    <w:link w:val="berschrift3"/>
+  <w:style w:type="character" w:customStyle="1" w:styleId="Heading3Char">
+    <w:name w:val="Heading 3 Char"/>
+    <w:basedOn w:val="DefaultParagraphFont"/>
+    <w:link w:val="Heading3"/>
     <w:uiPriority w:val="9"/>
     <w:semiHidden/>
     <w:rsid w:val="001E0602"/>
@@ -17808,11 +18233,11 @@
       <w:szCs w:val="24"/>
     </w:rPr>
   </w:style>
-  <w:style w:type="paragraph" w:styleId="Titel">
+  <w:style w:type="paragraph" w:styleId="Title">
     <w:name w:val="Title"/>
-    <w:basedOn w:val="Standard"/>
-    <w:next w:val="Standard"/>
-    <w:link w:val="TitelZchn"/>
+    <w:basedOn w:val="Normal"/>
+    <w:next w:val="Normal"/>
+    <w:link w:val="TitleChar"/>
     <w:autoRedefine/>
     <w:uiPriority w:val="10"/>
     <w:qFormat/>
@@ -17829,10 +18254,10 @@
       <w:szCs w:val="34"/>
     </w:rPr>
   </w:style>
-  <w:style w:type="character" w:customStyle="1" w:styleId="TitelZchn">
-    <w:name w:val="Titel Zchn"/>
-    <w:basedOn w:val="Absatz-Standardschriftart"/>
-    <w:link w:val="Titel"/>
+  <w:style w:type="character" w:customStyle="1" w:styleId="TitleChar">
+    <w:name w:val="Title Char"/>
+    <w:basedOn w:val="DefaultParagraphFont"/>
+    <w:link w:val="Title"/>
     <w:uiPriority w:val="10"/>
     <w:rsid w:val="00BB1679"/>
     <w:rPr>
@@ -17843,11 +18268,11 @@
       <w:szCs w:val="34"/>
     </w:rPr>
   </w:style>
-  <w:style w:type="paragraph" w:styleId="Untertitel">
+  <w:style w:type="paragraph" w:styleId="Subtitle">
     <w:name w:val="Subtitle"/>
-    <w:basedOn w:val="Standard"/>
-    <w:next w:val="Standard"/>
-    <w:link w:val="UntertitelZchn"/>
+    <w:basedOn w:val="Normal"/>
+    <w:next w:val="Normal"/>
+    <w:link w:val="SubtitleChar"/>
     <w:autoRedefine/>
     <w:uiPriority w:val="11"/>
     <w:qFormat/>
@@ -17866,10 +18291,10 @@
       <w:sz w:val="34"/>
     </w:rPr>
   </w:style>
-  <w:style w:type="character" w:customStyle="1" w:styleId="UntertitelZchn">
-    <w:name w:val="Untertitel Zchn"/>
-    <w:basedOn w:val="Absatz-Standardschriftart"/>
-    <w:link w:val="Untertitel"/>
+  <w:style w:type="character" w:customStyle="1" w:styleId="SubtitleChar">
+    <w:name w:val="Subtitle Char"/>
+    <w:basedOn w:val="DefaultParagraphFont"/>
+    <w:link w:val="Subtitle"/>
     <w:uiPriority w:val="11"/>
     <w:rsid w:val="00BB1679"/>
     <w:rPr>
@@ -17879,10 +18304,10 @@
       <w:sz w:val="34"/>
     </w:rPr>
   </w:style>
-  <w:style w:type="paragraph" w:styleId="Kopfzeile">
+  <w:style w:type="paragraph" w:styleId="Header">
     <w:name w:val="header"/>
-    <w:basedOn w:val="Standard"/>
-    <w:link w:val="KopfzeileZchn"/>
+    <w:basedOn w:val="Normal"/>
+    <w:link w:val="HeaderChar"/>
     <w:uiPriority w:val="99"/>
     <w:unhideWhenUsed/>
     <w:rsid w:val="00BB1679"/>
@@ -17893,20 +18318,20 @@
       </w:tabs>
     </w:pPr>
   </w:style>
-  <w:style w:type="character" w:customStyle="1" w:styleId="KopfzeileZchn">
-    <w:name w:val="Kopfzeile Zchn"/>
-    <w:basedOn w:val="Absatz-Standardschriftart"/>
-    <w:link w:val="Kopfzeile"/>
+  <w:style w:type="character" w:customStyle="1" w:styleId="HeaderChar">
+    <w:name w:val="Header Char"/>
+    <w:basedOn w:val="DefaultParagraphFont"/>
+    <w:link w:val="Header"/>
     <w:uiPriority w:val="99"/>
     <w:rsid w:val="00BB1679"/>
     <w:rPr>
       <w:rFonts w:ascii="Times New Roman" w:eastAsiaTheme="minorEastAsia" w:hAnsi="Times New Roman" w:cs="Times New Roman"/>
     </w:rPr>
   </w:style>
-  <w:style w:type="paragraph" w:styleId="Fuzeile">
+  <w:style w:type="paragraph" w:styleId="Footer">
     <w:name w:val="footer"/>
-    <w:basedOn w:val="Standard"/>
-    <w:link w:val="FuzeileZchn"/>
+    <w:basedOn w:val="Normal"/>
+    <w:link w:val="FooterChar"/>
     <w:uiPriority w:val="99"/>
     <w:unhideWhenUsed/>
     <w:rsid w:val="00BB1679"/>
@@ -17917,10 +18342,10 @@
       </w:tabs>
     </w:pPr>
   </w:style>
-  <w:style w:type="character" w:customStyle="1" w:styleId="FuzeileZchn">
-    <w:name w:val="Fußzeile Zchn"/>
-    <w:basedOn w:val="Absatz-Standardschriftart"/>
-    <w:link w:val="Fuzeile"/>
+  <w:style w:type="character" w:customStyle="1" w:styleId="FooterChar">
+    <w:name w:val="Footer Char"/>
+    <w:basedOn w:val="DefaultParagraphFont"/>
+    <w:link w:val="Footer"/>
     <w:uiPriority w:val="99"/>
     <w:rsid w:val="00BB1679"/>
     <w:rPr>
@@ -17929,11 +18354,11 @@
   </w:style>
   <w:style w:type="paragraph" w:customStyle="1" w:styleId="h1">
     <w:name w:val="h1"/>
-    <w:basedOn w:val="Standard"/>
+    <w:basedOn w:val="Normal"/>
     <w:link w:val="h1Char"/>
     <w:autoRedefine/>
     <w:qFormat/>
-    <w:rsid w:val="0027002C"/>
+    <w:rsid w:val="00B67A4F"/>
     <w:pPr>
       <w:numPr>
         <w:numId w:val="11"/>
@@ -17948,18 +18373,18 @@
   </w:style>
   <w:style w:type="character" w:customStyle="1" w:styleId="h1Char">
     <w:name w:val="h1 Char"/>
-    <w:basedOn w:val="Absatz-Standardschriftart"/>
+    <w:basedOn w:val="DefaultParagraphFont"/>
     <w:link w:val="h1"/>
-    <w:rsid w:val="0027002C"/>
+    <w:rsid w:val="00B67A4F"/>
     <w:rPr>
       <w:rFonts w:ascii="Roboto" w:eastAsia="Arial" w:hAnsi="Roboto" w:cs="Arial"/>
       <w:sz w:val="40"/>
       <w:szCs w:val="40"/>
     </w:rPr>
   </w:style>
-  <w:style w:type="table" w:styleId="Tabellenraster">
+  <w:style w:type="table" w:styleId="TableGrid">
     <w:name w:val="Table Grid"/>
-    <w:basedOn w:val="NormaleTabelle"/>
+    <w:basedOn w:val="TableNormal"/>
     <w:uiPriority w:val="59"/>
     <w:unhideWhenUsed/>
     <w:rsid w:val="00D50E43"/>
@@ -17982,7 +18407,7 @@
   </w:style>
   <w:style w:type="paragraph" w:customStyle="1" w:styleId="h2">
     <w:name w:val="h2"/>
-    <w:basedOn w:val="Standard"/>
+    <w:basedOn w:val="Normal"/>
     <w:link w:val="h2Char"/>
     <w:autoRedefine/>
     <w:qFormat/>
@@ -17990,7 +18415,7 @@
     <w:pPr>
       <w:numPr>
         <w:ilvl w:val="1"/>
-        <w:numId w:val="20"/>
+        <w:numId w:val="11"/>
       </w:numPr>
       <w:spacing w:before="480" w:after="240"/>
     </w:pPr>
@@ -18002,7 +18427,7 @@
   </w:style>
   <w:style w:type="character" w:customStyle="1" w:styleId="h2Char">
     <w:name w:val="h2 Char"/>
-    <w:basedOn w:val="Absatz-Standardschriftart"/>
+    <w:basedOn w:val="DefaultParagraphFont"/>
     <w:link w:val="h2"/>
     <w:rsid w:val="002C51BB"/>
     <w:rPr>
@@ -18013,7 +18438,7 @@
   </w:style>
   <w:style w:type="paragraph" w:customStyle="1" w:styleId="body">
     <w:name w:val="body"/>
-    <w:basedOn w:val="Standard"/>
+    <w:basedOn w:val="Normal"/>
     <w:link w:val="bodyChar"/>
     <w:autoRedefine/>
     <w:qFormat/>
@@ -18033,7 +18458,7 @@
   </w:style>
   <w:style w:type="character" w:customStyle="1" w:styleId="bodyChar">
     <w:name w:val="body Char"/>
-    <w:basedOn w:val="Absatz-Standardschriftart"/>
+    <w:basedOn w:val="DefaultParagraphFont"/>
     <w:link w:val="body"/>
     <w:rsid w:val="00736C09"/>
     <w:rPr>
@@ -18043,9 +18468,9 @@
       <w:szCs w:val="21"/>
     </w:rPr>
   </w:style>
-  <w:style w:type="paragraph" w:styleId="Listenabsatz">
+  <w:style w:type="paragraph" w:styleId="ListParagraph">
     <w:name w:val="List Paragraph"/>
-    <w:basedOn w:val="Standard"/>
+    <w:basedOn w:val="Normal"/>
     <w:uiPriority w:val="34"/>
     <w:qFormat/>
     <w:rsid w:val="00BD2E55"/>
@@ -18110,7 +18535,7 @@
   </w:style>
   <w:style w:type="character" w:styleId="Hyperlink">
     <w:name w:val="Hyperlink"/>
-    <w:basedOn w:val="Absatz-Standardschriftart"/>
+    <w:basedOn w:val="DefaultParagraphFont"/>
     <w:uiPriority w:val="99"/>
     <w:unhideWhenUsed/>
     <w:rsid w:val="00427FB2"/>
@@ -18121,7 +18546,7 @@
   </w:style>
   <w:style w:type="character" w:customStyle="1" w:styleId="UnresolvedMention1">
     <w:name w:val="Unresolved Mention1"/>
-    <w:basedOn w:val="Absatz-Standardschriftart"/>
+    <w:basedOn w:val="DefaultParagraphFont"/>
     <w:uiPriority w:val="99"/>
     <w:semiHidden/>
     <w:unhideWhenUsed/>
@@ -18160,10 +18585,10 @@
       <w:szCs w:val="20"/>
     </w:rPr>
   </w:style>
-  <w:style w:type="paragraph" w:styleId="Verzeichnis1">
+  <w:style w:type="paragraph" w:styleId="TOC1">
     <w:name w:val="toc 1"/>
-    <w:basedOn w:val="Standard"/>
-    <w:next w:val="Standard"/>
+    <w:basedOn w:val="Normal"/>
+    <w:next w:val="Normal"/>
     <w:autoRedefine/>
     <w:uiPriority w:val="39"/>
     <w:unhideWhenUsed/>
@@ -18180,10 +18605,10 @@
       <w:noProof/>
     </w:rPr>
   </w:style>
-  <w:style w:type="paragraph" w:styleId="Verzeichnis2">
+  <w:style w:type="paragraph" w:styleId="TOC2">
     <w:name w:val="toc 2"/>
-    <w:basedOn w:val="Standard"/>
-    <w:next w:val="Standard"/>
+    <w:basedOn w:val="Normal"/>
+    <w:next w:val="Normal"/>
     <w:autoRedefine/>
     <w:uiPriority w:val="39"/>
     <w:unhideWhenUsed/>
@@ -18193,10 +18618,10 @@
       <w:ind w:left="220"/>
     </w:pPr>
   </w:style>
-  <w:style w:type="paragraph" w:styleId="Verzeichnis3">
+  <w:style w:type="paragraph" w:styleId="TOC3">
     <w:name w:val="toc 3"/>
-    <w:basedOn w:val="Standard"/>
-    <w:next w:val="Standard"/>
+    <w:basedOn w:val="Normal"/>
+    <w:next w:val="Normal"/>
     <w:autoRedefine/>
     <w:uiPriority w:val="39"/>
     <w:unhideWhenUsed/>
@@ -18206,10 +18631,10 @@
       <w:ind w:left="440"/>
     </w:pPr>
   </w:style>
-  <w:style w:type="paragraph" w:styleId="Verzeichnis4">
+  <w:style w:type="paragraph" w:styleId="TOC4">
     <w:name w:val="toc 4"/>
-    <w:basedOn w:val="Standard"/>
-    <w:next w:val="Standard"/>
+    <w:basedOn w:val="Normal"/>
+    <w:next w:val="Normal"/>
     <w:autoRedefine/>
     <w:uiPriority w:val="39"/>
     <w:unhideWhenUsed/>
@@ -18219,10 +18644,10 @@
       <w:ind w:left="660"/>
     </w:pPr>
   </w:style>
-  <w:style w:type="paragraph" w:styleId="Abbildungsverzeichnis">
+  <w:style w:type="paragraph" w:styleId="TableofFigures">
     <w:name w:val="table of figures"/>
-    <w:basedOn w:val="Standard"/>
-    <w:next w:val="Standard"/>
+    <w:basedOn w:val="Normal"/>
+    <w:next w:val="Normal"/>
     <w:uiPriority w:val="99"/>
     <w:unhideWhenUsed/>
     <w:rsid w:val="00FB6356"/>
@@ -18236,10 +18661,10 @@
       <w:szCs w:val="20"/>
     </w:rPr>
   </w:style>
-  <w:style w:type="paragraph" w:styleId="Beschriftung">
+  <w:style w:type="paragraph" w:styleId="Caption">
     <w:name w:val="caption"/>
-    <w:basedOn w:val="Standard"/>
-    <w:next w:val="Standard"/>
+    <w:basedOn w:val="Normal"/>
+    <w:next w:val="Normal"/>
     <w:uiPriority w:val="35"/>
     <w:unhideWhenUsed/>
     <w:qFormat/>
@@ -18253,6 +18678,18 @@
       <w:color w:val="44546A" w:themeColor="text2"/>
       <w:sz w:val="18"/>
       <w:szCs w:val="18"/>
+    </w:rPr>
+  </w:style>
+  <w:style w:type="character" w:styleId="UnresolvedMention">
+    <w:name w:val="Unresolved Mention"/>
+    <w:basedOn w:val="DefaultParagraphFont"/>
+    <w:uiPriority w:val="99"/>
+    <w:semiHidden/>
+    <w:unhideWhenUsed/>
+    <w:rsid w:val="008E75F3"/>
+    <w:rPr>
+      <w:color w:val="605E5C"/>
+      <w:shd w:val="clear" w:color="auto" w:fill="E1DFDD"/>
     </w:rPr>
   </w:style>
 </w:styles>
@@ -18587,7 +19024,7 @@
 </file>
 
 <file path=customXml/itemProps1.xml><?xml version="1.0" encoding="utf-8"?>
-<ds:datastoreItem xmlns:ds="http://schemas.openxmlformats.org/officeDocument/2006/customXml" ds:itemID="{E3EF0CD4-C97E-4E4F-A636-1C64683399DB}">
+<ds:datastoreItem xmlns:ds="http://schemas.openxmlformats.org/officeDocument/2006/customXml" ds:itemID="{CEEB4B79-3B21-406A-AB6C-8E72DDC206B8}">
   <ds:schemaRefs>
     <ds:schemaRef ds:uri="http://schemas.openxmlformats.org/officeDocument/2006/bibliography"/>
   </ds:schemaRefs>

</xml_diff>

<commit_message>
Adds progressBar animation. Implements functional vertexPlacement algorithm. Algorithm still work in progress.
</commit_message>
<xml_diff>
--- a/4 Schreibphase/mw_bachelorarbeit_mrk.docx
+++ b/4 Schreibphase/mw_bachelorarbeit_mrk.docx
@@ -1,6 +1,6 @@
 
 <file path=word/document.xml><?xml version="1.0" encoding="utf-8"?>
-<w:document xmlns:wpc="http://schemas.microsoft.com/office/word/2010/wordprocessingCanvas" xmlns:cx="http://schemas.microsoft.com/office/drawing/2014/chartex" xmlns:cx1="http://schemas.microsoft.com/office/drawing/2015/9/8/chartex" xmlns:cx2="http://schemas.microsoft.com/office/drawing/2015/10/21/chartex" xmlns:cx3="http://schemas.microsoft.com/office/drawing/2016/5/9/chartex" xmlns:cx4="http://schemas.microsoft.com/office/drawing/2016/5/10/chartex" xmlns:cx5="http://schemas.microsoft.com/office/drawing/2016/5/11/chartex" xmlns:cx6="http://schemas.microsoft.com/office/drawing/2016/5/12/chartex" xmlns:cx7="http://schemas.microsoft.com/office/drawing/2016/5/13/chartex" xmlns:cx8="http://schemas.microsoft.com/office/drawing/2016/5/14/chartex" xmlns:mc="http://schemas.openxmlformats.org/markup-compatibility/2006" xmlns:aink="http://schemas.microsoft.com/office/drawing/2016/ink" xmlns:am3d="http://schemas.microsoft.com/office/drawing/2017/model3d" xmlns:o="urn:schemas-microsoft-com:office:office" xmlns:r="http://schemas.openxmlformats.org/officeDocument/2006/relationships" xmlns:m="http://schemas.openxmlformats.org/officeDocument/2006/math" xmlns:v="urn:schemas-microsoft-com:vml" xmlns:wp14="http://schemas.microsoft.com/office/word/2010/wordprocessingDrawing" xmlns:wp="http://schemas.openxmlformats.org/drawingml/2006/wordprocessingDrawing" xmlns:w10="urn:schemas-microsoft-com:office:word" xmlns:w="http://schemas.openxmlformats.org/wordprocessingml/2006/main" xmlns:w14="http://schemas.microsoft.com/office/word/2010/wordml" xmlns:w15="http://schemas.microsoft.com/office/word/2012/wordml" xmlns:w16cid="http://schemas.microsoft.com/office/word/2016/wordml/cid" xmlns:w16se="http://schemas.microsoft.com/office/word/2015/wordml/symex" xmlns:wpg="http://schemas.microsoft.com/office/word/2010/wordprocessingGroup" xmlns:wpi="http://schemas.microsoft.com/office/word/2010/wordprocessingInk" xmlns:wne="http://schemas.microsoft.com/office/word/2006/wordml" xmlns:wps="http://schemas.microsoft.com/office/word/2010/wordprocessingShape" mc:Ignorable="w14 w15 w16se w16cid wp14">
+<w:document xmlns:wpc="http://schemas.microsoft.com/office/word/2010/wordprocessingCanvas" xmlns:cx="http://schemas.microsoft.com/office/drawing/2014/chartex" xmlns:cx1="http://schemas.microsoft.com/office/drawing/2015/9/8/chartex" xmlns:mc="http://schemas.openxmlformats.org/markup-compatibility/2006" xmlns:o="urn:schemas-microsoft-com:office:office" xmlns:r="http://schemas.openxmlformats.org/officeDocument/2006/relationships" xmlns:m="http://schemas.openxmlformats.org/officeDocument/2006/math" xmlns:v="urn:schemas-microsoft-com:vml" xmlns:wp14="http://schemas.microsoft.com/office/word/2010/wordprocessingDrawing" xmlns:wp="http://schemas.openxmlformats.org/drawingml/2006/wordprocessingDrawing" xmlns:w10="urn:schemas-microsoft-com:office:word" xmlns:w="http://schemas.openxmlformats.org/wordprocessingml/2006/main" xmlns:w14="http://schemas.microsoft.com/office/word/2010/wordml" xmlns:w15="http://schemas.microsoft.com/office/word/2012/wordml" xmlns:w16se="http://schemas.microsoft.com/office/word/2015/wordml/symex" xmlns:wpg="http://schemas.microsoft.com/office/word/2010/wordprocessingGroup" xmlns:wpi="http://schemas.microsoft.com/office/word/2010/wordprocessingInk" xmlns:wne="http://schemas.microsoft.com/office/word/2006/wordml" xmlns:wps="http://schemas.microsoft.com/office/word/2010/wordprocessingShape" mc:Ignorable="w14 w15 w16se wp14">
   <w:body>
     <w:p>
       <w:pPr>
@@ -99,8 +99,36 @@
           <w:sz w:val="20"/>
           <w:szCs w:val="20"/>
         </w:rPr>
-        <w:t xml:space="preserve"> Universität München</w:t>
-      </w:r>
+        <w:t xml:space="preserve"> </w:t>
+      </w:r>
+      <w:proofErr w:type="spellStart"/>
+      <w:r>
+        <w:rPr>
+          <w:rFonts w:ascii="Roboto" w:eastAsia="Arial" w:hAnsi="Roboto" w:cs="Arial"/>
+          <w:sz w:val="20"/>
+          <w:szCs w:val="20"/>
+        </w:rPr>
+        <w:t>Universität</w:t>
+      </w:r>
+      <w:proofErr w:type="spellEnd"/>
+      <w:r>
+        <w:rPr>
+          <w:rFonts w:ascii="Roboto" w:eastAsia="Arial" w:hAnsi="Roboto" w:cs="Arial"/>
+          <w:sz w:val="20"/>
+          <w:szCs w:val="20"/>
+        </w:rPr>
+        <w:t xml:space="preserve"> </w:t>
+      </w:r>
+      <w:proofErr w:type="spellStart"/>
+      <w:r>
+        <w:rPr>
+          <w:rFonts w:ascii="Roboto" w:eastAsia="Arial" w:hAnsi="Roboto" w:cs="Arial"/>
+          <w:sz w:val="20"/>
+          <w:szCs w:val="20"/>
+        </w:rPr>
+        <w:t>München</w:t>
+      </w:r>
+      <w:proofErr w:type="spellEnd"/>
     </w:p>
     <w:p>
       <w:pPr>
@@ -257,7 +285,7 @@
               </wp:anchor>
             </w:drawing>
           </mc:Choice>
-          <mc:Fallback>
+          <mc:Fallback xmlns:w16cid="http://schemas.microsoft.com/office/word/2016/wordml/cid" xmlns:am3d="http://schemas.microsoft.com/office/drawing/2017/model3d" xmlns:aink="http://schemas.microsoft.com/office/drawing/2016/ink" xmlns:cx8="http://schemas.microsoft.com/office/drawing/2016/5/14/chartex" xmlns:cx7="http://schemas.microsoft.com/office/drawing/2016/5/13/chartex" xmlns:cx6="http://schemas.microsoft.com/office/drawing/2016/5/12/chartex" xmlns:cx5="http://schemas.microsoft.com/office/drawing/2016/5/11/chartex" xmlns:cx4="http://schemas.microsoft.com/office/drawing/2016/5/10/chartex" xmlns:cx3="http://schemas.microsoft.com/office/drawing/2016/5/9/chartex" xmlns:cx2="http://schemas.microsoft.com/office/drawing/2015/10/21/chartex">
             <w:pict>
               <v:line w14:anchorId="37F60B83" id="Shape 2" o:spid="_x0000_s1026" style="position:absolute;z-index:-251656192;visibility:visible;mso-wrap-style:square;mso-wrap-distance-left:9pt;mso-wrap-distance-top:0;mso-wrap-distance-right:9pt;mso-wrap-distance-bottom:0;mso-position-horizontal:absolute;mso-position-horizontal-relative:text;mso-position-vertical:absolute;mso-position-vertical-relative:text" from="16.9pt,19.6pt" to="434.3pt,19.6pt" o:gfxdata="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" o:allowincell="f" filled="t" strokeweight=".85pt">
                 <v:stroke joinstyle="miter"/>
@@ -413,7 +441,7 @@
     </w:p>
     <w:p>
       <w:pPr>
-        <w:pStyle w:val="Subtitle"/>
+        <w:pStyle w:val="Untertitel"/>
         <w:rPr>
           <w:sz w:val="20"/>
           <w:szCs w:val="20"/>
@@ -438,7 +466,7 @@
     </w:p>
     <w:p>
       <w:pPr>
-        <w:pStyle w:val="Title"/>
+        <w:pStyle w:val="Titel"/>
         <w:rPr>
           <w:sz w:val="35"/>
           <w:szCs w:val="35"/>
@@ -1070,7 +1098,7 @@
               </wp:anchor>
             </w:drawing>
           </mc:Choice>
-          <mc:Fallback>
+          <mc:Fallback xmlns:w16cid="http://schemas.microsoft.com/office/word/2016/wordml/cid" xmlns:am3d="http://schemas.microsoft.com/office/drawing/2017/model3d" xmlns:aink="http://schemas.microsoft.com/office/drawing/2016/ink" xmlns:cx8="http://schemas.microsoft.com/office/drawing/2016/5/14/chartex" xmlns:cx7="http://schemas.microsoft.com/office/drawing/2016/5/13/chartex" xmlns:cx6="http://schemas.microsoft.com/office/drawing/2016/5/12/chartex" xmlns:cx5="http://schemas.microsoft.com/office/drawing/2016/5/11/chartex" xmlns:cx4="http://schemas.microsoft.com/office/drawing/2016/5/10/chartex" xmlns:cx3="http://schemas.microsoft.com/office/drawing/2016/5/9/chartex" xmlns:cx2="http://schemas.microsoft.com/office/drawing/2015/10/21/chartex">
             <w:pict>
               <v:shapetype w14:anchorId="6A41BEFC" id="_x0000_t75" coordsize="21600,21600" o:spt="75" o:preferrelative="t" path="m@4@5l@4@11@9@11@9@5xe" filled="f" stroked="f">
                 <v:stroke joinstyle="miter"/>
@@ -1196,7 +1224,7 @@
               </wp:anchor>
             </w:drawing>
           </mc:Choice>
-          <mc:Fallback>
+          <mc:Fallback xmlns:w16cid="http://schemas.microsoft.com/office/word/2016/wordml/cid" xmlns:am3d="http://schemas.microsoft.com/office/drawing/2017/model3d" xmlns:aink="http://schemas.microsoft.com/office/drawing/2016/ink" xmlns:cx8="http://schemas.microsoft.com/office/drawing/2016/5/14/chartex" xmlns:cx7="http://schemas.microsoft.com/office/drawing/2016/5/13/chartex" xmlns:cx6="http://schemas.microsoft.com/office/drawing/2016/5/12/chartex" xmlns:cx5="http://schemas.microsoft.com/office/drawing/2016/5/11/chartex" xmlns:cx4="http://schemas.microsoft.com/office/drawing/2016/5/10/chartex" xmlns:cx3="http://schemas.microsoft.com/office/drawing/2016/5/9/chartex" xmlns:cx2="http://schemas.microsoft.com/office/drawing/2015/10/21/chartex">
             <w:pict>
               <v:line w14:anchorId="40F9AE2D" id="Shape 3" o:spid="_x0000_s1026" style="position:absolute;z-index:-251651072;visibility:visible;mso-wrap-style:square;mso-wrap-distance-left:9pt;mso-wrap-distance-top:0;mso-wrap-distance-right:9pt;mso-wrap-distance-bottom:0;mso-position-horizontal:absolute;mso-position-horizontal-relative:text;mso-position-vertical:absolute;mso-position-vertical-relative:text" from="45.75pt,-2.9pt" to="210.95pt,-2.9pt" o:gfxdata="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" o:allowincell="f" filled="t" strokeweight=".14039mm">
                 <v:stroke joinstyle="miter"/>
@@ -1262,7 +1290,7 @@
               </wp:anchor>
             </w:drawing>
           </mc:Choice>
-          <mc:Fallback>
+          <mc:Fallback xmlns:w16cid="http://schemas.microsoft.com/office/word/2016/wordml/cid" xmlns:am3d="http://schemas.microsoft.com/office/drawing/2017/model3d" xmlns:aink="http://schemas.microsoft.com/office/drawing/2016/ink" xmlns:cx8="http://schemas.microsoft.com/office/drawing/2016/5/14/chartex" xmlns:cx7="http://schemas.microsoft.com/office/drawing/2016/5/13/chartex" xmlns:cx6="http://schemas.microsoft.com/office/drawing/2016/5/12/chartex" xmlns:cx5="http://schemas.microsoft.com/office/drawing/2016/5/11/chartex" xmlns:cx4="http://schemas.microsoft.com/office/drawing/2016/5/10/chartex" xmlns:cx3="http://schemas.microsoft.com/office/drawing/2016/5/9/chartex" xmlns:cx2="http://schemas.microsoft.com/office/drawing/2015/10/21/chartex">
             <w:pict>
               <v:line w14:anchorId="0F0F4E80" id="Shape 4" o:spid="_x0000_s1026" style="position:absolute;z-index:-251650048;visibility:visible;mso-wrap-style:square;mso-wrap-distance-left:9pt;mso-wrap-distance-top:0;mso-wrap-distance-right:9pt;mso-wrap-distance-bottom:0;mso-position-horizontal:absolute;mso-position-horizontal-relative:text;mso-position-vertical:absolute;mso-position-vertical-relative:text" from="280.1pt,-2.9pt" to="445.3pt,-2.9pt" o:gfxdata="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" o:allowincell="f" filled="t" strokeweight=".14039mm">
                 <v:stroke joinstyle="miter"/>
@@ -1451,27 +1479,31 @@
     </w:p>
     <w:p>
       <w:pPr>
-        <w:pStyle w:val="TOC1"/>
-        <w:rPr>
-          <w:rFonts w:asciiTheme="minorHAnsi" w:hAnsiTheme="minorHAnsi" w:cstheme="minorBidi"/>
-          <w:b w:val="0"/>
-        </w:rPr>
-      </w:pPr>
-      <w:r>
+        <w:pStyle w:val="Verzeichnis1"/>
         <w:rPr>
           <w:rFonts w:ascii="Roboto" w:hAnsi="Roboto"/>
           <w:sz w:val="20"/>
           <w:szCs w:val="20"/>
         </w:rPr>
-        <w:fldChar w:fldCharType="begin"/>
-      </w:r>
+      </w:pPr>
+      <w:bookmarkStart w:id="10" w:name="_GoBack"/>
+      <w:bookmarkEnd w:id="10"/>
+    </w:p>
+    <w:p>
+      <w:pPr>
+        <w:pStyle w:val="Verzeichnis1"/>
+        <w:rPr>
+          <w:rFonts w:asciiTheme="minorHAnsi" w:hAnsiTheme="minorHAnsi" w:cstheme="minorBidi"/>
+          <w:b w:val="0"/>
+        </w:rPr>
+      </w:pPr>
       <w:r>
         <w:rPr>
           <w:rFonts w:ascii="Roboto" w:hAnsi="Roboto"/>
           <w:sz w:val="20"/>
           <w:szCs w:val="20"/>
         </w:rPr>
-        <w:instrText xml:space="preserve"> TOC \h \z \t "h1,1,h2,2,h3,3,h4,4" </w:instrText>
+        <w:fldChar w:fldCharType="begin"/>
       </w:r>
       <w:r>
         <w:rPr>
@@ -1479,6 +1511,14 @@
           <w:sz w:val="20"/>
           <w:szCs w:val="20"/>
         </w:rPr>
+        <w:instrText xml:space="preserve"> TOC \h \z \t "h1,1,h2,2,h3,3,h4,4" </w:instrText>
+      </w:r>
+      <w:r>
+        <w:rPr>
+          <w:rFonts w:ascii="Roboto" w:hAnsi="Roboto"/>
+          <w:sz w:val="20"/>
+          <w:szCs w:val="20"/>
+        </w:rPr>
         <w:fldChar w:fldCharType="separate"/>
       </w:r>
       <w:hyperlink w:anchor="_Toc519116894" w:history="1">
@@ -1533,7 +1573,7 @@
     </w:p>
     <w:p>
       <w:pPr>
-        <w:pStyle w:val="TOC1"/>
+        <w:pStyle w:val="Verzeichnis1"/>
         <w:rPr>
           <w:rFonts w:asciiTheme="minorHAnsi" w:hAnsiTheme="minorHAnsi" w:cstheme="minorBidi"/>
           <w:b w:val="0"/>
@@ -1591,7 +1631,7 @@
     </w:p>
     <w:p>
       <w:pPr>
-        <w:pStyle w:val="TOC1"/>
+        <w:pStyle w:val="Verzeichnis1"/>
         <w:rPr>
           <w:rFonts w:asciiTheme="minorHAnsi" w:hAnsiTheme="minorHAnsi" w:cstheme="minorBidi"/>
           <w:b w:val="0"/>
@@ -1649,7 +1689,7 @@
     </w:p>
     <w:p>
       <w:pPr>
-        <w:pStyle w:val="TOC1"/>
+        <w:pStyle w:val="Verzeichnis1"/>
         <w:rPr>
           <w:rFonts w:asciiTheme="minorHAnsi" w:hAnsiTheme="minorHAnsi" w:cstheme="minorBidi"/>
           <w:b w:val="0"/>
@@ -1720,7 +1760,7 @@
     </w:p>
     <w:p>
       <w:pPr>
-        <w:pStyle w:val="TOC2"/>
+        <w:pStyle w:val="Verzeichnis2"/>
         <w:tabs>
           <w:tab w:val="left" w:pos="880"/>
           <w:tab w:val="right" w:leader="dot" w:pos="9016"/>
@@ -1804,7 +1844,7 @@
     </w:p>
     <w:p>
       <w:pPr>
-        <w:pStyle w:val="TOC2"/>
+        <w:pStyle w:val="Verzeichnis2"/>
         <w:tabs>
           <w:tab w:val="left" w:pos="880"/>
           <w:tab w:val="right" w:leader="dot" w:pos="9016"/>
@@ -1888,7 +1928,7 @@
     </w:p>
     <w:p>
       <w:pPr>
-        <w:pStyle w:val="TOC2"/>
+        <w:pStyle w:val="Verzeichnis2"/>
         <w:tabs>
           <w:tab w:val="left" w:pos="880"/>
           <w:tab w:val="right" w:leader="dot" w:pos="9016"/>
@@ -1972,7 +2012,7 @@
     </w:p>
     <w:p>
       <w:pPr>
-        <w:pStyle w:val="TOC2"/>
+        <w:pStyle w:val="Verzeichnis2"/>
         <w:tabs>
           <w:tab w:val="left" w:pos="880"/>
           <w:tab w:val="right" w:leader="dot" w:pos="9016"/>
@@ -2056,7 +2096,7 @@
     </w:p>
     <w:p>
       <w:pPr>
-        <w:pStyle w:val="TOC2"/>
+        <w:pStyle w:val="Verzeichnis2"/>
         <w:tabs>
           <w:tab w:val="left" w:pos="880"/>
           <w:tab w:val="right" w:leader="dot" w:pos="9016"/>
@@ -2140,7 +2180,7 @@
     </w:p>
     <w:p>
       <w:pPr>
-        <w:pStyle w:val="TOC3"/>
+        <w:pStyle w:val="Verzeichnis3"/>
         <w:tabs>
           <w:tab w:val="left" w:pos="1320"/>
           <w:tab w:val="right" w:leader="dot" w:pos="9016"/>
@@ -2224,7 +2264,7 @@
     </w:p>
     <w:p>
       <w:pPr>
-        <w:pStyle w:val="TOC3"/>
+        <w:pStyle w:val="Verzeichnis3"/>
         <w:tabs>
           <w:tab w:val="left" w:pos="1320"/>
           <w:tab w:val="right" w:leader="dot" w:pos="9016"/>
@@ -2308,7 +2348,7 @@
     </w:p>
     <w:p>
       <w:pPr>
-        <w:pStyle w:val="TOC2"/>
+        <w:pStyle w:val="Verzeichnis2"/>
         <w:tabs>
           <w:tab w:val="left" w:pos="880"/>
           <w:tab w:val="right" w:leader="dot" w:pos="9016"/>
@@ -2392,7 +2432,7 @@
     </w:p>
     <w:p>
       <w:pPr>
-        <w:pStyle w:val="TOC3"/>
+        <w:pStyle w:val="Verzeichnis3"/>
         <w:tabs>
           <w:tab w:val="left" w:pos="1320"/>
           <w:tab w:val="right" w:leader="dot" w:pos="9016"/>
@@ -2476,7 +2516,7 @@
     </w:p>
     <w:p>
       <w:pPr>
-        <w:pStyle w:val="TOC3"/>
+        <w:pStyle w:val="Verzeichnis3"/>
         <w:tabs>
           <w:tab w:val="left" w:pos="1320"/>
           <w:tab w:val="right" w:leader="dot" w:pos="9016"/>
@@ -2560,7 +2600,7 @@
     </w:p>
     <w:p>
       <w:pPr>
-        <w:pStyle w:val="TOC1"/>
+        <w:pStyle w:val="Verzeichnis1"/>
         <w:rPr>
           <w:rFonts w:asciiTheme="minorHAnsi" w:hAnsiTheme="minorHAnsi" w:cstheme="minorBidi"/>
           <w:b w:val="0"/>
@@ -2618,7 +2658,7 @@
     </w:p>
     <w:p>
       <w:pPr>
-        <w:pStyle w:val="TOC2"/>
+        <w:pStyle w:val="Verzeichnis2"/>
         <w:tabs>
           <w:tab w:val="left" w:pos="880"/>
           <w:tab w:val="right" w:leader="dot" w:pos="9016"/>
@@ -2702,7 +2742,7 @@
     </w:p>
     <w:p>
       <w:pPr>
-        <w:pStyle w:val="TOC3"/>
+        <w:pStyle w:val="Verzeichnis3"/>
         <w:tabs>
           <w:tab w:val="left" w:pos="1320"/>
           <w:tab w:val="right" w:leader="dot" w:pos="9016"/>
@@ -2786,7 +2826,7 @@
     </w:p>
     <w:p>
       <w:pPr>
-        <w:pStyle w:val="TOC1"/>
+        <w:pStyle w:val="Verzeichnis1"/>
         <w:rPr>
           <w:rFonts w:asciiTheme="minorHAnsi" w:hAnsiTheme="minorHAnsi" w:cstheme="minorBidi"/>
           <w:b w:val="0"/>
@@ -2838,7 +2878,7 @@
     </w:p>
     <w:p>
       <w:pPr>
-        <w:pStyle w:val="TOC3"/>
+        <w:pStyle w:val="Verzeichnis3"/>
         <w:tabs>
           <w:tab w:val="left" w:pos="1320"/>
           <w:tab w:val="right" w:leader="dot" w:pos="9016"/>
@@ -2922,7 +2962,7 @@
     </w:p>
     <w:p>
       <w:pPr>
-        <w:pStyle w:val="TOC3"/>
+        <w:pStyle w:val="Verzeichnis3"/>
         <w:tabs>
           <w:tab w:val="left" w:pos="1320"/>
           <w:tab w:val="right" w:leader="dot" w:pos="9016"/>
@@ -3006,7 +3046,7 @@
     </w:p>
     <w:p>
       <w:pPr>
-        <w:pStyle w:val="TOC3"/>
+        <w:pStyle w:val="Verzeichnis3"/>
         <w:tabs>
           <w:tab w:val="left" w:pos="1320"/>
           <w:tab w:val="right" w:leader="dot" w:pos="9016"/>
@@ -3090,7 +3130,7 @@
     </w:p>
     <w:p>
       <w:pPr>
-        <w:pStyle w:val="TOC2"/>
+        <w:pStyle w:val="Verzeichnis2"/>
         <w:tabs>
           <w:tab w:val="left" w:pos="880"/>
           <w:tab w:val="right" w:leader="dot" w:pos="9016"/>
@@ -3174,7 +3214,7 @@
     </w:p>
     <w:p>
       <w:pPr>
-        <w:pStyle w:val="TOC3"/>
+        <w:pStyle w:val="Verzeichnis3"/>
         <w:tabs>
           <w:tab w:val="left" w:pos="1320"/>
           <w:tab w:val="right" w:leader="dot" w:pos="9016"/>
@@ -3258,7 +3298,7 @@
     </w:p>
     <w:p>
       <w:pPr>
-        <w:pStyle w:val="TOC3"/>
+        <w:pStyle w:val="Verzeichnis3"/>
         <w:tabs>
           <w:tab w:val="left" w:pos="1320"/>
           <w:tab w:val="right" w:leader="dot" w:pos="9016"/>
@@ -3342,7 +3382,7 @@
     </w:p>
     <w:p>
       <w:pPr>
-        <w:pStyle w:val="TOC3"/>
+        <w:pStyle w:val="Verzeichnis3"/>
         <w:tabs>
           <w:tab w:val="left" w:pos="1320"/>
           <w:tab w:val="right" w:leader="dot" w:pos="9016"/>
@@ -3426,7 +3466,7 @@
     </w:p>
     <w:p>
       <w:pPr>
-        <w:pStyle w:val="TOC3"/>
+        <w:pStyle w:val="Verzeichnis3"/>
         <w:tabs>
           <w:tab w:val="left" w:pos="1320"/>
           <w:tab w:val="right" w:leader="dot" w:pos="9016"/>
@@ -3510,7 +3550,7 @@
     </w:p>
     <w:p>
       <w:pPr>
-        <w:pStyle w:val="TOC3"/>
+        <w:pStyle w:val="Verzeichnis3"/>
         <w:tabs>
           <w:tab w:val="left" w:pos="1320"/>
           <w:tab w:val="right" w:leader="dot" w:pos="9016"/>
@@ -3594,7 +3634,7 @@
     </w:p>
     <w:p>
       <w:pPr>
-        <w:pStyle w:val="TOC4"/>
+        <w:pStyle w:val="Verzeichnis4"/>
         <w:tabs>
           <w:tab w:val="left" w:pos="1540"/>
           <w:tab w:val="right" w:leader="dot" w:pos="9016"/>
@@ -3678,7 +3718,7 @@
     </w:p>
     <w:p>
       <w:pPr>
-        <w:pStyle w:val="TOC4"/>
+        <w:pStyle w:val="Verzeichnis4"/>
         <w:tabs>
           <w:tab w:val="left" w:pos="1540"/>
           <w:tab w:val="right" w:leader="dot" w:pos="9016"/>
@@ -3762,7 +3802,7 @@
     </w:p>
     <w:p>
       <w:pPr>
-        <w:pStyle w:val="TOC4"/>
+        <w:pStyle w:val="Verzeichnis4"/>
         <w:tabs>
           <w:tab w:val="left" w:pos="1540"/>
           <w:tab w:val="right" w:leader="dot" w:pos="9016"/>
@@ -3846,7 +3886,7 @@
     </w:p>
     <w:p>
       <w:pPr>
-        <w:pStyle w:val="TOC4"/>
+        <w:pStyle w:val="Verzeichnis4"/>
         <w:tabs>
           <w:tab w:val="left" w:pos="1540"/>
           <w:tab w:val="right" w:leader="dot" w:pos="9016"/>
@@ -3930,7 +3970,7 @@
     </w:p>
     <w:p>
       <w:pPr>
-        <w:pStyle w:val="TOC2"/>
+        <w:pStyle w:val="Verzeichnis2"/>
         <w:tabs>
           <w:tab w:val="left" w:pos="880"/>
           <w:tab w:val="right" w:leader="dot" w:pos="9016"/>
@@ -4014,7 +4054,7 @@
     </w:p>
     <w:p>
       <w:pPr>
-        <w:pStyle w:val="TOC3"/>
+        <w:pStyle w:val="Verzeichnis3"/>
         <w:tabs>
           <w:tab w:val="left" w:pos="1320"/>
           <w:tab w:val="right" w:leader="dot" w:pos="9016"/>
@@ -4098,7 +4138,7 @@
     </w:p>
     <w:p>
       <w:pPr>
-        <w:pStyle w:val="TOC3"/>
+        <w:pStyle w:val="Verzeichnis3"/>
         <w:tabs>
           <w:tab w:val="left" w:pos="1320"/>
           <w:tab w:val="right" w:leader="dot" w:pos="9016"/>
@@ -4182,7 +4222,7 @@
     </w:p>
     <w:p>
       <w:pPr>
-        <w:pStyle w:val="TOC3"/>
+        <w:pStyle w:val="Verzeichnis3"/>
         <w:tabs>
           <w:tab w:val="left" w:pos="1320"/>
           <w:tab w:val="right" w:leader="dot" w:pos="9016"/>
@@ -4281,7 +4321,7 @@
     </w:p>
     <w:p>
       <w:pPr>
-        <w:pStyle w:val="TOC3"/>
+        <w:pStyle w:val="Verzeichnis3"/>
         <w:tabs>
           <w:tab w:val="left" w:pos="1320"/>
           <w:tab w:val="right" w:leader="dot" w:pos="9016"/>
@@ -4365,7 +4405,7 @@
     </w:p>
     <w:p>
       <w:pPr>
-        <w:pStyle w:val="TOC4"/>
+        <w:pStyle w:val="Verzeichnis4"/>
         <w:tabs>
           <w:tab w:val="left" w:pos="1540"/>
           <w:tab w:val="right" w:leader="dot" w:pos="9016"/>
@@ -4449,7 +4489,7 @@
     </w:p>
     <w:p>
       <w:pPr>
-        <w:pStyle w:val="TOC4"/>
+        <w:pStyle w:val="Verzeichnis4"/>
         <w:tabs>
           <w:tab w:val="left" w:pos="1540"/>
           <w:tab w:val="right" w:leader="dot" w:pos="9016"/>
@@ -4533,7 +4573,7 @@
     </w:p>
     <w:p>
       <w:pPr>
-        <w:pStyle w:val="TOC4"/>
+        <w:pStyle w:val="Verzeichnis4"/>
         <w:tabs>
           <w:tab w:val="left" w:pos="1540"/>
           <w:tab w:val="right" w:leader="dot" w:pos="9016"/>
@@ -4617,7 +4657,7 @@
     </w:p>
     <w:p>
       <w:pPr>
-        <w:pStyle w:val="TOC1"/>
+        <w:pStyle w:val="Verzeichnis1"/>
         <w:rPr>
           <w:rFonts w:asciiTheme="minorHAnsi" w:hAnsiTheme="minorHAnsi" w:cstheme="minorBidi"/>
           <w:b w:val="0"/>
@@ -4676,7 +4716,7 @@
     </w:p>
     <w:p>
       <w:pPr>
-        <w:pStyle w:val="TOC2"/>
+        <w:pStyle w:val="Verzeichnis2"/>
         <w:tabs>
           <w:tab w:val="left" w:pos="880"/>
           <w:tab w:val="right" w:leader="dot" w:pos="9016"/>
@@ -4761,7 +4801,7 @@
     </w:p>
     <w:p>
       <w:pPr>
-        <w:pStyle w:val="TOC2"/>
+        <w:pStyle w:val="Verzeichnis2"/>
         <w:tabs>
           <w:tab w:val="left" w:pos="880"/>
           <w:tab w:val="right" w:leader="dot" w:pos="9016"/>
@@ -4846,7 +4886,7 @@
     </w:p>
     <w:p>
       <w:pPr>
-        <w:pStyle w:val="TOC4"/>
+        <w:pStyle w:val="Verzeichnis4"/>
         <w:tabs>
           <w:tab w:val="left" w:pos="1760"/>
           <w:tab w:val="right" w:leader="dot" w:pos="9016"/>
@@ -4931,7 +4971,7 @@
     </w:p>
     <w:p>
       <w:pPr>
-        <w:pStyle w:val="TOC4"/>
+        <w:pStyle w:val="Verzeichnis4"/>
         <w:tabs>
           <w:tab w:val="left" w:pos="1760"/>
           <w:tab w:val="right" w:leader="dot" w:pos="9016"/>
@@ -5016,7 +5056,7 @@
     </w:p>
     <w:p>
       <w:pPr>
-        <w:pStyle w:val="TOC4"/>
+        <w:pStyle w:val="Verzeichnis4"/>
         <w:tabs>
           <w:tab w:val="left" w:pos="1760"/>
           <w:tab w:val="right" w:leader="dot" w:pos="9016"/>
@@ -5101,7 +5141,7 @@
     </w:p>
     <w:p>
       <w:pPr>
-        <w:pStyle w:val="TOC4"/>
+        <w:pStyle w:val="Verzeichnis4"/>
         <w:tabs>
           <w:tab w:val="left" w:pos="1760"/>
           <w:tab w:val="right" w:leader="dot" w:pos="9016"/>
@@ -5186,7 +5226,7 @@
     </w:p>
     <w:p>
       <w:pPr>
-        <w:pStyle w:val="TOC4"/>
+        <w:pStyle w:val="Verzeichnis4"/>
         <w:tabs>
           <w:tab w:val="left" w:pos="1760"/>
           <w:tab w:val="right" w:leader="dot" w:pos="9016"/>
@@ -5271,7 +5311,7 @@
     </w:p>
     <w:p>
       <w:pPr>
-        <w:pStyle w:val="TOC2"/>
+        <w:pStyle w:val="Verzeichnis2"/>
         <w:tabs>
           <w:tab w:val="left" w:pos="880"/>
           <w:tab w:val="right" w:leader="dot" w:pos="9016"/>
@@ -5356,7 +5396,7 @@
     </w:p>
     <w:p>
       <w:pPr>
-        <w:pStyle w:val="TOC3"/>
+        <w:pStyle w:val="Verzeichnis3"/>
         <w:tabs>
           <w:tab w:val="left" w:pos="1320"/>
           <w:tab w:val="right" w:leader="dot" w:pos="9016"/>
@@ -5441,7 +5481,7 @@
     </w:p>
     <w:p>
       <w:pPr>
-        <w:pStyle w:val="TOC4"/>
+        <w:pStyle w:val="Verzeichnis4"/>
         <w:tabs>
           <w:tab w:val="left" w:pos="1760"/>
           <w:tab w:val="right" w:leader="dot" w:pos="9016"/>
@@ -5526,7 +5566,7 @@
     </w:p>
     <w:p>
       <w:pPr>
-        <w:pStyle w:val="TOC4"/>
+        <w:pStyle w:val="Verzeichnis4"/>
         <w:tabs>
           <w:tab w:val="left" w:pos="1760"/>
           <w:tab w:val="right" w:leader="dot" w:pos="9016"/>
@@ -5611,7 +5651,7 @@
     </w:p>
     <w:p>
       <w:pPr>
-        <w:pStyle w:val="TOC4"/>
+        <w:pStyle w:val="Verzeichnis4"/>
         <w:tabs>
           <w:tab w:val="left" w:pos="1760"/>
           <w:tab w:val="right" w:leader="dot" w:pos="9016"/>
@@ -5696,7 +5736,7 @@
     </w:p>
     <w:p>
       <w:pPr>
-        <w:pStyle w:val="TOC4"/>
+        <w:pStyle w:val="Verzeichnis4"/>
         <w:tabs>
           <w:tab w:val="left" w:pos="1760"/>
           <w:tab w:val="right" w:leader="dot" w:pos="9016"/>
@@ -5781,7 +5821,7 @@
     </w:p>
     <w:p>
       <w:pPr>
-        <w:pStyle w:val="TOC4"/>
+        <w:pStyle w:val="Verzeichnis4"/>
         <w:tabs>
           <w:tab w:val="left" w:pos="1760"/>
           <w:tab w:val="right" w:leader="dot" w:pos="9016"/>
@@ -5866,7 +5906,7 @@
     </w:p>
     <w:p>
       <w:pPr>
-        <w:pStyle w:val="TOC4"/>
+        <w:pStyle w:val="Verzeichnis4"/>
         <w:tabs>
           <w:tab w:val="left" w:pos="1760"/>
           <w:tab w:val="right" w:leader="dot" w:pos="9016"/>
@@ -5951,7 +5991,7 @@
     </w:p>
     <w:p>
       <w:pPr>
-        <w:pStyle w:val="TOC4"/>
+        <w:pStyle w:val="Verzeichnis4"/>
         <w:tabs>
           <w:tab w:val="left" w:pos="1760"/>
           <w:tab w:val="right" w:leader="dot" w:pos="9016"/>
@@ -6036,7 +6076,7 @@
     </w:p>
     <w:p>
       <w:pPr>
-        <w:pStyle w:val="TOC4"/>
+        <w:pStyle w:val="Verzeichnis4"/>
         <w:tabs>
           <w:tab w:val="left" w:pos="1760"/>
           <w:tab w:val="right" w:leader="dot" w:pos="9016"/>
@@ -6121,7 +6161,7 @@
     </w:p>
     <w:p>
       <w:pPr>
-        <w:pStyle w:val="TOC3"/>
+        <w:pStyle w:val="Verzeichnis3"/>
         <w:tabs>
           <w:tab w:val="left" w:pos="1320"/>
           <w:tab w:val="right" w:leader="dot" w:pos="9016"/>
@@ -6206,7 +6246,7 @@
     </w:p>
     <w:p>
       <w:pPr>
-        <w:pStyle w:val="TOC4"/>
+        <w:pStyle w:val="Verzeichnis4"/>
         <w:tabs>
           <w:tab w:val="left" w:pos="1760"/>
           <w:tab w:val="right" w:leader="dot" w:pos="9016"/>
@@ -6291,7 +6331,7 @@
     </w:p>
     <w:p>
       <w:pPr>
-        <w:pStyle w:val="TOC4"/>
+        <w:pStyle w:val="Verzeichnis4"/>
         <w:tabs>
           <w:tab w:val="left" w:pos="1760"/>
           <w:tab w:val="right" w:leader="dot" w:pos="9016"/>
@@ -6376,7 +6416,7 @@
     </w:p>
     <w:p>
       <w:pPr>
-        <w:pStyle w:val="TOC4"/>
+        <w:pStyle w:val="Verzeichnis4"/>
         <w:tabs>
           <w:tab w:val="right" w:leader="dot" w:pos="9016"/>
         </w:tabs>
@@ -6445,7 +6485,7 @@
     </w:p>
     <w:p>
       <w:pPr>
-        <w:pStyle w:val="TOC3"/>
+        <w:pStyle w:val="Verzeichnis3"/>
         <w:tabs>
           <w:tab w:val="left" w:pos="1320"/>
           <w:tab w:val="right" w:leader="dot" w:pos="9016"/>
@@ -6530,7 +6570,7 @@
     </w:p>
     <w:p>
       <w:pPr>
-        <w:pStyle w:val="TOC1"/>
+        <w:pStyle w:val="Verzeichnis1"/>
         <w:rPr>
           <w:rFonts w:asciiTheme="minorHAnsi" w:hAnsiTheme="minorHAnsi" w:cstheme="minorBidi"/>
           <w:b w:val="0"/>
@@ -6588,7 +6628,7 @@
     </w:p>
     <w:p>
       <w:pPr>
-        <w:pStyle w:val="TOC2"/>
+        <w:pStyle w:val="Verzeichnis2"/>
         <w:tabs>
           <w:tab w:val="left" w:pos="880"/>
           <w:tab w:val="right" w:leader="dot" w:pos="9016"/>
@@ -6672,7 +6712,7 @@
     </w:p>
     <w:p>
       <w:pPr>
-        <w:pStyle w:val="TOC2"/>
+        <w:pStyle w:val="Verzeichnis2"/>
         <w:tabs>
           <w:tab w:val="left" w:pos="880"/>
           <w:tab w:val="right" w:leader="dot" w:pos="9016"/>
@@ -6756,7 +6796,7 @@
     </w:p>
     <w:p>
       <w:pPr>
-        <w:pStyle w:val="TOC3"/>
+        <w:pStyle w:val="Verzeichnis3"/>
         <w:tabs>
           <w:tab w:val="left" w:pos="1320"/>
           <w:tab w:val="right" w:leader="dot" w:pos="9016"/>
@@ -6840,7 +6880,7 @@
     </w:p>
     <w:p>
       <w:pPr>
-        <w:pStyle w:val="TOC3"/>
+        <w:pStyle w:val="Verzeichnis3"/>
         <w:tabs>
           <w:tab w:val="left" w:pos="1320"/>
           <w:tab w:val="right" w:leader="dot" w:pos="9016"/>
@@ -6924,7 +6964,7 @@
     </w:p>
     <w:p>
       <w:pPr>
-        <w:pStyle w:val="TOC2"/>
+        <w:pStyle w:val="Verzeichnis2"/>
         <w:tabs>
           <w:tab w:val="left" w:pos="880"/>
           <w:tab w:val="right" w:leader="dot" w:pos="9016"/>
@@ -7008,7 +7048,7 @@
     </w:p>
     <w:p>
       <w:pPr>
-        <w:pStyle w:val="TOC3"/>
+        <w:pStyle w:val="Verzeichnis3"/>
         <w:tabs>
           <w:tab w:val="left" w:pos="1320"/>
           <w:tab w:val="right" w:leader="dot" w:pos="9016"/>
@@ -7092,7 +7132,7 @@
     </w:p>
     <w:p>
       <w:pPr>
-        <w:pStyle w:val="TOC3"/>
+        <w:pStyle w:val="Verzeichnis3"/>
         <w:tabs>
           <w:tab w:val="left" w:pos="1320"/>
           <w:tab w:val="right" w:leader="dot" w:pos="9016"/>
@@ -7178,7 +7218,7 @@
     </w:p>
     <w:p>
       <w:pPr>
-        <w:pStyle w:val="TOC4"/>
+        <w:pStyle w:val="Verzeichnis4"/>
         <w:tabs>
           <w:tab w:val="left" w:pos="1760"/>
           <w:tab w:val="right" w:leader="dot" w:pos="9016"/>
@@ -7264,7 +7304,7 @@
     </w:p>
     <w:p>
       <w:pPr>
-        <w:pStyle w:val="TOC4"/>
+        <w:pStyle w:val="Verzeichnis4"/>
         <w:tabs>
           <w:tab w:val="left" w:pos="1760"/>
           <w:tab w:val="right" w:leader="dot" w:pos="9016"/>
@@ -7348,7 +7388,7 @@
     </w:p>
     <w:p>
       <w:pPr>
-        <w:pStyle w:val="TOC4"/>
+        <w:pStyle w:val="Verzeichnis4"/>
         <w:tabs>
           <w:tab w:val="left" w:pos="1760"/>
           <w:tab w:val="right" w:leader="dot" w:pos="9016"/>
@@ -7432,7 +7472,7 @@
     </w:p>
     <w:p>
       <w:pPr>
-        <w:pStyle w:val="TOC3"/>
+        <w:pStyle w:val="Verzeichnis3"/>
         <w:tabs>
           <w:tab w:val="left" w:pos="1320"/>
           <w:tab w:val="right" w:leader="dot" w:pos="9016"/>
@@ -7516,7 +7556,7 @@
     </w:p>
     <w:p>
       <w:pPr>
-        <w:pStyle w:val="TOC4"/>
+        <w:pStyle w:val="Verzeichnis4"/>
         <w:tabs>
           <w:tab w:val="left" w:pos="1760"/>
           <w:tab w:val="right" w:leader="dot" w:pos="9016"/>
@@ -7600,7 +7640,7 @@
     </w:p>
     <w:p>
       <w:pPr>
-        <w:pStyle w:val="TOC4"/>
+        <w:pStyle w:val="Verzeichnis4"/>
         <w:tabs>
           <w:tab w:val="left" w:pos="1760"/>
           <w:tab w:val="right" w:leader="dot" w:pos="9016"/>
@@ -7684,7 +7724,7 @@
     </w:p>
     <w:p>
       <w:pPr>
-        <w:pStyle w:val="TOC3"/>
+        <w:pStyle w:val="Verzeichnis3"/>
         <w:tabs>
           <w:tab w:val="left" w:pos="1320"/>
           <w:tab w:val="right" w:leader="dot" w:pos="9016"/>
@@ -7768,7 +7808,7 @@
     </w:p>
     <w:p>
       <w:pPr>
-        <w:pStyle w:val="TOC4"/>
+        <w:pStyle w:val="Verzeichnis4"/>
         <w:tabs>
           <w:tab w:val="left" w:pos="1760"/>
           <w:tab w:val="right" w:leader="dot" w:pos="9016"/>
@@ -7852,7 +7892,7 @@
     </w:p>
     <w:p>
       <w:pPr>
-        <w:pStyle w:val="TOC4"/>
+        <w:pStyle w:val="Verzeichnis4"/>
         <w:tabs>
           <w:tab w:val="left" w:pos="1760"/>
           <w:tab w:val="right" w:leader="dot" w:pos="9016"/>
@@ -7936,7 +7976,7 @@
     </w:p>
     <w:p>
       <w:pPr>
-        <w:pStyle w:val="TOC4"/>
+        <w:pStyle w:val="Verzeichnis4"/>
         <w:tabs>
           <w:tab w:val="left" w:pos="1760"/>
           <w:tab w:val="right" w:leader="dot" w:pos="9016"/>
@@ -8020,7 +8060,7 @@
     </w:p>
     <w:p>
       <w:pPr>
-        <w:pStyle w:val="TOC3"/>
+        <w:pStyle w:val="Verzeichnis3"/>
         <w:tabs>
           <w:tab w:val="left" w:pos="1320"/>
           <w:tab w:val="right" w:leader="dot" w:pos="9016"/>
@@ -8104,7 +8144,7 @@
     </w:p>
     <w:p>
       <w:pPr>
-        <w:pStyle w:val="TOC4"/>
+        <w:pStyle w:val="Verzeichnis4"/>
         <w:tabs>
           <w:tab w:val="left" w:pos="1760"/>
           <w:tab w:val="right" w:leader="dot" w:pos="9016"/>
@@ -8188,7 +8228,7 @@
     </w:p>
     <w:p>
       <w:pPr>
-        <w:pStyle w:val="TOC4"/>
+        <w:pStyle w:val="Verzeichnis4"/>
         <w:tabs>
           <w:tab w:val="left" w:pos="1760"/>
           <w:tab w:val="right" w:leader="dot" w:pos="9016"/>
@@ -8272,7 +8312,7 @@
     </w:p>
     <w:p>
       <w:pPr>
-        <w:pStyle w:val="TOC1"/>
+        <w:pStyle w:val="Verzeichnis1"/>
         <w:rPr>
           <w:rFonts w:asciiTheme="minorHAnsi" w:hAnsiTheme="minorHAnsi" w:cstheme="minorBidi"/>
           <w:b w:val="0"/>
@@ -8330,7 +8370,7 @@
     </w:p>
     <w:p>
       <w:pPr>
-        <w:pStyle w:val="TOC2"/>
+        <w:pStyle w:val="Verzeichnis2"/>
         <w:tabs>
           <w:tab w:val="left" w:pos="880"/>
           <w:tab w:val="right" w:leader="dot" w:pos="9016"/>
@@ -8414,7 +8454,7 @@
     </w:p>
     <w:p>
       <w:pPr>
-        <w:pStyle w:val="TOC1"/>
+        <w:pStyle w:val="Verzeichnis1"/>
         <w:rPr>
           <w:rFonts w:asciiTheme="minorHAnsi" w:hAnsiTheme="minorHAnsi" w:cstheme="minorBidi"/>
           <w:b w:val="0"/>
@@ -8472,7 +8512,7 @@
     </w:p>
     <w:p>
       <w:pPr>
-        <w:pStyle w:val="TOC1"/>
+        <w:pStyle w:val="Verzeichnis1"/>
         <w:rPr>
           <w:rFonts w:asciiTheme="minorHAnsi" w:hAnsiTheme="minorHAnsi" w:cstheme="minorBidi"/>
           <w:b w:val="0"/>
@@ -8530,7 +8570,7 @@
     </w:p>
     <w:p>
       <w:pPr>
-        <w:pStyle w:val="TOC1"/>
+        <w:pStyle w:val="Verzeichnis1"/>
         <w:rPr>
           <w:rFonts w:asciiTheme="minorHAnsi" w:hAnsiTheme="minorHAnsi" w:cstheme="minorBidi"/>
           <w:b w:val="0"/>
@@ -8588,7 +8628,7 @@
     </w:p>
     <w:p>
       <w:pPr>
-        <w:pStyle w:val="TOC1"/>
+        <w:pStyle w:val="Verzeichnis1"/>
         <w:rPr>
           <w:rFonts w:asciiTheme="minorHAnsi" w:hAnsiTheme="minorHAnsi" w:cstheme="minorBidi"/>
           <w:b w:val="0"/>
@@ -8646,7 +8686,7 @@
     </w:p>
     <w:p>
       <w:pPr>
-        <w:pStyle w:val="TOC1"/>
+        <w:pStyle w:val="Verzeichnis1"/>
         <w:rPr>
           <w:rFonts w:asciiTheme="minorHAnsi" w:hAnsiTheme="minorHAnsi" w:cstheme="minorBidi"/>
           <w:b w:val="0"/>
@@ -8704,7 +8744,7 @@
     </w:p>
     <w:p>
       <w:pPr>
-        <w:pStyle w:val="TOC1"/>
+        <w:pStyle w:val="Verzeichnis1"/>
         <w:rPr>
           <w:rFonts w:asciiTheme="minorHAnsi" w:hAnsiTheme="minorHAnsi" w:cstheme="minorBidi"/>
           <w:b w:val="0"/>
@@ -8812,22 +8852,22 @@
           <w:numId w:val="32"/>
         </w:numPr>
       </w:pPr>
-      <w:bookmarkStart w:id="10" w:name="_Toc519116898"/>
+      <w:bookmarkStart w:id="11" w:name="_Toc519116898"/>
       <w:r>
         <w:lastRenderedPageBreak/>
         <w:t>Introduction</w:t>
       </w:r>
-      <w:bookmarkEnd w:id="10"/>
+      <w:bookmarkEnd w:id="11"/>
     </w:p>
     <w:p>
       <w:pPr>
         <w:pStyle w:val="h2"/>
       </w:pPr>
-      <w:bookmarkStart w:id="11" w:name="_Toc519116899"/>
+      <w:bookmarkStart w:id="12" w:name="_Toc519116899"/>
       <w:r>
         <w:t>Overview and Motivation</w:t>
       </w:r>
-      <w:bookmarkEnd w:id="11"/>
+      <w:bookmarkEnd w:id="12"/>
     </w:p>
     <w:p>
       <w:pPr>
@@ -8957,11 +8997,11 @@
       <w:pPr>
         <w:pStyle w:val="h2"/>
       </w:pPr>
-      <w:bookmarkStart w:id="12" w:name="_Toc519116900"/>
+      <w:bookmarkStart w:id="13" w:name="_Toc519116900"/>
       <w:r>
         <w:t>Problem Definition</w:t>
       </w:r>
-      <w:bookmarkEnd w:id="12"/>
+      <w:bookmarkEnd w:id="13"/>
     </w:p>
     <w:p>
       <w:pPr>
@@ -8977,18 +9017,10 @@
         <w:t xml:space="preserve"> permanent technical change</w:t>
       </w:r>
       <w:r>
-        <w:t>s that propagate throughout documentation</w:t>
-      </w:r>
-      <w:proofErr w:type="gramStart"/>
-      <w:r>
-        <w:t xml:space="preserve">, </w:t>
-      </w:r>
-      <w:r>
-        <w:t>.</w:t>
-      </w:r>
-      <w:proofErr w:type="gramEnd"/>
-      <w:r>
-        <w:t xml:space="preserve"> This </w:t>
+        <w:t xml:space="preserve">s that propagate throughout documentation, </w:t>
+      </w:r>
+      <w:r>
+        <w:t xml:space="preserve">. This </w:t>
       </w:r>
       <w:r>
         <w:t xml:space="preserve">signifies an important </w:t>
@@ -9007,80 +9039,80 @@
       <w:pPr>
         <w:pStyle w:val="h2"/>
       </w:pPr>
-      <w:bookmarkStart w:id="13" w:name="_Toc519116901"/>
+      <w:bookmarkStart w:id="14" w:name="_Toc519116901"/>
+      <w:r>
+        <w:t>Initial Situation</w:t>
+      </w:r>
+      <w:bookmarkEnd w:id="14"/>
+    </w:p>
+    <w:p>
+      <w:pPr>
+        <w:pStyle w:val="body"/>
+      </w:pPr>
       <w:r>
         <w:lastRenderedPageBreak/>
-        <w:t>Initial Situation</w:t>
-      </w:r>
-      <w:bookmarkEnd w:id="13"/>
+        <w:t xml:space="preserve">The foundations of this project have been laid by various other projects at Gefasoft in the context of the ProcAppCom research project. </w:t>
+      </w:r>
+      <w:r>
+        <w:t xml:space="preserve">A projection model and description model for process engineering plants </w:t>
+      </w:r>
+      <w:r>
+        <w:t xml:space="preserve">was initially developed. </w:t>
+      </w:r>
+      <w:r>
+        <w:t>Before the start of this project, it was also possible for</w:t>
+      </w:r>
+      <w:r>
+        <w:t xml:space="preserve"> </w:t>
+      </w:r>
+      <w:r>
+        <w:t xml:space="preserve">plant </w:t>
+      </w:r>
+      <w:r>
+        <w:t xml:space="preserve">models </w:t>
+      </w:r>
+      <w:r>
+        <w:t>to be read</w:t>
+      </w:r>
+      <w:r>
+        <w:t xml:space="preserve"> </w:t>
+      </w:r>
+      <w:r>
+        <w:t>and</w:t>
+      </w:r>
+      <w:r>
+        <w:t xml:space="preserve"> </w:t>
+      </w:r>
+      <w:r>
+        <w:t xml:space="preserve">transcribed directly to </w:t>
+      </w:r>
+      <w:r>
+        <w:t>database tables of the MES Legato Sapient®</w:t>
+      </w:r>
+      <w:r>
+        <w:t>. Additionally</w:t>
+      </w:r>
+      <w:r>
+        <w:t xml:space="preserve">, it </w:t>
+      </w:r>
+      <w:r>
+        <w:t>was possible</w:t>
+      </w:r>
+      <w:r>
+        <w:t xml:space="preserve"> to dynamically generate factory edge gateways for the data-related connection of the control of systems to the MES. The dynamic visualization generation represents the last </w:t>
+      </w:r>
+      <w:r>
+        <w:t>part</w:t>
+      </w:r>
+      <w:r>
+        <w:t xml:space="preserve"> of this research project.</w:t>
+      </w:r>
     </w:p>
     <w:p>
       <w:pPr>
         <w:pStyle w:val="body"/>
       </w:pPr>
       <w:r>
-        <w:t xml:space="preserve">The foundations of this project have been laid by various other projects at Gefasoft in the context of the ProcAppCom research project. </w:t>
-      </w:r>
-      <w:r>
-        <w:t xml:space="preserve">A projection model and description model for process engineering plants </w:t>
-      </w:r>
-      <w:r>
-        <w:t xml:space="preserve">was initially developed. </w:t>
-      </w:r>
-      <w:r>
-        <w:t>Before the start of this project, it was also possible for</w:t>
-      </w:r>
-      <w:r>
-        <w:t xml:space="preserve"> </w:t>
-      </w:r>
-      <w:r>
-        <w:t xml:space="preserve">plant </w:t>
-      </w:r>
-      <w:r>
-        <w:t xml:space="preserve">models </w:t>
-      </w:r>
-      <w:r>
-        <w:t>to be read</w:t>
-      </w:r>
-      <w:r>
-        <w:t xml:space="preserve"> </w:t>
-      </w:r>
-      <w:r>
-        <w:t>and</w:t>
-      </w:r>
-      <w:r>
-        <w:t xml:space="preserve"> </w:t>
-      </w:r>
-      <w:r>
-        <w:t xml:space="preserve">transcribed directly to </w:t>
-      </w:r>
-      <w:r>
-        <w:t>database tables of the MES Legato Sapient®</w:t>
-      </w:r>
-      <w:r>
-        <w:t>. Additionally</w:t>
-      </w:r>
-      <w:r>
-        <w:t xml:space="preserve">, it </w:t>
-      </w:r>
-      <w:r>
-        <w:t>was possible</w:t>
-      </w:r>
-      <w:r>
-        <w:t xml:space="preserve"> to dynamically generate factory edge gateways for the data-related connection of the control of systems to the MES. The dynamic visualization generation represents the last </w:t>
-      </w:r>
-      <w:r>
-        <w:t>part</w:t>
-      </w:r>
-      <w:r>
-        <w:t xml:space="preserve"> of this research project.</w:t>
-      </w:r>
-    </w:p>
-    <w:p>
-      <w:pPr>
-        <w:pStyle w:val="body"/>
-      </w:pPr>
-      <w:r>
         <w:t>&lt;INSERT GLOBAL ProcAppCom PROJECT ARCHITECTURE/CONCEPT SHOWING ALL PUZZLE PIECES, ASK DANIEL FOR PHOTO&gt;</w:t>
       </w:r>
     </w:p>
@@ -9088,11 +9120,11 @@
       <w:pPr>
         <w:pStyle w:val="h2"/>
       </w:pPr>
-      <w:bookmarkStart w:id="14" w:name="_Toc519116902"/>
+      <w:bookmarkStart w:id="15" w:name="_Toc519116902"/>
       <w:r>
         <w:t>Aim of the Bachelor Thesis</w:t>
       </w:r>
-      <w:bookmarkEnd w:id="14"/>
+      <w:bookmarkEnd w:id="15"/>
     </w:p>
     <w:p>
       <w:pPr>
@@ -9158,12 +9190,13 @@
     </w:p>
     <w:p>
       <w:pPr>
-        <w:pStyle w:val="Caption"/>
+        <w:pStyle w:val="Beschriftung"/>
         <w:jc w:val="center"/>
         <w:rPr>
           <w:lang w:val="de-DE"/>
         </w:rPr>
       </w:pPr>
+      <w:bookmarkStart w:id="16" w:name="_Toc519595442"/>
       <w:r>
         <w:rPr>
           <w:lang w:val="de-DE"/>
@@ -9198,6 +9231,7 @@
         </w:rPr>
         <w:t xml:space="preserve"> [VORLAUFIGE ZIEL DER VISUALISIERUNG]</w:t>
       </w:r>
+      <w:bookmarkEnd w:id="16"/>
     </w:p>
     <w:p>
       <w:pPr>
@@ -9232,21 +9266,21 @@
         </w:numPr>
       </w:pPr>
       <w:r>
+        <w:t>Integration of the software solution in the MES Legato Sapient</w:t>
+      </w:r>
+      <w:r>
+        <w:t>®</w:t>
+      </w:r>
+      <w:r>
+        <w:t>.</w:t>
+      </w:r>
+    </w:p>
+    <w:p>
+      <w:pPr>
+        <w:pStyle w:val="body"/>
+      </w:pPr>
+      <w:r>
         <w:lastRenderedPageBreak/>
-        <w:t>Integration of the software solution in the MES Legato Sapient</w:t>
-      </w:r>
-      <w:r>
-        <w:t>®</w:t>
-      </w:r>
-      <w:r>
-        <w:t>.</w:t>
-      </w:r>
-    </w:p>
-    <w:p>
-      <w:pPr>
-        <w:pStyle w:val="body"/>
-      </w:pPr>
-      <w:r>
         <w:t>Requirements</w:t>
       </w:r>
       <w:r>
@@ -9286,41 +9320,41 @@
       <w:pPr>
         <w:pStyle w:val="h2"/>
       </w:pPr>
-      <w:bookmarkStart w:id="15" w:name="_Toc519116903"/>
+      <w:bookmarkStart w:id="17" w:name="_Toc519116903"/>
       <w:r>
         <w:t>ANFORDERUNGSERMITTLUNG</w:t>
       </w:r>
-      <w:bookmarkEnd w:id="15"/>
+      <w:bookmarkEnd w:id="17"/>
     </w:p>
     <w:p>
       <w:pPr>
         <w:pStyle w:val="h3"/>
       </w:pPr>
-      <w:bookmarkStart w:id="16" w:name="_Toc519116904"/>
+      <w:bookmarkStart w:id="18" w:name="_Toc519116904"/>
       <w:r>
         <w:t>KONZEPTUELLE ANFORDERUNGEN</w:t>
       </w:r>
-      <w:bookmarkEnd w:id="16"/>
+      <w:bookmarkEnd w:id="18"/>
     </w:p>
     <w:p>
       <w:pPr>
         <w:pStyle w:val="h3"/>
       </w:pPr>
-      <w:bookmarkStart w:id="17" w:name="_Toc519116905"/>
+      <w:bookmarkStart w:id="19" w:name="_Toc519116905"/>
       <w:r>
         <w:t>TECHNISCHE ANFORDERUNGEN</w:t>
       </w:r>
-      <w:bookmarkEnd w:id="17"/>
+      <w:bookmarkEnd w:id="19"/>
     </w:p>
     <w:p>
       <w:pPr>
         <w:pStyle w:val="h2"/>
       </w:pPr>
-      <w:bookmarkStart w:id="18" w:name="_Toc519116906"/>
+      <w:bookmarkStart w:id="20" w:name="_Toc519116906"/>
       <w:r>
         <w:t>Composition of the Bachelor Thesis</w:t>
       </w:r>
-      <w:bookmarkEnd w:id="18"/>
+      <w:bookmarkEnd w:id="20"/>
     </w:p>
     <w:p>
       <w:pPr>
@@ -9378,14 +9412,14 @@
       <w:pPr>
         <w:pStyle w:val="h3"/>
       </w:pPr>
-      <w:bookmarkStart w:id="19" w:name="_Toc519116907"/>
+      <w:bookmarkStart w:id="21" w:name="_Toc519116907"/>
       <w:r>
         <w:t xml:space="preserve">GIST </w:t>
       </w:r>
       <w:r>
         <w:t>Project Management</w:t>
       </w:r>
-      <w:bookmarkEnd w:id="19"/>
+      <w:bookmarkEnd w:id="21"/>
     </w:p>
     <w:p>
       <w:pPr>
@@ -9399,14 +9433,14 @@
       <w:pPr>
         <w:pStyle w:val="h3"/>
       </w:pPr>
-      <w:bookmarkStart w:id="20" w:name="_Toc519116908"/>
+      <w:bookmarkStart w:id="22" w:name="_Toc519116908"/>
       <w:r>
         <w:t xml:space="preserve">Agile Development </w:t>
       </w:r>
       <w:r>
         <w:t>Methodology</w:t>
       </w:r>
-      <w:bookmarkEnd w:id="20"/>
+      <w:bookmarkEnd w:id="22"/>
       <w:r>
         <w:t xml:space="preserve"> </w:t>
       </w:r>
@@ -9416,7 +9450,6 @@
         <w:pStyle w:val="body"/>
       </w:pPr>
       <w:r>
-        <w:lastRenderedPageBreak/>
         <w:t>Agile Development Cycles</w:t>
       </w:r>
     </w:p>
@@ -9429,6 +9462,7 @@
           <w:noProof/>
           <w:lang w:val="de-DE" w:eastAsia="de-DE"/>
         </w:rPr>
+        <w:lastRenderedPageBreak/>
         <w:drawing>
           <wp:inline distT="0" distB="0" distL="0" distR="0" wp14:anchorId="42A26DBF" wp14:editId="1BDF7F0C">
             <wp:extent cx="2410691" cy="1803087"/>
@@ -9525,18 +9559,18 @@
       <w:pPr>
         <w:pStyle w:val="h1"/>
       </w:pPr>
-      <w:bookmarkStart w:id="21" w:name="_Toc519116909"/>
+      <w:bookmarkStart w:id="23" w:name="_Toc519116909"/>
       <w:r>
         <w:lastRenderedPageBreak/>
         <w:t>Technological Standpoint</w:t>
       </w:r>
-      <w:bookmarkEnd w:id="21"/>
+      <w:bookmarkEnd w:id="23"/>
     </w:p>
     <w:p>
       <w:pPr>
         <w:pStyle w:val="h2"/>
       </w:pPr>
-      <w:bookmarkStart w:id="22" w:name="_Toc519116910"/>
+      <w:bookmarkStart w:id="24" w:name="_Toc519116910"/>
       <w:r>
         <w:t xml:space="preserve">Industrial </w:t>
       </w:r>
@@ -9546,17 +9580,17 @@
       <w:r>
         <w:t>n General</w:t>
       </w:r>
-      <w:bookmarkEnd w:id="22"/>
+      <w:bookmarkEnd w:id="24"/>
     </w:p>
     <w:p>
       <w:pPr>
         <w:pStyle w:val="h3"/>
       </w:pPr>
-      <w:bookmarkStart w:id="23" w:name="_Toc519116911"/>
+      <w:bookmarkStart w:id="25" w:name="_Toc519116911"/>
       <w:r>
         <w:t>Definitions</w:t>
       </w:r>
-      <w:bookmarkEnd w:id="23"/>
+      <w:bookmarkEnd w:id="25"/>
     </w:p>
     <w:p>
       <w:pPr>
@@ -9610,7 +9644,7 @@
       <w:pPr>
         <w:pStyle w:val="h1"/>
       </w:pPr>
-      <w:bookmarkStart w:id="24" w:name="_Toc519116912"/>
+      <w:bookmarkStart w:id="26" w:name="_Toc519116912"/>
       <w:r>
         <w:rPr>
           <w:noProof/>
@@ -9658,13 +9692,13 @@
           </wp:inline>
         </w:drawing>
       </w:r>
-      <w:bookmarkEnd w:id="24"/>
+      <w:bookmarkEnd w:id="26"/>
     </w:p>
     <w:p>
       <w:pPr>
         <w:pStyle w:val="h3"/>
       </w:pPr>
-      <w:bookmarkStart w:id="25" w:name="_Toc519116913"/>
+      <w:bookmarkStart w:id="27" w:name="_Toc519116913"/>
       <w:r>
         <w:lastRenderedPageBreak/>
         <w:t xml:space="preserve">Historical </w:t>
@@ -9675,17 +9709,17 @@
       <w:r>
         <w:t>Context</w:t>
       </w:r>
-      <w:bookmarkEnd w:id="25"/>
+      <w:bookmarkEnd w:id="27"/>
     </w:p>
     <w:p>
       <w:pPr>
         <w:pStyle w:val="h3"/>
       </w:pPr>
-      <w:bookmarkStart w:id="26" w:name="_Toc519116914"/>
+      <w:bookmarkStart w:id="28" w:name="_Toc519116914"/>
       <w:r>
         <w:t>Current Trends</w:t>
       </w:r>
-      <w:bookmarkEnd w:id="26"/>
+      <w:bookmarkEnd w:id="28"/>
     </w:p>
     <w:p>
       <w:pPr>
@@ -9700,15 +9734,15 @@
       <w:pPr>
         <w:pStyle w:val="h3"/>
       </w:pPr>
-      <w:bookmarkStart w:id="27" w:name="_Toc519116915"/>
+      <w:bookmarkStart w:id="29" w:name="_Toc519116915"/>
       <w:r>
         <w:t>Areas of Application</w:t>
       </w:r>
-      <w:bookmarkEnd w:id="27"/>
-    </w:p>
-    <w:p>
-      <w:pPr>
-        <w:pStyle w:val="ListParagraph"/>
+      <w:bookmarkEnd w:id="29"/>
+    </w:p>
+    <w:p>
+      <w:pPr>
+        <w:pStyle w:val="Listenabsatz"/>
         <w:jc w:val="center"/>
       </w:pPr>
       <w:r>
@@ -9757,24 +9791,24 @@
       <w:pPr>
         <w:pStyle w:val="h2"/>
       </w:pPr>
-      <w:bookmarkStart w:id="28" w:name="_Toc519116916"/>
+      <w:bookmarkStart w:id="30" w:name="_Toc519116916"/>
       <w:r>
         <w:t xml:space="preserve">Industrial Process </w:t>
       </w:r>
       <w:r>
         <w:t>Control</w:t>
       </w:r>
-      <w:bookmarkEnd w:id="28"/>
+      <w:bookmarkEnd w:id="30"/>
     </w:p>
     <w:p>
       <w:pPr>
         <w:pStyle w:val="h3"/>
       </w:pPr>
-      <w:bookmarkStart w:id="29" w:name="_Toc519116917"/>
+      <w:bookmarkStart w:id="31" w:name="_Toc519116917"/>
       <w:r>
         <w:t>Classification of Industrial Processes</w:t>
       </w:r>
-      <w:bookmarkEnd w:id="29"/>
+      <w:bookmarkEnd w:id="31"/>
     </w:p>
     <w:p>
       <w:pPr>
@@ -9832,12 +9866,12 @@
       <w:pPr>
         <w:pStyle w:val="h3"/>
       </w:pPr>
-      <w:bookmarkStart w:id="30" w:name="_Toc519116918"/>
+      <w:bookmarkStart w:id="32" w:name="_Toc519116918"/>
       <w:r>
         <w:lastRenderedPageBreak/>
         <w:t>Process Control System (PCS)</w:t>
       </w:r>
-      <w:bookmarkEnd w:id="30"/>
+      <w:bookmarkEnd w:id="32"/>
     </w:p>
     <w:p>
       <w:pPr>
@@ -9905,7 +9939,7 @@
       <w:pPr>
         <w:pStyle w:val="h3"/>
       </w:pPr>
-      <w:bookmarkStart w:id="31" w:name="_Toc519116919"/>
+      <w:bookmarkStart w:id="33" w:name="_Toc519116919"/>
       <w:r>
         <w:t>Plant Hierarchy</w:t>
       </w:r>
@@ -9915,7 +9949,7 @@
       <w:r>
         <w:t xml:space="preserve"> (ISA-95)</w:t>
       </w:r>
-      <w:bookmarkEnd w:id="31"/>
+      <w:bookmarkEnd w:id="33"/>
     </w:p>
     <w:p>
       <w:pPr>
@@ -10047,7 +10081,7 @@
               </wp:anchor>
             </w:drawing>
           </mc:Choice>
-          <mc:Fallback>
+          <mc:Fallback xmlns:w16cid="http://schemas.microsoft.com/office/word/2016/wordml/cid" xmlns:am3d="http://schemas.microsoft.com/office/drawing/2017/model3d" xmlns:aink="http://schemas.microsoft.com/office/drawing/2016/ink" xmlns:cx8="http://schemas.microsoft.com/office/drawing/2016/5/14/chartex" xmlns:cx7="http://schemas.microsoft.com/office/drawing/2016/5/13/chartex" xmlns:cx6="http://schemas.microsoft.com/office/drawing/2016/5/12/chartex" xmlns:cx5="http://schemas.microsoft.com/office/drawing/2016/5/11/chartex" xmlns:cx4="http://schemas.microsoft.com/office/drawing/2016/5/10/chartex" xmlns:cx3="http://schemas.microsoft.com/office/drawing/2016/5/9/chartex" xmlns:cx2="http://schemas.microsoft.com/office/drawing/2015/10/21/chartex">
             <w:pict>
               <v:rect w14:anchorId="29E8F2EC" id="Rectangle 20" o:spid="_x0000_s1026" style="position:absolute;margin-left:230pt;margin-top:16.45pt;width:106.55pt;height:151.5pt;z-index:251673600;visibility:visible;mso-wrap-style:square;mso-width-percent:0;mso-height-percent:0;mso-wrap-distance-left:9pt;mso-wrap-distance-top:0;mso-wrap-distance-right:9pt;mso-wrap-distance-bottom:0;mso-position-horizontal:absolute;mso-position-horizontal-relative:text;mso-position-vertical:absolute;mso-position-vertical-relative:text;mso-width-percent:0;mso-height-percent:0;mso-width-relative:margin;mso-height-relative:margin;v-text-anchor:middle" o:gfxdata="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" fillcolor="white [3212]" strokecolor="white [3212]" strokeweight="1pt"/>
             </w:pict>
@@ -10106,14 +10140,14 @@
       <w:pPr>
         <w:pStyle w:val="h3"/>
       </w:pPr>
-      <w:bookmarkStart w:id="32" w:name="_Toc519116920"/>
+      <w:bookmarkStart w:id="34" w:name="_Toc519116920"/>
       <w:r>
         <w:t>Process</w:t>
       </w:r>
       <w:r>
         <w:t xml:space="preserve"> Visualizations</w:t>
       </w:r>
-      <w:bookmarkEnd w:id="32"/>
+      <w:bookmarkEnd w:id="34"/>
       <w:r>
         <w:t xml:space="preserve"> </w:t>
       </w:r>
@@ -10192,7 +10226,7 @@
               </wp:anchor>
             </w:drawing>
           </mc:Choice>
-          <mc:Fallback>
+          <mc:Fallback xmlns:w16cid="http://schemas.microsoft.com/office/word/2016/wordml/cid" xmlns:am3d="http://schemas.microsoft.com/office/drawing/2017/model3d" xmlns:aink="http://schemas.microsoft.com/office/drawing/2016/ink" xmlns:cx8="http://schemas.microsoft.com/office/drawing/2016/5/14/chartex" xmlns:cx7="http://schemas.microsoft.com/office/drawing/2016/5/13/chartex" xmlns:cx6="http://schemas.microsoft.com/office/drawing/2016/5/12/chartex" xmlns:cx5="http://schemas.microsoft.com/office/drawing/2016/5/11/chartex" xmlns:cx4="http://schemas.microsoft.com/office/drawing/2016/5/10/chartex" xmlns:cx3="http://schemas.microsoft.com/office/drawing/2016/5/9/chartex" xmlns:cx2="http://schemas.microsoft.com/office/drawing/2015/10/21/chartex">
             <w:pict>
               <v:rect w14:anchorId="045F113D" id="Rectangle 16" o:spid="_x0000_s1026" style="position:absolute;margin-left:233.6pt;margin-top:64.6pt;width:180pt;height:65.65pt;z-index:251672576;visibility:visible;mso-wrap-style:square;mso-wrap-distance-left:9pt;mso-wrap-distance-top:0;mso-wrap-distance-right:9pt;mso-wrap-distance-bottom:0;mso-position-horizontal:absolute;mso-position-horizontal-relative:text;mso-position-vertical:absolute;mso-position-vertical-relative:text;v-text-anchor:middle" o:gfxdata="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" filled="f" strokecolor="red" strokeweight="1pt"/>
             </w:pict>
@@ -10261,7 +10295,7 @@
               </wp:anchor>
             </w:drawing>
           </mc:Choice>
-          <mc:Fallback>
+          <mc:Fallback xmlns:w16cid="http://schemas.microsoft.com/office/word/2016/wordml/cid" xmlns:am3d="http://schemas.microsoft.com/office/drawing/2017/model3d" xmlns:aink="http://schemas.microsoft.com/office/drawing/2016/ink" xmlns:cx8="http://schemas.microsoft.com/office/drawing/2016/5/14/chartex" xmlns:cx7="http://schemas.microsoft.com/office/drawing/2016/5/13/chartex" xmlns:cx6="http://schemas.microsoft.com/office/drawing/2016/5/12/chartex" xmlns:cx5="http://schemas.microsoft.com/office/drawing/2016/5/11/chartex" xmlns:cx4="http://schemas.microsoft.com/office/drawing/2016/5/10/chartex" xmlns:cx3="http://schemas.microsoft.com/office/drawing/2016/5/9/chartex" xmlns:cx2="http://schemas.microsoft.com/office/drawing/2015/10/21/chartex">
             <w:pict>
               <v:shapetype w14:anchorId="7CDBB2A6" id="_x0000_t32" coordsize="21600,21600" o:spt="32" o:oned="t" path="m,l21600,21600e" filled="f">
                 <v:path arrowok="t" fillok="f" o:connecttype="none"/>
@@ -10336,7 +10370,7 @@
               </wp:anchor>
             </w:drawing>
           </mc:Choice>
-          <mc:Fallback>
+          <mc:Fallback xmlns:w16cid="http://schemas.microsoft.com/office/word/2016/wordml/cid" xmlns:am3d="http://schemas.microsoft.com/office/drawing/2017/model3d" xmlns:aink="http://schemas.microsoft.com/office/drawing/2016/ink" xmlns:cx8="http://schemas.microsoft.com/office/drawing/2016/5/14/chartex" xmlns:cx7="http://schemas.microsoft.com/office/drawing/2016/5/13/chartex" xmlns:cx6="http://schemas.microsoft.com/office/drawing/2016/5/12/chartex" xmlns:cx5="http://schemas.microsoft.com/office/drawing/2016/5/11/chartex" xmlns:cx4="http://schemas.microsoft.com/office/drawing/2016/5/10/chartex" xmlns:cx3="http://schemas.microsoft.com/office/drawing/2016/5/9/chartex" xmlns:cx2="http://schemas.microsoft.com/office/drawing/2015/10/21/chartex">
             <w:pict>
               <v:shape w14:anchorId="340FB89A" id="Straight Arrow Connector 14" o:spid="_x0000_s1026" type="#_x0000_t32" style="position:absolute;margin-left:199.5pt;margin-top:43pt;width:34.15pt;height:19.85pt;flip:y;z-index:251670528;visibility:visible;mso-wrap-style:square;mso-wrap-distance-left:9pt;mso-wrap-distance-top:0;mso-wrap-distance-right:9pt;mso-wrap-distance-bottom:0;mso-position-horizontal:absolute;mso-position-horizontal-relative:text;mso-position-vertical:absolute;mso-position-vertical-relative:text" o:gfxdata="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" strokecolor="black [3213]" strokeweight=".5pt">
                 <v:stroke endarrow="block" joinstyle="miter"/>
@@ -10407,7 +10441,7 @@
               </wp:anchor>
             </w:drawing>
           </mc:Choice>
-          <mc:Fallback>
+          <mc:Fallback xmlns:w16cid="http://schemas.microsoft.com/office/word/2016/wordml/cid" xmlns:am3d="http://schemas.microsoft.com/office/drawing/2017/model3d" xmlns:aink="http://schemas.microsoft.com/office/drawing/2016/ink" xmlns:cx8="http://schemas.microsoft.com/office/drawing/2016/5/14/chartex" xmlns:cx7="http://schemas.microsoft.com/office/drawing/2016/5/13/chartex" xmlns:cx6="http://schemas.microsoft.com/office/drawing/2016/5/12/chartex" xmlns:cx5="http://schemas.microsoft.com/office/drawing/2016/5/11/chartex" xmlns:cx4="http://schemas.microsoft.com/office/drawing/2016/5/10/chartex" xmlns:cx3="http://schemas.microsoft.com/office/drawing/2016/5/9/chartex" xmlns:cx2="http://schemas.microsoft.com/office/drawing/2015/10/21/chartex">
             <w:pict>
               <v:shape w14:anchorId="6CE4B8BB" id="Straight Arrow Connector 13" o:spid="_x0000_s1026" type="#_x0000_t32" style="position:absolute;margin-left:199.5pt;margin-top:18.25pt;width:34.15pt;height:27.75pt;flip:y;z-index:251669504;visibility:visible;mso-wrap-style:square;mso-wrap-distance-left:9pt;mso-wrap-distance-top:0;mso-wrap-distance-right:9pt;mso-wrap-distance-bottom:0;mso-position-horizontal:absolute;mso-position-horizontal-relative:text;mso-position-vertical:absolute;mso-position-vertical-relative:text" o:gfxdata="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" strokecolor="black [3213]" strokeweight=".5pt">
                 <v:stroke endarrow="block" joinstyle="miter"/>
@@ -10521,67 +10555,67 @@
       <w:pPr>
         <w:pStyle w:val="h3"/>
       </w:pPr>
-      <w:bookmarkStart w:id="33" w:name="_Toc519116921"/>
+      <w:bookmarkStart w:id="35" w:name="_Toc519116921"/>
       <w:r>
         <w:t>Piping and Instrumentation Diagram (P&amp;ID)</w:t>
       </w:r>
-      <w:bookmarkEnd w:id="33"/>
+      <w:bookmarkEnd w:id="35"/>
     </w:p>
     <w:p>
       <w:pPr>
         <w:pStyle w:val="h4"/>
       </w:pPr>
-      <w:bookmarkStart w:id="34" w:name="_Toc519116922"/>
+      <w:bookmarkStart w:id="36" w:name="_Toc519116922"/>
       <w:r>
         <w:t>Definition</w:t>
       </w:r>
-      <w:bookmarkEnd w:id="34"/>
+      <w:bookmarkEnd w:id="36"/>
     </w:p>
     <w:p>
       <w:pPr>
         <w:pStyle w:val="h4"/>
       </w:pPr>
-      <w:bookmarkStart w:id="35" w:name="_Toc519116923"/>
+      <w:bookmarkStart w:id="37" w:name="_Toc519116923"/>
       <w:r>
         <w:t>Functions</w:t>
       </w:r>
-      <w:bookmarkEnd w:id="35"/>
+      <w:bookmarkEnd w:id="37"/>
     </w:p>
     <w:p>
       <w:pPr>
         <w:pStyle w:val="h4"/>
       </w:pPr>
-      <w:bookmarkStart w:id="36" w:name="_Toc519116924"/>
+      <w:bookmarkStart w:id="38" w:name="_Toc519116924"/>
       <w:r>
         <w:t>Advantages</w:t>
       </w:r>
-      <w:bookmarkEnd w:id="36"/>
+      <w:bookmarkEnd w:id="38"/>
     </w:p>
     <w:p>
       <w:pPr>
         <w:pStyle w:val="h4"/>
       </w:pPr>
-      <w:bookmarkStart w:id="37" w:name="_Toc519116925"/>
+      <w:bookmarkStart w:id="39" w:name="_Toc519116925"/>
       <w:r>
         <w:t>Disadvantages</w:t>
       </w:r>
-      <w:bookmarkEnd w:id="37"/>
+      <w:bookmarkEnd w:id="39"/>
     </w:p>
     <w:p>
       <w:pPr>
         <w:pStyle w:val="h2"/>
       </w:pPr>
-      <w:bookmarkStart w:id="38" w:name="_Toc519116926"/>
+      <w:bookmarkStart w:id="40" w:name="_Toc519116926"/>
       <w:r>
         <w:t>Manufacturing Execution Systems</w:t>
       </w:r>
-      <w:bookmarkEnd w:id="38"/>
+      <w:bookmarkEnd w:id="40"/>
     </w:p>
     <w:p>
       <w:pPr>
         <w:pStyle w:val="h3"/>
       </w:pPr>
-      <w:bookmarkStart w:id="39" w:name="_Toc519116927"/>
+      <w:bookmarkStart w:id="41" w:name="_Toc519116927"/>
       <w:r>
         <w:t>Overview (</w:t>
       </w:r>
@@ -10593,23 +10627,23 @@
       <w:r>
         <w:t xml:space="preserve"> -&gt; decentral Network)</w:t>
       </w:r>
-      <w:bookmarkEnd w:id="39"/>
+      <w:bookmarkEnd w:id="41"/>
     </w:p>
     <w:p>
       <w:pPr>
         <w:pStyle w:val="h3"/>
       </w:pPr>
-      <w:bookmarkStart w:id="40" w:name="_Toc519116928"/>
+      <w:bookmarkStart w:id="42" w:name="_Toc519116928"/>
       <w:r>
         <w:t>Functions</w:t>
       </w:r>
-      <w:bookmarkEnd w:id="40"/>
+      <w:bookmarkEnd w:id="42"/>
     </w:p>
     <w:p>
       <w:pPr>
         <w:pStyle w:val="h3"/>
       </w:pPr>
-      <w:bookmarkStart w:id="41" w:name="_Toc519116929"/>
+      <w:bookmarkStart w:id="43" w:name="_Toc519116929"/>
       <w:r>
         <w:t>MES in Context of the 4</w:t>
       </w:r>
@@ -10622,17 +10656,17 @@
       <w:r>
         <w:t xml:space="preserve"> Industrial Revolution</w:t>
       </w:r>
-      <w:bookmarkEnd w:id="41"/>
+      <w:bookmarkEnd w:id="43"/>
     </w:p>
     <w:p>
       <w:pPr>
         <w:pStyle w:val="h3"/>
       </w:pPr>
-      <w:bookmarkStart w:id="42" w:name="_Toc519116930"/>
+      <w:bookmarkStart w:id="44" w:name="_Toc519116930"/>
       <w:r>
         <w:t>Overview of Legato Sapient®</w:t>
       </w:r>
-      <w:bookmarkEnd w:id="42"/>
+      <w:bookmarkEnd w:id="44"/>
     </w:p>
     <w:p>
       <w:pPr>
@@ -10654,11 +10688,11 @@
       <w:pPr>
         <w:pStyle w:val="h4"/>
       </w:pPr>
-      <w:bookmarkStart w:id="43" w:name="_Toc519116931"/>
+      <w:bookmarkStart w:id="45" w:name="_Toc519116931"/>
       <w:r>
         <w:t>Design</w:t>
       </w:r>
-      <w:bookmarkEnd w:id="43"/>
+      <w:bookmarkEnd w:id="45"/>
     </w:p>
     <w:p>
       <w:pPr>
@@ -10696,25 +10730,25 @@
       <w:pPr>
         <w:pStyle w:val="h4"/>
       </w:pPr>
-      <w:bookmarkStart w:id="44" w:name="_Toc519116932"/>
+      <w:bookmarkStart w:id="46" w:name="_Toc519116932"/>
       <w:r>
         <w:lastRenderedPageBreak/>
         <w:t>Features</w:t>
       </w:r>
-      <w:bookmarkEnd w:id="44"/>
+      <w:bookmarkEnd w:id="46"/>
     </w:p>
     <w:p>
       <w:pPr>
         <w:pStyle w:val="h4"/>
       </w:pPr>
-      <w:bookmarkStart w:id="45" w:name="_Toc519116933"/>
+      <w:bookmarkStart w:id="47" w:name="_Toc519116933"/>
       <w:r>
         <w:t xml:space="preserve">Software </w:t>
       </w:r>
       <w:r>
         <w:t>Architecture</w:t>
       </w:r>
-      <w:bookmarkEnd w:id="45"/>
+      <w:bookmarkEnd w:id="47"/>
     </w:p>
     <w:p>
       <w:pPr>
@@ -10788,7 +10822,7 @@
           <w:shd w:val="clear" w:color="auto" w:fill="FFFFFF"/>
         </w:rPr>
       </w:pPr>
-      <w:bookmarkStart w:id="46" w:name="_Toc519116934"/>
+      <w:bookmarkStart w:id="48" w:name="_Toc519116934"/>
       <w:r>
         <w:rPr>
           <w:shd w:val="clear" w:color="auto" w:fill="FFFFFF"/>
@@ -10796,7 +10830,7 @@
         <w:lastRenderedPageBreak/>
         <w:t>P&amp;ID Shapes Library</w:t>
       </w:r>
-      <w:bookmarkEnd w:id="46"/>
+      <w:bookmarkEnd w:id="48"/>
     </w:p>
     <w:p>
       <w:pPr>
@@ -10805,7 +10839,7 @@
           <w:shd w:val="clear" w:color="auto" w:fill="FFFFFF"/>
         </w:rPr>
       </w:pPr>
-      <w:bookmarkStart w:id="47" w:name="_Toc519116935"/>
+      <w:bookmarkStart w:id="49" w:name="_Toc519116935"/>
       <w:r>
         <w:rPr>
           <w:shd w:val="clear" w:color="auto" w:fill="FFFFFF"/>
@@ -10818,7 +10852,7 @@
         </w:rPr>
         <w:t>rview</w:t>
       </w:r>
-      <w:bookmarkEnd w:id="47"/>
+      <w:bookmarkEnd w:id="49"/>
     </w:p>
     <w:p>
       <w:pPr>
@@ -10827,14 +10861,14 @@
           <w:shd w:val="clear" w:color="auto" w:fill="FFFFFF"/>
         </w:rPr>
       </w:pPr>
-      <w:bookmarkStart w:id="48" w:name="_Toc519116936"/>
+      <w:bookmarkStart w:id="50" w:name="_Toc519116936"/>
       <w:r>
         <w:rPr>
           <w:shd w:val="clear" w:color="auto" w:fill="FFFFFF"/>
         </w:rPr>
         <w:t>Graph Theory</w:t>
       </w:r>
-      <w:bookmarkEnd w:id="48"/>
+      <w:bookmarkEnd w:id="50"/>
     </w:p>
     <w:p>
       <w:pPr>
@@ -10843,14 +10877,14 @@
           <w:shd w:val="clear" w:color="auto" w:fill="FFFFFF"/>
         </w:rPr>
       </w:pPr>
-      <w:bookmarkStart w:id="49" w:name="_Toc519116937"/>
+      <w:bookmarkStart w:id="51" w:name="_Toc519116937"/>
       <w:r>
         <w:rPr>
           <w:shd w:val="clear" w:color="auto" w:fill="FFFFFF"/>
         </w:rPr>
         <w:t>What is a graph?</w:t>
       </w:r>
-      <w:bookmarkEnd w:id="49"/>
+      <w:bookmarkEnd w:id="51"/>
       <w:r>
         <w:rPr>
           <w:shd w:val="clear" w:color="auto" w:fill="FFFFFF"/>
@@ -10865,14 +10899,14 @@
           <w:shd w:val="clear" w:color="auto" w:fill="FFFFFF"/>
         </w:rPr>
       </w:pPr>
-      <w:bookmarkStart w:id="50" w:name="_Toc519116938"/>
+      <w:bookmarkStart w:id="52" w:name="_Toc519116938"/>
       <w:r>
         <w:rPr>
           <w:shd w:val="clear" w:color="auto" w:fill="FFFFFF"/>
         </w:rPr>
         <w:t>Graph Visualizations</w:t>
       </w:r>
-      <w:bookmarkEnd w:id="50"/>
+      <w:bookmarkEnd w:id="52"/>
     </w:p>
     <w:p>
       <w:pPr>
@@ -10881,14 +10915,14 @@
           <w:shd w:val="clear" w:color="auto" w:fill="FFFFFF"/>
         </w:rPr>
       </w:pPr>
-      <w:bookmarkStart w:id="51" w:name="_Toc519116939"/>
+      <w:bookmarkStart w:id="53" w:name="_Toc519116939"/>
       <w:r>
         <w:rPr>
           <w:shd w:val="clear" w:color="auto" w:fill="FFFFFF"/>
         </w:rPr>
         <w:t>Graph Interaction</w:t>
       </w:r>
-      <w:bookmarkEnd w:id="51"/>
+      <w:bookmarkEnd w:id="53"/>
     </w:p>
     <w:p>
       <w:pPr>
@@ -10897,14 +10931,14 @@
           <w:shd w:val="clear" w:color="auto" w:fill="FFFFFF"/>
         </w:rPr>
       </w:pPr>
-      <w:bookmarkStart w:id="52" w:name="_Toc519116940"/>
+      <w:bookmarkStart w:id="54" w:name="_Toc519116940"/>
       <w:r>
         <w:rPr>
           <w:shd w:val="clear" w:color="auto" w:fill="FFFFFF"/>
         </w:rPr>
         <w:t>Graph Layouts</w:t>
       </w:r>
-      <w:bookmarkEnd w:id="52"/>
+      <w:bookmarkEnd w:id="54"/>
     </w:p>
     <w:p>
       <w:pPr>
@@ -10913,14 +10947,14 @@
           <w:shd w:val="clear" w:color="auto" w:fill="FFFFFF"/>
         </w:rPr>
       </w:pPr>
-      <w:bookmarkStart w:id="53" w:name="_Toc519116941"/>
+      <w:bookmarkStart w:id="55" w:name="_Toc519116941"/>
       <w:r>
         <w:rPr>
           <w:shd w:val="clear" w:color="auto" w:fill="FFFFFF"/>
         </w:rPr>
         <w:t>Graph Analysis</w:t>
       </w:r>
-      <w:bookmarkEnd w:id="53"/>
+      <w:bookmarkEnd w:id="55"/>
     </w:p>
     <w:p>
       <w:pPr>
@@ -10934,7 +10968,7 @@
           <w:shd w:val="clear" w:color="auto" w:fill="FFFFFF"/>
         </w:rPr>
       </w:pPr>
-      <w:bookmarkStart w:id="54" w:name="_Toc519116942"/>
+      <w:bookmarkStart w:id="56" w:name="_Toc519116942"/>
       <w:proofErr w:type="spellStart"/>
       <w:r>
         <w:rPr>
@@ -10949,7 +10983,7 @@
         </w:rPr>
         <w:t xml:space="preserve"> API</w:t>
       </w:r>
-      <w:bookmarkEnd w:id="54"/>
+      <w:bookmarkEnd w:id="56"/>
     </w:p>
     <w:p>
       <w:pPr>
@@ -10998,14 +11032,14 @@
           <w:shd w:val="clear" w:color="auto" w:fill="FFFFFF"/>
         </w:rPr>
       </w:pPr>
-      <w:bookmarkStart w:id="55" w:name="_Toc519116943"/>
+      <w:bookmarkStart w:id="57" w:name="_Toc519116943"/>
       <w:r>
         <w:rPr>
           <w:shd w:val="clear" w:color="auto" w:fill="FFFFFF"/>
         </w:rPr>
         <w:t>Core Architecture</w:t>
       </w:r>
-      <w:bookmarkEnd w:id="55"/>
+      <w:bookmarkEnd w:id="57"/>
     </w:p>
     <w:p>
       <w:pPr>
@@ -11038,7 +11072,7 @@
           <w:shd w:val="clear" w:color="auto" w:fill="FFFFFF"/>
         </w:rPr>
       </w:pPr>
-      <w:bookmarkStart w:id="56" w:name="_Toc519116944"/>
+      <w:bookmarkStart w:id="58" w:name="_Toc519116944"/>
       <w:proofErr w:type="spellStart"/>
       <w:r>
         <w:rPr>
@@ -11053,7 +11087,7 @@
         </w:rPr>
         <w:t xml:space="preserve"> Model</w:t>
       </w:r>
-      <w:bookmarkEnd w:id="56"/>
+      <w:bookmarkEnd w:id="58"/>
     </w:p>
     <w:p>
       <w:pPr>
@@ -11062,14 +11096,14 @@
           <w:shd w:val="clear" w:color="auto" w:fill="FFFFFF"/>
         </w:rPr>
       </w:pPr>
-      <w:bookmarkStart w:id="57" w:name="_Toc519116945"/>
+      <w:bookmarkStart w:id="59" w:name="_Toc519116945"/>
       <w:r>
         <w:rPr>
           <w:shd w:val="clear" w:color="auto" w:fill="FFFFFF"/>
         </w:rPr>
         <w:t>Transaction Model</w:t>
       </w:r>
-      <w:bookmarkEnd w:id="57"/>
+      <w:bookmarkEnd w:id="59"/>
     </w:p>
     <w:p>
       <w:pPr>
@@ -11078,7 +11112,7 @@
           <w:shd w:val="clear" w:color="auto" w:fill="FFFFFF"/>
         </w:rPr>
       </w:pPr>
-      <w:bookmarkStart w:id="58" w:name="_Toc519116946"/>
+      <w:bookmarkStart w:id="60" w:name="_Toc519116946"/>
       <w:proofErr w:type="spellStart"/>
       <w:r>
         <w:rPr>
@@ -11087,7 +11121,7 @@
         <w:lastRenderedPageBreak/>
         <w:t>mxCell</w:t>
       </w:r>
-      <w:bookmarkEnd w:id="58"/>
+      <w:bookmarkEnd w:id="60"/>
       <w:proofErr w:type="spellEnd"/>
     </w:p>
     <w:p>
@@ -11097,14 +11131,14 @@
           <w:shd w:val="clear" w:color="auto" w:fill="FFFFFF"/>
         </w:rPr>
       </w:pPr>
-      <w:bookmarkStart w:id="59" w:name="_Toc519116947"/>
+      <w:bookmarkStart w:id="61" w:name="_Toc519116947"/>
       <w:r>
         <w:rPr>
           <w:shd w:val="clear" w:color="auto" w:fill="FFFFFF"/>
         </w:rPr>
         <w:t>Styles</w:t>
       </w:r>
-      <w:bookmarkEnd w:id="59"/>
+      <w:bookmarkEnd w:id="61"/>
     </w:p>
     <w:p>
       <w:pPr>
@@ -11113,14 +11147,14 @@
           <w:shd w:val="clear" w:color="auto" w:fill="FFFFFF"/>
         </w:rPr>
       </w:pPr>
-      <w:bookmarkStart w:id="60" w:name="_Toc519116948"/>
+      <w:bookmarkStart w:id="62" w:name="_Toc519116948"/>
       <w:r>
         <w:rPr>
           <w:shd w:val="clear" w:color="auto" w:fill="FFFFFF"/>
         </w:rPr>
         <w:t>Geometry</w:t>
       </w:r>
-      <w:bookmarkEnd w:id="60"/>
+      <w:bookmarkEnd w:id="62"/>
     </w:p>
     <w:p>
       <w:pPr>
@@ -11129,14 +11163,14 @@
           <w:shd w:val="clear" w:color="auto" w:fill="FFFFFF"/>
         </w:rPr>
       </w:pPr>
-      <w:bookmarkStart w:id="61" w:name="_Toc519116949"/>
+      <w:bookmarkStart w:id="63" w:name="_Toc519116949"/>
       <w:r>
         <w:rPr>
           <w:shd w:val="clear" w:color="auto" w:fill="FFFFFF"/>
         </w:rPr>
         <w:t>User Objects</w:t>
       </w:r>
-      <w:bookmarkEnd w:id="61"/>
+      <w:bookmarkEnd w:id="63"/>
     </w:p>
     <w:p>
       <w:pPr>
@@ -11145,14 +11179,14 @@
           <w:shd w:val="clear" w:color="auto" w:fill="FFFFFF"/>
         </w:rPr>
       </w:pPr>
-      <w:bookmarkStart w:id="62" w:name="_Toc519116950"/>
+      <w:bookmarkStart w:id="64" w:name="_Toc519116950"/>
       <w:r>
         <w:rPr>
           <w:shd w:val="clear" w:color="auto" w:fill="FFFFFF"/>
         </w:rPr>
         <w:t>Cell Types</w:t>
       </w:r>
-      <w:bookmarkEnd w:id="62"/>
+      <w:bookmarkEnd w:id="64"/>
     </w:p>
     <w:p>
       <w:pPr>
@@ -11161,14 +11195,14 @@
           <w:shd w:val="clear" w:color="auto" w:fill="FFFFFF"/>
         </w:rPr>
       </w:pPr>
-      <w:bookmarkStart w:id="63" w:name="_Toc519116951"/>
+      <w:bookmarkStart w:id="65" w:name="_Toc519116951"/>
       <w:r>
         <w:rPr>
           <w:shd w:val="clear" w:color="auto" w:fill="FFFFFF"/>
         </w:rPr>
         <w:t>Group Structure</w:t>
       </w:r>
-      <w:bookmarkEnd w:id="63"/>
+      <w:bookmarkEnd w:id="65"/>
     </w:p>
     <w:p>
       <w:pPr>
@@ -11177,14 +11211,14 @@
           <w:shd w:val="clear" w:color="auto" w:fill="FFFFFF"/>
         </w:rPr>
       </w:pPr>
-      <w:bookmarkStart w:id="64" w:name="_Toc519116952"/>
+      <w:bookmarkStart w:id="66" w:name="_Toc519116952"/>
       <w:r>
         <w:rPr>
           <w:shd w:val="clear" w:color="auto" w:fill="FFFFFF"/>
         </w:rPr>
         <w:t>Technologies</w:t>
       </w:r>
-      <w:bookmarkEnd w:id="64"/>
+      <w:bookmarkEnd w:id="66"/>
     </w:p>
     <w:p>
       <w:pPr>
@@ -11193,14 +11227,14 @@
           <w:shd w:val="clear" w:color="auto" w:fill="FFFFFF"/>
         </w:rPr>
       </w:pPr>
-      <w:bookmarkStart w:id="65" w:name="_Toc519116953"/>
+      <w:bookmarkStart w:id="67" w:name="_Toc519116953"/>
       <w:r>
         <w:rPr>
           <w:shd w:val="clear" w:color="auto" w:fill="FFFFFF"/>
         </w:rPr>
         <w:t>Deployment</w:t>
       </w:r>
-      <w:bookmarkEnd w:id="65"/>
+      <w:bookmarkEnd w:id="67"/>
     </w:p>
     <w:p>
       <w:pPr>
@@ -11233,7 +11267,7 @@
           <w:shd w:val="clear" w:color="auto" w:fill="FFFFFF"/>
         </w:rPr>
       </w:pPr>
-      <w:bookmarkStart w:id="66" w:name="_Toc519116954"/>
+      <w:bookmarkStart w:id="68" w:name="_Toc519116954"/>
       <w:proofErr w:type="spellStart"/>
       <w:r>
         <w:rPr>
@@ -11248,7 +11282,7 @@
         </w:rPr>
         <w:t xml:space="preserve"> Technologies</w:t>
       </w:r>
-      <w:bookmarkEnd w:id="66"/>
+      <w:bookmarkEnd w:id="68"/>
     </w:p>
     <w:p>
       <w:pPr>
@@ -11287,8 +11321,8 @@
           <w:shd w:val="clear" w:color="auto" w:fill="FFFFFF"/>
         </w:rPr>
       </w:pPr>
-      <w:bookmarkStart w:id="67" w:name="_Toc519116955"/>
-      <w:bookmarkEnd w:id="67"/>
+      <w:bookmarkStart w:id="69" w:name="_Toc519116955"/>
+      <w:bookmarkEnd w:id="69"/>
     </w:p>
     <w:p>
       <w:pPr>
@@ -11297,14 +11331,14 @@
           <w:shd w:val="clear" w:color="auto" w:fill="FFFFFF"/>
         </w:rPr>
       </w:pPr>
-      <w:bookmarkStart w:id="68" w:name="_Toc519116956"/>
+      <w:bookmarkStart w:id="70" w:name="_Toc519116956"/>
       <w:r>
         <w:rPr>
           <w:shd w:val="clear" w:color="auto" w:fill="FFFFFF"/>
         </w:rPr>
         <w:t>Schema</w:t>
       </w:r>
-      <w:bookmarkEnd w:id="68"/>
+      <w:bookmarkEnd w:id="70"/>
     </w:p>
     <w:p>
       <w:pPr>
@@ -11407,7 +11441,7 @@
       <w:pPr>
         <w:pStyle w:val="h1"/>
       </w:pPr>
-      <w:bookmarkStart w:id="69" w:name="_Toc519116957"/>
+      <w:bookmarkStart w:id="71" w:name="_Toc519116957"/>
       <w:r>
         <w:lastRenderedPageBreak/>
         <w:t>Legato Sapient</w:t>
@@ -11422,21 +11456,21 @@
       <w:r>
         <w:t>Boardlet</w:t>
       </w:r>
-      <w:bookmarkEnd w:id="69"/>
+      <w:bookmarkEnd w:id="71"/>
       <w:proofErr w:type="spellEnd"/>
     </w:p>
     <w:p>
       <w:pPr>
         <w:pStyle w:val="h2"/>
       </w:pPr>
-      <w:bookmarkStart w:id="70" w:name="_Toc519116958"/>
+      <w:bookmarkStart w:id="72" w:name="_Toc519116958"/>
       <w:r>
         <w:t xml:space="preserve">Overview of </w:t>
       </w:r>
       <w:r>
         <w:t>Software Architecture</w:t>
       </w:r>
-      <w:bookmarkEnd w:id="70"/>
+      <w:bookmarkEnd w:id="72"/>
     </w:p>
     <w:p>
       <w:pPr>
@@ -11599,11 +11633,11 @@
       <w:pPr>
         <w:pStyle w:val="h2"/>
       </w:pPr>
-      <w:bookmarkStart w:id="71" w:name="_Toc519116959"/>
+      <w:bookmarkStart w:id="73" w:name="_Toc519116959"/>
       <w:r>
         <w:t>Design</w:t>
       </w:r>
-      <w:bookmarkEnd w:id="71"/>
+      <w:bookmarkEnd w:id="73"/>
     </w:p>
     <w:p>
       <w:pPr>
@@ -11633,56 +11667,50 @@
       <w:pPr>
         <w:pStyle w:val="h3"/>
       </w:pPr>
-      <w:bookmarkStart w:id="72" w:name="_Toc519116960"/>
+      <w:bookmarkStart w:id="74" w:name="_Toc519116960"/>
       <w:r>
         <w:t>User Interface (UI)</w:t>
       </w:r>
-      <w:bookmarkEnd w:id="72"/>
+      <w:bookmarkEnd w:id="74"/>
     </w:p>
     <w:p>
       <w:pPr>
         <w:pStyle w:val="h3"/>
       </w:pPr>
-      <w:bookmarkStart w:id="73" w:name="_Toc519116961"/>
+      <w:bookmarkStart w:id="75" w:name="_Toc519116961"/>
       <w:r>
         <w:t>Presentation Logic</w:t>
       </w:r>
-      <w:bookmarkEnd w:id="73"/>
+      <w:bookmarkEnd w:id="75"/>
     </w:p>
     <w:p>
       <w:pPr>
         <w:pStyle w:val="h2"/>
       </w:pPr>
-      <w:bookmarkStart w:id="74" w:name="_Toc519116962"/>
+      <w:bookmarkStart w:id="76" w:name="_Toc519116962"/>
       <w:r>
         <w:lastRenderedPageBreak/>
         <w:t>Business Logic</w:t>
       </w:r>
-      <w:bookmarkEnd w:id="74"/>
+      <w:bookmarkEnd w:id="76"/>
     </w:p>
     <w:p>
       <w:pPr>
         <w:pStyle w:val="body"/>
       </w:pPr>
       <w:r>
-        <w:t>&lt;INSERT Table with ALL FUNCTIONS</w:t>
-      </w:r>
-      <w:r>
-        <w:t xml:space="preserve"> AND VARIABLES LIKE API DOCUMENTATION</w:t>
-      </w:r>
-      <w:r>
-        <w:t>&gt;</w:t>
+        <w:t>&lt;INSERT Table with ALL FUNCTIONS AND VARIABLES LIKE API DOCUMENTATION&gt;</w:t>
       </w:r>
     </w:p>
     <w:p>
       <w:pPr>
         <w:pStyle w:val="h3"/>
       </w:pPr>
-      <w:bookmarkStart w:id="75" w:name="_Toc519116963"/>
+      <w:bookmarkStart w:id="77" w:name="_Toc519116963"/>
       <w:r>
         <w:t>Overview</w:t>
       </w:r>
-      <w:bookmarkEnd w:id="75"/>
+      <w:bookmarkEnd w:id="77"/>
     </w:p>
     <w:p>
       <w:pPr>
@@ -11743,14 +11771,14 @@
           <w:lang w:val="es-MX"/>
         </w:rPr>
       </w:pPr>
-      <w:bookmarkStart w:id="76" w:name="_Toc519116964"/>
+      <w:bookmarkStart w:id="78" w:name="_Toc519116964"/>
       <w:r>
         <w:rPr>
           <w:lang w:val="es-MX"/>
         </w:rPr>
         <w:t>Database Queries</w:t>
       </w:r>
-      <w:bookmarkEnd w:id="76"/>
+      <w:bookmarkEnd w:id="78"/>
     </w:p>
     <w:p>
       <w:pPr>
@@ -11759,7 +11787,7 @@
           <w:lang w:val="es-MX"/>
         </w:rPr>
       </w:pPr>
-      <w:bookmarkStart w:id="77" w:name="_Toc519116965"/>
+      <w:bookmarkStart w:id="79" w:name="_Toc519116965"/>
       <w:r>
         <w:rPr>
           <w:lang w:val="es-MX"/>
@@ -11772,13 +11800,13 @@
         </w:rPr>
         <w:t xml:space="preserve"> Queries</w:t>
       </w:r>
-      <w:bookmarkEnd w:id="77"/>
+      <w:bookmarkEnd w:id="79"/>
     </w:p>
     <w:p>
       <w:pPr>
         <w:pStyle w:val="h4"/>
       </w:pPr>
-      <w:bookmarkStart w:id="78" w:name="_Toc519116966"/>
+      <w:bookmarkStart w:id="80" w:name="_Toc519116966"/>
       <w:r>
         <w:t xml:space="preserve">Get Data Generic Function via </w:t>
       </w:r>
@@ -11790,13 +11818,13 @@
       <w:r>
         <w:t>()</w:t>
       </w:r>
-      <w:bookmarkEnd w:id="78"/>
+      <w:bookmarkEnd w:id="80"/>
     </w:p>
     <w:p>
       <w:pPr>
         <w:pStyle w:val="h4"/>
       </w:pPr>
-      <w:bookmarkStart w:id="79" w:name="_Toc519116967"/>
+      <w:bookmarkStart w:id="81" w:name="_Toc519116967"/>
       <w:r>
         <w:t xml:space="preserve">Waiting for Asynchronous </w:t>
       </w:r>
@@ -11806,7 +11834,7 @@
       <w:r>
         <w:t xml:space="preserve"> to Complete</w:t>
       </w:r>
-      <w:bookmarkEnd w:id="79"/>
+      <w:bookmarkEnd w:id="81"/>
     </w:p>
     <w:p>
       <w:pPr>
@@ -11820,35 +11848,35 @@
       <w:pPr>
         <w:pStyle w:val="h3"/>
       </w:pPr>
-      <w:bookmarkStart w:id="80" w:name="_Toc519116968"/>
+      <w:bookmarkStart w:id="82" w:name="_Toc519116968"/>
       <w:r>
         <w:t xml:space="preserve">Object Relational </w:t>
       </w:r>
       <w:r>
         <w:t>Data Mapping</w:t>
       </w:r>
-      <w:bookmarkEnd w:id="80"/>
+      <w:bookmarkEnd w:id="82"/>
     </w:p>
     <w:p>
       <w:pPr>
         <w:pStyle w:val="h4"/>
       </w:pPr>
-      <w:bookmarkStart w:id="81" w:name="_Toc519116969"/>
+      <w:bookmarkStart w:id="83" w:name="_Toc519116969"/>
       <w:r>
         <w:t>Nodes to Vertex Shapes (E, I, A, G)</w:t>
       </w:r>
-      <w:bookmarkEnd w:id="81"/>
+      <w:bookmarkEnd w:id="83"/>
     </w:p>
     <w:p>
       <w:pPr>
         <w:pStyle w:val="h4"/>
       </w:pPr>
-      <w:bookmarkStart w:id="82" w:name="_Toc519116970"/>
+      <w:bookmarkStart w:id="84" w:name="_Toc519116970"/>
       <w:r>
         <w:lastRenderedPageBreak/>
         <w:t>Connections to Edge Shapes (L)</w:t>
       </w:r>
-      <w:bookmarkEnd w:id="82"/>
+      <w:bookmarkEnd w:id="84"/>
       <w:r>
         <w:t xml:space="preserve"> </w:t>
       </w:r>
@@ -11944,12 +11972,12 @@
         <w:tblLook w:val="04A0" w:firstRow="1" w:lastRow="0" w:firstColumn="1" w:lastColumn="0" w:noHBand="0" w:noVBand="1"/>
       </w:tblPr>
       <w:tblGrid>
-        <w:gridCol w:w="1797"/>
-        <w:gridCol w:w="1622"/>
-        <w:gridCol w:w="1634"/>
-        <w:gridCol w:w="1413"/>
-        <w:gridCol w:w="1410"/>
-        <w:gridCol w:w="1140"/>
+        <w:gridCol w:w="1830"/>
+        <w:gridCol w:w="1620"/>
+        <w:gridCol w:w="1632"/>
+        <w:gridCol w:w="1407"/>
+        <w:gridCol w:w="1403"/>
+        <w:gridCol w:w="1134"/>
       </w:tblGrid>
       <w:tr>
         <w:trPr>
@@ -12825,11 +12853,12 @@
     </w:tbl>
     <w:p>
       <w:pPr>
-        <w:pStyle w:val="Caption"/>
+        <w:pStyle w:val="Beschriftung"/>
         <w:rPr>
           <w:lang w:val="es-MX"/>
         </w:rPr>
       </w:pPr>
+      <w:bookmarkStart w:id="85" w:name="_Toc519595446"/>
       <w:r>
         <w:rPr>
           <w:lang w:val="es-MX"/>
@@ -12864,6 +12893,7 @@
         </w:rPr>
         <w:t>[QUITAR POR QUE EL LINE TIPE EN REALIDAD SE DEBE ESPECIFICAR EN EL MODEL, NO TENGO QUE HABLAR DE ESTE FALLBACK POR QUE YA VA MAS ALLA DE MI BA]</w:t>
       </w:r>
+      <w:bookmarkEnd w:id="85"/>
     </w:p>
     <w:p>
       <w:pPr>
@@ -12934,11 +12964,11 @@
       <w:pPr>
         <w:pStyle w:val="h3"/>
       </w:pPr>
-      <w:bookmarkStart w:id="83" w:name="_Toc519116971"/>
+      <w:bookmarkStart w:id="86" w:name="_Toc519116971"/>
       <w:r>
         <w:t>Graph Layout Algorithm</w:t>
       </w:r>
-      <w:bookmarkEnd w:id="83"/>
+      <w:bookmarkEnd w:id="86"/>
     </w:p>
     <w:p>
       <w:pPr>
@@ -12956,7 +12986,7 @@
       <w:pPr>
         <w:pStyle w:val="h3"/>
       </w:pPr>
-      <w:bookmarkStart w:id="84" w:name="_Toc519116975"/>
+      <w:bookmarkStart w:id="87" w:name="_Toc519116975"/>
       <w:r>
         <w:t>Generation</w:t>
       </w:r>
@@ -12969,20 +12999,20 @@
       <w:r>
         <w:t>the XML File</w:t>
       </w:r>
-      <w:bookmarkEnd w:id="84"/>
+      <w:bookmarkEnd w:id="87"/>
     </w:p>
     <w:p>
       <w:pPr>
         <w:pStyle w:val="h4"/>
       </w:pPr>
-      <w:bookmarkStart w:id="85" w:name="_Toc519116976"/>
+      <w:bookmarkStart w:id="88" w:name="_Toc519116976"/>
       <w:r>
         <w:t>Structure of X</w:t>
       </w:r>
       <w:r>
         <w:t>ML File</w:t>
       </w:r>
-      <w:bookmarkEnd w:id="85"/>
+      <w:bookmarkEnd w:id="88"/>
     </w:p>
     <w:p>
       <w:pPr>
@@ -12996,24 +13026,29 @@
       <w:pPr>
         <w:pStyle w:val="h4"/>
       </w:pPr>
-      <w:bookmarkStart w:id="86" w:name="_Toc519116977"/>
-      <w:r>
-        <w:lastRenderedPageBreak/>
+      <w:bookmarkStart w:id="89" w:name="_Toc519116977"/>
+      <w:r>
         <w:t>Recursive Instantiation</w:t>
       </w:r>
-      <w:bookmarkEnd w:id="86"/>
+      <w:bookmarkEnd w:id="89"/>
       <w:r>
         <w:t xml:space="preserve"> </w:t>
       </w:r>
     </w:p>
     <w:p>
       <w:pPr>
+        <w:pStyle w:val="h4"/>
+      </w:pPr>
+    </w:p>
+    <w:p>
+      <w:pPr>
         <w:pStyle w:val="body"/>
       </w:pPr>
     </w:p>
     <w:p>
       <w:pPr>
         <w:pStyle w:val="body"/>
+        <w:ind w:left="0"/>
       </w:pPr>
       <w:r>
         <w:br w:type="page"/>
@@ -13049,21 +13084,21 @@
       <w:pPr>
         <w:pStyle w:val="h2"/>
       </w:pPr>
-      <w:bookmarkStart w:id="87" w:name="_Toc519116972"/>
+      <w:bookmarkStart w:id="90" w:name="_Toc519116972"/>
       <w:r>
         <w:t>Build Hierarchy</w:t>
       </w:r>
-      <w:bookmarkEnd w:id="87"/>
+      <w:bookmarkEnd w:id="90"/>
     </w:p>
     <w:p>
       <w:pPr>
         <w:pStyle w:val="h2"/>
       </w:pPr>
-      <w:bookmarkStart w:id="88" w:name="_Toc519116973"/>
+      <w:bookmarkStart w:id="91" w:name="_Toc519116973"/>
       <w:r>
         <w:t>Hierarchy Traversal</w:t>
       </w:r>
-      <w:bookmarkEnd w:id="88"/>
+      <w:bookmarkEnd w:id="91"/>
       <w:r>
         <w:t xml:space="preserve"> </w:t>
       </w:r>
@@ -13080,7 +13115,7 @@
       <w:pPr>
         <w:pStyle w:val="h2"/>
       </w:pPr>
-      <w:bookmarkStart w:id="89" w:name="_Toc519116974"/>
+      <w:bookmarkStart w:id="92" w:name="_Toc519116974"/>
       <w:r>
         <w:t>Simplification of Edges</w:t>
       </w:r>
@@ -13092,7 +13127,7 @@
       <w:r>
         <w:t>Vertex Placement</w:t>
       </w:r>
-      <w:bookmarkEnd w:id="89"/>
+      <w:bookmarkEnd w:id="92"/>
     </w:p>
     <w:p>
       <w:pPr>
@@ -13221,7 +13256,7 @@
     </w:p>
     <w:p>
       <w:pPr>
-        <w:pStyle w:val="Caption"/>
+        <w:pStyle w:val="Beschriftung"/>
       </w:pPr>
       <w:proofErr w:type="spellStart"/>
       <w:r>
@@ -13231,14 +13266,36 @@
       <w:r>
         <w:t xml:space="preserve"> </w:t>
       </w:r>
-      <w:fldSimple w:instr=" SEQ Abbildung \* ARABIC ">
-        <w:r>
-          <w:rPr>
-            <w:noProof/>
-          </w:rPr>
-          <w:t>1</w:t>
-        </w:r>
-      </w:fldSimple>
+      <w:r>
+        <w:rPr>
+          <w:noProof/>
+        </w:rPr>
+        <w:fldChar w:fldCharType="begin"/>
+      </w:r>
+      <w:r>
+        <w:rPr>
+          <w:noProof/>
+        </w:rPr>
+        <w:instrText xml:space="preserve"> SEQ Abbildung \* ARABIC </w:instrText>
+      </w:r>
+      <w:r>
+        <w:rPr>
+          <w:noProof/>
+        </w:rPr>
+        <w:fldChar w:fldCharType="separate"/>
+      </w:r>
+      <w:r>
+        <w:rPr>
+          <w:noProof/>
+        </w:rPr>
+        <w:t>1</w:t>
+      </w:r>
+      <w:r>
+        <w:rPr>
+          <w:noProof/>
+        </w:rPr>
+        <w:fldChar w:fldCharType="end"/>
+      </w:r>
       <w:r>
         <w:t>[PROBLEM OF HOW CONNECTIONS ARE MODELLED SOLVED WITH SIMPLIFYCONNECTIONS]</w:t>
       </w:r>
@@ -13303,9 +13360,10 @@
     </w:p>
     <w:p>
       <w:pPr>
-        <w:pStyle w:val="Caption"/>
+        <w:pStyle w:val="Beschriftung"/>
         <w:jc w:val="both"/>
       </w:pPr>
+      <w:bookmarkStart w:id="93" w:name="_Toc519595443"/>
       <w:r>
         <w:t xml:space="preserve">Figure </w:t>
       </w:r>
@@ -13342,6 +13400,7 @@
       <w:r>
         <w:t xml:space="preserve"> [INSERT CAPTION HERE]</w:t>
       </w:r>
+      <w:bookmarkEnd w:id="93"/>
     </w:p>
     <w:p>
       <w:pPr>
@@ -13406,9 +13465,10 @@
     </w:p>
     <w:p>
       <w:pPr>
-        <w:pStyle w:val="Caption"/>
+        <w:pStyle w:val="Beschriftung"/>
         <w:jc w:val="center"/>
       </w:pPr>
+      <w:bookmarkStart w:id="94" w:name="_Toc519595444"/>
       <w:r>
         <w:t xml:space="preserve">Figure </w:t>
       </w:r>
@@ -13445,6 +13505,7 @@
       <w:r>
         <w:t xml:space="preserve"> [ACTIVITY DIAGRAM OF SPECIFICATION OF CONSTRAINTS]</w:t>
       </w:r>
+      <w:bookmarkEnd w:id="94"/>
     </w:p>
     <w:p>
       <w:pPr>
@@ -13501,23 +13562,47 @@
     </w:p>
     <w:p>
       <w:pPr>
-        <w:pStyle w:val="Caption"/>
+        <w:pStyle w:val="Beschriftung"/>
         <w:jc w:val="center"/>
       </w:pPr>
+      <w:bookmarkStart w:id="95" w:name="_Toc519595445"/>
       <w:r>
         <w:t xml:space="preserve">Figure </w:t>
       </w:r>
-      <w:fldSimple w:instr=" SEQ Figure \* ARABIC ">
-        <w:r>
-          <w:rPr>
-            <w:noProof/>
-          </w:rPr>
-          <w:t>4</w:t>
-        </w:r>
-      </w:fldSimple>
+      <w:r>
+        <w:rPr>
+          <w:noProof/>
+        </w:rPr>
+        <w:fldChar w:fldCharType="begin"/>
+      </w:r>
+      <w:r>
+        <w:rPr>
+          <w:noProof/>
+        </w:rPr>
+        <w:instrText xml:space="preserve"> SEQ Figure \* ARABIC </w:instrText>
+      </w:r>
+      <w:r>
+        <w:rPr>
+          <w:noProof/>
+        </w:rPr>
+        <w:fldChar w:fldCharType="separate"/>
+      </w:r>
+      <w:r>
+        <w:rPr>
+          <w:noProof/>
+        </w:rPr>
+        <w:t>4</w:t>
+      </w:r>
+      <w:r>
+        <w:rPr>
+          <w:noProof/>
+        </w:rPr>
+        <w:fldChar w:fldCharType="end"/>
+      </w:r>
       <w:r>
         <w:t>[ACTIVITY DIAGRAM OF VERTEX PLACEMENT ALGORITHM WITH CONSTRAINTS]</w:t>
       </w:r>
+      <w:bookmarkEnd w:id="95"/>
     </w:p>
     <w:p>
       <w:pPr>
@@ -13575,8 +13660,6 @@
           <w:t>https://codeincomplete.com/posts/bin-packing/</w:t>
         </w:r>
       </w:hyperlink>
-      <w:bookmarkStart w:id="90" w:name="_GoBack"/>
-      <w:bookmarkEnd w:id="90"/>
     </w:p>
     <w:p>
       <w:pPr>
@@ -13654,6 +13737,7 @@
       <w:r>
         <w:rPr>
           <w:noProof/>
+          <w:lang w:val="de-DE" w:eastAsia="de-DE"/>
         </w:rPr>
         <w:drawing>
           <wp:inline distT="0" distB="0" distL="0" distR="0" wp14:anchorId="6F1F0685" wp14:editId="144A06F1">
@@ -13707,6 +13791,7 @@
       <w:r>
         <w:rPr>
           <w:noProof/>
+          <w:lang w:val="de-DE" w:eastAsia="de-DE"/>
         </w:rPr>
         <w:drawing>
           <wp:inline distT="0" distB="0" distL="0" distR="0" wp14:anchorId="6F764A85" wp14:editId="30EA72AC">
@@ -13760,6 +13845,7 @@
       <w:r>
         <w:rPr>
           <w:noProof/>
+          <w:lang w:val="de-DE" w:eastAsia="de-DE"/>
         </w:rPr>
         <w:lastRenderedPageBreak/>
         <w:drawing>
@@ -13814,6 +13900,7 @@
       <w:r>
         <w:rPr>
           <w:noProof/>
+          <w:lang w:val="de-DE" w:eastAsia="de-DE"/>
         </w:rPr>
         <w:drawing>
           <wp:inline distT="0" distB="0" distL="0" distR="0" wp14:anchorId="68718A1D" wp14:editId="67D8943C">
@@ -13867,6 +13954,7 @@
       <w:r>
         <w:rPr>
           <w:noProof/>
+          <w:lang w:val="de-DE" w:eastAsia="de-DE"/>
         </w:rPr>
         <w:lastRenderedPageBreak/>
         <w:drawing>
@@ -13921,6 +14009,7 @@
       <w:r>
         <w:rPr>
           <w:noProof/>
+          <w:lang w:val="de-DE" w:eastAsia="de-DE"/>
         </w:rPr>
         <w:drawing>
           <wp:inline distT="0" distB="0" distL="0" distR="0" wp14:anchorId="491E096A" wp14:editId="50B117B1">
@@ -14006,22 +14095,22 @@
       <w:pPr>
         <w:pStyle w:val="h1"/>
       </w:pPr>
-      <w:bookmarkStart w:id="91" w:name="_Toc519116978"/>
+      <w:bookmarkStart w:id="96" w:name="_Toc519116978"/>
       <w:r>
         <w:lastRenderedPageBreak/>
         <w:t>Testing, Verification and Validation</w:t>
       </w:r>
-      <w:bookmarkEnd w:id="91"/>
+      <w:bookmarkEnd w:id="96"/>
     </w:p>
     <w:p>
       <w:pPr>
         <w:pStyle w:val="h2"/>
       </w:pPr>
-      <w:bookmarkStart w:id="92" w:name="_Toc519116979"/>
+      <w:bookmarkStart w:id="97" w:name="_Toc519116979"/>
       <w:r>
         <w:t>Prototypical Implementation in an Industrial Context</w:t>
       </w:r>
-      <w:bookmarkEnd w:id="92"/>
+      <w:bookmarkEnd w:id="97"/>
     </w:p>
     <w:p>
       <w:pPr>
@@ -14080,20 +14169,20 @@
       <w:pPr>
         <w:pStyle w:val="h1"/>
       </w:pPr>
-      <w:bookmarkStart w:id="93" w:name="_Toc519116980"/>
+      <w:bookmarkStart w:id="98" w:name="_Toc519116980"/>
       <w:r>
         <w:lastRenderedPageBreak/>
         <w:t>Synopsis</w:t>
       </w:r>
       <w:bookmarkEnd w:id="1"/>
-      <w:bookmarkEnd w:id="93"/>
+      <w:bookmarkEnd w:id="98"/>
       <w:r>
         <w:br w:type="page"/>
       </w:r>
     </w:p>
     <w:p>
       <w:pPr>
-        <w:pStyle w:val="h1"/>
+        <w:pStyle w:val="body"/>
       </w:pPr>
     </w:p>
     <w:p>
@@ -14112,8 +14201,13 @@
     <w:p>
       <w:pPr>
         <w:pStyle w:val="h1"/>
-      </w:pPr>
-      <w:bookmarkStart w:id="94" w:name="_Toc519116981"/>
+        <w:numPr>
+          <w:ilvl w:val="0"/>
+          <w:numId w:val="0"/>
+        </w:numPr>
+        <w:ind w:left="510"/>
+      </w:pPr>
+      <w:bookmarkStart w:id="99" w:name="_Toc519116981"/>
       <w:r>
         <w:lastRenderedPageBreak/>
         <w:t xml:space="preserve">List of </w:t>
@@ -14121,42 +14215,332 @@
       <w:r>
         <w:t>Figures</w:t>
       </w:r>
-      <w:bookmarkEnd w:id="94"/>
+      <w:bookmarkEnd w:id="99"/>
+    </w:p>
+    <w:p>
+      <w:pPr>
+        <w:pStyle w:val="Abbildungsverzeichnis"/>
+        <w:tabs>
+          <w:tab w:val="right" w:leader="dot" w:pos="9016"/>
+        </w:tabs>
+        <w:rPr>
+          <w:rFonts w:cstheme="minorBidi"/>
+          <w:caps w:val="0"/>
+          <w:noProof/>
+          <w:sz w:val="22"/>
+          <w:szCs w:val="22"/>
+          <w:lang w:val="de-DE" w:eastAsia="de-DE"/>
+        </w:rPr>
+      </w:pPr>
+      <w:r>
+        <w:rPr>
+          <w:noProof/>
+        </w:rPr>
+        <w:fldChar w:fldCharType="begin"/>
+      </w:r>
+      <w:r>
+        <w:rPr>
+          <w:noProof/>
+        </w:rPr>
+        <w:instrText xml:space="preserve"> TOC \h \z \c "Figure" </w:instrText>
+      </w:r>
+      <w:r>
+        <w:rPr>
+          <w:noProof/>
+        </w:rPr>
+        <w:fldChar w:fldCharType="separate"/>
+      </w:r>
+      <w:hyperlink w:anchor="_Toc519595442" w:history="1">
+        <w:r>
+          <w:rPr>
+            <w:rStyle w:val="Hyperlink"/>
+            <w:noProof/>
+            <w:lang w:val="de-DE"/>
+          </w:rPr>
+          <w:t>Figure 1 [VORLAUFIGE ZIEL DER VISUALISIERUNG]</w:t>
+        </w:r>
+        <w:r>
+          <w:rPr>
+            <w:noProof/>
+            <w:webHidden/>
+          </w:rPr>
+          <w:tab/>
+        </w:r>
+        <w:r>
+          <w:rPr>
+            <w:noProof/>
+            <w:webHidden/>
+          </w:rPr>
+          <w:fldChar w:fldCharType="begin"/>
+        </w:r>
+        <w:r>
+          <w:rPr>
+            <w:noProof/>
+            <w:webHidden/>
+          </w:rPr>
+          <w:instrText xml:space="preserve"> PAGEREF _Toc519595442 \h </w:instrText>
+        </w:r>
+        <w:r>
+          <w:rPr>
+            <w:noProof/>
+            <w:webHidden/>
+          </w:rPr>
+        </w:r>
+        <w:r>
+          <w:rPr>
+            <w:noProof/>
+            <w:webHidden/>
+          </w:rPr>
+          <w:fldChar w:fldCharType="separate"/>
+        </w:r>
+        <w:r>
+          <w:rPr>
+            <w:noProof/>
+            <w:webHidden/>
+          </w:rPr>
+          <w:t>2</w:t>
+        </w:r>
+        <w:r>
+          <w:rPr>
+            <w:noProof/>
+            <w:webHidden/>
+          </w:rPr>
+          <w:fldChar w:fldCharType="end"/>
+        </w:r>
+      </w:hyperlink>
+    </w:p>
+    <w:p>
+      <w:pPr>
+        <w:pStyle w:val="Abbildungsverzeichnis"/>
+        <w:tabs>
+          <w:tab w:val="right" w:leader="dot" w:pos="9016"/>
+        </w:tabs>
+        <w:rPr>
+          <w:rFonts w:cstheme="minorBidi"/>
+          <w:caps w:val="0"/>
+          <w:noProof/>
+          <w:sz w:val="22"/>
+          <w:szCs w:val="22"/>
+          <w:lang w:val="de-DE" w:eastAsia="de-DE"/>
+        </w:rPr>
+      </w:pPr>
+      <w:hyperlink w:anchor="_Toc519595443" w:history="1">
+        <w:r>
+          <w:rPr>
+            <w:rStyle w:val="Hyperlink"/>
+            <w:noProof/>
+          </w:rPr>
+          <w:t>Figure 2 [INSERT CAPTION HERE]</w:t>
+        </w:r>
+        <w:r>
+          <w:rPr>
+            <w:noProof/>
+            <w:webHidden/>
+          </w:rPr>
+          <w:tab/>
+        </w:r>
+        <w:r>
+          <w:rPr>
+            <w:noProof/>
+            <w:webHidden/>
+          </w:rPr>
+          <w:fldChar w:fldCharType="begin"/>
+        </w:r>
+        <w:r>
+          <w:rPr>
+            <w:noProof/>
+            <w:webHidden/>
+          </w:rPr>
+          <w:instrText xml:space="preserve"> PAGEREF _Toc519595443 \h </w:instrText>
+        </w:r>
+        <w:r>
+          <w:rPr>
+            <w:noProof/>
+            <w:webHidden/>
+          </w:rPr>
+        </w:r>
+        <w:r>
+          <w:rPr>
+            <w:noProof/>
+            <w:webHidden/>
+          </w:rPr>
+          <w:fldChar w:fldCharType="separate"/>
+        </w:r>
+        <w:r>
+          <w:rPr>
+            <w:noProof/>
+            <w:webHidden/>
+          </w:rPr>
+          <w:t>18</w:t>
+        </w:r>
+        <w:r>
+          <w:rPr>
+            <w:noProof/>
+            <w:webHidden/>
+          </w:rPr>
+          <w:fldChar w:fldCharType="end"/>
+        </w:r>
+      </w:hyperlink>
+    </w:p>
+    <w:p>
+      <w:pPr>
+        <w:pStyle w:val="Abbildungsverzeichnis"/>
+        <w:tabs>
+          <w:tab w:val="right" w:leader="dot" w:pos="9016"/>
+        </w:tabs>
+        <w:rPr>
+          <w:rFonts w:cstheme="minorBidi"/>
+          <w:caps w:val="0"/>
+          <w:noProof/>
+          <w:sz w:val="22"/>
+          <w:szCs w:val="22"/>
+          <w:lang w:val="de-DE" w:eastAsia="de-DE"/>
+        </w:rPr>
+      </w:pPr>
+      <w:hyperlink w:anchor="_Toc519595444" w:history="1">
+        <w:r>
+          <w:rPr>
+            <w:rStyle w:val="Hyperlink"/>
+            <w:noProof/>
+          </w:rPr>
+          <w:t>Figure 3 [ACTIVITY DIAGRAM OF SPECIFICATION OF CONSTRAINTS]</w:t>
+        </w:r>
+        <w:r>
+          <w:rPr>
+            <w:noProof/>
+            <w:webHidden/>
+          </w:rPr>
+          <w:tab/>
+        </w:r>
+        <w:r>
+          <w:rPr>
+            <w:noProof/>
+            <w:webHidden/>
+          </w:rPr>
+          <w:fldChar w:fldCharType="begin"/>
+        </w:r>
+        <w:r>
+          <w:rPr>
+            <w:noProof/>
+            <w:webHidden/>
+          </w:rPr>
+          <w:instrText xml:space="preserve"> PAGEREF _Toc519595444 \h </w:instrText>
+        </w:r>
+        <w:r>
+          <w:rPr>
+            <w:noProof/>
+            <w:webHidden/>
+          </w:rPr>
+        </w:r>
+        <w:r>
+          <w:rPr>
+            <w:noProof/>
+            <w:webHidden/>
+          </w:rPr>
+          <w:fldChar w:fldCharType="separate"/>
+        </w:r>
+        <w:r>
+          <w:rPr>
+            <w:noProof/>
+            <w:webHidden/>
+          </w:rPr>
+          <w:t>19</w:t>
+        </w:r>
+        <w:r>
+          <w:rPr>
+            <w:noProof/>
+            <w:webHidden/>
+          </w:rPr>
+          <w:fldChar w:fldCharType="end"/>
+        </w:r>
+      </w:hyperlink>
+    </w:p>
+    <w:p>
+      <w:pPr>
+        <w:pStyle w:val="Abbildungsverzeichnis"/>
+        <w:tabs>
+          <w:tab w:val="right" w:leader="dot" w:pos="9016"/>
+        </w:tabs>
+        <w:rPr>
+          <w:rFonts w:cstheme="minorBidi"/>
+          <w:caps w:val="0"/>
+          <w:noProof/>
+          <w:sz w:val="22"/>
+          <w:szCs w:val="22"/>
+          <w:lang w:val="de-DE" w:eastAsia="de-DE"/>
+        </w:rPr>
+      </w:pPr>
+      <w:hyperlink w:anchor="_Toc519595445" w:history="1">
+        <w:r>
+          <w:rPr>
+            <w:rStyle w:val="Hyperlink"/>
+            <w:noProof/>
+          </w:rPr>
+          <w:t>Figure 4[ACTIVITY DIAGRAM OF VERTEX PLACEMENT ALGORITHM WITH CONSTRAINTS]</w:t>
+        </w:r>
+        <w:r>
+          <w:rPr>
+            <w:noProof/>
+            <w:webHidden/>
+          </w:rPr>
+          <w:tab/>
+        </w:r>
+        <w:r>
+          <w:rPr>
+            <w:noProof/>
+            <w:webHidden/>
+          </w:rPr>
+          <w:fldChar w:fldCharType="begin"/>
+        </w:r>
+        <w:r>
+          <w:rPr>
+            <w:noProof/>
+            <w:webHidden/>
+          </w:rPr>
+          <w:instrText xml:space="preserve"> PAGEREF _Toc519595445 \h </w:instrText>
+        </w:r>
+        <w:r>
+          <w:rPr>
+            <w:noProof/>
+            <w:webHidden/>
+          </w:rPr>
+        </w:r>
+        <w:r>
+          <w:rPr>
+            <w:noProof/>
+            <w:webHidden/>
+          </w:rPr>
+          <w:fldChar w:fldCharType="separate"/>
+        </w:r>
+        <w:r>
+          <w:rPr>
+            <w:noProof/>
+            <w:webHidden/>
+          </w:rPr>
+          <w:t>19</w:t>
+        </w:r>
+        <w:r>
+          <w:rPr>
+            <w:noProof/>
+            <w:webHidden/>
+          </w:rPr>
+          <w:fldChar w:fldCharType="end"/>
+        </w:r>
+      </w:hyperlink>
     </w:p>
     <w:p>
       <w:pPr>
         <w:pStyle w:val="h1"/>
+        <w:numPr>
+          <w:ilvl w:val="0"/>
+          <w:numId w:val="0"/>
+        </w:numPr>
+        <w:ind w:left="510"/>
       </w:pPr>
       <w:r>
         <w:rPr>
           <w:noProof/>
         </w:rPr>
-        <w:fldChar w:fldCharType="begin"/>
-      </w:r>
-      <w:r>
-        <w:rPr>
-          <w:noProof/>
-        </w:rPr>
-        <w:instrText xml:space="preserve"> TOC \h \z \c "Figure" </w:instrText>
-      </w:r>
-      <w:r>
-        <w:rPr>
-          <w:noProof/>
-        </w:rPr>
-        <w:fldChar w:fldCharType="separate"/>
-      </w:r>
-      <w:bookmarkStart w:id="95" w:name="_Toc519116982"/>
-      <w:r>
-        <w:rPr>
-          <w:noProof/>
-        </w:rPr>
-        <w:t>No table of figures entries found.</w:t>
-      </w:r>
-      <w:bookmarkEnd w:id="95"/>
-      <w:r>
-        <w:rPr>
-          <w:noProof/>
-        </w:rPr>
         <w:fldChar w:fldCharType="end"/>
       </w:r>
       <w:r>
@@ -14166,6 +14550,11 @@
     <w:p>
       <w:pPr>
         <w:pStyle w:val="h1"/>
+        <w:numPr>
+          <w:ilvl w:val="0"/>
+          <w:numId w:val="0"/>
+        </w:numPr>
+        <w:ind w:left="510"/>
       </w:pPr>
     </w:p>
     <w:p>
@@ -14184,21 +14573,37 @@
     <w:p>
       <w:pPr>
         <w:pStyle w:val="h1"/>
-      </w:pPr>
-      <w:bookmarkStart w:id="96" w:name="_Toc519116983"/>
+        <w:numPr>
+          <w:ilvl w:val="0"/>
+          <w:numId w:val="0"/>
+        </w:numPr>
+        <w:ind w:left="510"/>
+      </w:pPr>
+      <w:bookmarkStart w:id="100" w:name="_Toc519116983"/>
       <w:r>
         <w:lastRenderedPageBreak/>
         <w:t>List of Tables</w:t>
       </w:r>
-      <w:bookmarkEnd w:id="96"/>
-    </w:p>
-    <w:p>
-      <w:pPr>
-        <w:pStyle w:val="h1"/>
-      </w:pPr>
-      <w:r>
-        <w:rPr>
+      <w:bookmarkEnd w:id="100"/>
+    </w:p>
+    <w:p>
+      <w:pPr>
+        <w:pStyle w:val="Abbildungsverzeichnis"/>
+        <w:tabs>
+          <w:tab w:val="right" w:leader="dot" w:pos="9016"/>
+        </w:tabs>
+        <w:rPr>
+          <w:rFonts w:cstheme="minorBidi"/>
+          <w:caps w:val="0"/>
           <w:noProof/>
+          <w:sz w:val="22"/>
+          <w:szCs w:val="22"/>
+          <w:lang w:val="de-DE" w:eastAsia="de-DE"/>
+        </w:rPr>
+      </w:pPr>
+      <w:r>
+        <w:rPr>
+          <w:noProof/>
         </w:rPr>
         <w:fldChar w:fldCharType="begin"/>
       </w:r>
@@ -14214,18 +14619,73 @@
         </w:rPr>
         <w:fldChar w:fldCharType="separate"/>
       </w:r>
-      <w:bookmarkStart w:id="97" w:name="_Toc519116984"/>
+      <w:hyperlink w:anchor="_Toc519595446" w:history="1">
+        <w:r>
+          <w:rPr>
+            <w:rStyle w:val="Hyperlink"/>
+            <w:noProof/>
+            <w:lang w:val="es-MX"/>
+          </w:rPr>
+          <w:t>Table 1[QUITAR POR QUE EL LINE TIPE EN REALIDAD SE DEBE ESPECIFICAR EN EL MODEL, NO TENGO QUE HABLAR DE ESTE FALLBACK POR QUE YA VA MAS ALLA DE MI BA]</w:t>
+        </w:r>
+        <w:r>
+          <w:rPr>
+            <w:noProof/>
+            <w:webHidden/>
+          </w:rPr>
+          <w:tab/>
+        </w:r>
+        <w:r>
+          <w:rPr>
+            <w:noProof/>
+            <w:webHidden/>
+          </w:rPr>
+          <w:fldChar w:fldCharType="begin"/>
+        </w:r>
+        <w:r>
+          <w:rPr>
+            <w:noProof/>
+            <w:webHidden/>
+          </w:rPr>
+          <w:instrText xml:space="preserve"> PAGEREF _Toc519595446 \h </w:instrText>
+        </w:r>
+        <w:r>
+          <w:rPr>
+            <w:noProof/>
+            <w:webHidden/>
+          </w:rPr>
+        </w:r>
+        <w:r>
+          <w:rPr>
+            <w:noProof/>
+            <w:webHidden/>
+          </w:rPr>
+          <w:fldChar w:fldCharType="separate"/>
+        </w:r>
+        <w:r>
+          <w:rPr>
+            <w:noProof/>
+            <w:webHidden/>
+          </w:rPr>
+          <w:t>14</w:t>
+        </w:r>
+        <w:r>
+          <w:rPr>
+            <w:noProof/>
+            <w:webHidden/>
+          </w:rPr>
+          <w:fldChar w:fldCharType="end"/>
+        </w:r>
+      </w:hyperlink>
+    </w:p>
+    <w:p>
+      <w:pPr>
+        <w:pStyle w:val="body"/>
+      </w:pPr>
       <w:r>
         <w:rPr>
           <w:noProof/>
         </w:rPr>
-        <w:t>No table of figures entries found.</w:t>
-      </w:r>
-      <w:bookmarkEnd w:id="97"/>
-      <w:r>
-        <w:rPr>
-          <w:noProof/>
-        </w:rPr>
         <w:fldChar w:fldCharType="end"/>
       </w:r>
       <w:r>
@@ -14234,7 +14694,7 @@
     </w:p>
     <w:p>
       <w:pPr>
-        <w:pStyle w:val="h1"/>
+        <w:pStyle w:val="body"/>
       </w:pPr>
     </w:p>
     <w:p>
@@ -14253,13 +14713,17 @@
     <w:p>
       <w:pPr>
         <w:pStyle w:val="h1"/>
-      </w:pPr>
-      <w:bookmarkStart w:id="98" w:name="_Toc519116985"/>
+        <w:numPr>
+          <w:ilvl w:val="0"/>
+          <w:numId w:val="0"/>
+        </w:numPr>
+      </w:pPr>
+      <w:bookmarkStart w:id="101" w:name="_Toc519116985"/>
       <w:r>
         <w:lastRenderedPageBreak/>
         <w:t>Abbreviations</w:t>
       </w:r>
-      <w:bookmarkEnd w:id="98"/>
+      <w:bookmarkEnd w:id="101"/>
     </w:p>
     <w:p>
       <w:pPr>
@@ -14329,7 +14793,7 @@
               </wp:anchor>
             </w:drawing>
           </mc:Choice>
-          <mc:Fallback>
+          <mc:Fallback xmlns:w16cid="http://schemas.microsoft.com/office/word/2016/wordml/cid" xmlns:am3d="http://schemas.microsoft.com/office/drawing/2017/model3d" xmlns:aink="http://schemas.microsoft.com/office/drawing/2016/ink" xmlns:cx8="http://schemas.microsoft.com/office/drawing/2016/5/14/chartex" xmlns:cx7="http://schemas.microsoft.com/office/drawing/2016/5/13/chartex" xmlns:cx6="http://schemas.microsoft.com/office/drawing/2016/5/12/chartex" xmlns:cx5="http://schemas.microsoft.com/office/drawing/2016/5/11/chartex" xmlns:cx4="http://schemas.microsoft.com/office/drawing/2016/5/10/chartex" xmlns:cx3="http://schemas.microsoft.com/office/drawing/2016/5/9/chartex" xmlns:cx2="http://schemas.microsoft.com/office/drawing/2015/10/21/chartex">
             <w:pict>
               <v:line w14:anchorId="0784CC62" id="Shape 7" o:spid="_x0000_s1026" style="position:absolute;z-index:-251640832;visibility:visible;mso-wrap-style:square;mso-wrap-distance-left:9pt;mso-wrap-distance-top:0;mso-wrap-distance-right:9pt;mso-wrap-distance-bottom:0;mso-position-horizontal:absolute;mso-position-horizontal-relative:text;mso-position-vertical:absolute;mso-position-vertical-relative:text" from="5.95pt,38.25pt" to="445.3pt,38.25pt" o:gfxdata="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" o:allowincell="f" filled="t" strokeweight=".30797mm">
                 <v:stroke joinstyle="miter"/>
@@ -14804,19 +15268,10 @@
     <w:p>
       <w:pPr>
         <w:pStyle w:val="h1"/>
-      </w:pPr>
-      <w:r>
-        <w:br w:type="page"/>
-      </w:r>
-    </w:p>
-    <w:p>
-      <w:pPr>
-        <w:pStyle w:val="h1"/>
-      </w:pPr>
-    </w:p>
-    <w:p>
-      <w:pPr>
-        <w:pStyle w:val="h1"/>
+        <w:numPr>
+          <w:ilvl w:val="0"/>
+          <w:numId w:val="0"/>
+        </w:numPr>
       </w:pPr>
     </w:p>
     <w:sectPr>
@@ -14831,7 +15286,7 @@
 </file>
 
 <file path=word/endnotes.xml><?xml version="1.0" encoding="utf-8"?>
-<w:endnotes xmlns:wpc="http://schemas.microsoft.com/office/word/2010/wordprocessingCanvas" xmlns:cx="http://schemas.microsoft.com/office/drawing/2014/chartex" xmlns:cx1="http://schemas.microsoft.com/office/drawing/2015/9/8/chartex" xmlns:cx2="http://schemas.microsoft.com/office/drawing/2015/10/21/chartex" xmlns:cx3="http://schemas.microsoft.com/office/drawing/2016/5/9/chartex" xmlns:cx4="http://schemas.microsoft.com/office/drawing/2016/5/10/chartex" xmlns:cx5="http://schemas.microsoft.com/office/drawing/2016/5/11/chartex" xmlns:cx6="http://schemas.microsoft.com/office/drawing/2016/5/12/chartex" xmlns:cx7="http://schemas.microsoft.com/office/drawing/2016/5/13/chartex" xmlns:cx8="http://schemas.microsoft.com/office/drawing/2016/5/14/chartex" xmlns:mc="http://schemas.openxmlformats.org/markup-compatibility/2006" xmlns:aink="http://schemas.microsoft.com/office/drawing/2016/ink" xmlns:am3d="http://schemas.microsoft.com/office/drawing/2017/model3d" xmlns:o="urn:schemas-microsoft-com:office:office" xmlns:r="http://schemas.openxmlformats.org/officeDocument/2006/relationships" xmlns:m="http://schemas.openxmlformats.org/officeDocument/2006/math" xmlns:v="urn:schemas-microsoft-com:vml" xmlns:wp14="http://schemas.microsoft.com/office/word/2010/wordprocessingDrawing" xmlns:wp="http://schemas.openxmlformats.org/drawingml/2006/wordprocessingDrawing" xmlns:w10="urn:schemas-microsoft-com:office:word" xmlns:w="http://schemas.openxmlformats.org/wordprocessingml/2006/main" xmlns:w14="http://schemas.microsoft.com/office/word/2010/wordml" xmlns:w15="http://schemas.microsoft.com/office/word/2012/wordml" xmlns:w16cid="http://schemas.microsoft.com/office/word/2016/wordml/cid" xmlns:w16se="http://schemas.microsoft.com/office/word/2015/wordml/symex" xmlns:wpg="http://schemas.microsoft.com/office/word/2010/wordprocessingGroup" xmlns:wpi="http://schemas.microsoft.com/office/word/2010/wordprocessingInk" xmlns:wne="http://schemas.microsoft.com/office/word/2006/wordml" xmlns:wps="http://schemas.microsoft.com/office/word/2010/wordprocessingShape" mc:Ignorable="w14 w15 w16se w16cid wp14">
+<w:endnotes xmlns:wpc="http://schemas.microsoft.com/office/word/2010/wordprocessingCanvas" xmlns:cx="http://schemas.microsoft.com/office/drawing/2014/chartex" xmlns:cx1="http://schemas.microsoft.com/office/drawing/2015/9/8/chartex" xmlns:mc="http://schemas.openxmlformats.org/markup-compatibility/2006" xmlns:o="urn:schemas-microsoft-com:office:office" xmlns:r="http://schemas.openxmlformats.org/officeDocument/2006/relationships" xmlns:m="http://schemas.openxmlformats.org/officeDocument/2006/math" xmlns:v="urn:schemas-microsoft-com:vml" xmlns:wp14="http://schemas.microsoft.com/office/word/2010/wordprocessingDrawing" xmlns:wp="http://schemas.openxmlformats.org/drawingml/2006/wordprocessingDrawing" xmlns:w10="urn:schemas-microsoft-com:office:word" xmlns:w="http://schemas.openxmlformats.org/wordprocessingml/2006/main" xmlns:w14="http://schemas.microsoft.com/office/word/2010/wordml" xmlns:w15="http://schemas.microsoft.com/office/word/2012/wordml" xmlns:w16se="http://schemas.microsoft.com/office/word/2015/wordml/symex" xmlns:wpg="http://schemas.microsoft.com/office/word/2010/wordprocessingGroup" xmlns:wpi="http://schemas.microsoft.com/office/word/2010/wordprocessingInk" xmlns:wne="http://schemas.microsoft.com/office/word/2006/wordml" xmlns:wps="http://schemas.microsoft.com/office/word/2010/wordprocessingShape" mc:Ignorable="w14 w15 w16se wp14">
   <w:endnote w:type="separator" w:id="-1">
     <w:p>
       <w:r>
@@ -14850,10 +15305,10 @@
 </file>
 
 <file path=word/footer1.xml><?xml version="1.0" encoding="utf-8"?>
-<w:ftr xmlns:wpc="http://schemas.microsoft.com/office/word/2010/wordprocessingCanvas" xmlns:cx="http://schemas.microsoft.com/office/drawing/2014/chartex" xmlns:cx1="http://schemas.microsoft.com/office/drawing/2015/9/8/chartex" xmlns:cx2="http://schemas.microsoft.com/office/drawing/2015/10/21/chartex" xmlns:cx3="http://schemas.microsoft.com/office/drawing/2016/5/9/chartex" xmlns:cx4="http://schemas.microsoft.com/office/drawing/2016/5/10/chartex" xmlns:cx5="http://schemas.microsoft.com/office/drawing/2016/5/11/chartex" xmlns:cx6="http://schemas.microsoft.com/office/drawing/2016/5/12/chartex" xmlns:cx7="http://schemas.microsoft.com/office/drawing/2016/5/13/chartex" xmlns:cx8="http://schemas.microsoft.com/office/drawing/2016/5/14/chartex" xmlns:mc="http://schemas.openxmlformats.org/markup-compatibility/2006" xmlns:aink="http://schemas.microsoft.com/office/drawing/2016/ink" xmlns:am3d="http://schemas.microsoft.com/office/drawing/2017/model3d" xmlns:o="urn:schemas-microsoft-com:office:office" xmlns:r="http://schemas.openxmlformats.org/officeDocument/2006/relationships" xmlns:m="http://schemas.openxmlformats.org/officeDocument/2006/math" xmlns:v="urn:schemas-microsoft-com:vml" xmlns:wp14="http://schemas.microsoft.com/office/word/2010/wordprocessingDrawing" xmlns:wp="http://schemas.openxmlformats.org/drawingml/2006/wordprocessingDrawing" xmlns:w10="urn:schemas-microsoft-com:office:word" xmlns:w="http://schemas.openxmlformats.org/wordprocessingml/2006/main" xmlns:w14="http://schemas.microsoft.com/office/word/2010/wordml" xmlns:w15="http://schemas.microsoft.com/office/word/2012/wordml" xmlns:w16cid="http://schemas.microsoft.com/office/word/2016/wordml/cid" xmlns:w16se="http://schemas.microsoft.com/office/word/2015/wordml/symex" xmlns:wpg="http://schemas.microsoft.com/office/word/2010/wordprocessingGroup" xmlns:wpi="http://schemas.microsoft.com/office/word/2010/wordprocessingInk" xmlns:wne="http://schemas.microsoft.com/office/word/2006/wordml" xmlns:wps="http://schemas.microsoft.com/office/word/2010/wordprocessingShape" mc:Ignorable="w14 w15 w16se w16cid wp14">
+<w:ftr xmlns:wpc="http://schemas.microsoft.com/office/word/2010/wordprocessingCanvas" xmlns:cx="http://schemas.microsoft.com/office/drawing/2014/chartex" xmlns:cx1="http://schemas.microsoft.com/office/drawing/2015/9/8/chartex" xmlns:mc="http://schemas.openxmlformats.org/markup-compatibility/2006" xmlns:o="urn:schemas-microsoft-com:office:office" xmlns:r="http://schemas.openxmlformats.org/officeDocument/2006/relationships" xmlns:m="http://schemas.openxmlformats.org/officeDocument/2006/math" xmlns:v="urn:schemas-microsoft-com:vml" xmlns:wp14="http://schemas.microsoft.com/office/word/2010/wordprocessingDrawing" xmlns:wp="http://schemas.openxmlformats.org/drawingml/2006/wordprocessingDrawing" xmlns:w10="urn:schemas-microsoft-com:office:word" xmlns:w="http://schemas.openxmlformats.org/wordprocessingml/2006/main" xmlns:w14="http://schemas.microsoft.com/office/word/2010/wordml" xmlns:w15="http://schemas.microsoft.com/office/word/2012/wordml" xmlns:w16se="http://schemas.microsoft.com/office/word/2015/wordml/symex" xmlns:wpg="http://schemas.microsoft.com/office/word/2010/wordprocessingGroup" xmlns:wpi="http://schemas.microsoft.com/office/word/2010/wordprocessingInk" xmlns:wne="http://schemas.microsoft.com/office/word/2006/wordml" xmlns:wps="http://schemas.microsoft.com/office/word/2010/wordprocessingShape" mc:Ignorable="w14 w15 w16se wp14">
   <w:sdt>
     <w:sdtPr>
-      <w:id w:val="-1953631565"/>
+      <w:id w:val="875127465"/>
       <w:docPartObj>
         <w:docPartGallery w:val="Page Numbers (Bottom of Page)"/>
         <w:docPartUnique/>
@@ -14867,7 +15322,7 @@
     <w:sdtContent>
       <w:p>
         <w:pPr>
-          <w:pStyle w:val="Footer"/>
+          <w:pStyle w:val="Fuzeile"/>
           <w:jc w:val="center"/>
         </w:pPr>
         <w:r>
@@ -14883,7 +15338,7 @@
           <w:rPr>
             <w:noProof/>
           </w:rPr>
-          <w:t>VI</w:t>
+          <w:t>3</w:t>
         </w:r>
         <w:r>
           <w:rPr>
@@ -14896,17 +15351,17 @@
   </w:sdt>
   <w:p>
     <w:pPr>
-      <w:pStyle w:val="Footer"/>
+      <w:pStyle w:val="Fuzeile"/>
     </w:pPr>
   </w:p>
 </w:ftr>
 </file>
 
 <file path=word/footer2.xml><?xml version="1.0" encoding="utf-8"?>
-<w:ftr xmlns:wpc="http://schemas.microsoft.com/office/word/2010/wordprocessingCanvas" xmlns:cx="http://schemas.microsoft.com/office/drawing/2014/chartex" xmlns:cx1="http://schemas.microsoft.com/office/drawing/2015/9/8/chartex" xmlns:cx2="http://schemas.microsoft.com/office/drawing/2015/10/21/chartex" xmlns:cx3="http://schemas.microsoft.com/office/drawing/2016/5/9/chartex" xmlns:cx4="http://schemas.microsoft.com/office/drawing/2016/5/10/chartex" xmlns:cx5="http://schemas.microsoft.com/office/drawing/2016/5/11/chartex" xmlns:cx6="http://schemas.microsoft.com/office/drawing/2016/5/12/chartex" xmlns:cx7="http://schemas.microsoft.com/office/drawing/2016/5/13/chartex" xmlns:cx8="http://schemas.microsoft.com/office/drawing/2016/5/14/chartex" xmlns:mc="http://schemas.openxmlformats.org/markup-compatibility/2006" xmlns:aink="http://schemas.microsoft.com/office/drawing/2016/ink" xmlns:am3d="http://schemas.microsoft.com/office/drawing/2017/model3d" xmlns:o="urn:schemas-microsoft-com:office:office" xmlns:r="http://schemas.openxmlformats.org/officeDocument/2006/relationships" xmlns:m="http://schemas.openxmlformats.org/officeDocument/2006/math" xmlns:v="urn:schemas-microsoft-com:vml" xmlns:wp14="http://schemas.microsoft.com/office/word/2010/wordprocessingDrawing" xmlns:wp="http://schemas.openxmlformats.org/drawingml/2006/wordprocessingDrawing" xmlns:w10="urn:schemas-microsoft-com:office:word" xmlns:w="http://schemas.openxmlformats.org/wordprocessingml/2006/main" xmlns:w14="http://schemas.microsoft.com/office/word/2010/wordml" xmlns:w15="http://schemas.microsoft.com/office/word/2012/wordml" xmlns:w16cid="http://schemas.microsoft.com/office/word/2016/wordml/cid" xmlns:w16se="http://schemas.microsoft.com/office/word/2015/wordml/symex" xmlns:wpg="http://schemas.microsoft.com/office/word/2010/wordprocessingGroup" xmlns:wpi="http://schemas.microsoft.com/office/word/2010/wordprocessingInk" xmlns:wne="http://schemas.microsoft.com/office/word/2006/wordml" xmlns:wps="http://schemas.microsoft.com/office/word/2010/wordprocessingShape" mc:Ignorable="w14 w15 w16se w16cid wp14">
+<w:ftr xmlns:wpc="http://schemas.microsoft.com/office/word/2010/wordprocessingCanvas" xmlns:cx="http://schemas.microsoft.com/office/drawing/2014/chartex" xmlns:cx1="http://schemas.microsoft.com/office/drawing/2015/9/8/chartex" xmlns:mc="http://schemas.openxmlformats.org/markup-compatibility/2006" xmlns:o="urn:schemas-microsoft-com:office:office" xmlns:r="http://schemas.openxmlformats.org/officeDocument/2006/relationships" xmlns:m="http://schemas.openxmlformats.org/officeDocument/2006/math" xmlns:v="urn:schemas-microsoft-com:vml" xmlns:wp14="http://schemas.microsoft.com/office/word/2010/wordprocessingDrawing" xmlns:wp="http://schemas.openxmlformats.org/drawingml/2006/wordprocessingDrawing" xmlns:w10="urn:schemas-microsoft-com:office:word" xmlns:w="http://schemas.openxmlformats.org/wordprocessingml/2006/main" xmlns:w14="http://schemas.microsoft.com/office/word/2010/wordml" xmlns:w15="http://schemas.microsoft.com/office/word/2012/wordml" xmlns:w16se="http://schemas.microsoft.com/office/word/2015/wordml/symex" xmlns:wpg="http://schemas.microsoft.com/office/word/2010/wordprocessingGroup" xmlns:wpi="http://schemas.microsoft.com/office/word/2010/wordprocessingInk" xmlns:wne="http://schemas.microsoft.com/office/word/2006/wordml" xmlns:wps="http://schemas.microsoft.com/office/word/2010/wordprocessingShape" mc:Ignorable="w14 w15 w16se wp14">
   <w:sdt>
     <w:sdtPr>
-      <w:id w:val="515428576"/>
+      <w:id w:val="1480956131"/>
       <w:docPartObj>
         <w:docPartGallery w:val="Page Numbers (Bottom of Page)"/>
         <w:docPartUnique/>
@@ -14920,7 +15375,7 @@
     <w:sdtContent>
       <w:p>
         <w:pPr>
-          <w:pStyle w:val="Footer"/>
+          <w:pStyle w:val="Fuzeile"/>
           <w:jc w:val="center"/>
         </w:pPr>
         <w:r>
@@ -14936,7 +15391,7 @@
           <w:rPr>
             <w:noProof/>
           </w:rPr>
-          <w:t>VII</w:t>
+          <w:t>2</w:t>
         </w:r>
         <w:r>
           <w:rPr>
@@ -14949,14 +15404,14 @@
   </w:sdt>
   <w:p>
     <w:pPr>
-      <w:pStyle w:val="Footer"/>
+      <w:pStyle w:val="Fuzeile"/>
     </w:pPr>
   </w:p>
 </w:ftr>
 </file>
 
 <file path=word/footnotes.xml><?xml version="1.0" encoding="utf-8"?>
-<w:footnotes xmlns:wpc="http://schemas.microsoft.com/office/word/2010/wordprocessingCanvas" xmlns:cx="http://schemas.microsoft.com/office/drawing/2014/chartex" xmlns:cx1="http://schemas.microsoft.com/office/drawing/2015/9/8/chartex" xmlns:cx2="http://schemas.microsoft.com/office/drawing/2015/10/21/chartex" xmlns:cx3="http://schemas.microsoft.com/office/drawing/2016/5/9/chartex" xmlns:cx4="http://schemas.microsoft.com/office/drawing/2016/5/10/chartex" xmlns:cx5="http://schemas.microsoft.com/office/drawing/2016/5/11/chartex" xmlns:cx6="http://schemas.microsoft.com/office/drawing/2016/5/12/chartex" xmlns:cx7="http://schemas.microsoft.com/office/drawing/2016/5/13/chartex" xmlns:cx8="http://schemas.microsoft.com/office/drawing/2016/5/14/chartex" xmlns:mc="http://schemas.openxmlformats.org/markup-compatibility/2006" xmlns:aink="http://schemas.microsoft.com/office/drawing/2016/ink" xmlns:am3d="http://schemas.microsoft.com/office/drawing/2017/model3d" xmlns:o="urn:schemas-microsoft-com:office:office" xmlns:r="http://schemas.openxmlformats.org/officeDocument/2006/relationships" xmlns:m="http://schemas.openxmlformats.org/officeDocument/2006/math" xmlns:v="urn:schemas-microsoft-com:vml" xmlns:wp14="http://schemas.microsoft.com/office/word/2010/wordprocessingDrawing" xmlns:wp="http://schemas.openxmlformats.org/drawingml/2006/wordprocessingDrawing" xmlns:w10="urn:schemas-microsoft-com:office:word" xmlns:w="http://schemas.openxmlformats.org/wordprocessingml/2006/main" xmlns:w14="http://schemas.microsoft.com/office/word/2010/wordml" xmlns:w15="http://schemas.microsoft.com/office/word/2012/wordml" xmlns:w16cid="http://schemas.microsoft.com/office/word/2016/wordml/cid" xmlns:w16se="http://schemas.microsoft.com/office/word/2015/wordml/symex" xmlns:wpg="http://schemas.microsoft.com/office/word/2010/wordprocessingGroup" xmlns:wpi="http://schemas.microsoft.com/office/word/2010/wordprocessingInk" xmlns:wne="http://schemas.microsoft.com/office/word/2006/wordml" xmlns:wps="http://schemas.microsoft.com/office/word/2010/wordprocessingShape" mc:Ignorable="w14 w15 w16se w16cid wp14">
+<w:footnotes xmlns:wpc="http://schemas.microsoft.com/office/word/2010/wordprocessingCanvas" xmlns:cx="http://schemas.microsoft.com/office/drawing/2014/chartex" xmlns:cx1="http://schemas.microsoft.com/office/drawing/2015/9/8/chartex" xmlns:mc="http://schemas.openxmlformats.org/markup-compatibility/2006" xmlns:o="urn:schemas-microsoft-com:office:office" xmlns:r="http://schemas.openxmlformats.org/officeDocument/2006/relationships" xmlns:m="http://schemas.openxmlformats.org/officeDocument/2006/math" xmlns:v="urn:schemas-microsoft-com:vml" xmlns:wp14="http://schemas.microsoft.com/office/word/2010/wordprocessingDrawing" xmlns:wp="http://schemas.openxmlformats.org/drawingml/2006/wordprocessingDrawing" xmlns:w10="urn:schemas-microsoft-com:office:word" xmlns:w="http://schemas.openxmlformats.org/wordprocessingml/2006/main" xmlns:w14="http://schemas.microsoft.com/office/word/2010/wordml" xmlns:w15="http://schemas.microsoft.com/office/word/2012/wordml" xmlns:w16se="http://schemas.microsoft.com/office/word/2015/wordml/symex" xmlns:wpg="http://schemas.microsoft.com/office/word/2010/wordprocessingGroup" xmlns:wpi="http://schemas.microsoft.com/office/word/2010/wordprocessingInk" xmlns:wne="http://schemas.microsoft.com/office/word/2006/wordml" xmlns:wps="http://schemas.microsoft.com/office/word/2010/wordprocessingShape" mc:Ignorable="w14 w15 w16se wp14">
   <w:footnote w:type="separator" w:id="-1">
     <w:p>
       <w:r>
@@ -14975,7 +15430,7 @@
 </file>
 
 <file path=word/numbering.xml><?xml version="1.0" encoding="utf-8"?>
-<w:numbering xmlns:wpc="http://schemas.microsoft.com/office/word/2010/wordprocessingCanvas" xmlns:cx="http://schemas.microsoft.com/office/drawing/2014/chartex" xmlns:cx1="http://schemas.microsoft.com/office/drawing/2015/9/8/chartex" xmlns:cx2="http://schemas.microsoft.com/office/drawing/2015/10/21/chartex" xmlns:cx3="http://schemas.microsoft.com/office/drawing/2016/5/9/chartex" xmlns:cx4="http://schemas.microsoft.com/office/drawing/2016/5/10/chartex" xmlns:cx5="http://schemas.microsoft.com/office/drawing/2016/5/11/chartex" xmlns:cx6="http://schemas.microsoft.com/office/drawing/2016/5/12/chartex" xmlns:cx7="http://schemas.microsoft.com/office/drawing/2016/5/13/chartex" xmlns:cx8="http://schemas.microsoft.com/office/drawing/2016/5/14/chartex" xmlns:mc="http://schemas.openxmlformats.org/markup-compatibility/2006" xmlns:aink="http://schemas.microsoft.com/office/drawing/2016/ink" xmlns:am3d="http://schemas.microsoft.com/office/drawing/2017/model3d" xmlns:o="urn:schemas-microsoft-com:office:office" xmlns:r="http://schemas.openxmlformats.org/officeDocument/2006/relationships" xmlns:m="http://schemas.openxmlformats.org/officeDocument/2006/math" xmlns:v="urn:schemas-microsoft-com:vml" xmlns:wp14="http://schemas.microsoft.com/office/word/2010/wordprocessingDrawing" xmlns:wp="http://schemas.openxmlformats.org/drawingml/2006/wordprocessingDrawing" xmlns:w10="urn:schemas-microsoft-com:office:word" xmlns:w="http://schemas.openxmlformats.org/wordprocessingml/2006/main" xmlns:w14="http://schemas.microsoft.com/office/word/2010/wordml" xmlns:w15="http://schemas.microsoft.com/office/word/2012/wordml" xmlns:w16cid="http://schemas.microsoft.com/office/word/2016/wordml/cid" xmlns:w16se="http://schemas.microsoft.com/office/word/2015/wordml/symex" xmlns:wpg="http://schemas.microsoft.com/office/word/2010/wordprocessingGroup" xmlns:wpi="http://schemas.microsoft.com/office/word/2010/wordprocessingInk" xmlns:wne="http://schemas.microsoft.com/office/word/2006/wordml" xmlns:wps="http://schemas.microsoft.com/office/word/2010/wordprocessingShape" mc:Ignorable="w14 w15 w16se w16cid wp14">
+<w:numbering xmlns:wpc="http://schemas.microsoft.com/office/word/2010/wordprocessingCanvas" xmlns:cx="http://schemas.microsoft.com/office/drawing/2014/chartex" xmlns:cx1="http://schemas.microsoft.com/office/drawing/2015/9/8/chartex" xmlns:mc="http://schemas.openxmlformats.org/markup-compatibility/2006" xmlns:o="urn:schemas-microsoft-com:office:office" xmlns:r="http://schemas.openxmlformats.org/officeDocument/2006/relationships" xmlns:m="http://schemas.openxmlformats.org/officeDocument/2006/math" xmlns:v="urn:schemas-microsoft-com:vml" xmlns:wp14="http://schemas.microsoft.com/office/word/2010/wordprocessingDrawing" xmlns:wp="http://schemas.openxmlformats.org/drawingml/2006/wordprocessingDrawing" xmlns:w10="urn:schemas-microsoft-com:office:word" xmlns:w="http://schemas.openxmlformats.org/wordprocessingml/2006/main" xmlns:w14="http://schemas.microsoft.com/office/word/2010/wordml" xmlns:w15="http://schemas.microsoft.com/office/word/2012/wordml" xmlns:w16se="http://schemas.microsoft.com/office/word/2015/wordml/symex" xmlns:wpg="http://schemas.microsoft.com/office/word/2010/wordprocessingGroup" xmlns:wpi="http://schemas.microsoft.com/office/word/2010/wordprocessingInk" xmlns:wne="http://schemas.microsoft.com/office/word/2006/wordml" xmlns:wps="http://schemas.microsoft.com/office/word/2010/wordprocessingShape" mc:Ignorable="w14 w15 w16se wp14">
   <w:abstractNum w:abstractNumId="0" w15:restartNumberingAfterBreak="0">
     <w:nsid w:val="000A2922"/>
     <w:multiLevelType w:val="multilevel"/>
@@ -17700,7 +18155,7 @@
 </file>
 
 <file path=word/styles.xml><?xml version="1.0" encoding="utf-8"?>
-<w:styles xmlns:mc="http://schemas.openxmlformats.org/markup-compatibility/2006" xmlns:r="http://schemas.openxmlformats.org/officeDocument/2006/relationships" xmlns:w="http://schemas.openxmlformats.org/wordprocessingml/2006/main" xmlns:w14="http://schemas.microsoft.com/office/word/2010/wordml" xmlns:w15="http://schemas.microsoft.com/office/word/2012/wordml" xmlns:w16cid="http://schemas.microsoft.com/office/word/2016/wordml/cid" xmlns:w16se="http://schemas.microsoft.com/office/word/2015/wordml/symex" mc:Ignorable="w14 w15 w16se w16cid">
+<w:styles xmlns:mc="http://schemas.openxmlformats.org/markup-compatibility/2006" xmlns:r="http://schemas.openxmlformats.org/officeDocument/2006/relationships" xmlns:w="http://schemas.openxmlformats.org/wordprocessingml/2006/main" xmlns:w14="http://schemas.microsoft.com/office/word/2010/wordml" xmlns:w15="http://schemas.microsoft.com/office/word/2012/wordml" xmlns:w16se="http://schemas.microsoft.com/office/word/2015/wordml/symex" mc:Ignorable="w14 w15 w16se">
   <w:docDefaults>
     <w:rPrDefault>
       <w:rPr>
@@ -17716,7 +18171,7 @@
       </w:pPr>
     </w:pPrDefault>
   </w:docDefaults>
-  <w:latentStyles w:defLockedState="0" w:defUIPriority="99" w:defSemiHidden="0" w:defUnhideWhenUsed="0" w:defQFormat="0" w:count="375">
+  <w:latentStyles w:defLockedState="0" w:defUIPriority="99" w:defSemiHidden="0" w:defUnhideWhenUsed="0" w:defQFormat="0" w:count="371">
     <w:lsdException w:name="Normal" w:uiPriority="0"/>
     <w:lsdException w:name="heading 1" w:uiPriority="9"/>
     <w:lsdException w:name="heading 2" w:semiHidden="1" w:uiPriority="9" w:unhideWhenUsed="1"/>
@@ -17822,6 +18277,7 @@
     <w:lsdException w:name="HTML Sample" w:semiHidden="1" w:unhideWhenUsed="1"/>
     <w:lsdException w:name="HTML Typewriter" w:semiHidden="1" w:unhideWhenUsed="1"/>
     <w:lsdException w:name="HTML Variable" w:semiHidden="1" w:unhideWhenUsed="1"/>
+    <w:lsdException w:name="Normal Table" w:semiHidden="1" w:unhideWhenUsed="1"/>
     <w:lsdException w:name="annotation subject" w:semiHidden="1" w:unhideWhenUsed="1"/>
     <w:lsdException w:name="No List" w:semiHidden="1" w:unhideWhenUsed="1"/>
     <w:lsdException w:name="Outline List 1" w:semiHidden="1" w:unhideWhenUsed="1"/>
@@ -17865,8 +18321,10 @@
     <w:lsdException w:name="Table Elegant" w:semiHidden="1" w:unhideWhenUsed="1"/>
     <w:lsdException w:name="Table Professional" w:semiHidden="1" w:unhideWhenUsed="1"/>
     <w:lsdException w:name="Table Subtle 1" w:semiHidden="1" w:unhideWhenUsed="1"/>
+    <w:lsdException w:name="Table Subtle 2" w:semiHidden="1" w:unhideWhenUsed="1"/>
     <w:lsdException w:name="Table Web 1" w:semiHidden="1" w:unhideWhenUsed="1"/>
     <w:lsdException w:name="Table Web 2" w:semiHidden="1" w:unhideWhenUsed="1"/>
+    <w:lsdException w:name="Table Web 3" w:semiHidden="1" w:unhideWhenUsed="1"/>
     <w:lsdException w:name="Balloon Text" w:semiHidden="1" w:unhideWhenUsed="1"/>
     <w:lsdException w:name="Table Grid" w:uiPriority="59"/>
     <w:lsdException w:name="Table Theme" w:semiHidden="1" w:unhideWhenUsed="1"/>
@@ -18085,12 +18543,8 @@
     <w:lsdException w:name="List Table 5 Dark Accent 6" w:uiPriority="50"/>
     <w:lsdException w:name="List Table 6 Colorful Accent 6" w:uiPriority="51"/>
     <w:lsdException w:name="List Table 7 Colorful Accent 6" w:uiPriority="52"/>
-    <w:lsdException w:name="Mention" w:semiHidden="1" w:unhideWhenUsed="1"/>
-    <w:lsdException w:name="Smart Hyperlink" w:semiHidden="1" w:unhideWhenUsed="1"/>
-    <w:lsdException w:name="Hashtag" w:semiHidden="1" w:unhideWhenUsed="1"/>
-    <w:lsdException w:name="Unresolved Mention" w:semiHidden="1" w:unhideWhenUsed="1"/>
   </w:latentStyles>
-  <w:style w:type="paragraph" w:default="1" w:styleId="Normal">
+  <w:style w:type="paragraph" w:default="1" w:styleId="Standard">
     <w:name w:val="Normal"/>
     <w:rsid w:val="00BB1679"/>
     <w:pPr>
@@ -18100,11 +18554,11 @@
       <w:rFonts w:ascii="Times New Roman" w:eastAsiaTheme="minorEastAsia" w:hAnsi="Times New Roman" w:cs="Times New Roman"/>
     </w:rPr>
   </w:style>
-  <w:style w:type="paragraph" w:styleId="Heading1">
+  <w:style w:type="paragraph" w:styleId="berschrift1">
     <w:name w:val="heading 1"/>
-    <w:basedOn w:val="Normal"/>
-    <w:next w:val="Normal"/>
-    <w:link w:val="Heading1Char"/>
+    <w:basedOn w:val="Standard"/>
+    <w:next w:val="Standard"/>
+    <w:link w:val="berschrift1Zchn"/>
     <w:uiPriority w:val="9"/>
     <w:rsid w:val="001E0602"/>
     <w:pPr>
@@ -18120,11 +18574,11 @@
       <w:szCs w:val="32"/>
     </w:rPr>
   </w:style>
-  <w:style w:type="paragraph" w:styleId="Heading2">
+  <w:style w:type="paragraph" w:styleId="berschrift2">
     <w:name w:val="heading 2"/>
-    <w:basedOn w:val="Normal"/>
-    <w:next w:val="Normal"/>
-    <w:link w:val="Heading2Char"/>
+    <w:basedOn w:val="Standard"/>
+    <w:next w:val="Standard"/>
+    <w:link w:val="berschrift2Zchn"/>
     <w:uiPriority w:val="9"/>
     <w:semiHidden/>
     <w:unhideWhenUsed/>
@@ -18142,11 +18596,11 @@
       <w:szCs w:val="26"/>
     </w:rPr>
   </w:style>
-  <w:style w:type="paragraph" w:styleId="Heading3">
+  <w:style w:type="paragraph" w:styleId="berschrift3">
     <w:name w:val="heading 3"/>
-    <w:basedOn w:val="Normal"/>
-    <w:next w:val="Normal"/>
-    <w:link w:val="Heading3Char"/>
+    <w:basedOn w:val="Standard"/>
+    <w:next w:val="Standard"/>
+    <w:link w:val="berschrift3Zchn"/>
     <w:uiPriority w:val="9"/>
     <w:semiHidden/>
     <w:unhideWhenUsed/>
@@ -18165,13 +18619,13 @@
       <w:szCs w:val="24"/>
     </w:rPr>
   </w:style>
-  <w:style w:type="character" w:default="1" w:styleId="DefaultParagraphFont">
+  <w:style w:type="character" w:default="1" w:styleId="Absatz-Standardschriftart">
     <w:name w:val="Default Paragraph Font"/>
     <w:uiPriority w:val="1"/>
     <w:semiHidden/>
     <w:unhideWhenUsed/>
   </w:style>
-  <w:style w:type="table" w:default="1" w:styleId="TableNormal">
+  <w:style w:type="table" w:default="1" w:styleId="NormaleTabelle">
     <w:name w:val="Normal Table"/>
     <w:uiPriority w:val="99"/>
     <w:semiHidden/>
@@ -18186,16 +18640,16 @@
       </w:tblCellMar>
     </w:tblPr>
   </w:style>
-  <w:style w:type="numbering" w:default="1" w:styleId="NoList">
+  <w:style w:type="numbering" w:default="1" w:styleId="KeineListe">
     <w:name w:val="No List"/>
     <w:uiPriority w:val="99"/>
     <w:semiHidden/>
     <w:unhideWhenUsed/>
   </w:style>
-  <w:style w:type="character" w:customStyle="1" w:styleId="Heading1Char">
-    <w:name w:val="Heading 1 Char"/>
-    <w:basedOn w:val="DefaultParagraphFont"/>
-    <w:link w:val="Heading1"/>
+  <w:style w:type="character" w:customStyle="1" w:styleId="berschrift1Zchn">
+    <w:name w:val="Überschrift 1 Zchn"/>
+    <w:basedOn w:val="Absatz-Standardschriftart"/>
+    <w:link w:val="berschrift1"/>
     <w:uiPriority w:val="9"/>
     <w:rsid w:val="001E0602"/>
     <w:rPr>
@@ -18205,10 +18659,10 @@
       <w:szCs w:val="32"/>
     </w:rPr>
   </w:style>
-  <w:style w:type="character" w:customStyle="1" w:styleId="Heading2Char">
-    <w:name w:val="Heading 2 Char"/>
-    <w:basedOn w:val="DefaultParagraphFont"/>
-    <w:link w:val="Heading2"/>
+  <w:style w:type="character" w:customStyle="1" w:styleId="berschrift2Zchn">
+    <w:name w:val="Überschrift 2 Zchn"/>
+    <w:basedOn w:val="Absatz-Standardschriftart"/>
+    <w:link w:val="berschrift2"/>
     <w:uiPriority w:val="9"/>
     <w:semiHidden/>
     <w:rsid w:val="001E0602"/>
@@ -18219,10 +18673,10 @@
       <w:szCs w:val="26"/>
     </w:rPr>
   </w:style>
-  <w:style w:type="character" w:customStyle="1" w:styleId="Heading3Char">
-    <w:name w:val="Heading 3 Char"/>
-    <w:basedOn w:val="DefaultParagraphFont"/>
-    <w:link w:val="Heading3"/>
+  <w:style w:type="character" w:customStyle="1" w:styleId="berschrift3Zchn">
+    <w:name w:val="Überschrift 3 Zchn"/>
+    <w:basedOn w:val="Absatz-Standardschriftart"/>
+    <w:link w:val="berschrift3"/>
     <w:uiPriority w:val="9"/>
     <w:semiHidden/>
     <w:rsid w:val="001E0602"/>
@@ -18233,11 +18687,11 @@
       <w:szCs w:val="24"/>
     </w:rPr>
   </w:style>
-  <w:style w:type="paragraph" w:styleId="Title">
+  <w:style w:type="paragraph" w:styleId="Titel">
     <w:name w:val="Title"/>
-    <w:basedOn w:val="Normal"/>
-    <w:next w:val="Normal"/>
-    <w:link w:val="TitleChar"/>
+    <w:basedOn w:val="Standard"/>
+    <w:next w:val="Standard"/>
+    <w:link w:val="TitelZchn"/>
     <w:autoRedefine/>
     <w:uiPriority w:val="10"/>
     <w:qFormat/>
@@ -18254,10 +18708,10 @@
       <w:szCs w:val="34"/>
     </w:rPr>
   </w:style>
-  <w:style w:type="character" w:customStyle="1" w:styleId="TitleChar">
-    <w:name w:val="Title Char"/>
-    <w:basedOn w:val="DefaultParagraphFont"/>
-    <w:link w:val="Title"/>
+  <w:style w:type="character" w:customStyle="1" w:styleId="TitelZchn">
+    <w:name w:val="Titel Zchn"/>
+    <w:basedOn w:val="Absatz-Standardschriftart"/>
+    <w:link w:val="Titel"/>
     <w:uiPriority w:val="10"/>
     <w:rsid w:val="00BB1679"/>
     <w:rPr>
@@ -18268,11 +18722,11 @@
       <w:szCs w:val="34"/>
     </w:rPr>
   </w:style>
-  <w:style w:type="paragraph" w:styleId="Subtitle">
+  <w:style w:type="paragraph" w:styleId="Untertitel">
     <w:name w:val="Subtitle"/>
-    <w:basedOn w:val="Normal"/>
-    <w:next w:val="Normal"/>
-    <w:link w:val="SubtitleChar"/>
+    <w:basedOn w:val="Standard"/>
+    <w:next w:val="Standard"/>
+    <w:link w:val="UntertitelZchn"/>
     <w:autoRedefine/>
     <w:uiPriority w:val="11"/>
     <w:qFormat/>
@@ -18291,10 +18745,10 @@
       <w:sz w:val="34"/>
     </w:rPr>
   </w:style>
-  <w:style w:type="character" w:customStyle="1" w:styleId="SubtitleChar">
-    <w:name w:val="Subtitle Char"/>
-    <w:basedOn w:val="DefaultParagraphFont"/>
-    <w:link w:val="Subtitle"/>
+  <w:style w:type="character" w:customStyle="1" w:styleId="UntertitelZchn">
+    <w:name w:val="Untertitel Zchn"/>
+    <w:basedOn w:val="Absatz-Standardschriftart"/>
+    <w:link w:val="Untertitel"/>
     <w:uiPriority w:val="11"/>
     <w:rsid w:val="00BB1679"/>
     <w:rPr>
@@ -18304,10 +18758,10 @@
       <w:sz w:val="34"/>
     </w:rPr>
   </w:style>
-  <w:style w:type="paragraph" w:styleId="Header">
+  <w:style w:type="paragraph" w:styleId="Kopfzeile">
     <w:name w:val="header"/>
-    <w:basedOn w:val="Normal"/>
-    <w:link w:val="HeaderChar"/>
+    <w:basedOn w:val="Standard"/>
+    <w:link w:val="KopfzeileZchn"/>
     <w:uiPriority w:val="99"/>
     <w:unhideWhenUsed/>
     <w:rsid w:val="00BB1679"/>
@@ -18318,20 +18772,20 @@
       </w:tabs>
     </w:pPr>
   </w:style>
-  <w:style w:type="character" w:customStyle="1" w:styleId="HeaderChar">
-    <w:name w:val="Header Char"/>
-    <w:basedOn w:val="DefaultParagraphFont"/>
-    <w:link w:val="Header"/>
+  <w:style w:type="character" w:customStyle="1" w:styleId="KopfzeileZchn">
+    <w:name w:val="Kopfzeile Zchn"/>
+    <w:basedOn w:val="Absatz-Standardschriftart"/>
+    <w:link w:val="Kopfzeile"/>
     <w:uiPriority w:val="99"/>
     <w:rsid w:val="00BB1679"/>
     <w:rPr>
       <w:rFonts w:ascii="Times New Roman" w:eastAsiaTheme="minorEastAsia" w:hAnsi="Times New Roman" w:cs="Times New Roman"/>
     </w:rPr>
   </w:style>
-  <w:style w:type="paragraph" w:styleId="Footer">
+  <w:style w:type="paragraph" w:styleId="Fuzeile">
     <w:name w:val="footer"/>
-    <w:basedOn w:val="Normal"/>
-    <w:link w:val="FooterChar"/>
+    <w:basedOn w:val="Standard"/>
+    <w:link w:val="FuzeileZchn"/>
     <w:uiPriority w:val="99"/>
     <w:unhideWhenUsed/>
     <w:rsid w:val="00BB1679"/>
@@ -18342,10 +18796,10 @@
       </w:tabs>
     </w:pPr>
   </w:style>
-  <w:style w:type="character" w:customStyle="1" w:styleId="FooterChar">
-    <w:name w:val="Footer Char"/>
-    <w:basedOn w:val="DefaultParagraphFont"/>
-    <w:link w:val="Footer"/>
+  <w:style w:type="character" w:customStyle="1" w:styleId="FuzeileZchn">
+    <w:name w:val="Fußzeile Zchn"/>
+    <w:basedOn w:val="Absatz-Standardschriftart"/>
+    <w:link w:val="Fuzeile"/>
     <w:uiPriority w:val="99"/>
     <w:rsid w:val="00BB1679"/>
     <w:rPr>
@@ -18354,7 +18808,7 @@
   </w:style>
   <w:style w:type="paragraph" w:customStyle="1" w:styleId="h1">
     <w:name w:val="h1"/>
-    <w:basedOn w:val="Normal"/>
+    <w:basedOn w:val="Standard"/>
     <w:link w:val="h1Char"/>
     <w:autoRedefine/>
     <w:qFormat/>
@@ -18373,7 +18827,7 @@
   </w:style>
   <w:style w:type="character" w:customStyle="1" w:styleId="h1Char">
     <w:name w:val="h1 Char"/>
-    <w:basedOn w:val="DefaultParagraphFont"/>
+    <w:basedOn w:val="Absatz-Standardschriftart"/>
     <w:link w:val="h1"/>
     <w:rsid w:val="00B67A4F"/>
     <w:rPr>
@@ -18382,9 +18836,9 @@
       <w:szCs w:val="40"/>
     </w:rPr>
   </w:style>
-  <w:style w:type="table" w:styleId="TableGrid">
+  <w:style w:type="table" w:styleId="Tabellenraster">
     <w:name w:val="Table Grid"/>
-    <w:basedOn w:val="TableNormal"/>
+    <w:basedOn w:val="NormaleTabelle"/>
     <w:uiPriority w:val="59"/>
     <w:unhideWhenUsed/>
     <w:rsid w:val="00D50E43"/>
@@ -18407,7 +18861,7 @@
   </w:style>
   <w:style w:type="paragraph" w:customStyle="1" w:styleId="h2">
     <w:name w:val="h2"/>
-    <w:basedOn w:val="Normal"/>
+    <w:basedOn w:val="Standard"/>
     <w:link w:val="h2Char"/>
     <w:autoRedefine/>
     <w:qFormat/>
@@ -18427,7 +18881,7 @@
   </w:style>
   <w:style w:type="character" w:customStyle="1" w:styleId="h2Char">
     <w:name w:val="h2 Char"/>
-    <w:basedOn w:val="DefaultParagraphFont"/>
+    <w:basedOn w:val="Absatz-Standardschriftart"/>
     <w:link w:val="h2"/>
     <w:rsid w:val="002C51BB"/>
     <w:rPr>
@@ -18438,7 +18892,7 @@
   </w:style>
   <w:style w:type="paragraph" w:customStyle="1" w:styleId="body">
     <w:name w:val="body"/>
-    <w:basedOn w:val="Normal"/>
+    <w:basedOn w:val="Standard"/>
     <w:link w:val="bodyChar"/>
     <w:autoRedefine/>
     <w:qFormat/>
@@ -18458,7 +18912,7 @@
   </w:style>
   <w:style w:type="character" w:customStyle="1" w:styleId="bodyChar">
     <w:name w:val="body Char"/>
-    <w:basedOn w:val="DefaultParagraphFont"/>
+    <w:basedOn w:val="Absatz-Standardschriftart"/>
     <w:link w:val="body"/>
     <w:rsid w:val="00736C09"/>
     <w:rPr>
@@ -18468,9 +18922,9 @@
       <w:szCs w:val="21"/>
     </w:rPr>
   </w:style>
-  <w:style w:type="paragraph" w:styleId="ListParagraph">
+  <w:style w:type="paragraph" w:styleId="Listenabsatz">
     <w:name w:val="List Paragraph"/>
-    <w:basedOn w:val="Normal"/>
+    <w:basedOn w:val="Standard"/>
     <w:uiPriority w:val="34"/>
     <w:qFormat/>
     <w:rsid w:val="00BD2E55"/>
@@ -18535,7 +18989,7 @@
   </w:style>
   <w:style w:type="character" w:styleId="Hyperlink">
     <w:name w:val="Hyperlink"/>
-    <w:basedOn w:val="DefaultParagraphFont"/>
+    <w:basedOn w:val="Absatz-Standardschriftart"/>
     <w:uiPriority w:val="99"/>
     <w:unhideWhenUsed/>
     <w:rsid w:val="00427FB2"/>
@@ -18546,7 +19000,7 @@
   </w:style>
   <w:style w:type="character" w:customStyle="1" w:styleId="UnresolvedMention1">
     <w:name w:val="Unresolved Mention1"/>
-    <w:basedOn w:val="DefaultParagraphFont"/>
+    <w:basedOn w:val="Absatz-Standardschriftart"/>
     <w:uiPriority w:val="99"/>
     <w:semiHidden/>
     <w:unhideWhenUsed/>
@@ -18585,10 +19039,10 @@
       <w:szCs w:val="20"/>
     </w:rPr>
   </w:style>
-  <w:style w:type="paragraph" w:styleId="TOC1">
+  <w:style w:type="paragraph" w:styleId="Verzeichnis1">
     <w:name w:val="toc 1"/>
-    <w:basedOn w:val="Normal"/>
-    <w:next w:val="Normal"/>
+    <w:basedOn w:val="Standard"/>
+    <w:next w:val="Standard"/>
     <w:autoRedefine/>
     <w:uiPriority w:val="39"/>
     <w:unhideWhenUsed/>
@@ -18605,10 +19059,10 @@
       <w:noProof/>
     </w:rPr>
   </w:style>
-  <w:style w:type="paragraph" w:styleId="TOC2">
+  <w:style w:type="paragraph" w:styleId="Verzeichnis2">
     <w:name w:val="toc 2"/>
-    <w:basedOn w:val="Normal"/>
-    <w:next w:val="Normal"/>
+    <w:basedOn w:val="Standard"/>
+    <w:next w:val="Standard"/>
     <w:autoRedefine/>
     <w:uiPriority w:val="39"/>
     <w:unhideWhenUsed/>
@@ -18618,10 +19072,10 @@
       <w:ind w:left="220"/>
     </w:pPr>
   </w:style>
-  <w:style w:type="paragraph" w:styleId="TOC3">
+  <w:style w:type="paragraph" w:styleId="Verzeichnis3">
     <w:name w:val="toc 3"/>
-    <w:basedOn w:val="Normal"/>
-    <w:next w:val="Normal"/>
+    <w:basedOn w:val="Standard"/>
+    <w:next w:val="Standard"/>
     <w:autoRedefine/>
     <w:uiPriority w:val="39"/>
     <w:unhideWhenUsed/>
@@ -18631,10 +19085,10 @@
       <w:ind w:left="440"/>
     </w:pPr>
   </w:style>
-  <w:style w:type="paragraph" w:styleId="TOC4">
+  <w:style w:type="paragraph" w:styleId="Verzeichnis4">
     <w:name w:val="toc 4"/>
-    <w:basedOn w:val="Normal"/>
-    <w:next w:val="Normal"/>
+    <w:basedOn w:val="Standard"/>
+    <w:next w:val="Standard"/>
     <w:autoRedefine/>
     <w:uiPriority w:val="39"/>
     <w:unhideWhenUsed/>
@@ -18644,10 +19098,10 @@
       <w:ind w:left="660"/>
     </w:pPr>
   </w:style>
-  <w:style w:type="paragraph" w:styleId="TableofFigures">
+  <w:style w:type="paragraph" w:styleId="Abbildungsverzeichnis">
     <w:name w:val="table of figures"/>
-    <w:basedOn w:val="Normal"/>
-    <w:next w:val="Normal"/>
+    <w:basedOn w:val="Standard"/>
+    <w:next w:val="Standard"/>
     <w:uiPriority w:val="99"/>
     <w:unhideWhenUsed/>
     <w:rsid w:val="00FB6356"/>
@@ -18661,10 +19115,10 @@
       <w:szCs w:val="20"/>
     </w:rPr>
   </w:style>
-  <w:style w:type="paragraph" w:styleId="Caption">
+  <w:style w:type="paragraph" w:styleId="Beschriftung">
     <w:name w:val="caption"/>
-    <w:basedOn w:val="Normal"/>
-    <w:next w:val="Normal"/>
+    <w:basedOn w:val="Standard"/>
+    <w:next w:val="Standard"/>
     <w:uiPriority w:val="35"/>
     <w:unhideWhenUsed/>
     <w:qFormat/>
@@ -18680,9 +19134,9 @@
       <w:szCs w:val="18"/>
     </w:rPr>
   </w:style>
-  <w:style w:type="character" w:styleId="UnresolvedMention">
+  <w:style w:type="character" w:customStyle="1" w:styleId="UnresolvedMention">
     <w:name w:val="Unresolved Mention"/>
-    <w:basedOn w:val="DefaultParagraphFont"/>
+    <w:basedOn w:val="Absatz-Standardschriftart"/>
     <w:uiPriority w:val="99"/>
     <w:semiHidden/>
     <w:unhideWhenUsed/>
@@ -19024,7 +19478,7 @@
 </file>
 
 <file path=customXml/itemProps1.xml><?xml version="1.0" encoding="utf-8"?>
-<ds:datastoreItem xmlns:ds="http://schemas.openxmlformats.org/officeDocument/2006/customXml" ds:itemID="{CEEB4B79-3B21-406A-AB6C-8E72DDC206B8}">
+<ds:datastoreItem xmlns:ds="http://schemas.openxmlformats.org/officeDocument/2006/customXml" ds:itemID="{A3E31694-EB86-418C-9DF3-333E4862F46F}">
   <ds:schemaRefs>
     <ds:schemaRef ds:uri="http://schemas.openxmlformats.org/officeDocument/2006/bibliography"/>
   </ds:schemaRefs>

</xml_diff>

<commit_message>
Fixes multiple generation without reload
</commit_message>
<xml_diff>
--- a/4 Schreibphase/mw_bachelorarbeit_mrk.docx
+++ b/4 Schreibphase/mw_bachelorarbeit_mrk.docx
@@ -83,52 +83,14 @@
           </wp:anchor>
         </w:drawing>
       </w:r>
-      <w:proofErr w:type="spellStart"/>
       <w:r>
         <w:rPr>
           <w:rFonts w:ascii="Roboto" w:eastAsia="Arial" w:hAnsi="Roboto" w:cs="Arial"/>
           <w:sz w:val="20"/>
           <w:szCs w:val="20"/>
         </w:rPr>
-        <w:t>Technische</w:t>
-      </w:r>
-      <w:proofErr w:type="spellEnd"/>
-      <w:r>
-        <w:rPr>
-          <w:rFonts w:ascii="Roboto" w:eastAsia="Arial" w:hAnsi="Roboto" w:cs="Arial"/>
-          <w:sz w:val="20"/>
-          <w:szCs w:val="20"/>
-        </w:rPr>
-        <w:t xml:space="preserve"> </w:t>
-      </w:r>
-      <w:proofErr w:type="spellStart"/>
-      <w:r>
-        <w:rPr>
-          <w:rFonts w:ascii="Roboto" w:eastAsia="Arial" w:hAnsi="Roboto" w:cs="Arial"/>
-          <w:sz w:val="20"/>
-          <w:szCs w:val="20"/>
-        </w:rPr>
-        <w:t>Universität</w:t>
-      </w:r>
-      <w:proofErr w:type="spellEnd"/>
-      <w:r>
-        <w:rPr>
-          <w:rFonts w:ascii="Roboto" w:eastAsia="Arial" w:hAnsi="Roboto" w:cs="Arial"/>
-          <w:sz w:val="20"/>
-          <w:szCs w:val="20"/>
-        </w:rPr>
-        <w:t xml:space="preserve"> </w:t>
-      </w:r>
-      <w:proofErr w:type="spellStart"/>
-      <w:r>
-        <w:rPr>
-          <w:rFonts w:ascii="Roboto" w:eastAsia="Arial" w:hAnsi="Roboto" w:cs="Arial"/>
-          <w:sz w:val="20"/>
-          <w:szCs w:val="20"/>
-        </w:rPr>
-        <w:t>München</w:t>
-      </w:r>
-      <w:proofErr w:type="spellEnd"/>
+        <w:t>Technische Universität München</w:t>
+      </w:r>
     </w:p>
     <w:p>
       <w:pPr>
@@ -285,7 +247,7 @@
               </wp:anchor>
             </w:drawing>
           </mc:Choice>
-          <mc:Fallback xmlns:w16cid="http://schemas.microsoft.com/office/word/2016/wordml/cid" xmlns:am3d="http://schemas.microsoft.com/office/drawing/2017/model3d" xmlns:aink="http://schemas.microsoft.com/office/drawing/2016/ink" xmlns:cx8="http://schemas.microsoft.com/office/drawing/2016/5/14/chartex" xmlns:cx7="http://schemas.microsoft.com/office/drawing/2016/5/13/chartex" xmlns:cx6="http://schemas.microsoft.com/office/drawing/2016/5/12/chartex" xmlns:cx5="http://schemas.microsoft.com/office/drawing/2016/5/11/chartex" xmlns:cx4="http://schemas.microsoft.com/office/drawing/2016/5/10/chartex" xmlns:cx3="http://schemas.microsoft.com/office/drawing/2016/5/9/chartex" xmlns:cx2="http://schemas.microsoft.com/office/drawing/2015/10/21/chartex">
+          <mc:Fallback xmlns:cx2="http://schemas.microsoft.com/office/drawing/2015/10/21/chartex" xmlns:cx3="http://schemas.microsoft.com/office/drawing/2016/5/9/chartex" xmlns:cx4="http://schemas.microsoft.com/office/drawing/2016/5/10/chartex" xmlns:cx5="http://schemas.microsoft.com/office/drawing/2016/5/11/chartex" xmlns:cx6="http://schemas.microsoft.com/office/drawing/2016/5/12/chartex" xmlns:cx7="http://schemas.microsoft.com/office/drawing/2016/5/13/chartex" xmlns:cx8="http://schemas.microsoft.com/office/drawing/2016/5/14/chartex" xmlns:aink="http://schemas.microsoft.com/office/drawing/2016/ink" xmlns:am3d="http://schemas.microsoft.com/office/drawing/2017/model3d" xmlns:w16cid="http://schemas.microsoft.com/office/word/2016/wordml/cid">
             <w:pict>
               <v:line w14:anchorId="37F60B83" id="Shape 2" o:spid="_x0000_s1026" style="position:absolute;z-index:-251656192;visibility:visible;mso-wrap-style:square;mso-wrap-distance-left:9pt;mso-wrap-distance-top:0;mso-wrap-distance-right:9pt;mso-wrap-distance-bottom:0;mso-position-horizontal:absolute;mso-position-horizontal-relative:text;mso-position-vertical:absolute;mso-position-vertical-relative:text" from="16.9pt,19.6pt" to="434.3pt,19.6pt" o:gfxdata="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" o:allowincell="f" filled="t" strokeweight=".85pt">
                 <v:stroke joinstyle="miter"/>
@@ -936,21 +898,12 @@
               </w:rPr>
               <w:t xml:space="preserve">15 </w:t>
             </w:r>
-            <w:proofErr w:type="spellStart"/>
             <w:r>
               <w:rPr>
                 <w:rFonts w:ascii="Roboto" w:eastAsia="Arial" w:hAnsi="Roboto" w:cs="Arial"/>
                 <w:color w:val="FF0000"/>
               </w:rPr>
-              <w:t>Oktober</w:t>
-            </w:r>
-            <w:proofErr w:type="spellEnd"/>
-            <w:r>
-              <w:rPr>
-                <w:rFonts w:ascii="Roboto" w:eastAsia="Arial" w:hAnsi="Roboto" w:cs="Arial"/>
-                <w:color w:val="FF0000"/>
-              </w:rPr>
-              <w:t xml:space="preserve"> 2018</w:t>
+              <w:t>Oktober 2018</w:t>
             </w:r>
           </w:p>
         </w:tc>
@@ -1098,7 +1051,7 @@
               </wp:anchor>
             </w:drawing>
           </mc:Choice>
-          <mc:Fallback xmlns:w16cid="http://schemas.microsoft.com/office/word/2016/wordml/cid" xmlns:am3d="http://schemas.microsoft.com/office/drawing/2017/model3d" xmlns:aink="http://schemas.microsoft.com/office/drawing/2016/ink" xmlns:cx8="http://schemas.microsoft.com/office/drawing/2016/5/14/chartex" xmlns:cx7="http://schemas.microsoft.com/office/drawing/2016/5/13/chartex" xmlns:cx6="http://schemas.microsoft.com/office/drawing/2016/5/12/chartex" xmlns:cx5="http://schemas.microsoft.com/office/drawing/2016/5/11/chartex" xmlns:cx4="http://schemas.microsoft.com/office/drawing/2016/5/10/chartex" xmlns:cx3="http://schemas.microsoft.com/office/drawing/2016/5/9/chartex" xmlns:cx2="http://schemas.microsoft.com/office/drawing/2015/10/21/chartex">
+          <mc:Fallback xmlns:cx2="http://schemas.microsoft.com/office/drawing/2015/10/21/chartex" xmlns:cx3="http://schemas.microsoft.com/office/drawing/2016/5/9/chartex" xmlns:cx4="http://schemas.microsoft.com/office/drawing/2016/5/10/chartex" xmlns:cx5="http://schemas.microsoft.com/office/drawing/2016/5/11/chartex" xmlns:cx6="http://schemas.microsoft.com/office/drawing/2016/5/12/chartex" xmlns:cx7="http://schemas.microsoft.com/office/drawing/2016/5/13/chartex" xmlns:cx8="http://schemas.microsoft.com/office/drawing/2016/5/14/chartex" xmlns:aink="http://schemas.microsoft.com/office/drawing/2016/ink" xmlns:am3d="http://schemas.microsoft.com/office/drawing/2017/model3d" xmlns:w16cid="http://schemas.microsoft.com/office/word/2016/wordml/cid">
             <w:pict>
               <v:shapetype w14:anchorId="6A41BEFC" id="_x0000_t75" coordsize="21600,21600" o:spt="75" o:preferrelative="t" path="m@4@5l@4@11@9@11@9@5xe" filled="f" stroked="f">
                 <v:stroke joinstyle="miter"/>
@@ -1224,7 +1177,7 @@
               </wp:anchor>
             </w:drawing>
           </mc:Choice>
-          <mc:Fallback xmlns:w16cid="http://schemas.microsoft.com/office/word/2016/wordml/cid" xmlns:am3d="http://schemas.microsoft.com/office/drawing/2017/model3d" xmlns:aink="http://schemas.microsoft.com/office/drawing/2016/ink" xmlns:cx8="http://schemas.microsoft.com/office/drawing/2016/5/14/chartex" xmlns:cx7="http://schemas.microsoft.com/office/drawing/2016/5/13/chartex" xmlns:cx6="http://schemas.microsoft.com/office/drawing/2016/5/12/chartex" xmlns:cx5="http://schemas.microsoft.com/office/drawing/2016/5/11/chartex" xmlns:cx4="http://schemas.microsoft.com/office/drawing/2016/5/10/chartex" xmlns:cx3="http://schemas.microsoft.com/office/drawing/2016/5/9/chartex" xmlns:cx2="http://schemas.microsoft.com/office/drawing/2015/10/21/chartex">
+          <mc:Fallback xmlns:cx2="http://schemas.microsoft.com/office/drawing/2015/10/21/chartex" xmlns:cx3="http://schemas.microsoft.com/office/drawing/2016/5/9/chartex" xmlns:cx4="http://schemas.microsoft.com/office/drawing/2016/5/10/chartex" xmlns:cx5="http://schemas.microsoft.com/office/drawing/2016/5/11/chartex" xmlns:cx6="http://schemas.microsoft.com/office/drawing/2016/5/12/chartex" xmlns:cx7="http://schemas.microsoft.com/office/drawing/2016/5/13/chartex" xmlns:cx8="http://schemas.microsoft.com/office/drawing/2016/5/14/chartex" xmlns:aink="http://schemas.microsoft.com/office/drawing/2016/ink" xmlns:am3d="http://schemas.microsoft.com/office/drawing/2017/model3d" xmlns:w16cid="http://schemas.microsoft.com/office/word/2016/wordml/cid">
             <w:pict>
               <v:line w14:anchorId="40F9AE2D" id="Shape 3" o:spid="_x0000_s1026" style="position:absolute;z-index:-251651072;visibility:visible;mso-wrap-style:square;mso-wrap-distance-left:9pt;mso-wrap-distance-top:0;mso-wrap-distance-right:9pt;mso-wrap-distance-bottom:0;mso-position-horizontal:absolute;mso-position-horizontal-relative:text;mso-position-vertical:absolute;mso-position-vertical-relative:text" from="45.75pt,-2.9pt" to="210.95pt,-2.9pt" o:gfxdata="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" o:allowincell="f" filled="t" strokeweight=".14039mm">
                 <v:stroke joinstyle="miter"/>
@@ -1290,7 +1243,7 @@
               </wp:anchor>
             </w:drawing>
           </mc:Choice>
-          <mc:Fallback xmlns:w16cid="http://schemas.microsoft.com/office/word/2016/wordml/cid" xmlns:am3d="http://schemas.microsoft.com/office/drawing/2017/model3d" xmlns:aink="http://schemas.microsoft.com/office/drawing/2016/ink" xmlns:cx8="http://schemas.microsoft.com/office/drawing/2016/5/14/chartex" xmlns:cx7="http://schemas.microsoft.com/office/drawing/2016/5/13/chartex" xmlns:cx6="http://schemas.microsoft.com/office/drawing/2016/5/12/chartex" xmlns:cx5="http://schemas.microsoft.com/office/drawing/2016/5/11/chartex" xmlns:cx4="http://schemas.microsoft.com/office/drawing/2016/5/10/chartex" xmlns:cx3="http://schemas.microsoft.com/office/drawing/2016/5/9/chartex" xmlns:cx2="http://schemas.microsoft.com/office/drawing/2015/10/21/chartex">
+          <mc:Fallback xmlns:cx2="http://schemas.microsoft.com/office/drawing/2015/10/21/chartex" xmlns:cx3="http://schemas.microsoft.com/office/drawing/2016/5/9/chartex" xmlns:cx4="http://schemas.microsoft.com/office/drawing/2016/5/10/chartex" xmlns:cx5="http://schemas.microsoft.com/office/drawing/2016/5/11/chartex" xmlns:cx6="http://schemas.microsoft.com/office/drawing/2016/5/12/chartex" xmlns:cx7="http://schemas.microsoft.com/office/drawing/2016/5/13/chartex" xmlns:cx8="http://schemas.microsoft.com/office/drawing/2016/5/14/chartex" xmlns:aink="http://schemas.microsoft.com/office/drawing/2016/ink" xmlns:am3d="http://schemas.microsoft.com/office/drawing/2017/model3d" xmlns:w16cid="http://schemas.microsoft.com/office/word/2016/wordml/cid">
             <w:pict>
               <v:line w14:anchorId="0F0F4E80" id="Shape 4" o:spid="_x0000_s1026" style="position:absolute;z-index:-251650048;visibility:visible;mso-wrap-style:square;mso-wrap-distance-left:9pt;mso-wrap-distance-top:0;mso-wrap-distance-right:9pt;mso-wrap-distance-bottom:0;mso-position-horizontal:absolute;mso-position-horizontal-relative:text;mso-position-vertical:absolute;mso-position-vertical-relative:text" from="280.1pt,-2.9pt" to="445.3pt,-2.9pt" o:gfxdata="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" o:allowincell="f" filled="t" strokeweight=".14039mm">
                 <v:stroke joinstyle="miter"/>
@@ -1486,8 +1439,6 @@
           <w:szCs w:val="20"/>
         </w:rPr>
       </w:pPr>
-      <w:bookmarkStart w:id="10" w:name="_GoBack"/>
-      <w:bookmarkEnd w:id="10"/>
     </w:p>
     <w:p>
       <w:pPr>
@@ -8852,20 +8803,146 @@
           <w:numId w:val="32"/>
         </w:numPr>
       </w:pPr>
-      <w:bookmarkStart w:id="11" w:name="_Toc519116898"/>
+      <w:bookmarkStart w:id="10" w:name="_Toc519116898"/>
       <w:r>
         <w:lastRenderedPageBreak/>
         <w:t>Introduction</w:t>
       </w:r>
+      <w:bookmarkEnd w:id="10"/>
+    </w:p>
+    <w:p>
+      <w:pPr>
+        <w:pStyle w:val="h2"/>
+      </w:pPr>
+      <w:bookmarkStart w:id="11" w:name="_Toc519116899"/>
+      <w:r>
+        <w:t>Overview and Motivation</w:t>
+      </w:r>
       <w:bookmarkEnd w:id="11"/>
     </w:p>
     <w:p>
       <w:pPr>
+        <w:pStyle w:val="body"/>
+      </w:pPr>
+    </w:p>
+    <w:p>
+      <w:pPr>
+        <w:pStyle w:val="body"/>
+      </w:pPr>
+      <w:r>
+        <w:t>The ProcAppCom (Process Application Composer)</w:t>
+      </w:r>
+      <w:r>
+        <w:t xml:space="preserve"> research project</w:t>
+      </w:r>
+      <w:r>
+        <w:t xml:space="preserve"> </w:t>
+      </w:r>
+      <w:r>
+        <w:t xml:space="preserve">behind this bachelor thesis </w:t>
+      </w:r>
+      <w:r>
+        <w:t xml:space="preserve">represents </w:t>
+      </w:r>
+      <w:r>
+        <w:t xml:space="preserve">a </w:t>
+      </w:r>
+      <w:r>
+        <w:t>cooperation between multiple</w:t>
+      </w:r>
+      <w:r>
+        <w:t xml:space="preserve"> industrial partners, namely 3S-Smart Software Solutions GmbH, G</w:t>
+      </w:r>
+      <w:r>
+        <w:t>efasoft GmbH</w:t>
+      </w:r>
+      <w:r>
+        <w:t xml:space="preserve">, Johann Albrecht Brautechnik GmbH and APE Engineering GmbH with the Technical University of Munich. </w:t>
+      </w:r>
+      <w:r>
+        <w:t xml:space="preserve">The main objective of the </w:t>
+      </w:r>
+      <w:r>
+        <w:t xml:space="preserve">ProcAppCom </w:t>
+      </w:r>
+      <w:r>
+        <w:t>research project is the automatic configuration and generation of control code and visualizations for production plants</w:t>
+      </w:r>
+      <w:r>
+        <w:t xml:space="preserve"> in the field of </w:t>
+      </w:r>
+      <w:r>
+        <w:t>process engineering.</w:t>
+      </w:r>
+    </w:p>
+    <w:p>
+      <w:pPr>
+        <w:pStyle w:val="body"/>
+      </w:pPr>
+      <w:r>
+        <w:t>Gefasoft</w:t>
+      </w:r>
+      <w:r>
+        <w:t xml:space="preserve"> GmbH is a leading and innovative provider of production-related software solutions. With the product Legato Sapient</w:t>
+      </w:r>
+      <w:r>
+        <w:t>®</w:t>
+      </w:r>
+      <w:r>
+        <w:t xml:space="preserve"> Gefasoft offers a completely web-based production control system (MES</w:t>
+      </w:r>
+      <w:r>
+        <w:t xml:space="preserve">) </w:t>
+      </w:r>
+      <w:r>
+        <w:t>for</w:t>
+      </w:r>
+      <w:r>
+        <w:t xml:space="preserve"> </w:t>
+      </w:r>
+      <w:r>
+        <w:t>the cross-plant evaluation of messages, measured values ​​and key figures</w:t>
+      </w:r>
+      <w:r>
+        <w:t>, amongst other industry key functionalities</w:t>
+      </w:r>
+      <w:r>
+        <w:t>.</w:t>
+      </w:r>
+    </w:p>
+    <w:p>
+      <w:pPr>
+        <w:pStyle w:val="body"/>
+      </w:pPr>
+      <w:r>
+        <w:t xml:space="preserve">At present, the development of control software and visualization interfaces for the operation of smaller process engineering systems, as well as their connection to Manufacturing Execution Systems (MES), are </w:t>
+      </w:r>
+      <w:r>
+        <w:t>extremely</w:t>
+      </w:r>
+      <w:r>
+        <w:t xml:space="preserve"> costly. Because of this, creating (or later modifying) plant-specific visualization interfaces is one of the cost and cost drivers of such projects. Motivation of </w:t>
+      </w:r>
+      <w:r>
+        <w:t>this bachelor thesis</w:t>
+      </w:r>
+      <w:r>
+        <w:t xml:space="preserve"> is </w:t>
+      </w:r>
+      <w:r>
+        <w:t>a</w:t>
+      </w:r>
+      <w:r>
+        <w:t xml:space="preserve"> concept for the visualization of convertible process plants in order to reduce costs and / or expenditure with the implementation of MES, so that any enterprises can dispose of and profit from these software solutions. In general, the dynamic composition of GUIs based on visualization components.</w:t>
+      </w:r>
+    </w:p>
+    <w:p>
+      <w:pPr>
         <w:pStyle w:val="h2"/>
       </w:pPr>
-      <w:bookmarkStart w:id="12" w:name="_Toc519116899"/>
-      <w:r>
-        <w:t>Overview and Motivation</w:t>
+      <w:bookmarkStart w:id="12" w:name="_Toc519116900"/>
+      <w:r>
+        <w:t>Problem Definition</w:t>
       </w:r>
       <w:bookmarkEnd w:id="12"/>
     </w:p>
@@ -8873,177 +8950,43 @@
       <w:pPr>
         <w:pStyle w:val="body"/>
       </w:pPr>
-    </w:p>
-    <w:p>
-      <w:pPr>
-        <w:pStyle w:val="body"/>
-      </w:pPr>
-      <w:r>
-        <w:t>The ProcAppCom (Process Application Composer)</w:t>
-      </w:r>
-      <w:r>
-        <w:t xml:space="preserve"> research project</w:t>
-      </w:r>
-      <w:r>
-        <w:t xml:space="preserve"> </w:t>
-      </w:r>
-      <w:r>
-        <w:t xml:space="preserve">behind this bachelor thesis </w:t>
-      </w:r>
-      <w:r>
-        <w:t xml:space="preserve">represents </w:t>
-      </w:r>
-      <w:r>
-        <w:t xml:space="preserve">a </w:t>
-      </w:r>
-      <w:r>
-        <w:t>cooperation between multiple</w:t>
-      </w:r>
-      <w:r>
-        <w:t xml:space="preserve"> industrial partners, namely 3S-Smart Software Solutions GmbH, G</w:t>
-      </w:r>
-      <w:r>
-        <w:t>efasoft GmbH</w:t>
-      </w:r>
-      <w:r>
-        <w:t xml:space="preserve">, Johann Albrecht </w:t>
-      </w:r>
-      <w:proofErr w:type="spellStart"/>
-      <w:r>
-        <w:t>Brautechnik</w:t>
-      </w:r>
-      <w:proofErr w:type="spellEnd"/>
-      <w:r>
-        <w:t xml:space="preserve"> GmbH and APE Engineering GmbH with the Technical University of Munich. </w:t>
-      </w:r>
-      <w:r>
-        <w:t xml:space="preserve">The main objective of the </w:t>
-      </w:r>
-      <w:r>
-        <w:t xml:space="preserve">ProcAppCom </w:t>
-      </w:r>
-      <w:r>
-        <w:t>research project is the automatic configuration and generation of control code and visualizations for production plants</w:t>
-      </w:r>
-      <w:r>
-        <w:t xml:space="preserve"> in the field of </w:t>
-      </w:r>
-      <w:r>
-        <w:t>process engineering.</w:t>
-      </w:r>
-    </w:p>
-    <w:p>
-      <w:pPr>
-        <w:pStyle w:val="body"/>
-      </w:pPr>
-      <w:r>
-        <w:t>Gefasoft</w:t>
-      </w:r>
-      <w:r>
-        <w:t xml:space="preserve"> GmbH is a leading and innovative provider of production-related software solutions. With the product Legato Sapient</w:t>
-      </w:r>
-      <w:r>
-        <w:t>®</w:t>
-      </w:r>
-      <w:r>
-        <w:t xml:space="preserve"> Gefasoft offers a completely web-based production control system (MES</w:t>
-      </w:r>
-      <w:r>
-        <w:t xml:space="preserve">) </w:t>
-      </w:r>
-      <w:r>
-        <w:t>for</w:t>
-      </w:r>
-      <w:r>
-        <w:t xml:space="preserve"> </w:t>
-      </w:r>
-      <w:r>
-        <w:t>the cross-plant evaluation of messages, measured values ​​and key figures</w:t>
-      </w:r>
-      <w:r>
-        <w:t>, amongst other industry key functionalities</w:t>
-      </w:r>
-      <w:r>
-        <w:t>.</w:t>
-      </w:r>
-    </w:p>
-    <w:p>
-      <w:pPr>
-        <w:pStyle w:val="body"/>
-      </w:pPr>
-      <w:r>
-        <w:t xml:space="preserve">At present, the development of control software and visualization interfaces for the operation of smaller process engineering systems, as well as their connection to Manufacturing Execution Systems (MES), are </w:t>
-      </w:r>
-      <w:r>
-        <w:t>extremely</w:t>
-      </w:r>
-      <w:r>
-        <w:t xml:space="preserve"> costly. Because of this, creating (or later modifying) plant-specific visualization interfaces is one of the cost and cost drivers of such projects. Motivation of </w:t>
-      </w:r>
-      <w:r>
-        <w:t>this bachelor thesis</w:t>
-      </w:r>
-      <w:r>
-        <w:t xml:space="preserve"> is </w:t>
-      </w:r>
-      <w:r>
-        <w:t>a</w:t>
-      </w:r>
-      <w:r>
-        <w:t xml:space="preserve"> concept for the visualization of convertible process plants in order to reduce costs and / or expenditure with the implementation of MES, so that any enterprises can dispose of and profit from these software solutions. In general, the dynamic composition of GUIs based on visualization components.</w:t>
+      <w:r>
+        <w:t>Today's trends and demands on production technology lead to a permanent increase in the complexity of industrial production facilities and t</w:t>
+      </w:r>
+      <w:r>
+        <w:t>o</w:t>
+      </w:r>
+      <w:r>
+        <w:t xml:space="preserve"> permanent technical change</w:t>
+      </w:r>
+      <w:r>
+        <w:t xml:space="preserve">s that propagate throughout documentation, </w:t>
+      </w:r>
+      <w:r>
+        <w:t xml:space="preserve">. This </w:t>
+      </w:r>
+      <w:r>
+        <w:t xml:space="preserve">signifies an important </w:t>
+      </w:r>
+      <w:r>
+        <w:t xml:space="preserve">the engineering, operation and adjustments of production control systems (MES) and leads to the fact that its connection and configuration must be individually </w:t>
+      </w:r>
+      <w:r>
+        <w:t>configured</w:t>
+      </w:r>
+      <w:r>
+        <w:t xml:space="preserve"> and manually adjusted, with the creation and modification of plant-specific visualization interfaces (GUI) a significant cost or cost driver is.</w:t>
       </w:r>
     </w:p>
     <w:p>
       <w:pPr>
         <w:pStyle w:val="h2"/>
       </w:pPr>
-      <w:bookmarkStart w:id="13" w:name="_Toc519116900"/>
-      <w:r>
-        <w:t>Problem Definition</w:t>
+      <w:bookmarkStart w:id="13" w:name="_Toc519116901"/>
+      <w:r>
+        <w:t>Initial Situation</w:t>
       </w:r>
       <w:bookmarkEnd w:id="13"/>
-    </w:p>
-    <w:p>
-      <w:pPr>
-        <w:pStyle w:val="body"/>
-      </w:pPr>
-      <w:r>
-        <w:t>Today's trends and demands on production technology lead to a permanent increase in the complexity of industrial production facilities and t</w:t>
-      </w:r>
-      <w:r>
-        <w:t>o</w:t>
-      </w:r>
-      <w:r>
-        <w:t xml:space="preserve"> permanent technical change</w:t>
-      </w:r>
-      <w:r>
-        <w:t xml:space="preserve">s that propagate throughout documentation, </w:t>
-      </w:r>
-      <w:r>
-        <w:t xml:space="preserve">. This </w:t>
-      </w:r>
-      <w:r>
-        <w:t xml:space="preserve">signifies an important </w:t>
-      </w:r>
-      <w:r>
-        <w:t xml:space="preserve">the engineering, operation and adjustments of production control systems (MES) and leads to the fact that its connection and configuration must be individually </w:t>
-      </w:r>
-      <w:r>
-        <w:t>configured</w:t>
-      </w:r>
-      <w:r>
-        <w:t xml:space="preserve"> and manually adjusted, with the creation and modification of plant-specific visualization interfaces (GUI) a significant cost or cost driver is.</w:t>
-      </w:r>
-    </w:p>
-    <w:p>
-      <w:pPr>
-        <w:pStyle w:val="h2"/>
-      </w:pPr>
-      <w:bookmarkStart w:id="14" w:name="_Toc519116901"/>
-      <w:r>
-        <w:t>Initial Situation</w:t>
-      </w:r>
-      <w:bookmarkEnd w:id="14"/>
     </w:p>
     <w:p>
       <w:pPr>
@@ -9120,11 +9063,11 @@
       <w:pPr>
         <w:pStyle w:val="h2"/>
       </w:pPr>
-      <w:bookmarkStart w:id="15" w:name="_Toc519116902"/>
+      <w:bookmarkStart w:id="14" w:name="_Toc519116902"/>
       <w:r>
         <w:t>Aim of the Bachelor Thesis</w:t>
       </w:r>
-      <w:bookmarkEnd w:id="15"/>
+      <w:bookmarkEnd w:id="14"/>
     </w:p>
     <w:p>
       <w:pPr>
@@ -9196,7 +9139,7 @@
           <w:lang w:val="de-DE"/>
         </w:rPr>
       </w:pPr>
-      <w:bookmarkStart w:id="16" w:name="_Toc519595442"/>
+      <w:bookmarkStart w:id="15" w:name="_Toc519595442"/>
       <w:r>
         <w:rPr>
           <w:lang w:val="de-DE"/>
@@ -9231,7 +9174,7 @@
         </w:rPr>
         <w:t xml:space="preserve"> [VORLAUFIGE ZIEL DER VISUALISIERUNG]</w:t>
       </w:r>
-      <w:bookmarkEnd w:id="16"/>
+      <w:bookmarkEnd w:id="15"/>
     </w:p>
     <w:p>
       <w:pPr>
@@ -9320,10 +9263,24 @@
       <w:pPr>
         <w:pStyle w:val="h2"/>
       </w:pPr>
-      <w:bookmarkStart w:id="17" w:name="_Toc519116903"/>
+      <w:bookmarkStart w:id="16" w:name="_Toc519116903"/>
       <w:r>
         <w:t>ANFORDERUNGSERMITTLUNG</w:t>
       </w:r>
+      <w:bookmarkEnd w:id="16"/>
+    </w:p>
+    <w:p>
+      <w:pPr>
+        <w:pStyle w:val="h2"/>
+        <w:numPr>
+          <w:ilvl w:val="0"/>
+          <w:numId w:val="0"/>
+        </w:numPr>
+      </w:pPr>
+      <w:r>
+        <w:t>LISTA BIEN DEFINIDA PARA LUEGO EN COMPARAR CON TABELLE EN RELATED WORKS EN STATE OF THE ART (CAPITULO 2)</w:t>
+      </w:r>
+      <w:bookmarkStart w:id="17" w:name="_GoBack"/>
       <w:bookmarkEnd w:id="17"/>
     </w:p>
     <w:p>
@@ -9435,6 +9392,7 @@
       </w:pPr>
       <w:bookmarkStart w:id="22" w:name="_Toc519116908"/>
       <w:r>
+        <w:lastRenderedPageBreak/>
         <w:t xml:space="preserve">Agile Development </w:t>
       </w:r>
       <w:r>
@@ -9462,7 +9420,6 @@
           <w:noProof/>
           <w:lang w:val="de-DE" w:eastAsia="de-DE"/>
         </w:rPr>
-        <w:lastRenderedPageBreak/>
         <w:drawing>
           <wp:inline distT="0" distB="0" distL="0" distR="0" wp14:anchorId="42A26DBF" wp14:editId="1BDF7F0C">
             <wp:extent cx="2410691" cy="1803087"/>
@@ -9643,6 +9600,11 @@
     <w:p>
       <w:pPr>
         <w:pStyle w:val="h1"/>
+        <w:numPr>
+          <w:ilvl w:val="0"/>
+          <w:numId w:val="0"/>
+        </w:numPr>
+        <w:ind w:left="510" w:hanging="510"/>
       </w:pPr>
       <w:bookmarkStart w:id="26" w:name="_Toc519116912"/>
       <w:r>
@@ -9877,11 +9839,9 @@
       <w:pPr>
         <w:pStyle w:val="body"/>
       </w:pPr>
-      <w:proofErr w:type="spellStart"/>
       <w:r>
         <w:t>Definiton</w:t>
       </w:r>
-      <w:proofErr w:type="spellEnd"/>
     </w:p>
     <w:p>
       <w:pPr>
@@ -10081,7 +10041,7 @@
               </wp:anchor>
             </w:drawing>
           </mc:Choice>
-          <mc:Fallback xmlns:w16cid="http://schemas.microsoft.com/office/word/2016/wordml/cid" xmlns:am3d="http://schemas.microsoft.com/office/drawing/2017/model3d" xmlns:aink="http://schemas.microsoft.com/office/drawing/2016/ink" xmlns:cx8="http://schemas.microsoft.com/office/drawing/2016/5/14/chartex" xmlns:cx7="http://schemas.microsoft.com/office/drawing/2016/5/13/chartex" xmlns:cx6="http://schemas.microsoft.com/office/drawing/2016/5/12/chartex" xmlns:cx5="http://schemas.microsoft.com/office/drawing/2016/5/11/chartex" xmlns:cx4="http://schemas.microsoft.com/office/drawing/2016/5/10/chartex" xmlns:cx3="http://schemas.microsoft.com/office/drawing/2016/5/9/chartex" xmlns:cx2="http://schemas.microsoft.com/office/drawing/2015/10/21/chartex">
+          <mc:Fallback xmlns:cx2="http://schemas.microsoft.com/office/drawing/2015/10/21/chartex" xmlns:cx3="http://schemas.microsoft.com/office/drawing/2016/5/9/chartex" xmlns:cx4="http://schemas.microsoft.com/office/drawing/2016/5/10/chartex" xmlns:cx5="http://schemas.microsoft.com/office/drawing/2016/5/11/chartex" xmlns:cx6="http://schemas.microsoft.com/office/drawing/2016/5/12/chartex" xmlns:cx7="http://schemas.microsoft.com/office/drawing/2016/5/13/chartex" xmlns:cx8="http://schemas.microsoft.com/office/drawing/2016/5/14/chartex" xmlns:aink="http://schemas.microsoft.com/office/drawing/2016/ink" xmlns:am3d="http://schemas.microsoft.com/office/drawing/2017/model3d" xmlns:w16cid="http://schemas.microsoft.com/office/word/2016/wordml/cid">
             <w:pict>
               <v:rect w14:anchorId="29E8F2EC" id="Rectangle 20" o:spid="_x0000_s1026" style="position:absolute;margin-left:230pt;margin-top:16.45pt;width:106.55pt;height:151.5pt;z-index:251673600;visibility:visible;mso-wrap-style:square;mso-width-percent:0;mso-height-percent:0;mso-wrap-distance-left:9pt;mso-wrap-distance-top:0;mso-wrap-distance-right:9pt;mso-wrap-distance-bottom:0;mso-position-horizontal:absolute;mso-position-horizontal-relative:text;mso-position-vertical:absolute;mso-position-vertical-relative:text;mso-width-percent:0;mso-height-percent:0;mso-width-relative:margin;mso-height-relative:margin;v-text-anchor:middle" o:gfxdata="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" fillcolor="white [3212]" strokecolor="white [3212]" strokeweight="1pt"/>
             </w:pict>
@@ -10226,7 +10186,7 @@
               </wp:anchor>
             </w:drawing>
           </mc:Choice>
-          <mc:Fallback xmlns:w16cid="http://schemas.microsoft.com/office/word/2016/wordml/cid" xmlns:am3d="http://schemas.microsoft.com/office/drawing/2017/model3d" xmlns:aink="http://schemas.microsoft.com/office/drawing/2016/ink" xmlns:cx8="http://schemas.microsoft.com/office/drawing/2016/5/14/chartex" xmlns:cx7="http://schemas.microsoft.com/office/drawing/2016/5/13/chartex" xmlns:cx6="http://schemas.microsoft.com/office/drawing/2016/5/12/chartex" xmlns:cx5="http://schemas.microsoft.com/office/drawing/2016/5/11/chartex" xmlns:cx4="http://schemas.microsoft.com/office/drawing/2016/5/10/chartex" xmlns:cx3="http://schemas.microsoft.com/office/drawing/2016/5/9/chartex" xmlns:cx2="http://schemas.microsoft.com/office/drawing/2015/10/21/chartex">
+          <mc:Fallback xmlns:cx2="http://schemas.microsoft.com/office/drawing/2015/10/21/chartex" xmlns:cx3="http://schemas.microsoft.com/office/drawing/2016/5/9/chartex" xmlns:cx4="http://schemas.microsoft.com/office/drawing/2016/5/10/chartex" xmlns:cx5="http://schemas.microsoft.com/office/drawing/2016/5/11/chartex" xmlns:cx6="http://schemas.microsoft.com/office/drawing/2016/5/12/chartex" xmlns:cx7="http://schemas.microsoft.com/office/drawing/2016/5/13/chartex" xmlns:cx8="http://schemas.microsoft.com/office/drawing/2016/5/14/chartex" xmlns:aink="http://schemas.microsoft.com/office/drawing/2016/ink" xmlns:am3d="http://schemas.microsoft.com/office/drawing/2017/model3d" xmlns:w16cid="http://schemas.microsoft.com/office/word/2016/wordml/cid">
             <w:pict>
               <v:rect w14:anchorId="045F113D" id="Rectangle 16" o:spid="_x0000_s1026" style="position:absolute;margin-left:233.6pt;margin-top:64.6pt;width:180pt;height:65.65pt;z-index:251672576;visibility:visible;mso-wrap-style:square;mso-wrap-distance-left:9pt;mso-wrap-distance-top:0;mso-wrap-distance-right:9pt;mso-wrap-distance-bottom:0;mso-position-horizontal:absolute;mso-position-horizontal-relative:text;mso-position-vertical:absolute;mso-position-vertical-relative:text;v-text-anchor:middle" o:gfxdata="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" filled="f" strokecolor="red" strokeweight="1pt"/>
             </w:pict>
@@ -10295,7 +10255,7 @@
               </wp:anchor>
             </w:drawing>
           </mc:Choice>
-          <mc:Fallback xmlns:w16cid="http://schemas.microsoft.com/office/word/2016/wordml/cid" xmlns:am3d="http://schemas.microsoft.com/office/drawing/2017/model3d" xmlns:aink="http://schemas.microsoft.com/office/drawing/2016/ink" xmlns:cx8="http://schemas.microsoft.com/office/drawing/2016/5/14/chartex" xmlns:cx7="http://schemas.microsoft.com/office/drawing/2016/5/13/chartex" xmlns:cx6="http://schemas.microsoft.com/office/drawing/2016/5/12/chartex" xmlns:cx5="http://schemas.microsoft.com/office/drawing/2016/5/11/chartex" xmlns:cx4="http://schemas.microsoft.com/office/drawing/2016/5/10/chartex" xmlns:cx3="http://schemas.microsoft.com/office/drawing/2016/5/9/chartex" xmlns:cx2="http://schemas.microsoft.com/office/drawing/2015/10/21/chartex">
+          <mc:Fallback xmlns:cx2="http://schemas.microsoft.com/office/drawing/2015/10/21/chartex" xmlns:cx3="http://schemas.microsoft.com/office/drawing/2016/5/9/chartex" xmlns:cx4="http://schemas.microsoft.com/office/drawing/2016/5/10/chartex" xmlns:cx5="http://schemas.microsoft.com/office/drawing/2016/5/11/chartex" xmlns:cx6="http://schemas.microsoft.com/office/drawing/2016/5/12/chartex" xmlns:cx7="http://schemas.microsoft.com/office/drawing/2016/5/13/chartex" xmlns:cx8="http://schemas.microsoft.com/office/drawing/2016/5/14/chartex" xmlns:aink="http://schemas.microsoft.com/office/drawing/2016/ink" xmlns:am3d="http://schemas.microsoft.com/office/drawing/2017/model3d" xmlns:w16cid="http://schemas.microsoft.com/office/word/2016/wordml/cid">
             <w:pict>
               <v:shapetype w14:anchorId="7CDBB2A6" id="_x0000_t32" coordsize="21600,21600" o:spt="32" o:oned="t" path="m,l21600,21600e" filled="f">
                 <v:path arrowok="t" fillok="f" o:connecttype="none"/>
@@ -10370,7 +10330,7 @@
               </wp:anchor>
             </w:drawing>
           </mc:Choice>
-          <mc:Fallback xmlns:w16cid="http://schemas.microsoft.com/office/word/2016/wordml/cid" xmlns:am3d="http://schemas.microsoft.com/office/drawing/2017/model3d" xmlns:aink="http://schemas.microsoft.com/office/drawing/2016/ink" xmlns:cx8="http://schemas.microsoft.com/office/drawing/2016/5/14/chartex" xmlns:cx7="http://schemas.microsoft.com/office/drawing/2016/5/13/chartex" xmlns:cx6="http://schemas.microsoft.com/office/drawing/2016/5/12/chartex" xmlns:cx5="http://schemas.microsoft.com/office/drawing/2016/5/11/chartex" xmlns:cx4="http://schemas.microsoft.com/office/drawing/2016/5/10/chartex" xmlns:cx3="http://schemas.microsoft.com/office/drawing/2016/5/9/chartex" xmlns:cx2="http://schemas.microsoft.com/office/drawing/2015/10/21/chartex">
+          <mc:Fallback xmlns:cx2="http://schemas.microsoft.com/office/drawing/2015/10/21/chartex" xmlns:cx3="http://schemas.microsoft.com/office/drawing/2016/5/9/chartex" xmlns:cx4="http://schemas.microsoft.com/office/drawing/2016/5/10/chartex" xmlns:cx5="http://schemas.microsoft.com/office/drawing/2016/5/11/chartex" xmlns:cx6="http://schemas.microsoft.com/office/drawing/2016/5/12/chartex" xmlns:cx7="http://schemas.microsoft.com/office/drawing/2016/5/13/chartex" xmlns:cx8="http://schemas.microsoft.com/office/drawing/2016/5/14/chartex" xmlns:aink="http://schemas.microsoft.com/office/drawing/2016/ink" xmlns:am3d="http://schemas.microsoft.com/office/drawing/2017/model3d" xmlns:w16cid="http://schemas.microsoft.com/office/word/2016/wordml/cid">
             <w:pict>
               <v:shape w14:anchorId="340FB89A" id="Straight Arrow Connector 14" o:spid="_x0000_s1026" type="#_x0000_t32" style="position:absolute;margin-left:199.5pt;margin-top:43pt;width:34.15pt;height:19.85pt;flip:y;z-index:251670528;visibility:visible;mso-wrap-style:square;mso-wrap-distance-left:9pt;mso-wrap-distance-top:0;mso-wrap-distance-right:9pt;mso-wrap-distance-bottom:0;mso-position-horizontal:absolute;mso-position-horizontal-relative:text;mso-position-vertical:absolute;mso-position-vertical-relative:text" o:gfxdata="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" strokecolor="black [3213]" strokeweight=".5pt">
                 <v:stroke endarrow="block" joinstyle="miter"/>
@@ -10441,7 +10401,7 @@
               </wp:anchor>
             </w:drawing>
           </mc:Choice>
-          <mc:Fallback xmlns:w16cid="http://schemas.microsoft.com/office/word/2016/wordml/cid" xmlns:am3d="http://schemas.microsoft.com/office/drawing/2017/model3d" xmlns:aink="http://schemas.microsoft.com/office/drawing/2016/ink" xmlns:cx8="http://schemas.microsoft.com/office/drawing/2016/5/14/chartex" xmlns:cx7="http://schemas.microsoft.com/office/drawing/2016/5/13/chartex" xmlns:cx6="http://schemas.microsoft.com/office/drawing/2016/5/12/chartex" xmlns:cx5="http://schemas.microsoft.com/office/drawing/2016/5/11/chartex" xmlns:cx4="http://schemas.microsoft.com/office/drawing/2016/5/10/chartex" xmlns:cx3="http://schemas.microsoft.com/office/drawing/2016/5/9/chartex" xmlns:cx2="http://schemas.microsoft.com/office/drawing/2015/10/21/chartex">
+          <mc:Fallback xmlns:cx2="http://schemas.microsoft.com/office/drawing/2015/10/21/chartex" xmlns:cx3="http://schemas.microsoft.com/office/drawing/2016/5/9/chartex" xmlns:cx4="http://schemas.microsoft.com/office/drawing/2016/5/10/chartex" xmlns:cx5="http://schemas.microsoft.com/office/drawing/2016/5/11/chartex" xmlns:cx6="http://schemas.microsoft.com/office/drawing/2016/5/12/chartex" xmlns:cx7="http://schemas.microsoft.com/office/drawing/2016/5/13/chartex" xmlns:cx8="http://schemas.microsoft.com/office/drawing/2016/5/14/chartex" xmlns:aink="http://schemas.microsoft.com/office/drawing/2016/ink" xmlns:am3d="http://schemas.microsoft.com/office/drawing/2017/model3d" xmlns:w16cid="http://schemas.microsoft.com/office/word/2016/wordml/cid">
             <w:pict>
               <v:shape w14:anchorId="6CE4B8BB" id="Straight Arrow Connector 13" o:spid="_x0000_s1026" type="#_x0000_t32" style="position:absolute;margin-left:199.5pt;margin-top:18.25pt;width:34.15pt;height:27.75pt;flip:y;z-index:251669504;visibility:visible;mso-wrap-style:square;mso-wrap-distance-left:9pt;mso-wrap-distance-top:0;mso-wrap-distance-right:9pt;mso-wrap-distance-bottom:0;mso-position-horizontal:absolute;mso-position-horizontal-relative:text;mso-position-vertical:absolute;mso-position-vertical-relative:text" o:gfxdata="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" strokecolor="black [3213]" strokeweight=".5pt">
                 <v:stroke endarrow="block" joinstyle="miter"/>
@@ -10619,13 +10579,8 @@
       <w:r>
         <w:t>Overview (</w:t>
       </w:r>
-      <w:proofErr w:type="spellStart"/>
-      <w:r>
-        <w:t>Automatisierungspyramid</w:t>
-      </w:r>
-      <w:proofErr w:type="spellEnd"/>
-      <w:r>
-        <w:t xml:space="preserve"> -&gt; decentral Network)</w:t>
+      <w:r>
+        <w:t>Automatisierungspyramid -&gt; decentral Network)</w:t>
       </w:r>
       <w:bookmarkEnd w:id="41"/>
     </w:p>
@@ -10673,15 +10628,7 @@
         <w:pStyle w:val="body"/>
       </w:pPr>
       <w:r>
-        <w:t xml:space="preserve">Entirely Web-based architecture and modular and customizable to the core to keep </w:t>
-      </w:r>
-      <w:proofErr w:type="spellStart"/>
-      <w:r>
-        <w:t>of</w:t>
-      </w:r>
-      <w:proofErr w:type="spellEnd"/>
-      <w:r>
-        <w:t xml:space="preserve"> with requirements.</w:t>
+        <w:t>Entirely Web-based architecture and modular and customizable to the core to keep of with requirements.</w:t>
       </w:r>
     </w:p>
     <w:p>
@@ -10699,15 +10646,7 @@
         <w:pStyle w:val="body"/>
       </w:pPr>
       <w:r>
-        <w:t xml:space="preserve">Component based, modular design of dashboards (easy creation by adding </w:t>
-      </w:r>
-      <w:proofErr w:type="spellStart"/>
-      <w:r>
-        <w:t>boardlets</w:t>
-      </w:r>
-      <w:proofErr w:type="spellEnd"/>
-      <w:r>
-        <w:t>)</w:t>
+        <w:t>Component based, modular design of dashboards (easy creation by adding boardlets)</w:t>
       </w:r>
     </w:p>
     <w:p>
@@ -10715,15 +10654,7 @@
         <w:pStyle w:val="body"/>
       </w:pPr>
       <w:r>
-        <w:t xml:space="preserve">Dashboard &gt; </w:t>
-      </w:r>
-      <w:proofErr w:type="spellStart"/>
-      <w:r>
-        <w:t>Boardlet</w:t>
-      </w:r>
-      <w:proofErr w:type="spellEnd"/>
-      <w:r>
-        <w:t xml:space="preserve"> &gt; Ember Components</w:t>
+        <w:t>Dashboard &gt; Boardlet &gt; Ember Components</w:t>
       </w:r>
     </w:p>
     <w:p>
@@ -10749,6 +10680,14 @@
         <w:t>Architecture</w:t>
       </w:r>
       <w:bookmarkEnd w:id="47"/>
+    </w:p>
+    <w:p>
+      <w:pPr>
+        <w:pStyle w:val="h2"/>
+      </w:pPr>
+      <w:r>
+        <w:t>STATE OF THE ART RESEARCH FOR VISUALIZATION GENERATION VERTEX PLACEMENT ETC</w:t>
+      </w:r>
     </w:p>
     <w:p>
       <w:pPr>
@@ -10969,101 +10908,61 @@
         </w:rPr>
       </w:pPr>
       <w:bookmarkStart w:id="56" w:name="_Toc519116942"/>
-      <w:proofErr w:type="spellStart"/>
       <w:r>
         <w:rPr>
           <w:shd w:val="clear" w:color="auto" w:fill="FFFFFF"/>
         </w:rPr>
-        <w:t>mxGraph</w:t>
-      </w:r>
-      <w:proofErr w:type="spellEnd"/>
-      <w:r>
+        <w:t>mxGraph API</w:t>
+      </w:r>
+      <w:bookmarkEnd w:id="56"/>
+    </w:p>
+    <w:p>
+      <w:pPr>
+        <w:pStyle w:val="body"/>
+      </w:pPr>
+      <w:r>
+        <w:t>&lt;INSERT Overview FROM 1.1 and Basic Licenscing Info FROM 1.5 and javascript client side working principles FROM 2.2 FROM mxGraph Javascript User Manual&gt;</w:t>
+      </w:r>
+    </w:p>
+    <w:p>
+      <w:pPr>
+        <w:pStyle w:val="h3"/>
         <w:rPr>
           <w:shd w:val="clear" w:color="auto" w:fill="FFFFFF"/>
         </w:rPr>
-        <w:t xml:space="preserve"> API</w:t>
-      </w:r>
-      <w:bookmarkEnd w:id="56"/>
+      </w:pPr>
+      <w:bookmarkStart w:id="57" w:name="_Toc519116943"/>
+      <w:r>
+        <w:rPr>
+          <w:shd w:val="clear" w:color="auto" w:fill="FFFFFF"/>
+        </w:rPr>
+        <w:t>Core Architecture</w:t>
+      </w:r>
+      <w:bookmarkEnd w:id="57"/>
     </w:p>
     <w:p>
       <w:pPr>
         <w:pStyle w:val="body"/>
       </w:pPr>
       <w:r>
-        <w:t xml:space="preserve">&lt;INSERT Overview FROM 1.1 and Basic </w:t>
-      </w:r>
-      <w:proofErr w:type="spellStart"/>
-      <w:r>
-        <w:t>Licenscing</w:t>
-      </w:r>
-      <w:proofErr w:type="spellEnd"/>
-      <w:r>
-        <w:t xml:space="preserve"> Info FROM 1.5 and </w:t>
-      </w:r>
-      <w:proofErr w:type="spellStart"/>
-      <w:r>
-        <w:t>javascript</w:t>
-      </w:r>
-      <w:proofErr w:type="spellEnd"/>
-      <w:r>
-        <w:t xml:space="preserve"> client side working principles FROM 2.2 FROM </w:t>
-      </w:r>
-      <w:proofErr w:type="spellStart"/>
-      <w:r>
-        <w:t>mxGraph</w:t>
-      </w:r>
-      <w:proofErr w:type="spellEnd"/>
-      <w:r>
-        <w:t xml:space="preserve"> </w:t>
-      </w:r>
-      <w:proofErr w:type="spellStart"/>
-      <w:r>
-        <w:t>Javascript</w:t>
-      </w:r>
-      <w:proofErr w:type="spellEnd"/>
-      <w:r>
-        <w:t xml:space="preserve"> User Manual&gt;</w:t>
-      </w:r>
-    </w:p>
-    <w:p>
-      <w:pPr>
-        <w:pStyle w:val="h3"/>
+        <w:t>&lt;INSERT mxGraph API Diagrams globales (class diagram)&gt;</w:t>
+      </w:r>
+    </w:p>
+    <w:p>
+      <w:pPr>
+        <w:pStyle w:val="h4"/>
         <w:rPr>
           <w:shd w:val="clear" w:color="auto" w:fill="FFFFFF"/>
         </w:rPr>
       </w:pPr>
-      <w:bookmarkStart w:id="57" w:name="_Toc519116943"/>
+      <w:bookmarkStart w:id="58" w:name="_Toc519116944"/>
       <w:r>
         <w:rPr>
           <w:shd w:val="clear" w:color="auto" w:fill="FFFFFF"/>
         </w:rPr>
-        <w:t>Core Architecture</w:t>
-      </w:r>
-      <w:bookmarkEnd w:id="57"/>
-    </w:p>
-    <w:p>
-      <w:pPr>
-        <w:pStyle w:val="body"/>
-      </w:pPr>
-      <w:r>
-        <w:t xml:space="preserve">&lt;INSERT </w:t>
-      </w:r>
-      <w:proofErr w:type="spellStart"/>
-      <w:r>
-        <w:t>mxGraph</w:t>
-      </w:r>
-      <w:proofErr w:type="spellEnd"/>
-      <w:r>
-        <w:t xml:space="preserve"> API Diagrams </w:t>
-      </w:r>
-      <w:proofErr w:type="spellStart"/>
-      <w:r>
-        <w:t>globales</w:t>
-      </w:r>
-      <w:proofErr w:type="spellEnd"/>
-      <w:r>
-        <w:t xml:space="preserve"> (class diagram)&gt;</w:t>
-      </w:r>
+        <w:t>mxGraph Model</w:t>
+      </w:r>
+      <w:bookmarkEnd w:id="58"/>
     </w:p>
     <w:p>
       <w:pPr>
@@ -11072,48 +10971,23 @@
           <w:shd w:val="clear" w:color="auto" w:fill="FFFFFF"/>
         </w:rPr>
       </w:pPr>
-      <w:bookmarkStart w:id="58" w:name="_Toc519116944"/>
-      <w:proofErr w:type="spellStart"/>
+      <w:bookmarkStart w:id="59" w:name="_Toc519116945"/>
       <w:r>
         <w:rPr>
           <w:shd w:val="clear" w:color="auto" w:fill="FFFFFF"/>
         </w:rPr>
-        <w:t>mxGraph</w:t>
-      </w:r>
-      <w:proofErr w:type="spellEnd"/>
-      <w:r>
+        <w:t>Transaction Model</w:t>
+      </w:r>
+      <w:bookmarkEnd w:id="59"/>
+    </w:p>
+    <w:p>
+      <w:pPr>
+        <w:pStyle w:val="h4"/>
         <w:rPr>
           <w:shd w:val="clear" w:color="auto" w:fill="FFFFFF"/>
         </w:rPr>
-        <w:t xml:space="preserve"> Model</w:t>
-      </w:r>
-      <w:bookmarkEnd w:id="58"/>
-    </w:p>
-    <w:p>
-      <w:pPr>
-        <w:pStyle w:val="h4"/>
-        <w:rPr>
-          <w:shd w:val="clear" w:color="auto" w:fill="FFFFFF"/>
-        </w:rPr>
-      </w:pPr>
-      <w:bookmarkStart w:id="59" w:name="_Toc519116945"/>
-      <w:r>
-        <w:rPr>
-          <w:shd w:val="clear" w:color="auto" w:fill="FFFFFF"/>
-        </w:rPr>
-        <w:t>Transaction Model</w:t>
-      </w:r>
-      <w:bookmarkEnd w:id="59"/>
-    </w:p>
-    <w:p>
-      <w:pPr>
-        <w:pStyle w:val="h4"/>
-        <w:rPr>
-          <w:shd w:val="clear" w:color="auto" w:fill="FFFFFF"/>
-        </w:rPr>
       </w:pPr>
       <w:bookmarkStart w:id="60" w:name="_Toc519116946"/>
-      <w:proofErr w:type="spellStart"/>
       <w:r>
         <w:rPr>
           <w:shd w:val="clear" w:color="auto" w:fill="FFFFFF"/>
@@ -11122,7 +10996,6 @@
         <w:t>mxCell</w:t>
       </w:r>
       <w:bookmarkEnd w:id="60"/>
-      <w:proofErr w:type="spellEnd"/>
     </w:p>
     <w:p>
       <w:pPr>
@@ -11241,23 +11114,7 @@
         <w:pStyle w:val="body"/>
       </w:pPr>
       <w:r>
-        <w:t xml:space="preserve">&lt;INSERT HIGHLIGHTS FROM 1.3 </w:t>
-      </w:r>
-      <w:proofErr w:type="spellStart"/>
-      <w:r>
-        <w:t>mxGraph</w:t>
-      </w:r>
-      <w:proofErr w:type="spellEnd"/>
-      <w:r>
-        <w:t xml:space="preserve"> </w:t>
-      </w:r>
-      <w:proofErr w:type="spellStart"/>
-      <w:r>
-        <w:t>Javascript</w:t>
-      </w:r>
-      <w:proofErr w:type="spellEnd"/>
-      <w:r>
-        <w:t xml:space="preserve"> User Manual&gt;</w:t>
+        <w:t>&lt;INSERT HIGHLIGHTS FROM 1.3 mxGraph Javascript User Manual&gt;</w:t>
       </w:r>
     </w:p>
     <w:p>
@@ -11268,19 +11125,11 @@
         </w:rPr>
       </w:pPr>
       <w:bookmarkStart w:id="68" w:name="_Toc519116954"/>
-      <w:proofErr w:type="spellStart"/>
       <w:r>
         <w:rPr>
           <w:shd w:val="clear" w:color="auto" w:fill="FFFFFF"/>
         </w:rPr>
-        <w:t>mxGraph</w:t>
-      </w:r>
-      <w:proofErr w:type="spellEnd"/>
-      <w:r>
-        <w:rPr>
-          <w:shd w:val="clear" w:color="auto" w:fill="FFFFFF"/>
-        </w:rPr>
-        <w:t xml:space="preserve"> Technologies</w:t>
+        <w:t>mxGraph Technologies</w:t>
       </w:r>
       <w:bookmarkEnd w:id="68"/>
     </w:p>
@@ -11295,23 +11144,7 @@
         <w:t>4</w:t>
       </w:r>
       <w:r>
-        <w:t xml:space="preserve"> </w:t>
-      </w:r>
-      <w:proofErr w:type="spellStart"/>
-      <w:r>
-        <w:t>mxGraph</w:t>
-      </w:r>
-      <w:proofErr w:type="spellEnd"/>
-      <w:r>
-        <w:t xml:space="preserve"> </w:t>
-      </w:r>
-      <w:proofErr w:type="spellStart"/>
-      <w:r>
-        <w:t>Javascript</w:t>
-      </w:r>
-      <w:proofErr w:type="spellEnd"/>
-      <w:r>
-        <w:t xml:space="preserve"> User Manual&gt;</w:t>
+        <w:t xml:space="preserve"> mxGraph Javascript User Manual&gt;</w:t>
       </w:r>
     </w:p>
     <w:p>
@@ -11351,9 +11184,9 @@
         </w:rPr>
         <w:lastRenderedPageBreak/>
         <w:drawing>
-          <wp:inline distT="0" distB="0" distL="0" distR="0" wp14:anchorId="3957C9BE" wp14:editId="2306BCDF">
-            <wp:extent cx="3583005" cy="3380784"/>
-            <wp:effectExtent l="0" t="0" r="0" b="0"/>
+          <wp:inline distT="0" distB="0" distL="0" distR="0" wp14:anchorId="3957C9BE" wp14:editId="5FF847A1">
+            <wp:extent cx="5713882" cy="5391397"/>
+            <wp:effectExtent l="0" t="0" r="1270" b="0"/>
             <wp:docPr id="10" name="Picture 10"/>
             <wp:cNvGraphicFramePr>
               <a:graphicFrameLocks xmlns:a="http://schemas.openxmlformats.org/drawingml/2006/main" noChangeAspect="1"/>
@@ -11379,7 +11212,7 @@
                   <pic:spPr bwMode="auto">
                     <a:xfrm>
                       <a:off x="0" y="0"/>
-                      <a:ext cx="3585843" cy="3383462"/>
+                      <a:ext cx="5725086" cy="5401968"/>
                     </a:xfrm>
                     <a:prstGeom prst="rect">
                       <a:avLst/>
@@ -11450,14 +11283,9 @@
         <w:t>®</w:t>
       </w:r>
       <w:r>
-        <w:t xml:space="preserve"> </w:t>
-      </w:r>
-      <w:proofErr w:type="spellStart"/>
-      <w:r>
-        <w:t>Boardlet</w:t>
+        <w:t xml:space="preserve"> Boardlet</w:t>
       </w:r>
       <w:bookmarkEnd w:id="71"/>
-      <w:proofErr w:type="spellEnd"/>
     </w:p>
     <w:p>
       <w:pPr>
@@ -11482,9 +11310,9 @@
           <w:lang w:val="de-DE" w:eastAsia="de-DE"/>
         </w:rPr>
         <w:drawing>
-          <wp:inline distT="0" distB="0" distL="0" distR="0" wp14:anchorId="041B3F3D" wp14:editId="4214F2E5">
-            <wp:extent cx="1945640" cy="3147935"/>
-            <wp:effectExtent l="0" t="0" r="0" b="0"/>
+          <wp:inline distT="0" distB="0" distL="0" distR="0" wp14:anchorId="041B3F3D" wp14:editId="6016AB74">
+            <wp:extent cx="2671948" cy="4323062"/>
+            <wp:effectExtent l="0" t="0" r="0" b="1905"/>
             <wp:docPr id="8" name="Picture 8"/>
             <wp:cNvGraphicFramePr>
               <a:graphicFrameLocks xmlns:a="http://schemas.openxmlformats.org/drawingml/2006/main" noChangeAspect="1"/>
@@ -11511,7 +11339,7 @@
                   <pic:spPr>
                     <a:xfrm>
                       <a:off x="0" y="0"/>
-                      <a:ext cx="1975873" cy="3196851"/>
+                      <a:ext cx="2718297" cy="4398052"/>
                     </a:xfrm>
                     <a:prstGeom prst="rect">
                       <a:avLst/>
@@ -11533,9 +11361,9 @@
           <w:lang w:val="de-DE" w:eastAsia="de-DE"/>
         </w:rPr>
         <w:drawing>
-          <wp:inline distT="0" distB="0" distL="0" distR="0" wp14:anchorId="7D1284A7" wp14:editId="4DBE894B">
-            <wp:extent cx="2245057" cy="3152433"/>
-            <wp:effectExtent l="0" t="0" r="3175" b="0"/>
+          <wp:inline distT="0" distB="0" distL="0" distR="0" wp14:anchorId="7D1284A7" wp14:editId="42517C9A">
+            <wp:extent cx="2853645" cy="4006990"/>
+            <wp:effectExtent l="0" t="0" r="4445" b="0"/>
             <wp:docPr id="6" name="Picture 6" descr="https://lh4.googleusercontent.com/_eUwHB72jUcMfGcMPNDjLpigcMvjzv2QH_Itp6vpJDxAyThtQCE-YvMNpDLM9ye90ytmbSgSQeaBqqzj4faAuMbeDaDwSHp24OxfyNePRWVqav5S2NHGh2xtJfUQRdz_f_LkAuxn"/>
             <wp:cNvGraphicFramePr>
               <a:graphicFrameLocks xmlns:a="http://schemas.openxmlformats.org/drawingml/2006/main" noChangeAspect="1"/>
@@ -11565,7 +11393,7 @@
                   <pic:spPr bwMode="auto">
                     <a:xfrm>
                       <a:off x="0" y="0"/>
-                      <a:ext cx="2262819" cy="3177373"/>
+                      <a:ext cx="2889939" cy="4057952"/>
                     </a:xfrm>
                     <a:prstGeom prst="rect">
                       <a:avLst/>
@@ -11652,15 +11480,7 @@
         <w:pStyle w:val="body"/>
       </w:pPr>
       <w:r>
-        <w:t xml:space="preserve">Modular Component-based solution. All included, up and ready </w:t>
-      </w:r>
-      <w:proofErr w:type="spellStart"/>
-      <w:r>
-        <w:t>boardlet</w:t>
-      </w:r>
-      <w:proofErr w:type="spellEnd"/>
-      <w:r>
-        <w:t>.</w:t>
+        <w:t>Modular Component-based solution. All included, up and ready boardlet.</w:t>
       </w:r>
     </w:p>
     <w:p>
@@ -11669,6 +11489,7 @@
       </w:pPr>
       <w:bookmarkStart w:id="74" w:name="_Toc519116960"/>
       <w:r>
+        <w:lastRenderedPageBreak/>
         <w:t>User Interface (UI)</w:t>
       </w:r>
       <w:bookmarkEnd w:id="74"/>
@@ -11689,7 +11510,6 @@
       </w:pPr>
       <w:bookmarkStart w:id="76" w:name="_Toc519116962"/>
       <w:r>
-        <w:lastRenderedPageBreak/>
         <w:t>Business Logic</w:t>
       </w:r>
       <w:bookmarkEnd w:id="76"/>
@@ -11808,15 +11628,7 @@
       </w:pPr>
       <w:bookmarkStart w:id="80" w:name="_Toc519116966"/>
       <w:r>
-        <w:t xml:space="preserve">Get Data Generic Function via </w:t>
-      </w:r>
-      <w:proofErr w:type="spellStart"/>
-      <w:r>
-        <w:t>getRecords</w:t>
-      </w:r>
-      <w:proofErr w:type="spellEnd"/>
-      <w:r>
-        <w:t>()</w:t>
+        <w:t>Get Data Generic Function via getRecords()</w:t>
       </w:r>
       <w:bookmarkEnd w:id="80"/>
     </w:p>
@@ -11850,6 +11662,7 @@
       </w:pPr>
       <w:bookmarkStart w:id="82" w:name="_Toc519116968"/>
       <w:r>
+        <w:lastRenderedPageBreak/>
         <w:t xml:space="preserve">Object Relational </w:t>
       </w:r>
       <w:r>
@@ -11873,7 +11686,6 @@
       </w:pPr>
       <w:bookmarkStart w:id="84" w:name="_Toc519116970"/>
       <w:r>
-        <w:lastRenderedPageBreak/>
         <w:t>Connections to Edge Shapes (L)</w:t>
       </w:r>
       <w:bookmarkEnd w:id="84"/>
@@ -11886,15 +11698,7 @@
         <w:pStyle w:val="body"/>
       </w:pPr>
       <w:r>
-        <w:t xml:space="preserve">Only </w:t>
-      </w:r>
-      <w:proofErr w:type="spellStart"/>
-      <w:r>
-        <w:t>process_flows</w:t>
-      </w:r>
-      <w:proofErr w:type="spellEnd"/>
-      <w:r>
-        <w:t xml:space="preserve"> are modelled in model, so business logic to determine the line shapes accordingly.</w:t>
+        <w:t>Only process_flows are modelled in model, so business logic to determine the line shapes accordingly.</w:t>
       </w:r>
     </w:p>
     <w:p>
@@ -11918,52 +11722,32 @@
         <w:pStyle w:val="body"/>
       </w:pPr>
       <w:r>
-        <w:t xml:space="preserve">P - </w:t>
-      </w:r>
-      <w:proofErr w:type="spellStart"/>
-      <w:r>
-        <w:t>pipe_line</w:t>
-      </w:r>
-      <w:proofErr w:type="spellEnd"/>
+        <w:t>P - pipe_line</w:t>
+      </w:r>
     </w:p>
     <w:p>
       <w:pPr>
         <w:pStyle w:val="body"/>
       </w:pPr>
       <w:r>
-        <w:t xml:space="preserve">C – </w:t>
-      </w:r>
-      <w:proofErr w:type="spellStart"/>
-      <w:r>
-        <w:t>connection_line</w:t>
-      </w:r>
-      <w:proofErr w:type="spellEnd"/>
+        <w:t>C – connection_line</w:t>
+      </w:r>
     </w:p>
     <w:p>
       <w:pPr>
         <w:pStyle w:val="body"/>
       </w:pPr>
       <w:r>
-        <w:t xml:space="preserve">S – </w:t>
-      </w:r>
-      <w:proofErr w:type="spellStart"/>
-      <w:r>
-        <w:t>signal_line</w:t>
-      </w:r>
-      <w:proofErr w:type="spellEnd"/>
+        <w:t>S – signal_line</w:t>
+      </w:r>
     </w:p>
     <w:p>
       <w:pPr>
         <w:pStyle w:val="body"/>
       </w:pPr>
       <w:r>
-        <w:t xml:space="preserve">D – </w:t>
-      </w:r>
-      <w:proofErr w:type="spellStart"/>
-      <w:r>
-        <w:t>data_line</w:t>
-      </w:r>
-      <w:proofErr w:type="spellEnd"/>
+        <w:t>D – data_line</w:t>
+      </w:r>
     </w:p>
     <w:tbl>
       <w:tblPr>
@@ -12908,31 +12692,7 @@
         <w:pStyle w:val="body"/>
       </w:pPr>
       <w:r>
-        <w:t xml:space="preserve">* if Equipment to Instrument to Equipment (Instrument between 2 equipment, short circuit Equipment to Equipment with one single </w:t>
-      </w:r>
-      <w:proofErr w:type="spellStart"/>
-      <w:r>
-        <w:t>pipe_line</w:t>
-      </w:r>
-      <w:proofErr w:type="spellEnd"/>
-      <w:r>
-        <w:t xml:space="preserve"> and connect instrument to that </w:t>
-      </w:r>
-      <w:proofErr w:type="spellStart"/>
-      <w:r>
-        <w:t>pipe_line</w:t>
-      </w:r>
-      <w:proofErr w:type="spellEnd"/>
-      <w:r>
-        <w:t xml:space="preserve"> with a </w:t>
-      </w:r>
-      <w:proofErr w:type="spellStart"/>
-      <w:r>
-        <w:t>connection_line</w:t>
-      </w:r>
-      <w:proofErr w:type="spellEnd"/>
-      <w:r>
-        <w:t>.</w:t>
+        <w:t>* if Equipment to Instrument to Equipment (Instrument between 2 equipment, short circuit Equipment to Equipment with one single pipe_line and connect instrument to that pipe_line with a connection_line.</w:t>
       </w:r>
     </w:p>
     <w:p>
@@ -13019,6 +12779,7 @@
         <w:pStyle w:val="body"/>
       </w:pPr>
       <w:r>
+        <w:lastRenderedPageBreak/>
         <w:t>&lt;INSERT CLASS DIAGRAM WITH VERERBUNGEN HIER THAT MODELLS THE STRUCTURE (FOR EXAMPLE MXGRAPH &lt;|-----MXMODEL…</w:t>
       </w:r>
     </w:p>
@@ -13258,13 +13019,8 @@
       <w:pPr>
         <w:pStyle w:val="Beschriftung"/>
       </w:pPr>
-      <w:proofErr w:type="spellStart"/>
-      <w:r>
-        <w:t>Abbildung</w:t>
-      </w:r>
-      <w:proofErr w:type="spellEnd"/>
-      <w:r>
-        <w:t xml:space="preserve"> </w:t>
+      <w:r>
+        <w:t xml:space="preserve">Abbildung </w:t>
       </w:r>
       <w:r>
         <w:rPr>
@@ -13626,31 +13382,7 @@
         </w:numPr>
       </w:pPr>
       <w:r>
-        <w:t xml:space="preserve">Group </w:t>
-      </w:r>
-      <w:proofErr w:type="spellStart"/>
-      <w:r>
-        <w:t>Placemente</w:t>
-      </w:r>
-      <w:proofErr w:type="spellEnd"/>
-      <w:r>
-        <w:t xml:space="preserve"> (#</w:t>
-      </w:r>
-      <w:proofErr w:type="spellStart"/>
-      <w:r>
-        <w:t>innerGroup</w:t>
-      </w:r>
-      <w:proofErr w:type="spellEnd"/>
-      <w:r>
-        <w:t>, #</w:t>
-      </w:r>
-      <w:proofErr w:type="spellStart"/>
-      <w:r>
-        <w:t>OuterGroup</w:t>
-      </w:r>
-      <w:proofErr w:type="spellEnd"/>
-      <w:r>
-        <w:t xml:space="preserve">) algorithm: </w:t>
+        <w:t xml:space="preserve">Group Placemente (#innerGroup, #OuterGroup) algorithm: </w:t>
       </w:r>
       <w:hyperlink r:id="rId34" w:history="1">
         <w:r>
@@ -13690,23 +13422,7 @@
           <w:b/>
           <w:color w:val="FF0000"/>
         </w:rPr>
-        <w:t xml:space="preserve">TRIALS WITH THE DEMO WITH ALL SORT SETTINGS: (best results with </w:t>
-      </w:r>
-      <w:proofErr w:type="spellStart"/>
-      <w:r>
-        <w:rPr>
-          <w:b/>
-          <w:color w:val="FF0000"/>
-        </w:rPr>
-        <w:t>maxside</w:t>
-      </w:r>
-      <w:proofErr w:type="spellEnd"/>
-      <w:r>
-        <w:rPr>
-          <w:b/>
-          <w:color w:val="FF0000"/>
-        </w:rPr>
-        <w:t>)</w:t>
+        <w:t>TRIALS WITH THE DEMO WITH ALL SORT SETTINGS: (best results with maxside)</w:t>
       </w:r>
       <w:r>
         <w:rPr>
@@ -14098,9 +13814,25 @@
       <w:bookmarkStart w:id="96" w:name="_Toc519116978"/>
       <w:r>
         <w:lastRenderedPageBreak/>
-        <w:t>Testing, Verification and Validation</w:t>
+        <w:t>Testing</w:t>
       </w:r>
       <w:bookmarkEnd w:id="96"/>
+      <w:r>
+        <w:t xml:space="preserve"> and Evaluation</w:t>
+      </w:r>
+    </w:p>
+    <w:p>
+      <w:pPr>
+        <w:pStyle w:val="h1"/>
+        <w:numPr>
+          <w:ilvl w:val="0"/>
+          <w:numId w:val="0"/>
+        </w:numPr>
+        <w:ind w:left="510"/>
+      </w:pPr>
+      <w:r>
+        <w:t>NACHWEIS ANFORDERUNGS ERFÜLLUNG</w:t>
+      </w:r>
     </w:p>
     <w:p>
       <w:pPr>
@@ -14114,18 +13846,22 @@
     </w:p>
     <w:p>
       <w:pPr>
+        <w:pStyle w:val="h2"/>
+        <w:numPr>
+          <w:ilvl w:val="0"/>
+          <w:numId w:val="0"/>
+        </w:numPr>
+      </w:pPr>
+      <w:r>
+        <w:t xml:space="preserve">GETESTET MIT BEISPIELANLAGE BREWERY </w:t>
+      </w:r>
+    </w:p>
+    <w:p>
+      <w:pPr>
         <w:pStyle w:val="body"/>
       </w:pPr>
       <w:r>
-        <w:t xml:space="preserve">For </w:t>
-      </w:r>
-      <w:proofErr w:type="spellStart"/>
-      <w:r>
-        <w:t>Comercial</w:t>
-      </w:r>
-      <w:proofErr w:type="spellEnd"/>
-      <w:r>
-        <w:t xml:space="preserve"> Deployment and Industrial Application</w:t>
+        <w:t>For Comercial Deployment and Industrial Application</w:t>
       </w:r>
     </w:p>
     <w:p>
@@ -14793,7 +14529,7 @@
               </wp:anchor>
             </w:drawing>
           </mc:Choice>
-          <mc:Fallback xmlns:w16cid="http://schemas.microsoft.com/office/word/2016/wordml/cid" xmlns:am3d="http://schemas.microsoft.com/office/drawing/2017/model3d" xmlns:aink="http://schemas.microsoft.com/office/drawing/2016/ink" xmlns:cx8="http://schemas.microsoft.com/office/drawing/2016/5/14/chartex" xmlns:cx7="http://schemas.microsoft.com/office/drawing/2016/5/13/chartex" xmlns:cx6="http://schemas.microsoft.com/office/drawing/2016/5/12/chartex" xmlns:cx5="http://schemas.microsoft.com/office/drawing/2016/5/11/chartex" xmlns:cx4="http://schemas.microsoft.com/office/drawing/2016/5/10/chartex" xmlns:cx3="http://schemas.microsoft.com/office/drawing/2016/5/9/chartex" xmlns:cx2="http://schemas.microsoft.com/office/drawing/2015/10/21/chartex">
+          <mc:Fallback xmlns:cx2="http://schemas.microsoft.com/office/drawing/2015/10/21/chartex" xmlns:cx3="http://schemas.microsoft.com/office/drawing/2016/5/9/chartex" xmlns:cx4="http://schemas.microsoft.com/office/drawing/2016/5/10/chartex" xmlns:cx5="http://schemas.microsoft.com/office/drawing/2016/5/11/chartex" xmlns:cx6="http://schemas.microsoft.com/office/drawing/2016/5/12/chartex" xmlns:cx7="http://schemas.microsoft.com/office/drawing/2016/5/13/chartex" xmlns:cx8="http://schemas.microsoft.com/office/drawing/2016/5/14/chartex" xmlns:aink="http://schemas.microsoft.com/office/drawing/2016/ink" xmlns:am3d="http://schemas.microsoft.com/office/drawing/2017/model3d" xmlns:w16cid="http://schemas.microsoft.com/office/word/2016/wordml/cid">
             <w:pict>
               <v:line w14:anchorId="0784CC62" id="Shape 7" o:spid="_x0000_s1026" style="position:absolute;z-index:-251640832;visibility:visible;mso-wrap-style:square;mso-wrap-distance-left:9pt;mso-wrap-distance-top:0;mso-wrap-distance-right:9pt;mso-wrap-distance-bottom:0;mso-position-horizontal:absolute;mso-position-horizontal-relative:text;mso-position-vertical:absolute;mso-position-vertical-relative:text" from="5.95pt,38.25pt" to="445.3pt,38.25pt" o:gfxdata="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" o:allowincell="f" filled="t" strokeweight=".30797mm">
                 <v:stroke joinstyle="miter"/>
@@ -15391,7 +15127,7 @@
           <w:rPr>
             <w:noProof/>
           </w:rPr>
-          <w:t>2</w:t>
+          <w:t>8</w:t>
         </w:r>
         <w:r>
           <w:rPr>
@@ -19478,7 +19214,7 @@
 </file>
 
 <file path=customXml/itemProps1.xml><?xml version="1.0" encoding="utf-8"?>
-<ds:datastoreItem xmlns:ds="http://schemas.openxmlformats.org/officeDocument/2006/customXml" ds:itemID="{A3E31694-EB86-418C-9DF3-333E4862F46F}">
+<ds:datastoreItem xmlns:ds="http://schemas.openxmlformats.org/officeDocument/2006/customXml" ds:itemID="{57CB6D06-3A0A-4A1E-942A-683DC470B37E}">
   <ds:schemaRefs>
     <ds:schemaRef ds:uri="http://schemas.openxmlformats.org/officeDocument/2006/bibliography"/>
   </ds:schemaRefs>

</xml_diff>